<commit_message>
Moved wall detection methods out from Panel class and created its own class
</commit_message>
<xml_diff>
--- a/Documents/Phase3Report.docx
+++ b/Documents/Phase3Report.docx
@@ -8,15 +8,56 @@
       </w:r>
     </w:p>
     <w:p>
+      <w:r>
+        <w:tab/>
+        <w:t>Feature One:</w:t>
+      </w:r>
+    </w:p>
+    <w:p>
       <w:pPr>
         <w:pStyle w:val="ListParagraph"/>
         <w:numPr>
           <w:ilvl w:val="0"/>
-          <w:numId w:val="2"/>
+          <w:numId w:val="4"/>
         </w:numPr>
       </w:pPr>
       <w:r>
-        <w:t>Feature 1 and its test case/class</w:t>
+        <w:t xml:space="preserve">Description: </w:t>
+      </w:r>
+      <w:r>
+        <w:t xml:space="preserve">The first feature to be unit tested is the </w:t>
+      </w:r>
+      <w:proofErr w:type="spellStart"/>
+      <w:r>
+        <w:t>detectWin</w:t>
+      </w:r>
+      <w:proofErr w:type="spellEnd"/>
+      <w:r>
+        <w:t>() method. This is an essential feature of the game because this method controls whether Player</w:t>
+      </w:r>
+      <w:r>
+        <w:t xml:space="preserve"> is still in a game</w:t>
+      </w:r>
+      <w:r>
+        <w:t>,</w:t>
+      </w:r>
+      <w:r>
+        <w:t xml:space="preserve"> </w:t>
+      </w:r>
+      <w:r>
+        <w:t>wins a gam</w:t>
+      </w:r>
+      <w:r>
+        <w:t>e, loses a game</w:t>
+      </w:r>
+      <w:r>
+        <w:t xml:space="preserve"> </w:t>
+      </w:r>
+      <w:r>
+        <w:t>based on different conditions</w:t>
+      </w:r>
+      <w:r>
+        <w:t>.</w:t>
       </w:r>
     </w:p>
     <w:p>
@@ -24,17 +65,114 @@
         <w:pStyle w:val="ListParagraph"/>
         <w:numPr>
           <w:ilvl w:val="0"/>
-          <w:numId w:val="2"/>
+          <w:numId w:val="4"/>
         </w:numPr>
       </w:pPr>
       <w:r>
-        <w:t>Feature 2 and its test case/class</w:t>
+        <w:t xml:space="preserve">Test case/class: To test this feature, a class called </w:t>
+      </w:r>
+      <w:proofErr w:type="spellStart"/>
+      <w:r>
+        <w:t>TestDetectWin</w:t>
+      </w:r>
+      <w:proofErr w:type="spellEnd"/>
+      <w:r>
+        <w:t xml:space="preserve"> is created with three methods that each contains different test cases. The first method is </w:t>
+      </w:r>
+      <w:proofErr w:type="spellStart"/>
+      <w:r>
+        <w:t>testStillInGame</w:t>
+      </w:r>
+      <w:proofErr w:type="spellEnd"/>
+      <w:r>
+        <w:t xml:space="preserve">(), which has two test cases that test two scenarios where Player is still in a game.  </w:t>
+      </w:r>
+      <w:r>
+        <w:t xml:space="preserve">The </w:t>
+      </w:r>
+      <w:r>
+        <w:t>second</w:t>
+      </w:r>
+      <w:r>
+        <w:t xml:space="preserve"> method is </w:t>
+      </w:r>
+      <w:proofErr w:type="spellStart"/>
+      <w:r>
+        <w:t>testLose</w:t>
+      </w:r>
+      <w:proofErr w:type="spellEnd"/>
+      <w:r>
+        <w:t xml:space="preserve">(), which has </w:t>
+      </w:r>
+      <w:r>
+        <w:t>three</w:t>
+      </w:r>
+      <w:r>
+        <w:t xml:space="preserve"> test cases that test </w:t>
+      </w:r>
+      <w:r>
+        <w:t>three</w:t>
+      </w:r>
+      <w:r>
+        <w:t xml:space="preserve"> scenarios where Player </w:t>
+      </w:r>
+      <w:r>
+        <w:t>loses</w:t>
+      </w:r>
+      <w:r>
+        <w:t xml:space="preserve"> </w:t>
+      </w:r>
+      <w:r>
+        <w:t xml:space="preserve">a </w:t>
+      </w:r>
+      <w:r>
+        <w:t xml:space="preserve">game.  </w:t>
+      </w:r>
+      <w:r>
+        <w:t xml:space="preserve">The third method is tests whether Player wins </w:t>
+      </w:r>
+      <w:r>
+        <w:t>a</w:t>
+      </w:r>
+      <w:r>
+        <w:t xml:space="preserve"> game. It only has one test case, which is </w:t>
+      </w:r>
+      <w:r>
+        <w:t xml:space="preserve">when </w:t>
+      </w:r>
+      <w:r>
+        <w:t>Player reach</w:t>
+      </w:r>
+      <w:r>
+        <w:t>es</w:t>
+      </w:r>
+      <w:r>
+        <w:t xml:space="preserve"> the exit cell and </w:t>
+      </w:r>
+      <w:r>
+        <w:t xml:space="preserve">has collected </w:t>
+      </w:r>
+      <w:r>
+        <w:t>all the regular rewards</w:t>
+      </w:r>
+      <w:r>
+        <w:t>.</w:t>
       </w:r>
     </w:p>
-    <w:p/>
-    <w:p/>
-    <w:p/>
-    <w:p/>
+    <w:p>
+      <w:pPr>
+        <w:pStyle w:val="ListParagraph"/>
+        <w:ind w:left="1440"/>
+      </w:pPr>
+    </w:p>
+    <w:p>
+      <w:pPr>
+        <w:ind w:left="720"/>
+      </w:pPr>
+      <w:r>
+        <w:t>Feature Two:</w:t>
+      </w:r>
+    </w:p>
     <w:p/>
     <w:p/>
     <w:p/>
@@ -67,13 +205,7 @@
         </w:numPr>
       </w:pPr>
       <w:r>
-        <w:t xml:space="preserve">Interaction </w:t>
-      </w:r>
-      <w:r>
-        <w:t>2</w:t>
-      </w:r>
-      <w:r>
-        <w:t xml:space="preserve"> between components, components involved, and test case/class</w:t>
+        <w:t>Interaction 2 between components, components involved, and test case/class</w:t>
       </w:r>
     </w:p>
     <w:p/>
@@ -118,6 +250,208 @@
 <file path=word/numbering.xml><?xml version="1.0" encoding="utf-8"?>
 <w:numbering xmlns:wpc="http://schemas.microsoft.com/office/word/2010/wordprocessingCanvas" xmlns:cx="http://schemas.microsoft.com/office/drawing/2014/chartex" xmlns:cx1="http://schemas.microsoft.com/office/drawing/2015/9/8/chartex" xmlns:cx2="http://schemas.microsoft.com/office/drawing/2015/10/21/chartex" xmlns:cx3="http://schemas.microsoft.com/office/drawing/2016/5/9/chartex" xmlns:cx4="http://schemas.microsoft.com/office/drawing/2016/5/10/chartex" xmlns:cx5="http://schemas.microsoft.com/office/drawing/2016/5/11/chartex" xmlns:cx6="http://schemas.microsoft.com/office/drawing/2016/5/12/chartex" xmlns:cx7="http://schemas.microsoft.com/office/drawing/2016/5/13/chartex" xmlns:cx8="http://schemas.microsoft.com/office/drawing/2016/5/14/chartex" xmlns:mc="http://schemas.openxmlformats.org/markup-compatibility/2006" xmlns:aink="http://schemas.microsoft.com/office/drawing/2016/ink" xmlns:am3d="http://schemas.microsoft.com/office/drawing/2017/model3d" xmlns:o="urn:schemas-microsoft-com:office:office" xmlns:r="http://schemas.openxmlformats.org/officeDocument/2006/relationships" xmlns:m="http://schemas.openxmlformats.org/officeDocument/2006/math" xmlns:v="urn:schemas-microsoft-com:vml" xmlns:wp14="http://schemas.microsoft.com/office/word/2010/wordprocessingDrawing" xmlns:wp="http://schemas.openxmlformats.org/drawingml/2006/wordprocessingDrawing" xmlns:w10="urn:schemas-microsoft-com:office:word" xmlns:w="http://schemas.openxmlformats.org/wordprocessingml/2006/main" xmlns:w14="http://schemas.microsoft.com/office/word/2010/wordml" xmlns:w15="http://schemas.microsoft.com/office/word/2012/wordml" xmlns:w16cid="http://schemas.microsoft.com/office/word/2016/wordml/cid" xmlns:w16se="http://schemas.microsoft.com/office/word/2015/wordml/symex" xmlns:wpg="http://schemas.microsoft.com/office/word/2010/wordprocessingGroup" xmlns:wpi="http://schemas.microsoft.com/office/word/2010/wordprocessingInk" xmlns:wne="http://schemas.microsoft.com/office/word/2006/wordml" xmlns:wps="http://schemas.microsoft.com/office/word/2010/wordprocessingShape" mc:Ignorable="w14 w15 w16se w16cid wp14">
   <w:abstractNum w:abstractNumId="0" w15:restartNumberingAfterBreak="0">
+    <w:nsid w:val="1EE7483E"/>
+    <w:multiLevelType w:val="hybridMultilevel"/>
+    <w:tmpl w:val="55D0807C"/>
+    <w:lvl w:ilvl="0" w:tplc="73AE4E90">
+      <w:start w:val="1"/>
+      <w:numFmt w:val="bullet"/>
+      <w:lvlText w:val="-"/>
+      <w:lvlJc w:val="left"/>
+      <w:pPr>
+        <w:ind w:left="1440" w:hanging="360"/>
+      </w:pPr>
+      <w:rPr>
+        <w:rFonts w:ascii="Calibri" w:eastAsiaTheme="minorEastAsia" w:hAnsi="Calibri" w:cs="Calibri" w:hint="default"/>
+      </w:rPr>
+    </w:lvl>
+    <w:lvl w:ilvl="1" w:tplc="04090003" w:tentative="1">
+      <w:start w:val="1"/>
+      <w:numFmt w:val="bullet"/>
+      <w:lvlText w:val="o"/>
+      <w:lvlJc w:val="left"/>
+      <w:pPr>
+        <w:ind w:left="2160" w:hanging="360"/>
+      </w:pPr>
+      <w:rPr>
+        <w:rFonts w:ascii="Courier New" w:hAnsi="Courier New" w:cs="Courier New" w:hint="default"/>
+      </w:rPr>
+    </w:lvl>
+    <w:lvl w:ilvl="2" w:tplc="04090005" w:tentative="1">
+      <w:start w:val="1"/>
+      <w:numFmt w:val="bullet"/>
+      <w:lvlText w:val=""/>
+      <w:lvlJc w:val="left"/>
+      <w:pPr>
+        <w:ind w:left="2880" w:hanging="360"/>
+      </w:pPr>
+      <w:rPr>
+        <w:rFonts w:ascii="Wingdings" w:hAnsi="Wingdings" w:cs="Wingdings" w:hint="default"/>
+      </w:rPr>
+    </w:lvl>
+    <w:lvl w:ilvl="3" w:tplc="04090001" w:tentative="1">
+      <w:start w:val="1"/>
+      <w:numFmt w:val="bullet"/>
+      <w:lvlText w:val=""/>
+      <w:lvlJc w:val="left"/>
+      <w:pPr>
+        <w:ind w:left="3600" w:hanging="360"/>
+      </w:pPr>
+      <w:rPr>
+        <w:rFonts w:ascii="Symbol" w:hAnsi="Symbol" w:cs="Symbol" w:hint="default"/>
+      </w:rPr>
+    </w:lvl>
+    <w:lvl w:ilvl="4" w:tplc="04090003" w:tentative="1">
+      <w:start w:val="1"/>
+      <w:numFmt w:val="bullet"/>
+      <w:lvlText w:val="o"/>
+      <w:lvlJc w:val="left"/>
+      <w:pPr>
+        <w:ind w:left="4320" w:hanging="360"/>
+      </w:pPr>
+      <w:rPr>
+        <w:rFonts w:ascii="Courier New" w:hAnsi="Courier New" w:cs="Courier New" w:hint="default"/>
+      </w:rPr>
+    </w:lvl>
+    <w:lvl w:ilvl="5" w:tplc="04090005" w:tentative="1">
+      <w:start w:val="1"/>
+      <w:numFmt w:val="bullet"/>
+      <w:lvlText w:val=""/>
+      <w:lvlJc w:val="left"/>
+      <w:pPr>
+        <w:ind w:left="5040" w:hanging="360"/>
+      </w:pPr>
+      <w:rPr>
+        <w:rFonts w:ascii="Wingdings" w:hAnsi="Wingdings" w:cs="Wingdings" w:hint="default"/>
+      </w:rPr>
+    </w:lvl>
+    <w:lvl w:ilvl="6" w:tplc="04090001" w:tentative="1">
+      <w:start w:val="1"/>
+      <w:numFmt w:val="bullet"/>
+      <w:lvlText w:val=""/>
+      <w:lvlJc w:val="left"/>
+      <w:pPr>
+        <w:ind w:left="5760" w:hanging="360"/>
+      </w:pPr>
+      <w:rPr>
+        <w:rFonts w:ascii="Symbol" w:hAnsi="Symbol" w:cs="Symbol" w:hint="default"/>
+      </w:rPr>
+    </w:lvl>
+    <w:lvl w:ilvl="7" w:tplc="04090003" w:tentative="1">
+      <w:start w:val="1"/>
+      <w:numFmt w:val="bullet"/>
+      <w:lvlText w:val="o"/>
+      <w:lvlJc w:val="left"/>
+      <w:pPr>
+        <w:ind w:left="6480" w:hanging="360"/>
+      </w:pPr>
+      <w:rPr>
+        <w:rFonts w:ascii="Courier New" w:hAnsi="Courier New" w:cs="Courier New" w:hint="default"/>
+      </w:rPr>
+    </w:lvl>
+    <w:lvl w:ilvl="8" w:tplc="04090005" w:tentative="1">
+      <w:start w:val="1"/>
+      <w:numFmt w:val="bullet"/>
+      <w:lvlText w:val=""/>
+      <w:lvlJc w:val="left"/>
+      <w:pPr>
+        <w:ind w:left="7200" w:hanging="360"/>
+      </w:pPr>
+      <w:rPr>
+        <w:rFonts w:ascii="Wingdings" w:hAnsi="Wingdings" w:cs="Wingdings" w:hint="default"/>
+      </w:rPr>
+    </w:lvl>
+  </w:abstractNum>
+  <w:abstractNum w:abstractNumId="1" w15:restartNumberingAfterBreak="0">
+    <w:nsid w:val="236770AE"/>
+    <w:multiLevelType w:val="hybridMultilevel"/>
+    <w:tmpl w:val="FA66CA96"/>
+    <w:lvl w:ilvl="0" w:tplc="B9FA4F20">
+      <w:start w:val="1"/>
+      <w:numFmt w:val="decimal"/>
+      <w:lvlText w:val="%1."/>
+      <w:lvlJc w:val="left"/>
+      <w:pPr>
+        <w:ind w:left="1080" w:hanging="360"/>
+      </w:pPr>
+      <w:rPr>
+        <w:rFonts w:hint="default"/>
+      </w:rPr>
+    </w:lvl>
+    <w:lvl w:ilvl="1" w:tplc="04090019" w:tentative="1">
+      <w:start w:val="1"/>
+      <w:numFmt w:val="lowerLetter"/>
+      <w:lvlText w:val="%2."/>
+      <w:lvlJc w:val="left"/>
+      <w:pPr>
+        <w:ind w:left="1800" w:hanging="360"/>
+      </w:pPr>
+    </w:lvl>
+    <w:lvl w:ilvl="2" w:tplc="0409001B" w:tentative="1">
+      <w:start w:val="1"/>
+      <w:numFmt w:val="lowerRoman"/>
+      <w:lvlText w:val="%3."/>
+      <w:lvlJc w:val="right"/>
+      <w:pPr>
+        <w:ind w:left="2520" w:hanging="180"/>
+      </w:pPr>
+    </w:lvl>
+    <w:lvl w:ilvl="3" w:tplc="0409000F" w:tentative="1">
+      <w:start w:val="1"/>
+      <w:numFmt w:val="decimal"/>
+      <w:lvlText w:val="%4."/>
+      <w:lvlJc w:val="left"/>
+      <w:pPr>
+        <w:ind w:left="3240" w:hanging="360"/>
+      </w:pPr>
+    </w:lvl>
+    <w:lvl w:ilvl="4" w:tplc="04090019" w:tentative="1">
+      <w:start w:val="1"/>
+      <w:numFmt w:val="lowerLetter"/>
+      <w:lvlText w:val="%5."/>
+      <w:lvlJc w:val="left"/>
+      <w:pPr>
+        <w:ind w:left="3960" w:hanging="360"/>
+      </w:pPr>
+    </w:lvl>
+    <w:lvl w:ilvl="5" w:tplc="0409001B" w:tentative="1">
+      <w:start w:val="1"/>
+      <w:numFmt w:val="lowerRoman"/>
+      <w:lvlText w:val="%6."/>
+      <w:lvlJc w:val="right"/>
+      <w:pPr>
+        <w:ind w:left="4680" w:hanging="180"/>
+      </w:pPr>
+    </w:lvl>
+    <w:lvl w:ilvl="6" w:tplc="0409000F" w:tentative="1">
+      <w:start w:val="1"/>
+      <w:numFmt w:val="decimal"/>
+      <w:lvlText w:val="%7."/>
+      <w:lvlJc w:val="left"/>
+      <w:pPr>
+        <w:ind w:left="5400" w:hanging="360"/>
+      </w:pPr>
+    </w:lvl>
+    <w:lvl w:ilvl="7" w:tplc="04090019" w:tentative="1">
+      <w:start w:val="1"/>
+      <w:numFmt w:val="lowerLetter"/>
+      <w:lvlText w:val="%8."/>
+      <w:lvlJc w:val="left"/>
+      <w:pPr>
+        <w:ind w:left="6120" w:hanging="360"/>
+      </w:pPr>
+    </w:lvl>
+    <w:lvl w:ilvl="8" w:tplc="0409001B" w:tentative="1">
+      <w:start w:val="1"/>
+      <w:numFmt w:val="lowerRoman"/>
+      <w:lvlText w:val="%9."/>
+      <w:lvlJc w:val="right"/>
+      <w:pPr>
+        <w:ind w:left="6840" w:hanging="180"/>
+      </w:pPr>
+    </w:lvl>
+  </w:abstractNum>
+  <w:abstractNum w:abstractNumId="2" w15:restartNumberingAfterBreak="0">
     <w:nsid w:val="3B2B17D5"/>
     <w:multiLevelType w:val="hybridMultilevel"/>
     <w:tmpl w:val="3048B7B8"/>
@@ -229,7 +563,7 @@
       </w:rPr>
     </w:lvl>
   </w:abstractNum>
-  <w:abstractNum w:abstractNumId="1" w15:restartNumberingAfterBreak="0">
+  <w:abstractNum w:abstractNumId="3" w15:restartNumberingAfterBreak="0">
     <w:nsid w:val="558636DF"/>
     <w:multiLevelType w:val="hybridMultilevel"/>
     <w:tmpl w:val="3B4ADFE8"/>
@@ -342,9 +676,15 @@
     </w:lvl>
   </w:abstractNum>
   <w:num w:numId="1">
+    <w:abstractNumId w:val="3"/>
+  </w:num>
+  <w:num w:numId="2">
+    <w:abstractNumId w:val="2"/>
+  </w:num>
+  <w:num w:numId="3">
     <w:abstractNumId w:val="1"/>
   </w:num>
-  <w:num w:numId="2">
+  <w:num w:numId="4">
     <w:abstractNumId w:val="0"/>
   </w:num>
 </w:numbering>
@@ -469,6 +809,7 @@
     <w:lsdException w:name="HTML Sample" w:semiHidden="1" w:unhideWhenUsed="1"/>
     <w:lsdException w:name="HTML Typewriter" w:semiHidden="1" w:unhideWhenUsed="1"/>
     <w:lsdException w:name="HTML Variable" w:semiHidden="1" w:unhideWhenUsed="1"/>
+    <w:lsdException w:name="Normal Table" w:semiHidden="1" w:unhideWhenUsed="1"/>
     <w:lsdException w:name="annotation subject" w:semiHidden="1" w:unhideWhenUsed="1"/>
     <w:lsdException w:name="No List" w:semiHidden="1" w:unhideWhenUsed="1"/>
     <w:lsdException w:name="Outline List 1" w:semiHidden="1" w:unhideWhenUsed="1"/>
@@ -515,8 +856,10 @@
     <w:lsdException w:name="Table Subtle 2" w:semiHidden="1" w:unhideWhenUsed="1"/>
     <w:lsdException w:name="Table Web 1" w:semiHidden="1" w:unhideWhenUsed="1"/>
     <w:lsdException w:name="Table Web 2" w:semiHidden="1" w:unhideWhenUsed="1"/>
+    <w:lsdException w:name="Table Web 3" w:semiHidden="1" w:unhideWhenUsed="1"/>
     <w:lsdException w:name="Balloon Text" w:semiHidden="1" w:unhideWhenUsed="1"/>
     <w:lsdException w:name="Table Grid" w:uiPriority="39"/>
+    <w:lsdException w:name="Table Theme" w:semiHidden="1" w:unhideWhenUsed="1"/>
     <w:lsdException w:name="Placeholder Text" w:semiHidden="1"/>
     <w:lsdException w:name="No Spacing" w:uiPriority="1" w:qFormat="1"/>
     <w:lsdException w:name="Light Shading" w:uiPriority="60"/>

</xml_diff>

<commit_message>
Added TestWallDetection test class to test wall detection methods inside WallDetection class
</commit_message>
<xml_diff>
--- a/Documents/Phase3Report.docx
+++ b/Documents/Phase3Report.docx
@@ -173,7 +173,18 @@
         <w:t>Feature Two:</w:t>
       </w:r>
     </w:p>
-    <w:p/>
+    <w:p>
+      <w:pPr>
+        <w:pStyle w:val="ListParagraph"/>
+        <w:numPr>
+          <w:ilvl w:val="0"/>
+          <w:numId w:val="4"/>
+        </w:numPr>
+      </w:pPr>
+      <w:r>
+        <w:t>Description</w:t>
+      </w:r>
+    </w:p>
     <w:p/>
     <w:p/>
     <w:p/>
@@ -231,9 +242,85 @@
     <w:p/>
     <w:p/>
     <w:p/>
+    <w:p/>
+    <w:p/>
     <w:p>
       <w:r>
+        <w:lastRenderedPageBreak/>
         <w:t>Findings</w:t>
+      </w:r>
+    </w:p>
+    <w:p>
+      <w:pPr>
+        <w:pStyle w:val="ListParagraph"/>
+        <w:numPr>
+          <w:ilvl w:val="0"/>
+          <w:numId w:val="5"/>
+        </w:numPr>
+      </w:pPr>
+      <w:r>
+        <w:t xml:space="preserve">The four private </w:t>
+      </w:r>
+      <w:r>
+        <w:t xml:space="preserve">int </w:t>
+      </w:r>
+      <w:r>
+        <w:t>methods for wall detection originally resided in the Panel class</w:t>
+      </w:r>
+      <w:r>
+        <w:t xml:space="preserve"> and returned an integer variable that only the Panel has</w:t>
+      </w:r>
+      <w:r>
+        <w:t xml:space="preserve">. However, as we created unit tests for the wall detection methods, we discovered that private methods generally are not tested, and if they are so complex that they need testing, the methods should deserve their own class. Therefore, we created a separate class called </w:t>
+      </w:r>
+      <w:proofErr w:type="spellStart"/>
+      <w:r>
+        <w:t>WallDetection</w:t>
+      </w:r>
+      <w:proofErr w:type="spellEnd"/>
+      <w:r>
+        <w:t xml:space="preserve"> that hold these </w:t>
+      </w:r>
+      <w:r>
+        <w:t xml:space="preserve">four </w:t>
+      </w:r>
+      <w:r>
+        <w:t>methods</w:t>
+      </w:r>
+      <w:r>
+        <w:t xml:space="preserve"> and changed them to </w:t>
+      </w:r>
+      <w:r>
+        <w:t>Boolean</w:t>
+      </w:r>
+      <w:r>
+        <w:t>.</w:t>
+      </w:r>
+      <w:r>
+        <w:t xml:space="preserve"> </w:t>
+      </w:r>
+      <w:r>
+        <w:t>By doing this,</w:t>
+      </w:r>
+      <w:r>
+        <w:t xml:space="preserve"> the code is more reusable because not only the Panel class can use the wall detection methods, other classes can also use them</w:t>
+      </w:r>
+      <w:r>
+        <w:t xml:space="preserve"> by creating a </w:t>
+      </w:r>
+      <w:proofErr w:type="spellStart"/>
+      <w:r>
+        <w:t>WallDetection</w:t>
+      </w:r>
+      <w:proofErr w:type="spellEnd"/>
+      <w:r>
+        <w:t xml:space="preserve"> object and calling the methods</w:t>
+      </w:r>
+      <w:r>
+        <w:t xml:space="preserve">. </w:t>
+      </w:r>
+      <w:r>
+        <w:t>It is also easier to do testing on its methods.</w:t>
       </w:r>
     </w:p>
     <w:p/>
@@ -675,6 +762,95 @@
       </w:rPr>
     </w:lvl>
   </w:abstractNum>
+  <w:abstractNum w:abstractNumId="4" w15:restartNumberingAfterBreak="0">
+    <w:nsid w:val="625760F1"/>
+    <w:multiLevelType w:val="hybridMultilevel"/>
+    <w:tmpl w:val="A7D4E78E"/>
+    <w:lvl w:ilvl="0" w:tplc="A89E569A">
+      <w:start w:val="1"/>
+      <w:numFmt w:val="decimal"/>
+      <w:lvlText w:val="%1."/>
+      <w:lvlJc w:val="left"/>
+      <w:pPr>
+        <w:ind w:left="1080" w:hanging="360"/>
+      </w:pPr>
+      <w:rPr>
+        <w:rFonts w:hint="default"/>
+      </w:rPr>
+    </w:lvl>
+    <w:lvl w:ilvl="1" w:tplc="04090019" w:tentative="1">
+      <w:start w:val="1"/>
+      <w:numFmt w:val="lowerLetter"/>
+      <w:lvlText w:val="%2."/>
+      <w:lvlJc w:val="left"/>
+      <w:pPr>
+        <w:ind w:left="1800" w:hanging="360"/>
+      </w:pPr>
+    </w:lvl>
+    <w:lvl w:ilvl="2" w:tplc="0409001B" w:tentative="1">
+      <w:start w:val="1"/>
+      <w:numFmt w:val="lowerRoman"/>
+      <w:lvlText w:val="%3."/>
+      <w:lvlJc w:val="right"/>
+      <w:pPr>
+        <w:ind w:left="2520" w:hanging="180"/>
+      </w:pPr>
+    </w:lvl>
+    <w:lvl w:ilvl="3" w:tplc="0409000F" w:tentative="1">
+      <w:start w:val="1"/>
+      <w:numFmt w:val="decimal"/>
+      <w:lvlText w:val="%4."/>
+      <w:lvlJc w:val="left"/>
+      <w:pPr>
+        <w:ind w:left="3240" w:hanging="360"/>
+      </w:pPr>
+    </w:lvl>
+    <w:lvl w:ilvl="4" w:tplc="04090019" w:tentative="1">
+      <w:start w:val="1"/>
+      <w:numFmt w:val="lowerLetter"/>
+      <w:lvlText w:val="%5."/>
+      <w:lvlJc w:val="left"/>
+      <w:pPr>
+        <w:ind w:left="3960" w:hanging="360"/>
+      </w:pPr>
+    </w:lvl>
+    <w:lvl w:ilvl="5" w:tplc="0409001B" w:tentative="1">
+      <w:start w:val="1"/>
+      <w:numFmt w:val="lowerRoman"/>
+      <w:lvlText w:val="%6."/>
+      <w:lvlJc w:val="right"/>
+      <w:pPr>
+        <w:ind w:left="4680" w:hanging="180"/>
+      </w:pPr>
+    </w:lvl>
+    <w:lvl w:ilvl="6" w:tplc="0409000F" w:tentative="1">
+      <w:start w:val="1"/>
+      <w:numFmt w:val="decimal"/>
+      <w:lvlText w:val="%7."/>
+      <w:lvlJc w:val="left"/>
+      <w:pPr>
+        <w:ind w:left="5400" w:hanging="360"/>
+      </w:pPr>
+    </w:lvl>
+    <w:lvl w:ilvl="7" w:tplc="04090019" w:tentative="1">
+      <w:start w:val="1"/>
+      <w:numFmt w:val="lowerLetter"/>
+      <w:lvlText w:val="%8."/>
+      <w:lvlJc w:val="left"/>
+      <w:pPr>
+        <w:ind w:left="6120" w:hanging="360"/>
+      </w:pPr>
+    </w:lvl>
+    <w:lvl w:ilvl="8" w:tplc="0409001B" w:tentative="1">
+      <w:start w:val="1"/>
+      <w:numFmt w:val="lowerRoman"/>
+      <w:lvlText w:val="%9."/>
+      <w:lvlJc w:val="right"/>
+      <w:pPr>
+        <w:ind w:left="6840" w:hanging="180"/>
+      </w:pPr>
+    </w:lvl>
+  </w:abstractNum>
   <w:num w:numId="1">
     <w:abstractNumId w:val="3"/>
   </w:num>
@@ -686,6 +862,9 @@
   </w:num>
   <w:num w:numId="4">
     <w:abstractNumId w:val="0"/>
+  </w:num>
+  <w:num w:numId="5">
+    <w:abstractNumId w:val="4"/>
   </w:num>
 </w:numbering>
 </file>

</xml_diff>

<commit_message>
Added 2 features and 1 finding to Report
</commit_message>
<xml_diff>
--- a/Documents/Phase3Report.docx
+++ b/Documents/Phase3Report.docx
@@ -184,6 +184,37 @@
       <w:r>
         <w:t>Description</w:t>
       </w:r>
+      <w:r>
+        <w:t xml:space="preserve">: The second feature to be united tested is all the </w:t>
+      </w:r>
+      <w:proofErr w:type="spellStart"/>
+      <w:r>
+        <w:t>boolean</w:t>
+      </w:r>
+      <w:proofErr w:type="spellEnd"/>
+      <w:r>
+        <w:t xml:space="preserve"> methods in the </w:t>
+      </w:r>
+      <w:proofErr w:type="spellStart"/>
+      <w:r>
+        <w:t>WallDetection</w:t>
+      </w:r>
+      <w:proofErr w:type="spellEnd"/>
+      <w:r>
+        <w:t xml:space="preserve"> class. We decided to test this feature because without wall detection, we would not be able to create a maze map and therefore we need to ensure that the wall detection is working perfectly.</w:t>
+      </w:r>
+    </w:p>
+    <w:p>
+      <w:pPr>
+        <w:pStyle w:val="ListParagraph"/>
+        <w:numPr>
+          <w:ilvl w:val="0"/>
+          <w:numId w:val="4"/>
+        </w:numPr>
+      </w:pPr>
+      <w:r>
+        <w:t>Test case/class: We created four test methods, one for each direction.</w:t>
+      </w:r>
     </w:p>
     <w:p/>
     <w:p/>
@@ -240,10 +271,6 @@
     <w:p/>
     <w:p/>
     <w:p/>
-    <w:p/>
-    <w:p/>
-    <w:p/>
-    <w:p/>
     <w:p>
       <w:r>
         <w:lastRenderedPageBreak/>
@@ -323,7 +350,19 @@
         <w:t>It is also easier to do testing on its methods.</w:t>
       </w:r>
     </w:p>
-    <w:p/>
+    <w:p>
+      <w:pPr>
+        <w:ind w:left="720"/>
+      </w:pPr>
+    </w:p>
+    <w:p>
+      <w:pPr>
+        <w:ind w:left="1080"/>
+      </w:pPr>
+      <w:r>
+        <w:t>(insert code images)</w:t>
+      </w:r>
+    </w:p>
     <w:sectPr>
       <w:pgSz w:w="12240" w:h="15840"/>
       <w:pgMar w:top="1440" w:right="1440" w:bottom="1440" w:left="1440" w:header="708" w:footer="708" w:gutter="0"/>

</xml_diff>

<commit_message>
Added 2 findings and images to Report
</commit_message>
<xml_diff>
--- a/Documents/Phase3Report.docx
+++ b/Documents/Phase3Report.docx
@@ -3,8 +3,18 @@
 <w:document xmlns:wpc="http://schemas.microsoft.com/office/word/2010/wordprocessingCanvas" xmlns:cx="http://schemas.microsoft.com/office/drawing/2014/chartex" xmlns:cx1="http://schemas.microsoft.com/office/drawing/2015/9/8/chartex" xmlns:cx2="http://schemas.microsoft.com/office/drawing/2015/10/21/chartex" xmlns:cx3="http://schemas.microsoft.com/office/drawing/2016/5/9/chartex" xmlns:cx4="http://schemas.microsoft.com/office/drawing/2016/5/10/chartex" xmlns:cx5="http://schemas.microsoft.com/office/drawing/2016/5/11/chartex" xmlns:cx6="http://schemas.microsoft.com/office/drawing/2016/5/12/chartex" xmlns:cx7="http://schemas.microsoft.com/office/drawing/2016/5/13/chartex" xmlns:cx8="http://schemas.microsoft.com/office/drawing/2016/5/14/chartex" xmlns:mc="http://schemas.openxmlformats.org/markup-compatibility/2006" xmlns:aink="http://schemas.microsoft.com/office/drawing/2016/ink" xmlns:am3d="http://schemas.microsoft.com/office/drawing/2017/model3d" xmlns:o="urn:schemas-microsoft-com:office:office" xmlns:r="http://schemas.openxmlformats.org/officeDocument/2006/relationships" xmlns:m="http://schemas.openxmlformats.org/officeDocument/2006/math" xmlns:v="urn:schemas-microsoft-com:vml" xmlns:wp14="http://schemas.microsoft.com/office/word/2010/wordprocessingDrawing" xmlns:wp="http://schemas.openxmlformats.org/drawingml/2006/wordprocessingDrawing" xmlns:w10="urn:schemas-microsoft-com:office:word" xmlns:w="http://schemas.openxmlformats.org/wordprocessingml/2006/main" xmlns:w14="http://schemas.microsoft.com/office/word/2010/wordml" xmlns:w15="http://schemas.microsoft.com/office/word/2012/wordml" xmlns:w16cid="http://schemas.microsoft.com/office/word/2016/wordml/cid" xmlns:w16se="http://schemas.microsoft.com/office/word/2015/wordml/symex" xmlns:wpg="http://schemas.microsoft.com/office/word/2010/wordprocessingGroup" xmlns:wpi="http://schemas.microsoft.com/office/word/2010/wordprocessingInk" xmlns:wne="http://schemas.microsoft.com/office/word/2006/wordml" xmlns:wps="http://schemas.microsoft.com/office/word/2010/wordprocessingShape" mc:Ignorable="w14 w15 w16se w16cid wp14">
   <w:body>
     <w:p>
-      <w:r>
-        <w:t>Unit Tests:</w:t>
+      <w:pPr>
+        <w:rPr>
+          <w:b/>
+          <w:bCs/>
+        </w:rPr>
+      </w:pPr>
+      <w:r>
+        <w:rPr>
+          <w:b/>
+          <w:bCs/>
+        </w:rPr>
+        <w:t>Unit Tests</w:t>
       </w:r>
     </w:p>
     <w:p>
@@ -22,42 +32,23 @@
         </w:numPr>
       </w:pPr>
       <w:r>
-        <w:t xml:space="preserve">Description: </w:t>
-      </w:r>
-      <w:r>
-        <w:t xml:space="preserve">The first feature to be unit tested is the </w:t>
+        <w:t xml:space="preserve">Description: The second feature to be united tested is all the </w:t>
       </w:r>
       <w:proofErr w:type="spellStart"/>
       <w:r>
-        <w:t>detectWin</w:t>
+        <w:t>boolean</w:t>
       </w:r>
       <w:proofErr w:type="spellEnd"/>
       <w:r>
-        <w:t>() method. This is an essential feature of the game because this method controls whether Player</w:t>
-      </w:r>
-      <w:r>
-        <w:t xml:space="preserve"> is still in a game</w:t>
-      </w:r>
-      <w:r>
-        <w:t>,</w:t>
-      </w:r>
-      <w:r>
-        <w:t xml:space="preserve"> </w:t>
-      </w:r>
-      <w:r>
-        <w:t>wins a gam</w:t>
-      </w:r>
-      <w:r>
-        <w:t>e, loses a game</w:t>
-      </w:r>
-      <w:r>
-        <w:t xml:space="preserve"> </w:t>
-      </w:r>
-      <w:r>
-        <w:t>based on different conditions</w:t>
-      </w:r>
-      <w:r>
-        <w:t>.</w:t>
+        <w:t xml:space="preserve"> methods in the </w:t>
+      </w:r>
+      <w:proofErr w:type="spellStart"/>
+      <w:r>
+        <w:t>WallDetection</w:t>
+      </w:r>
+      <w:proofErr w:type="spellEnd"/>
+      <w:r>
+        <w:t xml:space="preserve"> class. We decided to test this feature because without wall detection, we would not be able to create a maze map and therefore we need to ensure that the wall detection is working perfectly.</w:t>
       </w:r>
     </w:p>
     <w:p>
@@ -69,102 +60,13 @@
         </w:numPr>
       </w:pPr>
       <w:r>
-        <w:t xml:space="preserve">Test case/class: To test this feature, a class called </w:t>
-      </w:r>
-      <w:proofErr w:type="spellStart"/>
-      <w:r>
-        <w:t>TestDetectWin</w:t>
-      </w:r>
-      <w:proofErr w:type="spellEnd"/>
-      <w:r>
-        <w:t xml:space="preserve"> is created with three methods that each contains different test cases. The first method is </w:t>
-      </w:r>
-      <w:proofErr w:type="spellStart"/>
-      <w:r>
-        <w:t>testStillInGame</w:t>
-      </w:r>
-      <w:proofErr w:type="spellEnd"/>
-      <w:r>
-        <w:t xml:space="preserve">(), which has two test cases that test two scenarios where Player is still in a game.  </w:t>
-      </w:r>
-      <w:r>
-        <w:t xml:space="preserve">The </w:t>
-      </w:r>
-      <w:r>
-        <w:t>second</w:t>
-      </w:r>
-      <w:r>
-        <w:t xml:space="preserve"> method is </w:t>
-      </w:r>
-      <w:proofErr w:type="spellStart"/>
-      <w:r>
-        <w:t>testLose</w:t>
-      </w:r>
-      <w:proofErr w:type="spellEnd"/>
-      <w:r>
-        <w:t xml:space="preserve">(), which has </w:t>
-      </w:r>
-      <w:r>
-        <w:t>three</w:t>
-      </w:r>
-      <w:r>
-        <w:t xml:space="preserve"> test cases that test </w:t>
-      </w:r>
-      <w:r>
-        <w:t>three</w:t>
-      </w:r>
-      <w:r>
-        <w:t xml:space="preserve"> scenarios where Player </w:t>
-      </w:r>
-      <w:r>
-        <w:t>loses</w:t>
-      </w:r>
-      <w:r>
-        <w:t xml:space="preserve"> </w:t>
-      </w:r>
-      <w:r>
-        <w:t xml:space="preserve">a </w:t>
-      </w:r>
-      <w:r>
-        <w:t xml:space="preserve">game.  </w:t>
-      </w:r>
-      <w:r>
-        <w:t xml:space="preserve">The third method is tests whether Player wins </w:t>
-      </w:r>
-      <w:r>
-        <w:t>a</w:t>
-      </w:r>
-      <w:r>
-        <w:t xml:space="preserve"> game. It only has one test case, which is </w:t>
-      </w:r>
-      <w:r>
-        <w:t xml:space="preserve">when </w:t>
-      </w:r>
-      <w:r>
-        <w:t>Player reach</w:t>
-      </w:r>
-      <w:r>
-        <w:t>es</w:t>
-      </w:r>
-      <w:r>
-        <w:t xml:space="preserve"> the exit cell and </w:t>
-      </w:r>
-      <w:r>
-        <w:t xml:space="preserve">has collected </w:t>
-      </w:r>
-      <w:r>
-        <w:t>all the regular rewards</w:t>
-      </w:r>
-      <w:r>
-        <w:t>.</w:t>
-      </w:r>
-    </w:p>
-    <w:p>
-      <w:pPr>
-        <w:pStyle w:val="ListParagraph"/>
-        <w:ind w:left="1440"/>
-      </w:pPr>
-    </w:p>
+        <w:t>Test case/class: We created four test methods, one for each direction</w:t>
+      </w:r>
+      <w:r>
+        <w:t xml:space="preserve"> that Player moves in.</w:t>
+      </w:r>
+    </w:p>
+    <w:p/>
     <w:p>
       <w:pPr>
         <w:ind w:left="720"/>
@@ -182,26 +84,15 @@
         </w:numPr>
       </w:pPr>
       <w:r>
-        <w:t>Description</w:t>
-      </w:r>
-      <w:r>
-        <w:t xml:space="preserve">: The second feature to be united tested is all the </w:t>
+        <w:t xml:space="preserve">Description: The first feature to be unit tested is the </w:t>
       </w:r>
       <w:proofErr w:type="spellStart"/>
       <w:r>
-        <w:t>boolean</w:t>
+        <w:t>detectWin</w:t>
       </w:r>
       <w:proofErr w:type="spellEnd"/>
       <w:r>
-        <w:t xml:space="preserve"> methods in the </w:t>
-      </w:r>
-      <w:proofErr w:type="spellStart"/>
-      <w:r>
-        <w:t>WallDetection</w:t>
-      </w:r>
-      <w:proofErr w:type="spellEnd"/>
-      <w:r>
-        <w:t xml:space="preserve"> class. We decided to test this feature because without wall detection, we would not be able to create a maze map and therefore we need to ensure that the wall detection is working perfectly.</w:t>
+        <w:t>() method. This is an essential feature of the game because this method controls whether Player is still in a game, wins a game, or loses a game based on different conditions.</w:t>
       </w:r>
     </w:p>
     <w:p>
@@ -213,7 +104,31 @@
         </w:numPr>
       </w:pPr>
       <w:r>
-        <w:t>Test case/class: We created four test methods, one for each direction.</w:t>
+        <w:t xml:space="preserve">Test case/class: To test this feature, a class called </w:t>
+      </w:r>
+      <w:proofErr w:type="spellStart"/>
+      <w:r>
+        <w:t>TestDetectWin</w:t>
+      </w:r>
+      <w:proofErr w:type="spellEnd"/>
+      <w:r>
+        <w:t xml:space="preserve"> is created with three methods that each contains different test cases. The first method is </w:t>
+      </w:r>
+      <w:proofErr w:type="spellStart"/>
+      <w:r>
+        <w:t>testStillInGame</w:t>
+      </w:r>
+      <w:proofErr w:type="spellEnd"/>
+      <w:r>
+        <w:t xml:space="preserve">(), which has two test cases that test two scenarios where Player is still in a game.  The second method is </w:t>
+      </w:r>
+      <w:proofErr w:type="spellStart"/>
+      <w:r>
+        <w:t>testLose</w:t>
+      </w:r>
+      <w:proofErr w:type="spellEnd"/>
+      <w:r>
+        <w:t>(), which has three test cases that test three scenarios where Player loses a game. The third method is tests whether Player wins a game. It only has one test case, which is when Player reaches the exit cell and has collected all the regular rewards.</w:t>
       </w:r>
     </w:p>
     <w:p/>
@@ -221,9 +136,20 @@
     <w:p/>
     <w:p/>
     <w:p/>
-    <w:p>
-      <w:r>
-        <w:t>Integration Tests:</w:t>
+    <w:p/>
+    <w:p>
+      <w:pPr>
+        <w:rPr>
+          <w:b/>
+          <w:bCs/>
+        </w:rPr>
+      </w:pPr>
+      <w:r>
+        <w:rPr>
+          <w:b/>
+          <w:bCs/>
+        </w:rPr>
+        <w:t>Integration Tests</w:t>
       </w:r>
     </w:p>
     <w:p>
@@ -259,7 +185,17 @@
     <w:p/>
     <w:p/>
     <w:p>
-      <w:r>
+      <w:pPr>
+        <w:rPr>
+          <w:b/>
+          <w:bCs/>
+        </w:rPr>
+      </w:pPr>
+      <w:r>
+        <w:rPr>
+          <w:b/>
+          <w:bCs/>
+        </w:rPr>
         <w:t>Test Quality</w:t>
       </w:r>
     </w:p>
@@ -269,14 +205,23 @@
     <w:p/>
     <w:p/>
     <w:p/>
-    <w:p/>
-    <w:p/>
-    <w:p>
-      <w:r>
+    <w:p>
+      <w:pPr>
+        <w:rPr>
+          <w:b/>
+          <w:bCs/>
+        </w:rPr>
+      </w:pPr>
+      <w:r>
+        <w:rPr>
+          <w:b/>
+          <w:bCs/>
+        </w:rPr>
         <w:lastRenderedPageBreak/>
         <w:t>Findings</w:t>
       </w:r>
     </w:p>
+    <w:p/>
     <w:p>
       <w:pPr>
         <w:pStyle w:val="ListParagraph"/>
@@ -295,7 +240,16 @@
         <w:t>methods for wall detection originally resided in the Panel class</w:t>
       </w:r>
       <w:r>
-        <w:t xml:space="preserve"> and returned an integer variable that only the Panel has</w:t>
+        <w:t xml:space="preserve"> and returned an integer variable</w:t>
+      </w:r>
+      <w:r>
+        <w:t xml:space="preserve"> called “direction”</w:t>
+      </w:r>
+      <w:r>
+        <w:t xml:space="preserve"> that only the Panel has</w:t>
+      </w:r>
+      <w:r>
+        <w:t xml:space="preserve"> (Figure #)</w:t>
       </w:r>
       <w:r>
         <w:t xml:space="preserve">. However, as we created unit tests for the wall detection methods, we discovered that private methods generally are not tested, and if they are so complex that they need testing, the methods should deserve their own class. Therefore, we created a separate class called </w:t>
@@ -306,7 +260,13 @@
       </w:r>
       <w:proofErr w:type="spellEnd"/>
       <w:r>
-        <w:t xml:space="preserve"> that hold these </w:t>
+        <w:t xml:space="preserve"> that hold</w:t>
+      </w:r>
+      <w:r>
+        <w:t>s</w:t>
+      </w:r>
+      <w:r>
+        <w:t xml:space="preserve"> these </w:t>
       </w:r>
       <w:r>
         <w:t xml:space="preserve">four </w:t>
@@ -317,8 +277,19 @@
       <w:r>
         <w:t xml:space="preserve"> and changed them to </w:t>
       </w:r>
-      <w:r>
-        <w:t>Boolean</w:t>
+      <w:proofErr w:type="spellStart"/>
+      <w:r>
+        <w:t>b</w:t>
+      </w:r>
+      <w:r>
+        <w:t>oolean</w:t>
+      </w:r>
+      <w:proofErr w:type="spellEnd"/>
+      <w:r>
+        <w:t xml:space="preserve"> functions</w:t>
+      </w:r>
+      <w:r>
+        <w:t xml:space="preserve"> (Figure #)</w:t>
       </w:r>
       <w:r>
         <w:t>.</w:t>
@@ -347,20 +318,1408 @@
         <w:t xml:space="preserve">. </w:t>
       </w:r>
       <w:r>
-        <w:t>It is also easier to do testing on its methods.</w:t>
+        <w:t xml:space="preserve">This improved the quality of our code and made it </w:t>
+      </w:r>
+      <w:r>
+        <w:t xml:space="preserve">easier to </w:t>
+      </w:r>
+      <w:r>
+        <w:t>test</w:t>
+      </w:r>
+      <w:r>
+        <w:t xml:space="preserve"> </w:t>
+      </w:r>
+      <w:r>
+        <w:t>wall detection</w:t>
+      </w:r>
+      <w:r>
+        <w:t>.</w:t>
       </w:r>
     </w:p>
     <w:p>
       <w:pPr>
         <w:ind w:left="720"/>
       </w:pPr>
-    </w:p>
-    <w:p>
-      <w:pPr>
-        <w:ind w:left="1080"/>
-      </w:pPr>
-      <w:r>
-        <w:t>(insert code images)</w:t>
+      <w:r>
+        <w:rPr>
+          <w:noProof/>
+        </w:rPr>
+        <w:drawing>
+          <wp:anchor distT="0" distB="0" distL="114300" distR="114300" simplePos="0" relativeHeight="251663360" behindDoc="0" locked="0" layoutInCell="1" allowOverlap="1">
+            <wp:simplePos x="0" y="0"/>
+            <wp:positionH relativeFrom="column">
+              <wp:posOffset>-557455</wp:posOffset>
+            </wp:positionH>
+            <wp:positionV relativeFrom="paragraph">
+              <wp:posOffset>192928</wp:posOffset>
+            </wp:positionV>
+            <wp:extent cx="4623435" cy="1158948"/>
+            <wp:effectExtent l="12700" t="12700" r="12065" b="9525"/>
+            <wp:wrapNone/>
+            <wp:docPr id="6" name="Picture 6" descr="A screenshot of a cell phone&#10;&#10;Description automatically generated"/>
+            <wp:cNvGraphicFramePr>
+              <a:graphicFrameLocks xmlns:a="http://schemas.openxmlformats.org/drawingml/2006/main" noChangeAspect="1"/>
+            </wp:cNvGraphicFramePr>
+            <a:graphic xmlns:a="http://schemas.openxmlformats.org/drawingml/2006/main">
+              <a:graphicData uri="http://schemas.openxmlformats.org/drawingml/2006/picture">
+                <pic:pic xmlns:pic="http://schemas.openxmlformats.org/drawingml/2006/picture">
+                  <pic:nvPicPr>
+                    <pic:cNvPr id="6" name="Old WallDetection.png"/>
+                    <pic:cNvPicPr/>
+                  </pic:nvPicPr>
+                  <pic:blipFill>
+                    <a:blip r:embed="rId5" cstate="print">
+                      <a:extLst>
+                        <a:ext uri="{28A0092B-C50C-407E-A947-70E740481C1C}">
+                          <a14:useLocalDpi xmlns:a14="http://schemas.microsoft.com/office/drawing/2010/main" val="0"/>
+                        </a:ext>
+                      </a:extLst>
+                    </a:blip>
+                    <a:stretch>
+                      <a:fillRect/>
+                    </a:stretch>
+                  </pic:blipFill>
+                  <pic:spPr>
+                    <a:xfrm>
+                      <a:off x="0" y="0"/>
+                      <a:ext cx="4627820" cy="1160047"/>
+                    </a:xfrm>
+                    <a:prstGeom prst="rect">
+                      <a:avLst/>
+                    </a:prstGeom>
+                    <a:ln>
+                      <a:solidFill>
+                        <a:schemeClr val="tx1"/>
+                      </a:solidFill>
+                    </a:ln>
+                  </pic:spPr>
+                </pic:pic>
+              </a:graphicData>
+            </a:graphic>
+            <wp14:sizeRelH relativeFrom="page">
+              <wp14:pctWidth>0</wp14:pctWidth>
+            </wp14:sizeRelH>
+            <wp14:sizeRelV relativeFrom="page">
+              <wp14:pctHeight>0</wp14:pctHeight>
+            </wp14:sizeRelV>
+          </wp:anchor>
+        </w:drawing>
+      </w:r>
+    </w:p>
+    <w:p>
+      <w:pPr>
+        <w:ind w:left="1080"/>
+      </w:pPr>
+    </w:p>
+    <w:p>
+      <w:pPr>
+        <w:ind w:left="1080"/>
+      </w:pPr>
+    </w:p>
+    <w:p>
+      <w:pPr>
+        <w:ind w:left="1080"/>
+      </w:pPr>
+    </w:p>
+    <w:p>
+      <w:pPr>
+        <w:ind w:left="1080"/>
+      </w:pPr>
+      <w:r>
+        <w:rPr>
+          <w:noProof/>
+        </w:rPr>
+        <mc:AlternateContent>
+          <mc:Choice Requires="wps">
+            <w:drawing>
+              <wp:anchor distT="0" distB="0" distL="114300" distR="114300" simplePos="0" relativeHeight="251660288" behindDoc="0" locked="0" layoutInCell="1" allowOverlap="1">
+                <wp:simplePos x="0" y="0"/>
+                <wp:positionH relativeFrom="column">
+                  <wp:posOffset>4053840</wp:posOffset>
+                </wp:positionH>
+                <wp:positionV relativeFrom="paragraph">
+                  <wp:posOffset>159741</wp:posOffset>
+                </wp:positionV>
+                <wp:extent cx="2581275" cy="574675"/>
+                <wp:effectExtent l="0" t="0" r="0" b="0"/>
+                <wp:wrapNone/>
+                <wp:docPr id="3" name="Text Box 3"/>
+                <wp:cNvGraphicFramePr/>
+                <a:graphic xmlns:a="http://schemas.openxmlformats.org/drawingml/2006/main">
+                  <a:graphicData uri="http://schemas.microsoft.com/office/word/2010/wordprocessingShape">
+                    <wps:wsp>
+                      <wps:cNvSpPr txBox="1"/>
+                      <wps:spPr>
+                        <a:xfrm>
+                          <a:off x="0" y="0"/>
+                          <a:ext cx="2581275" cy="574675"/>
+                        </a:xfrm>
+                        <a:prstGeom prst="rect">
+                          <a:avLst/>
+                        </a:prstGeom>
+                        <a:solidFill>
+                          <a:schemeClr val="lt1"/>
+                        </a:solidFill>
+                        <a:ln w="6350">
+                          <a:noFill/>
+                        </a:ln>
+                      </wps:spPr>
+                      <wps:txbx>
+                        <w:txbxContent>
+                          <w:p>
+                            <w:r>
+                              <w:t xml:space="preserve">Figure #. Old version of wall detection: </w:t>
+                            </w:r>
+                          </w:p>
+                          <w:p>
+                            <w:r>
+                              <w:t>private int methods in Panel class.</w:t>
+                            </w:r>
+                          </w:p>
+                        </w:txbxContent>
+                      </wps:txbx>
+                      <wps:bodyPr rot="0" spcFirstLastPara="0" vertOverflow="overflow" horzOverflow="overflow" vert="horz" wrap="square" lIns="91440" tIns="45720" rIns="91440" bIns="45720" numCol="1" spcCol="0" rtlCol="0" fromWordArt="0" anchor="t" anchorCtr="0" forceAA="0" compatLnSpc="1">
+                        <a:prstTxWarp prst="textNoShape">
+                          <a:avLst/>
+                        </a:prstTxWarp>
+                        <a:noAutofit/>
+                      </wps:bodyPr>
+                    </wps:wsp>
+                  </a:graphicData>
+                </a:graphic>
+                <wp14:sizeRelH relativeFrom="margin">
+                  <wp14:pctWidth>0</wp14:pctWidth>
+                </wp14:sizeRelH>
+                <wp14:sizeRelV relativeFrom="margin">
+                  <wp14:pctHeight>0</wp14:pctHeight>
+                </wp14:sizeRelV>
+              </wp:anchor>
+            </w:drawing>
+          </mc:Choice>
+          <mc:Fallback>
+            <w:pict>
+              <v:shapetype id="_x0000_t202" coordsize="21600,21600" o:spt="202" path="m,l,21600r21600,l21600,xe">
+                <v:stroke joinstyle="miter"/>
+                <v:path gradientshapeok="t" o:connecttype="rect"/>
+              </v:shapetype>
+              <v:shape id="Text Box 3" o:spid="_x0000_s1026" type="#_x0000_t202" style="position:absolute;left:0;text-align:left;margin-left:319.2pt;margin-top:12.6pt;width:203.25pt;height:45.25pt;z-index:251660288;visibility:visible;mso-wrap-style:square;mso-width-percent:0;mso-height-percent:0;mso-wrap-distance-left:9pt;mso-wrap-distance-top:0;mso-wrap-distance-right:9pt;mso-wrap-distance-bottom:0;mso-position-horizontal:absolute;mso-position-horizontal-relative:text;mso-position-vertical:absolute;mso-position-vertical-relative:text;mso-width-percent:0;mso-height-percent:0;mso-width-relative:margin;mso-height-relative:margin;v-text-anchor:top" o:gfxdata="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" fillcolor="white [3201]" stroked="f" strokeweight=".5pt">
+                <v:textbox>
+                  <w:txbxContent>
+                    <w:p>
+                      <w:r>
+                        <w:t xml:space="preserve">Figure #. Old version of wall detection: </w:t>
+                      </w:r>
+                    </w:p>
+                    <w:p>
+                      <w:r>
+                        <w:t>private int methods in Panel class.</w:t>
+                      </w:r>
+                    </w:p>
+                  </w:txbxContent>
+                </v:textbox>
+              </v:shape>
+            </w:pict>
+          </mc:Fallback>
+        </mc:AlternateContent>
+      </w:r>
+    </w:p>
+    <w:p>
+      <w:pPr>
+        <w:ind w:left="1080"/>
+      </w:pPr>
+    </w:p>
+    <w:p>
+      <w:pPr>
+        <w:ind w:left="1080"/>
+      </w:pPr>
+    </w:p>
+    <w:p>
+      <w:pPr>
+        <w:ind w:left="1080"/>
+      </w:pPr>
+      <w:r>
+        <w:rPr>
+          <w:noProof/>
+        </w:rPr>
+        <w:drawing>
+          <wp:anchor distT="0" distB="0" distL="114300" distR="114300" simplePos="0" relativeHeight="251664384" behindDoc="0" locked="0" layoutInCell="1" allowOverlap="1">
+            <wp:simplePos x="0" y="0"/>
+            <wp:positionH relativeFrom="column">
+              <wp:posOffset>-556895</wp:posOffset>
+            </wp:positionH>
+            <wp:positionV relativeFrom="paragraph">
+              <wp:posOffset>219710</wp:posOffset>
+            </wp:positionV>
+            <wp:extent cx="4623435" cy="2009775"/>
+            <wp:effectExtent l="12700" t="12700" r="12065" b="9525"/>
+            <wp:wrapNone/>
+            <wp:docPr id="7" name="Picture 7" descr="A screenshot of a social media post&#10;&#10;Description automatically generated"/>
+            <wp:cNvGraphicFramePr>
+              <a:graphicFrameLocks xmlns:a="http://schemas.openxmlformats.org/drawingml/2006/main" noChangeAspect="1"/>
+            </wp:cNvGraphicFramePr>
+            <a:graphic xmlns:a="http://schemas.openxmlformats.org/drawingml/2006/main">
+              <a:graphicData uri="http://schemas.openxmlformats.org/drawingml/2006/picture">
+                <pic:pic xmlns:pic="http://schemas.openxmlformats.org/drawingml/2006/picture">
+                  <pic:nvPicPr>
+                    <pic:cNvPr id="7" name="WallDetection class.png"/>
+                    <pic:cNvPicPr/>
+                  </pic:nvPicPr>
+                  <pic:blipFill>
+                    <a:blip r:embed="rId6" cstate="print">
+                      <a:extLst>
+                        <a:ext uri="{28A0092B-C50C-407E-A947-70E740481C1C}">
+                          <a14:useLocalDpi xmlns:a14="http://schemas.microsoft.com/office/drawing/2010/main" val="0"/>
+                        </a:ext>
+                      </a:extLst>
+                    </a:blip>
+                    <a:stretch>
+                      <a:fillRect/>
+                    </a:stretch>
+                  </pic:blipFill>
+                  <pic:spPr>
+                    <a:xfrm>
+                      <a:off x="0" y="0"/>
+                      <a:ext cx="4623435" cy="2009775"/>
+                    </a:xfrm>
+                    <a:prstGeom prst="rect">
+                      <a:avLst/>
+                    </a:prstGeom>
+                    <a:ln>
+                      <a:solidFill>
+                        <a:schemeClr val="tx1"/>
+                      </a:solidFill>
+                    </a:ln>
+                  </pic:spPr>
+                </pic:pic>
+              </a:graphicData>
+            </a:graphic>
+            <wp14:sizeRelH relativeFrom="page">
+              <wp14:pctWidth>0</wp14:pctWidth>
+            </wp14:sizeRelH>
+            <wp14:sizeRelV relativeFrom="page">
+              <wp14:pctHeight>0</wp14:pctHeight>
+            </wp14:sizeRelV>
+          </wp:anchor>
+        </w:drawing>
+      </w:r>
+    </w:p>
+    <w:p>
+      <w:pPr>
+        <w:ind w:left="1080"/>
+      </w:pPr>
+    </w:p>
+    <w:p>
+      <w:pPr>
+        <w:ind w:left="1080"/>
+      </w:pPr>
+    </w:p>
+    <w:p>
+      <w:pPr>
+        <w:ind w:left="1080"/>
+      </w:pPr>
+    </w:p>
+    <w:p>
+      <w:pPr>
+        <w:ind w:left="1080"/>
+      </w:pPr>
+    </w:p>
+    <w:p>
+      <w:pPr>
+        <w:ind w:left="1080"/>
+      </w:pPr>
+    </w:p>
+    <w:p>
+      <w:pPr>
+        <w:ind w:left="1080"/>
+      </w:pPr>
+    </w:p>
+    <w:p>
+      <w:pPr>
+        <w:ind w:left="1080"/>
+      </w:pPr>
+    </w:p>
+    <w:p>
+      <w:pPr>
+        <w:ind w:left="1080"/>
+      </w:pPr>
+      <w:r>
+        <w:rPr>
+          <w:noProof/>
+        </w:rPr>
+        <mc:AlternateContent>
+          <mc:Choice Requires="wps">
+            <w:drawing>
+              <wp:anchor distT="0" distB="0" distL="114300" distR="114300" simplePos="0" relativeHeight="251662336" behindDoc="0" locked="0" layoutInCell="1" allowOverlap="1" wp14:anchorId="463BCE25" wp14:editId="7F603595">
+                <wp:simplePos x="0" y="0"/>
+                <wp:positionH relativeFrom="column">
+                  <wp:posOffset>4065905</wp:posOffset>
+                </wp:positionH>
+                <wp:positionV relativeFrom="paragraph">
+                  <wp:posOffset>114300</wp:posOffset>
+                </wp:positionV>
+                <wp:extent cx="3251200" cy="623570"/>
+                <wp:effectExtent l="0" t="0" r="0" b="0"/>
+                <wp:wrapNone/>
+                <wp:docPr id="4" name="Text Box 4"/>
+                <wp:cNvGraphicFramePr/>
+                <a:graphic xmlns:a="http://schemas.openxmlformats.org/drawingml/2006/main">
+                  <a:graphicData uri="http://schemas.microsoft.com/office/word/2010/wordprocessingShape">
+                    <wps:wsp>
+                      <wps:cNvSpPr txBox="1"/>
+                      <wps:spPr>
+                        <a:xfrm>
+                          <a:off x="0" y="0"/>
+                          <a:ext cx="3251200" cy="623570"/>
+                        </a:xfrm>
+                        <a:prstGeom prst="rect">
+                          <a:avLst/>
+                        </a:prstGeom>
+                        <a:solidFill>
+                          <a:schemeClr val="lt1"/>
+                        </a:solidFill>
+                        <a:ln w="6350">
+                          <a:noFill/>
+                        </a:ln>
+                      </wps:spPr>
+                      <wps:txbx>
+                        <w:txbxContent>
+                          <w:p>
+                            <w:r>
+                              <w:t xml:space="preserve">Figure #. </w:t>
+                            </w:r>
+                            <w:r>
+                              <w:t>New</w:t>
+                            </w:r>
+                            <w:r>
+                              <w:t xml:space="preserve"> version of wall detection: </w:t>
+                            </w:r>
+                          </w:p>
+                          <w:p>
+                            <w:r>
+                              <w:t xml:space="preserve">public </w:t>
+                            </w:r>
+                            <w:proofErr w:type="spellStart"/>
+                            <w:r>
+                              <w:t>boolean</w:t>
+                            </w:r>
+                            <w:proofErr w:type="spellEnd"/>
+                            <w:r>
+                              <w:t xml:space="preserve"> </w:t>
+                            </w:r>
+                            <w:r>
+                              <w:t>method</w:t>
+                            </w:r>
+                            <w:r>
+                              <w:t>s</w:t>
+                            </w:r>
+                            <w:r>
+                              <w:t xml:space="preserve"> in </w:t>
+                            </w:r>
+                          </w:p>
+                          <w:p>
+                            <w:proofErr w:type="spellStart"/>
+                            <w:r>
+                              <w:t>WallDetection</w:t>
+                            </w:r>
+                            <w:proofErr w:type="spellEnd"/>
+                            <w:r>
+                              <w:t xml:space="preserve"> class.</w:t>
+                            </w:r>
+                          </w:p>
+                        </w:txbxContent>
+                      </wps:txbx>
+                      <wps:bodyPr rot="0" spcFirstLastPara="0" vertOverflow="overflow" horzOverflow="overflow" vert="horz" wrap="square" lIns="91440" tIns="45720" rIns="91440" bIns="45720" numCol="1" spcCol="0" rtlCol="0" fromWordArt="0" anchor="t" anchorCtr="0" forceAA="0" compatLnSpc="1">
+                        <a:prstTxWarp prst="textNoShape">
+                          <a:avLst/>
+                        </a:prstTxWarp>
+                        <a:noAutofit/>
+                      </wps:bodyPr>
+                    </wps:wsp>
+                  </a:graphicData>
+                </a:graphic>
+                <wp14:sizeRelH relativeFrom="margin">
+                  <wp14:pctWidth>0</wp14:pctWidth>
+                </wp14:sizeRelH>
+                <wp14:sizeRelV relativeFrom="margin">
+                  <wp14:pctHeight>0</wp14:pctHeight>
+                </wp14:sizeRelV>
+              </wp:anchor>
+            </w:drawing>
+          </mc:Choice>
+          <mc:Fallback>
+            <w:pict>
+              <v:shape w14:anchorId="463BCE25" id="Text Box 4" o:spid="_x0000_s1027" type="#_x0000_t202" style="position:absolute;left:0;text-align:left;margin-left:320.15pt;margin-top:9pt;width:256pt;height:49.1pt;z-index:251662336;visibility:visible;mso-wrap-style:square;mso-width-percent:0;mso-height-percent:0;mso-wrap-distance-left:9pt;mso-wrap-distance-top:0;mso-wrap-distance-right:9pt;mso-wrap-distance-bottom:0;mso-position-horizontal:absolute;mso-position-horizontal-relative:text;mso-position-vertical:absolute;mso-position-vertical-relative:text;mso-width-percent:0;mso-height-percent:0;mso-width-relative:margin;mso-height-relative:margin;v-text-anchor:top" o:gfxdata="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" fillcolor="white [3201]" stroked="f" strokeweight=".5pt">
+                <v:textbox>
+                  <w:txbxContent>
+                    <w:p>
+                      <w:r>
+                        <w:t xml:space="preserve">Figure #. </w:t>
+                      </w:r>
+                      <w:r>
+                        <w:t>New</w:t>
+                      </w:r>
+                      <w:r>
+                        <w:t xml:space="preserve"> version of wall detection: </w:t>
+                      </w:r>
+                    </w:p>
+                    <w:p>
+                      <w:r>
+                        <w:t xml:space="preserve">public </w:t>
+                      </w:r>
+                      <w:proofErr w:type="spellStart"/>
+                      <w:r>
+                        <w:t>boolean</w:t>
+                      </w:r>
+                      <w:proofErr w:type="spellEnd"/>
+                      <w:r>
+                        <w:t xml:space="preserve"> </w:t>
+                      </w:r>
+                      <w:r>
+                        <w:t>method</w:t>
+                      </w:r>
+                      <w:r>
+                        <w:t>s</w:t>
+                      </w:r>
+                      <w:r>
+                        <w:t xml:space="preserve"> in </w:t>
+                      </w:r>
+                    </w:p>
+                    <w:p>
+                      <w:proofErr w:type="spellStart"/>
+                      <w:r>
+                        <w:t>WallDetection</w:t>
+                      </w:r>
+                      <w:proofErr w:type="spellEnd"/>
+                      <w:r>
+                        <w:t xml:space="preserve"> class.</w:t>
+                      </w:r>
+                    </w:p>
+                  </w:txbxContent>
+                </v:textbox>
+              </v:shape>
+            </w:pict>
+          </mc:Fallback>
+        </mc:AlternateContent>
+      </w:r>
+    </w:p>
+    <w:p>
+      <w:pPr>
+        <w:ind w:left="1080"/>
+      </w:pPr>
+    </w:p>
+    <w:p>
+      <w:pPr>
+        <w:ind w:left="1080"/>
+      </w:pPr>
+    </w:p>
+    <w:p>
+      <w:pPr>
+        <w:ind w:left="1080"/>
+      </w:pPr>
+    </w:p>
+    <w:p>
+      <w:pPr>
+        <w:ind w:left="1080"/>
+      </w:pPr>
+    </w:p>
+    <w:p>
+      <w:pPr>
+        <w:ind w:left="1080"/>
+      </w:pPr>
+    </w:p>
+    <w:p>
+      <w:pPr>
+        <w:pStyle w:val="ListParagraph"/>
+        <w:numPr>
+          <w:ilvl w:val="0"/>
+          <w:numId w:val="5"/>
+        </w:numPr>
+      </w:pPr>
+      <w:r>
+        <w:t xml:space="preserve">A bug that we found is that when we </w:t>
+      </w:r>
+      <w:r>
+        <w:t>were</w:t>
+      </w:r>
+      <w:r>
+        <w:t xml:space="preserve"> testing the </w:t>
+      </w:r>
+      <w:proofErr w:type="spellStart"/>
+      <w:r>
+        <w:t>d</w:t>
+      </w:r>
+      <w:r>
+        <w:t>etect</w:t>
+      </w:r>
+      <w:r>
+        <w:t>Win</w:t>
+      </w:r>
+      <w:proofErr w:type="spellEnd"/>
+      <w:r>
+        <w:t xml:space="preserve">() method, </w:t>
+      </w:r>
+      <w:r>
+        <w:t>a test case kept on returning error even though the logic seemed correct and the game was working perfectly fine</w:t>
+      </w:r>
+      <w:r>
+        <w:t xml:space="preserve"> (Figure #)</w:t>
+      </w:r>
+      <w:r>
+        <w:t xml:space="preserve">. </w:t>
+      </w:r>
+      <w:r>
+        <w:t>O</w:t>
+      </w:r>
+      <w:r>
+        <w:t>ne condition for Player to be still in game is when Player is on the exit cell but has not collected all the regular rewards. In this case, the string that holds the state of the game is supposed to return “GAME.”</w:t>
+      </w:r>
+      <w:r>
+        <w:t xml:space="preserve"> Yet, </w:t>
+      </w:r>
+      <w:r>
+        <w:t>the string returned “LOSE” in the unit test</w:t>
+      </w:r>
+      <w:r>
+        <w:t xml:space="preserve"> (Figure #)</w:t>
+      </w:r>
+      <w:r>
+        <w:t>.</w:t>
+      </w:r>
+      <w:r>
+        <w:t xml:space="preserve"> We also made sure that Player and Moving Enemy did not collide but it was still returning “LOSE” instead of “GAME.”</w:t>
+      </w:r>
+      <w:r>
+        <w:t xml:space="preserve"> </w:t>
+      </w:r>
+      <w:r>
+        <w:t xml:space="preserve">As a result, we modified the code for </w:t>
+      </w:r>
+      <w:proofErr w:type="spellStart"/>
+      <w:r>
+        <w:t>d</w:t>
+      </w:r>
+      <w:r>
+        <w:t>etectWin</w:t>
+      </w:r>
+      <w:proofErr w:type="spellEnd"/>
+      <w:r>
+        <w:t xml:space="preserve">() </w:t>
+      </w:r>
+      <w:r>
+        <w:t xml:space="preserve">by </w:t>
+      </w:r>
+      <w:r>
+        <w:t>changing the if-else statements. I</w:t>
+      </w:r>
+      <w:r>
+        <w:t>t fixed the issue in that the string is finally returning the correct state for all winning and losing conditions (Figure #).</w:t>
+      </w:r>
+    </w:p>
+    <w:p>
+      <w:pPr>
+        <w:pStyle w:val="ListParagraph"/>
+        <w:ind w:left="1080"/>
+      </w:pPr>
+    </w:p>
+    <w:p>
+      <w:pPr>
+        <w:pStyle w:val="ListParagraph"/>
+        <w:ind w:left="1080"/>
+      </w:pPr>
+      <w:r>
+        <w:rPr>
+          <w:noProof/>
+        </w:rPr>
+        <w:lastRenderedPageBreak/>
+        <w:drawing>
+          <wp:anchor distT="0" distB="0" distL="114300" distR="114300" simplePos="0" relativeHeight="251675648" behindDoc="0" locked="0" layoutInCell="1" allowOverlap="1">
+            <wp:simplePos x="0" y="0"/>
+            <wp:positionH relativeFrom="column">
+              <wp:posOffset>-425093</wp:posOffset>
+            </wp:positionH>
+            <wp:positionV relativeFrom="paragraph">
+              <wp:posOffset>-24440</wp:posOffset>
+            </wp:positionV>
+            <wp:extent cx="2865259" cy="1175119"/>
+            <wp:effectExtent l="12700" t="12700" r="17780" b="19050"/>
+            <wp:wrapNone/>
+            <wp:docPr id="16" name="Picture 16" descr="A screenshot of a cell phone&#10;&#10;Description automatically generated"/>
+            <wp:cNvGraphicFramePr>
+              <a:graphicFrameLocks xmlns:a="http://schemas.openxmlformats.org/drawingml/2006/main" noChangeAspect="1"/>
+            </wp:cNvGraphicFramePr>
+            <a:graphic xmlns:a="http://schemas.openxmlformats.org/drawingml/2006/main">
+              <a:graphicData uri="http://schemas.openxmlformats.org/drawingml/2006/picture">
+                <pic:pic xmlns:pic="http://schemas.openxmlformats.org/drawingml/2006/picture">
+                  <pic:nvPicPr>
+                    <pic:cNvPr id="16" name="TestDetectWin().png"/>
+                    <pic:cNvPicPr/>
+                  </pic:nvPicPr>
+                  <pic:blipFill>
+                    <a:blip r:embed="rId7" cstate="print">
+                      <a:extLst>
+                        <a:ext uri="{28A0092B-C50C-407E-A947-70E740481C1C}">
+                          <a14:useLocalDpi xmlns:a14="http://schemas.microsoft.com/office/drawing/2010/main" val="0"/>
+                        </a:ext>
+                      </a:extLst>
+                    </a:blip>
+                    <a:stretch>
+                      <a:fillRect/>
+                    </a:stretch>
+                  </pic:blipFill>
+                  <pic:spPr>
+                    <a:xfrm>
+                      <a:off x="0" y="0"/>
+                      <a:ext cx="2865259" cy="1175119"/>
+                    </a:xfrm>
+                    <a:prstGeom prst="rect">
+                      <a:avLst/>
+                    </a:prstGeom>
+                    <a:ln>
+                      <a:solidFill>
+                        <a:schemeClr val="tx1"/>
+                      </a:solidFill>
+                    </a:ln>
+                  </pic:spPr>
+                </pic:pic>
+              </a:graphicData>
+            </a:graphic>
+            <wp14:sizeRelH relativeFrom="page">
+              <wp14:pctWidth>0</wp14:pctWidth>
+            </wp14:sizeRelH>
+            <wp14:sizeRelV relativeFrom="page">
+              <wp14:pctHeight>0</wp14:pctHeight>
+            </wp14:sizeRelV>
+          </wp:anchor>
+        </w:drawing>
+      </w:r>
+      <w:r>
+        <w:rPr>
+          <w:noProof/>
+        </w:rPr>
+        <w:drawing>
+          <wp:anchor distT="0" distB="0" distL="114300" distR="114300" simplePos="0" relativeHeight="251665408" behindDoc="0" locked="0" layoutInCell="1" allowOverlap="1">
+            <wp:simplePos x="0" y="0"/>
+            <wp:positionH relativeFrom="column">
+              <wp:posOffset>2581644</wp:posOffset>
+            </wp:positionH>
+            <wp:positionV relativeFrom="paragraph">
+              <wp:posOffset>-187529</wp:posOffset>
+            </wp:positionV>
+            <wp:extent cx="3802380" cy="1336675"/>
+            <wp:effectExtent l="12700" t="12700" r="7620" b="9525"/>
+            <wp:wrapNone/>
+            <wp:docPr id="8" name="Picture 8" descr="A screenshot of a cell phone&#10;&#10;Description automatically generated"/>
+            <wp:cNvGraphicFramePr>
+              <a:graphicFrameLocks xmlns:a="http://schemas.openxmlformats.org/drawingml/2006/main" noChangeAspect="1"/>
+            </wp:cNvGraphicFramePr>
+            <a:graphic xmlns:a="http://schemas.openxmlformats.org/drawingml/2006/main">
+              <a:graphicData uri="http://schemas.openxmlformats.org/drawingml/2006/picture">
+                <pic:pic xmlns:pic="http://schemas.openxmlformats.org/drawingml/2006/picture">
+                  <pic:nvPicPr>
+                    <pic:cNvPr id="8" name="Old DetectWin().png"/>
+                    <pic:cNvPicPr/>
+                  </pic:nvPicPr>
+                  <pic:blipFill>
+                    <a:blip r:embed="rId8" cstate="print">
+                      <a:extLst>
+                        <a:ext uri="{28A0092B-C50C-407E-A947-70E740481C1C}">
+                          <a14:useLocalDpi xmlns:a14="http://schemas.microsoft.com/office/drawing/2010/main" val="0"/>
+                        </a:ext>
+                      </a:extLst>
+                    </a:blip>
+                    <a:stretch>
+                      <a:fillRect/>
+                    </a:stretch>
+                  </pic:blipFill>
+                  <pic:spPr>
+                    <a:xfrm>
+                      <a:off x="0" y="0"/>
+                      <a:ext cx="3802380" cy="1336675"/>
+                    </a:xfrm>
+                    <a:prstGeom prst="rect">
+                      <a:avLst/>
+                    </a:prstGeom>
+                    <a:ln>
+                      <a:solidFill>
+                        <a:schemeClr val="tx1"/>
+                      </a:solidFill>
+                    </a:ln>
+                  </pic:spPr>
+                </pic:pic>
+              </a:graphicData>
+            </a:graphic>
+            <wp14:sizeRelH relativeFrom="page">
+              <wp14:pctWidth>0</wp14:pctWidth>
+            </wp14:sizeRelH>
+            <wp14:sizeRelV relativeFrom="page">
+              <wp14:pctHeight>0</wp14:pctHeight>
+            </wp14:sizeRelV>
+          </wp:anchor>
+        </w:drawing>
+      </w:r>
+    </w:p>
+    <w:p>
+      <w:pPr>
+        <w:pStyle w:val="ListParagraph"/>
+        <w:ind w:left="1080"/>
+      </w:pPr>
+    </w:p>
+    <w:p>
+      <w:pPr>
+        <w:pStyle w:val="ListParagraph"/>
+        <w:ind w:left="1080"/>
+      </w:pPr>
+    </w:p>
+    <w:p>
+      <w:pPr>
+        <w:pStyle w:val="ListParagraph"/>
+        <w:ind w:left="1080"/>
+      </w:pPr>
+    </w:p>
+    <w:p>
+      <w:pPr>
+        <w:pStyle w:val="ListParagraph"/>
+        <w:ind w:left="1080"/>
+      </w:pPr>
+    </w:p>
+    <w:p>
+      <w:pPr>
+        <w:pStyle w:val="ListParagraph"/>
+        <w:ind w:left="1080"/>
+      </w:pPr>
+      <w:r>
+        <w:rPr>
+          <w:noProof/>
+        </w:rPr>
+        <mc:AlternateContent>
+          <mc:Choice Requires="wps">
+            <w:drawing>
+              <wp:anchor distT="0" distB="0" distL="114300" distR="114300" simplePos="0" relativeHeight="251669504" behindDoc="0" locked="0" layoutInCell="1" allowOverlap="1" wp14:anchorId="769A57D2" wp14:editId="1A281930">
+                <wp:simplePos x="0" y="0"/>
+                <wp:positionH relativeFrom="column">
+                  <wp:posOffset>-516611</wp:posOffset>
+                </wp:positionH>
+                <wp:positionV relativeFrom="paragraph">
+                  <wp:posOffset>240665</wp:posOffset>
+                </wp:positionV>
+                <wp:extent cx="2687320" cy="623570"/>
+                <wp:effectExtent l="0" t="0" r="5080" b="0"/>
+                <wp:wrapNone/>
+                <wp:docPr id="12" name="Text Box 12"/>
+                <wp:cNvGraphicFramePr/>
+                <a:graphic xmlns:a="http://schemas.openxmlformats.org/drawingml/2006/main">
+                  <a:graphicData uri="http://schemas.microsoft.com/office/word/2010/wordprocessingShape">
+                    <wps:wsp>
+                      <wps:cNvSpPr txBox="1"/>
+                      <wps:spPr>
+                        <a:xfrm>
+                          <a:off x="0" y="0"/>
+                          <a:ext cx="2687320" cy="623570"/>
+                        </a:xfrm>
+                        <a:prstGeom prst="rect">
+                          <a:avLst/>
+                        </a:prstGeom>
+                        <a:solidFill>
+                          <a:schemeClr val="lt1"/>
+                        </a:solidFill>
+                        <a:ln w="6350">
+                          <a:noFill/>
+                        </a:ln>
+                      </wps:spPr>
+                      <wps:txbx>
+                        <w:txbxContent>
+                          <w:p>
+                            <w:r>
+                              <w:t xml:space="preserve">Figure #. </w:t>
+                            </w:r>
+                            <w:r>
+                              <w:t>Test case for testing if Player is still in game.</w:t>
+                            </w:r>
+                          </w:p>
+                          <w:p/>
+                        </w:txbxContent>
+                      </wps:txbx>
+                      <wps:bodyPr rot="0" spcFirstLastPara="0" vertOverflow="overflow" horzOverflow="overflow" vert="horz" wrap="square" lIns="91440" tIns="45720" rIns="91440" bIns="45720" numCol="1" spcCol="0" rtlCol="0" fromWordArt="0" anchor="t" anchorCtr="0" forceAA="0" compatLnSpc="1">
+                        <a:prstTxWarp prst="textNoShape">
+                          <a:avLst/>
+                        </a:prstTxWarp>
+                        <a:noAutofit/>
+                      </wps:bodyPr>
+                    </wps:wsp>
+                  </a:graphicData>
+                </a:graphic>
+                <wp14:sizeRelH relativeFrom="margin">
+                  <wp14:pctWidth>0</wp14:pctWidth>
+                </wp14:sizeRelH>
+                <wp14:sizeRelV relativeFrom="margin">
+                  <wp14:pctHeight>0</wp14:pctHeight>
+                </wp14:sizeRelV>
+              </wp:anchor>
+            </w:drawing>
+          </mc:Choice>
+          <mc:Fallback>
+            <w:pict>
+              <v:shape w14:anchorId="769A57D2" id="Text Box 12" o:spid="_x0000_s1028" type="#_x0000_t202" style="position:absolute;left:0;text-align:left;margin-left:-40.7pt;margin-top:18.95pt;width:211.6pt;height:49.1pt;z-index:251669504;visibility:visible;mso-wrap-style:square;mso-width-percent:0;mso-height-percent:0;mso-wrap-distance-left:9pt;mso-wrap-distance-top:0;mso-wrap-distance-right:9pt;mso-wrap-distance-bottom:0;mso-position-horizontal:absolute;mso-position-horizontal-relative:text;mso-position-vertical:absolute;mso-position-vertical-relative:text;mso-width-percent:0;mso-height-percent:0;mso-width-relative:margin;mso-height-relative:margin;v-text-anchor:top" o:gfxdata="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" fillcolor="white [3201]" stroked="f" strokeweight=".5pt">
+                <v:textbox>
+                  <w:txbxContent>
+                    <w:p>
+                      <w:r>
+                        <w:t xml:space="preserve">Figure #. </w:t>
+                      </w:r>
+                      <w:r>
+                        <w:t>Test case for testing if Player is still in game.</w:t>
+                      </w:r>
+                    </w:p>
+                    <w:p/>
+                  </w:txbxContent>
+                </v:textbox>
+              </v:shape>
+            </w:pict>
+          </mc:Fallback>
+        </mc:AlternateContent>
+      </w:r>
+    </w:p>
+    <w:p>
+      <w:pPr>
+        <w:pStyle w:val="ListParagraph"/>
+        <w:ind w:left="1080"/>
+      </w:pPr>
+      <w:r>
+        <w:rPr>
+          <w:noProof/>
+        </w:rPr>
+        <mc:AlternateContent>
+          <mc:Choice Requires="wps">
+            <w:drawing>
+              <wp:anchor distT="0" distB="0" distL="114300" distR="114300" simplePos="0" relativeHeight="251671552" behindDoc="0" locked="0" layoutInCell="1" allowOverlap="1" wp14:anchorId="6FFD4231" wp14:editId="61E1438A">
+                <wp:simplePos x="0" y="0"/>
+                <wp:positionH relativeFrom="column">
+                  <wp:posOffset>2495550</wp:posOffset>
+                </wp:positionH>
+                <wp:positionV relativeFrom="paragraph">
+                  <wp:posOffset>73660</wp:posOffset>
+                </wp:positionV>
+                <wp:extent cx="3931920" cy="727075"/>
+                <wp:effectExtent l="0" t="0" r="5080" b="0"/>
+                <wp:wrapNone/>
+                <wp:docPr id="13" name="Text Box 13"/>
+                <wp:cNvGraphicFramePr/>
+                <a:graphic xmlns:a="http://schemas.openxmlformats.org/drawingml/2006/main">
+                  <a:graphicData uri="http://schemas.microsoft.com/office/word/2010/wordprocessingShape">
+                    <wps:wsp>
+                      <wps:cNvSpPr txBox="1"/>
+                      <wps:spPr>
+                        <a:xfrm>
+                          <a:off x="0" y="0"/>
+                          <a:ext cx="3931920" cy="727075"/>
+                        </a:xfrm>
+                        <a:prstGeom prst="rect">
+                          <a:avLst/>
+                        </a:prstGeom>
+                        <a:solidFill>
+                          <a:schemeClr val="lt1"/>
+                        </a:solidFill>
+                        <a:ln w="6350">
+                          <a:noFill/>
+                        </a:ln>
+                      </wps:spPr>
+                      <wps:txbx>
+                        <w:txbxContent>
+                          <w:p>
+                            <w:r>
+                              <w:t xml:space="preserve">Figure #. </w:t>
+                            </w:r>
+                            <w:r>
+                              <w:t xml:space="preserve">Old version of </w:t>
+                            </w:r>
+                            <w:proofErr w:type="spellStart"/>
+                            <w:r>
+                              <w:t>detectWin</w:t>
+                            </w:r>
+                            <w:proofErr w:type="spellEnd"/>
+                            <w:r>
+                              <w:t>()</w:t>
+                            </w:r>
+                            <w:r>
+                              <w:t>. Returned “LOSE” instead of “GAME”. Winning and losing conditions depend on class’ private variables.</w:t>
+                            </w:r>
+                          </w:p>
+                          <w:p/>
+                        </w:txbxContent>
+                      </wps:txbx>
+                      <wps:bodyPr rot="0" spcFirstLastPara="0" vertOverflow="overflow" horzOverflow="overflow" vert="horz" wrap="square" lIns="91440" tIns="45720" rIns="91440" bIns="45720" numCol="1" spcCol="0" rtlCol="0" fromWordArt="0" anchor="t" anchorCtr="0" forceAA="0" compatLnSpc="1">
+                        <a:prstTxWarp prst="textNoShape">
+                          <a:avLst/>
+                        </a:prstTxWarp>
+                        <a:noAutofit/>
+                      </wps:bodyPr>
+                    </wps:wsp>
+                  </a:graphicData>
+                </a:graphic>
+                <wp14:sizeRelH relativeFrom="margin">
+                  <wp14:pctWidth>0</wp14:pctWidth>
+                </wp14:sizeRelH>
+                <wp14:sizeRelV relativeFrom="margin">
+                  <wp14:pctHeight>0</wp14:pctHeight>
+                </wp14:sizeRelV>
+              </wp:anchor>
+            </w:drawing>
+          </mc:Choice>
+          <mc:Fallback>
+            <w:pict>
+              <v:shape w14:anchorId="6FFD4231" id="Text Box 13" o:spid="_x0000_s1029" type="#_x0000_t202" style="position:absolute;left:0;text-align:left;margin-left:196.5pt;margin-top:5.8pt;width:309.6pt;height:57.25pt;z-index:251671552;visibility:visible;mso-wrap-style:square;mso-width-percent:0;mso-height-percent:0;mso-wrap-distance-left:9pt;mso-wrap-distance-top:0;mso-wrap-distance-right:9pt;mso-wrap-distance-bottom:0;mso-position-horizontal:absolute;mso-position-horizontal-relative:text;mso-position-vertical:absolute;mso-position-vertical-relative:text;mso-width-percent:0;mso-height-percent:0;mso-width-relative:margin;mso-height-relative:margin;v-text-anchor:top" o:gfxdata="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" fillcolor="white [3201]" stroked="f" strokeweight=".5pt">
+                <v:textbox>
+                  <w:txbxContent>
+                    <w:p>
+                      <w:r>
+                        <w:t xml:space="preserve">Figure #. </w:t>
+                      </w:r>
+                      <w:r>
+                        <w:t xml:space="preserve">Old version of </w:t>
+                      </w:r>
+                      <w:proofErr w:type="spellStart"/>
+                      <w:r>
+                        <w:t>detectWin</w:t>
+                      </w:r>
+                      <w:proofErr w:type="spellEnd"/>
+                      <w:r>
+                        <w:t>()</w:t>
+                      </w:r>
+                      <w:r>
+                        <w:t>. Returned “LOSE” instead of “GAME”. Winning and losing conditions depend on class’ private variables.</w:t>
+                      </w:r>
+                    </w:p>
+                    <w:p/>
+                  </w:txbxContent>
+                </v:textbox>
+              </v:shape>
+            </w:pict>
+          </mc:Fallback>
+        </mc:AlternateContent>
+      </w:r>
+    </w:p>
+    <w:p>
+      <w:pPr>
+        <w:pStyle w:val="ListParagraph"/>
+        <w:ind w:left="1080"/>
+      </w:pPr>
+    </w:p>
+    <w:p>
+      <w:pPr>
+        <w:pStyle w:val="ListParagraph"/>
+        <w:ind w:left="1080"/>
+      </w:pPr>
+    </w:p>
+    <w:p>
+      <w:pPr>
+        <w:pStyle w:val="ListParagraph"/>
+        <w:ind w:left="1080"/>
+      </w:pPr>
+    </w:p>
+    <w:p>
+      <w:pPr>
+        <w:pStyle w:val="ListParagraph"/>
+        <w:ind w:left="1080"/>
+      </w:pPr>
+      <w:r>
+        <w:rPr>
+          <w:noProof/>
+        </w:rPr>
+        <w:drawing>
+          <wp:anchor distT="0" distB="0" distL="114300" distR="114300" simplePos="0" relativeHeight="251674624" behindDoc="0" locked="0" layoutInCell="1" allowOverlap="1">
+            <wp:simplePos x="0" y="0"/>
+            <wp:positionH relativeFrom="column">
+              <wp:posOffset>-546735</wp:posOffset>
+            </wp:positionH>
+            <wp:positionV relativeFrom="paragraph">
+              <wp:posOffset>124266</wp:posOffset>
+            </wp:positionV>
+            <wp:extent cx="3902075" cy="1753235"/>
+            <wp:effectExtent l="12700" t="12700" r="9525" b="12065"/>
+            <wp:wrapNone/>
+            <wp:docPr id="15" name="Picture 15" descr="A screenshot of a social media post&#10;&#10;Description automatically generated"/>
+            <wp:cNvGraphicFramePr>
+              <a:graphicFrameLocks xmlns:a="http://schemas.openxmlformats.org/drawingml/2006/main" noChangeAspect="1"/>
+            </wp:cNvGraphicFramePr>
+            <a:graphic xmlns:a="http://schemas.openxmlformats.org/drawingml/2006/main">
+              <a:graphicData uri="http://schemas.openxmlformats.org/drawingml/2006/picture">
+                <pic:pic xmlns:pic="http://schemas.openxmlformats.org/drawingml/2006/picture">
+                  <pic:nvPicPr>
+                    <pic:cNvPr id="15" name="New DetectWin().png"/>
+                    <pic:cNvPicPr/>
+                  </pic:nvPicPr>
+                  <pic:blipFill>
+                    <a:blip r:embed="rId9" cstate="print">
+                      <a:extLst>
+                        <a:ext uri="{28A0092B-C50C-407E-A947-70E740481C1C}">
+                          <a14:useLocalDpi xmlns:a14="http://schemas.microsoft.com/office/drawing/2010/main" val="0"/>
+                        </a:ext>
+                      </a:extLst>
+                    </a:blip>
+                    <a:stretch>
+                      <a:fillRect/>
+                    </a:stretch>
+                  </pic:blipFill>
+                  <pic:spPr>
+                    <a:xfrm>
+                      <a:off x="0" y="0"/>
+                      <a:ext cx="3902075" cy="1753235"/>
+                    </a:xfrm>
+                    <a:prstGeom prst="rect">
+                      <a:avLst/>
+                    </a:prstGeom>
+                    <a:ln>
+                      <a:solidFill>
+                        <a:schemeClr val="tx1"/>
+                      </a:solidFill>
+                    </a:ln>
+                  </pic:spPr>
+                </pic:pic>
+              </a:graphicData>
+            </a:graphic>
+            <wp14:sizeRelH relativeFrom="page">
+              <wp14:pctWidth>0</wp14:pctWidth>
+            </wp14:sizeRelH>
+            <wp14:sizeRelV relativeFrom="page">
+              <wp14:pctHeight>0</wp14:pctHeight>
+            </wp14:sizeRelV>
+          </wp:anchor>
+        </w:drawing>
+      </w:r>
+    </w:p>
+    <w:p>
+      <w:pPr>
+        <w:pStyle w:val="ListParagraph"/>
+        <w:ind w:left="1080"/>
+      </w:pPr>
+    </w:p>
+    <w:p>
+      <w:pPr>
+        <w:pStyle w:val="ListParagraph"/>
+        <w:ind w:left="1080"/>
+      </w:pPr>
+    </w:p>
+    <w:p>
+      <w:pPr>
+        <w:pStyle w:val="ListParagraph"/>
+        <w:ind w:left="1080"/>
+      </w:pPr>
+    </w:p>
+    <w:p>
+      <w:pPr>
+        <w:pStyle w:val="ListParagraph"/>
+        <w:ind w:left="1080"/>
+      </w:pPr>
+    </w:p>
+    <w:p>
+      <w:pPr>
+        <w:pStyle w:val="ListParagraph"/>
+        <w:ind w:left="1080"/>
+      </w:pPr>
+    </w:p>
+    <w:p>
+      <w:pPr>
+        <w:pStyle w:val="ListParagraph"/>
+        <w:ind w:left="1080"/>
+      </w:pPr>
+      <w:r>
+        <w:rPr>
+          <w:noProof/>
+        </w:rPr>
+        <mc:AlternateContent>
+          <mc:Choice Requires="wps">
+            <w:drawing>
+              <wp:anchor distT="0" distB="0" distL="114300" distR="114300" simplePos="0" relativeHeight="251673600" behindDoc="0" locked="0" layoutInCell="1" allowOverlap="1" wp14:anchorId="6A74CFBA" wp14:editId="1E5209EF">
+                <wp:simplePos x="0" y="0"/>
+                <wp:positionH relativeFrom="column">
+                  <wp:posOffset>3375660</wp:posOffset>
+                </wp:positionH>
+                <wp:positionV relativeFrom="paragraph">
+                  <wp:posOffset>130577</wp:posOffset>
+                </wp:positionV>
+                <wp:extent cx="3453130" cy="729615"/>
+                <wp:effectExtent l="0" t="0" r="1270" b="0"/>
+                <wp:wrapNone/>
+                <wp:docPr id="14" name="Text Box 14"/>
+                <wp:cNvGraphicFramePr/>
+                <a:graphic xmlns:a="http://schemas.openxmlformats.org/drawingml/2006/main">
+                  <a:graphicData uri="http://schemas.microsoft.com/office/word/2010/wordprocessingShape">
+                    <wps:wsp>
+                      <wps:cNvSpPr txBox="1"/>
+                      <wps:spPr>
+                        <a:xfrm>
+                          <a:off x="0" y="0"/>
+                          <a:ext cx="3453130" cy="729615"/>
+                        </a:xfrm>
+                        <a:prstGeom prst="rect">
+                          <a:avLst/>
+                        </a:prstGeom>
+                        <a:solidFill>
+                          <a:schemeClr val="lt1"/>
+                        </a:solidFill>
+                        <a:ln w="6350">
+                          <a:noFill/>
+                        </a:ln>
+                      </wps:spPr>
+                      <wps:txbx>
+                        <w:txbxContent>
+                          <w:p>
+                            <w:r>
+                              <w:t xml:space="preserve">Figure #. </w:t>
+                            </w:r>
+                            <w:r>
+                              <w:t xml:space="preserve">New </w:t>
+                            </w:r>
+                            <w:r>
+                              <w:t xml:space="preserve">version of </w:t>
+                            </w:r>
+                            <w:proofErr w:type="spellStart"/>
+                            <w:r>
+                              <w:t>detectWin</w:t>
+                            </w:r>
+                            <w:proofErr w:type="spellEnd"/>
+                            <w:r>
+                              <w:t xml:space="preserve">(). </w:t>
+                            </w:r>
+                            <w:r>
+                              <w:t>Fixed the testing issue</w:t>
+                            </w:r>
+                            <w:r>
+                              <w:t xml:space="preserve">. Winning and losing conditions depend on </w:t>
+                            </w:r>
+                            <w:r>
+                              <w:t>parameters that are passed to the method</w:t>
+                            </w:r>
+                            <w:r>
+                              <w:t>.</w:t>
+                            </w:r>
+                          </w:p>
+                          <w:p/>
+                        </w:txbxContent>
+                      </wps:txbx>
+                      <wps:bodyPr rot="0" spcFirstLastPara="0" vertOverflow="overflow" horzOverflow="overflow" vert="horz" wrap="square" lIns="91440" tIns="45720" rIns="91440" bIns="45720" numCol="1" spcCol="0" rtlCol="0" fromWordArt="0" anchor="t" anchorCtr="0" forceAA="0" compatLnSpc="1">
+                        <a:prstTxWarp prst="textNoShape">
+                          <a:avLst/>
+                        </a:prstTxWarp>
+                        <a:noAutofit/>
+                      </wps:bodyPr>
+                    </wps:wsp>
+                  </a:graphicData>
+                </a:graphic>
+                <wp14:sizeRelH relativeFrom="margin">
+                  <wp14:pctWidth>0</wp14:pctWidth>
+                </wp14:sizeRelH>
+                <wp14:sizeRelV relativeFrom="margin">
+                  <wp14:pctHeight>0</wp14:pctHeight>
+                </wp14:sizeRelV>
+              </wp:anchor>
+            </w:drawing>
+          </mc:Choice>
+          <mc:Fallback>
+            <w:pict>
+              <v:shape w14:anchorId="6A74CFBA" id="Text Box 14" o:spid="_x0000_s1030" type="#_x0000_t202" style="position:absolute;left:0;text-align:left;margin-left:265.8pt;margin-top:10.3pt;width:271.9pt;height:57.45pt;z-index:251673600;visibility:visible;mso-wrap-style:square;mso-width-percent:0;mso-height-percent:0;mso-wrap-distance-left:9pt;mso-wrap-distance-top:0;mso-wrap-distance-right:9pt;mso-wrap-distance-bottom:0;mso-position-horizontal:absolute;mso-position-horizontal-relative:text;mso-position-vertical:absolute;mso-position-vertical-relative:text;mso-width-percent:0;mso-height-percent:0;mso-width-relative:margin;mso-height-relative:margin;v-text-anchor:top" o:gfxdata="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" fillcolor="white [3201]" stroked="f" strokeweight=".5pt">
+                <v:textbox>
+                  <w:txbxContent>
+                    <w:p>
+                      <w:r>
+                        <w:t xml:space="preserve">Figure #. </w:t>
+                      </w:r>
+                      <w:r>
+                        <w:t xml:space="preserve">New </w:t>
+                      </w:r>
+                      <w:r>
+                        <w:t xml:space="preserve">version of </w:t>
+                      </w:r>
+                      <w:proofErr w:type="spellStart"/>
+                      <w:r>
+                        <w:t>detectWin</w:t>
+                      </w:r>
+                      <w:proofErr w:type="spellEnd"/>
+                      <w:r>
+                        <w:t xml:space="preserve">(). </w:t>
+                      </w:r>
+                      <w:r>
+                        <w:t>Fixed the testing issue</w:t>
+                      </w:r>
+                      <w:r>
+                        <w:t xml:space="preserve">. Winning and losing conditions depend on </w:t>
+                      </w:r>
+                      <w:r>
+                        <w:t>parameters that are passed to the method</w:t>
+                      </w:r>
+                      <w:r>
+                        <w:t>.</w:t>
+                      </w:r>
+                    </w:p>
+                    <w:p/>
+                  </w:txbxContent>
+                </v:textbox>
+              </v:shape>
+            </w:pict>
+          </mc:Fallback>
+        </mc:AlternateContent>
+      </w:r>
+    </w:p>
+    <w:p>
+      <w:pPr>
+        <w:pStyle w:val="ListParagraph"/>
+        <w:ind w:left="1080"/>
+      </w:pPr>
+    </w:p>
+    <w:p>
+      <w:pPr>
+        <w:pStyle w:val="ListParagraph"/>
+        <w:ind w:left="1080"/>
+      </w:pPr>
+    </w:p>
+    <w:p>
+      <w:pPr>
+        <w:pStyle w:val="ListParagraph"/>
+        <w:ind w:left="1080"/>
+      </w:pPr>
+    </w:p>
+    <w:p>
+      <w:pPr>
+        <w:pStyle w:val="ListParagraph"/>
+        <w:ind w:left="1080"/>
+      </w:pPr>
+    </w:p>
+    <w:p>
+      <w:pPr>
+        <w:pStyle w:val="ListParagraph"/>
+        <w:numPr>
+          <w:ilvl w:val="0"/>
+          <w:numId w:val="5"/>
+        </w:numPr>
+      </w:pPr>
+      <w:r>
+        <w:t xml:space="preserve">The third finding continues off the second finding. </w:t>
+      </w:r>
+      <w:r>
+        <w:t>While</w:t>
+      </w:r>
+      <w:r>
+        <w:t xml:space="preserve"> modifying the if-else statements in </w:t>
+      </w:r>
+      <w:proofErr w:type="spellStart"/>
+      <w:r>
+        <w:t>d</w:t>
+      </w:r>
+      <w:r>
+        <w:t>etectWin</w:t>
+      </w:r>
+      <w:proofErr w:type="spellEnd"/>
+      <w:r>
+        <w:t xml:space="preserve">() to carry out successful tests, we also </w:t>
+      </w:r>
+      <w:r>
+        <w:t xml:space="preserve">added </w:t>
+      </w:r>
+      <w:r>
+        <w:t>method parameters</w:t>
+      </w:r>
+      <w:r>
+        <w:t xml:space="preserve"> to</w:t>
+      </w:r>
+      <w:r>
+        <w:t xml:space="preserve"> </w:t>
+      </w:r>
+      <w:proofErr w:type="spellStart"/>
+      <w:r>
+        <w:t>d</w:t>
+      </w:r>
+      <w:r>
+        <w:t>etectWin</w:t>
+      </w:r>
+      <w:proofErr w:type="spellEnd"/>
+      <w:r>
+        <w:t>()</w:t>
+      </w:r>
+      <w:r>
+        <w:t xml:space="preserve"> </w:t>
+      </w:r>
+      <w:r>
+        <w:t xml:space="preserve">to make it </w:t>
+      </w:r>
+      <w:r>
+        <w:t>less hard-coded</w:t>
+      </w:r>
+      <w:r>
+        <w:t>,</w:t>
+      </w:r>
+      <w:r>
+        <w:t xml:space="preserve"> more reusable</w:t>
+      </w:r>
+      <w:r>
+        <w:t>, and easier to test</w:t>
+      </w:r>
+      <w:r>
+        <w:t xml:space="preserve"> (Figure #)</w:t>
+      </w:r>
+      <w:r>
+        <w:t>.</w:t>
+      </w:r>
+      <w:r>
+        <w:t xml:space="preserve"> Now, the losing condition </w:t>
+      </w:r>
+      <w:r>
+        <w:t xml:space="preserve">(if score &lt; 0) </w:t>
+      </w:r>
+      <w:r>
+        <w:t xml:space="preserve">does not depend </w:t>
+      </w:r>
+      <w:r>
+        <w:t>the private score variable in the Cell class,</w:t>
+      </w:r>
+      <w:r>
+        <w:t xml:space="preserve"> </w:t>
+      </w:r>
+      <w:r>
+        <w:t xml:space="preserve">but rather an integer variable that is being passed to the method. </w:t>
+      </w:r>
+      <w:r>
+        <w:t>In addition</w:t>
+      </w:r>
+      <w:r>
+        <w:t xml:space="preserve">, </w:t>
+      </w:r>
+      <w:r>
+        <w:t>the variable that keeps track of how many regular rewards that Player has collected does not depend on the class’ private “collected” variable</w:t>
+      </w:r>
+      <w:r>
+        <w:t xml:space="preserve"> (Figure #)</w:t>
+      </w:r>
+      <w:r>
+        <w:t>, but a “collected” variable that is also being passed to the method.</w:t>
+      </w:r>
+      <w:r>
+        <w:t xml:space="preserve"> </w:t>
+      </w:r>
+      <w:r>
+        <w:t xml:space="preserve">Lastly, </w:t>
+      </w:r>
+      <w:r>
+        <w:t>the number of regular rewards that Player has to collect to win the game is not a constant that needs to be changed manually anymore</w:t>
+      </w:r>
+      <w:r>
+        <w:t xml:space="preserve"> (Figure #)</w:t>
+      </w:r>
+      <w:r>
+        <w:t>, but an integer variable called “</w:t>
+      </w:r>
+      <w:proofErr w:type="spellStart"/>
+      <w:r>
+        <w:t>rewardNum</w:t>
+      </w:r>
+      <w:proofErr w:type="spellEnd"/>
+      <w:r>
+        <w:t>”</w:t>
+      </w:r>
+      <w:r>
+        <w:t xml:space="preserve"> (Figure #).</w:t>
+      </w:r>
+      <w:r>
+        <w:t xml:space="preserve"> </w:t>
       </w:r>
     </w:p>
     <w:sectPr>
@@ -1341,6 +2700,33 @@
       <w:contextualSpacing/>
     </w:pPr>
   </w:style>
+  <w:style w:type="paragraph" w:styleId="BalloonText">
+    <w:name w:val="Balloon Text"/>
+    <w:basedOn w:val="Normal"/>
+    <w:link w:val="BalloonTextChar"/>
+    <w:uiPriority w:val="99"/>
+    <w:semiHidden/>
+    <w:unhideWhenUsed/>
+    <w:rsid w:val="00932C05"/>
+    <w:rPr>
+      <w:rFonts w:ascii="Times New Roman" w:hAnsi="Times New Roman" w:cs="Times New Roman"/>
+      <w:sz w:val="18"/>
+      <w:szCs w:val="18"/>
+    </w:rPr>
+  </w:style>
+  <w:style w:type="character" w:customStyle="1" w:styleId="BalloonTextChar">
+    <w:name w:val="Balloon Text Char"/>
+    <w:basedOn w:val="DefaultParagraphFont"/>
+    <w:link w:val="BalloonText"/>
+    <w:uiPriority w:val="99"/>
+    <w:semiHidden/>
+    <w:rsid w:val="00932C05"/>
+    <w:rPr>
+      <w:rFonts w:ascii="Times New Roman" w:hAnsi="Times New Roman" w:cs="Times New Roman"/>
+      <w:sz w:val="18"/>
+      <w:szCs w:val="18"/>
+    </w:rPr>
+  </w:style>
 </w:styles>
 </file>
 

</xml_diff>

<commit_message>
Added TestImages class for testing all images used in the game
</commit_message>
<xml_diff>
--- a/Documents/Phase3Report.docx
+++ b/Documents/Phase3Report.docx
@@ -18,9 +18,44 @@
       </w:r>
     </w:p>
     <w:p>
-      <w:r>
-        <w:tab/>
-        <w:t>Feature One:</w:t>
+      <w:pPr>
+        <w:pStyle w:val="ListParagraph"/>
+        <w:numPr>
+          <w:ilvl w:val="2"/>
+          <w:numId w:val="7"/>
+        </w:numPr>
+        <w:rPr>
+          <w:b/>
+          <w:bCs/>
+        </w:rPr>
+      </w:pPr>
+      <w:r>
+        <w:rPr>
+          <w:b/>
+          <w:bCs/>
+        </w:rPr>
+        <w:t xml:space="preserve">Feature </w:t>
+      </w:r>
+      <w:r>
+        <w:rPr>
+          <w:b/>
+          <w:bCs/>
+        </w:rPr>
+        <w:t>1</w:t>
+      </w:r>
+      <w:r>
+        <w:rPr>
+          <w:b/>
+          <w:bCs/>
+        </w:rPr>
+        <w:t>:</w:t>
+      </w:r>
+      <w:r>
+        <w:rPr>
+          <w:b/>
+          <w:bCs/>
+        </w:rPr>
+        <w:t xml:space="preserve"> Wall detection</w:t>
       </w:r>
     </w:p>
     <w:p>
@@ -32,23 +67,19 @@
         </w:numPr>
       </w:pPr>
       <w:r>
-        <w:t xml:space="preserve">Description: The second feature to be united tested is all the </w:t>
-      </w:r>
-      <w:proofErr w:type="spellStart"/>
-      <w:r>
-        <w:t>boolean</w:t>
-      </w:r>
-      <w:proofErr w:type="spellEnd"/>
-      <w:r>
-        <w:t xml:space="preserve"> methods in the </w:t>
-      </w:r>
-      <w:proofErr w:type="spellStart"/>
-      <w:r>
-        <w:t>WallDetection</w:t>
-      </w:r>
-      <w:proofErr w:type="spellEnd"/>
-      <w:r>
-        <w:t xml:space="preserve"> class. We decided to test this feature because without wall detection, we would not be able to create a maze map and therefore we need to ensure that the wall detection is working perfectly.</w:t>
+        <w:rPr>
+          <w:u w:val="single"/>
+        </w:rPr>
+        <w:t>Description:</w:t>
+      </w:r>
+      <w:r>
+        <w:t xml:space="preserve"> The </w:t>
+      </w:r>
+      <w:r>
+        <w:t>first</w:t>
+      </w:r>
+      <w:r>
+        <w:t xml:space="preserve"> feature to be united tested is all the boolean methods in the WallDetection class. We decided to test this feature because without wall detection, we would not be able to create a maze map and therefore we need to ensure that the wall detection is working perfectly.</w:t>
       </w:r>
     </w:p>
     <w:p>
@@ -60,19 +91,62 @@
         </w:numPr>
       </w:pPr>
       <w:r>
-        <w:t>Test case/class: We created four test methods, one for each direction</w:t>
+        <w:rPr>
+          <w:u w:val="single"/>
+        </w:rPr>
+        <w:t>Test case/class:</w:t>
+      </w:r>
+      <w:r>
+        <w:t xml:space="preserve"> We created four test methods, one for each direction</w:t>
       </w:r>
       <w:r>
         <w:t xml:space="preserve"> that Player moves in.</w:t>
       </w:r>
     </w:p>
-    <w:p/>
-    <w:p>
-      <w:pPr>
-        <w:ind w:left="720"/>
-      </w:pPr>
-      <w:r>
-        <w:t>Feature Two:</w:t>
+    <w:p>
+      <w:pPr>
+        <w:ind w:firstLine="720"/>
+      </w:pPr>
+    </w:p>
+    <w:p>
+      <w:pPr>
+        <w:pStyle w:val="ListParagraph"/>
+        <w:numPr>
+          <w:ilvl w:val="2"/>
+          <w:numId w:val="7"/>
+        </w:numPr>
+        <w:rPr>
+          <w:b/>
+          <w:bCs/>
+        </w:rPr>
+      </w:pPr>
+      <w:r>
+        <w:rPr>
+          <w:b/>
+          <w:bCs/>
+        </w:rPr>
+        <w:t xml:space="preserve">Feature </w:t>
+      </w:r>
+      <w:r>
+        <w:rPr>
+          <w:b/>
+          <w:bCs/>
+        </w:rPr>
+        <w:t>2</w:t>
+      </w:r>
+      <w:r>
+        <w:rPr>
+          <w:b/>
+          <w:bCs/>
+        </w:rPr>
+        <w:t>:</w:t>
+      </w:r>
+      <w:r>
+        <w:rPr>
+          <w:b/>
+          <w:bCs/>
+        </w:rPr>
+        <w:t xml:space="preserve"> Winning/Losing conditions</w:t>
       </w:r>
     </w:p>
     <w:p>
@@ -84,15 +158,19 @@
         </w:numPr>
       </w:pPr>
       <w:r>
-        <w:t xml:space="preserve">Description: The first feature to be unit tested is the </w:t>
-      </w:r>
-      <w:proofErr w:type="spellStart"/>
-      <w:r>
-        <w:t>detectWin</w:t>
-      </w:r>
-      <w:proofErr w:type="spellEnd"/>
-      <w:r>
-        <w:t>() method. This is an essential feature of the game because this method controls whether Player is still in a game, wins a game, or loses a game based on different conditions.</w:t>
+        <w:rPr>
+          <w:u w:val="single"/>
+        </w:rPr>
+        <w:t>Description:</w:t>
+      </w:r>
+      <w:r>
+        <w:t xml:space="preserve"> The </w:t>
+      </w:r>
+      <w:r>
+        <w:t>second</w:t>
+      </w:r>
+      <w:r>
+        <w:t xml:space="preserve"> feature is the detectWin() method. This is an essential feature of the game because this method controls whether Player is still in a game, wins a game, or loses a game based on different conditions.</w:t>
       </w:r>
     </w:p>
     <w:p>
@@ -104,52 +182,122 @@
         </w:numPr>
       </w:pPr>
       <w:r>
-        <w:t xml:space="preserve">Test case/class: To test this feature, a class called </w:t>
-      </w:r>
-      <w:proofErr w:type="spellStart"/>
-      <w:r>
-        <w:t>TestDetectWin</w:t>
-      </w:r>
-      <w:proofErr w:type="spellEnd"/>
-      <w:r>
-        <w:t xml:space="preserve"> is created with three methods that each contains different test cases. The first method is </w:t>
-      </w:r>
-      <w:proofErr w:type="spellStart"/>
-      <w:r>
-        <w:t>testStillInGame</w:t>
-      </w:r>
-      <w:proofErr w:type="spellEnd"/>
-      <w:r>
-        <w:t xml:space="preserve">(), which has two test cases that test two scenarios where Player is still in a game.  The second method is </w:t>
-      </w:r>
-      <w:proofErr w:type="spellStart"/>
-      <w:r>
-        <w:t>testLose</w:t>
-      </w:r>
-      <w:proofErr w:type="spellEnd"/>
-      <w:r>
-        <w:t>(), which has three test cases that test three scenarios where Player loses a game. The third method is tests whether Player wins a game. It only has one test case, which is when Player reaches the exit cell and has collected all the regular rewards.</w:t>
-      </w:r>
-    </w:p>
-    <w:p/>
-    <w:p/>
-    <w:p/>
-    <w:p/>
-    <w:p/>
-    <w:p/>
-    <w:p>
-      <w:pPr>
-        <w:rPr>
-          <w:b/>
-          <w:bCs/>
-        </w:rPr>
-      </w:pPr>
-      <w:r>
-        <w:rPr>
-          <w:b/>
-          <w:bCs/>
-        </w:rPr>
-        <w:t>Integration Tests</w:t>
+        <w:rPr>
+          <w:u w:val="single"/>
+        </w:rPr>
+        <w:t>Test case/class:</w:t>
+      </w:r>
+      <w:r>
+        <w:t xml:space="preserve"> To test this feature, a class called TestDetectWin is created with </w:t>
+      </w:r>
+      <w:r>
+        <w:t>six</w:t>
+      </w:r>
+      <w:r>
+        <w:t xml:space="preserve"> methods that each contains different test cases. The first</w:t>
+      </w:r>
+      <w:r>
+        <w:t xml:space="preserve"> two</w:t>
+      </w:r>
+      <w:r>
+        <w:t xml:space="preserve"> method</w:t>
+      </w:r>
+      <w:r>
+        <w:t>s</w:t>
+      </w:r>
+      <w:r>
+        <w:t xml:space="preserve"> </w:t>
+      </w:r>
+      <w:r>
+        <w:t>are</w:t>
+      </w:r>
+      <w:r>
+        <w:t xml:space="preserve"> testStillInGame(), </w:t>
+      </w:r>
+      <w:r>
+        <w:t>which</w:t>
+      </w:r>
+      <w:r>
+        <w:t xml:space="preserve"> test two scenarios where Player is still in a game.  The </w:t>
+      </w:r>
+      <w:r>
+        <w:t>next three</w:t>
+      </w:r>
+      <w:r>
+        <w:t xml:space="preserve"> method</w:t>
+      </w:r>
+      <w:r>
+        <w:t>s</w:t>
+      </w:r>
+      <w:r>
+        <w:t xml:space="preserve"> testLose(), which test three scenarios where Player loses a game. The </w:t>
+      </w:r>
+      <w:r>
+        <w:t>last</w:t>
+      </w:r>
+      <w:r>
+        <w:t xml:space="preserve"> method tests whether Player wins a game. It only has one test case, which is when Player reaches the exit cell and has collected all the regular rewards.</w:t>
+      </w:r>
+    </w:p>
+    <w:p>
+      <w:pPr>
+        <w:pStyle w:val="ListParagraph"/>
+        <w:ind w:left="1440"/>
+      </w:pPr>
+    </w:p>
+    <w:p>
+      <w:pPr>
+        <w:pStyle w:val="ListParagraph"/>
+        <w:numPr>
+          <w:ilvl w:val="2"/>
+          <w:numId w:val="7"/>
+        </w:numPr>
+        <w:rPr>
+          <w:b/>
+          <w:bCs/>
+        </w:rPr>
+      </w:pPr>
+      <w:r>
+        <w:rPr>
+          <w:b/>
+          <w:bCs/>
+        </w:rPr>
+        <w:t xml:space="preserve">Feature </w:t>
+      </w:r>
+      <w:r>
+        <w:rPr>
+          <w:b/>
+          <w:bCs/>
+        </w:rPr>
+        <w:t>3</w:t>
+      </w:r>
+      <w:r>
+        <w:rPr>
+          <w:b/>
+          <w:bCs/>
+        </w:rPr>
+        <w:t xml:space="preserve">: </w:t>
+      </w:r>
+      <w:r>
+        <w:rPr>
+          <w:b/>
+          <w:bCs/>
+        </w:rPr>
+        <w:t xml:space="preserve">Reward and punishment </w:t>
+      </w:r>
+      <w:r>
+        <w:rPr>
+          <w:b/>
+          <w:bCs/>
+        </w:rPr>
+        <w:t xml:space="preserve">random </w:t>
+      </w:r>
+      <w:r>
+        <w:rPr>
+          <w:b/>
+          <w:bCs/>
+        </w:rPr>
+        <w:t>generator</w:t>
       </w:r>
     </w:p>
     <w:p>
@@ -157,11 +305,29 @@
         <w:pStyle w:val="ListParagraph"/>
         <w:numPr>
           <w:ilvl w:val="0"/>
-          <w:numId w:val="1"/>
+          <w:numId w:val="4"/>
         </w:numPr>
       </w:pPr>
       <w:r>
-        <w:t>Interaction 1 between components, components involved, and test case/class</w:t>
+        <w:rPr>
+          <w:u w:val="single"/>
+        </w:rPr>
+        <w:t>Description:</w:t>
+      </w:r>
+      <w:r>
+        <w:t xml:space="preserve"> The </w:t>
+      </w:r>
+      <w:r>
+        <w:t>third</w:t>
+      </w:r>
+      <w:r>
+        <w:t xml:space="preserve"> feature </w:t>
+      </w:r>
+      <w:r>
+        <w:t>is the random generator that randomly places the rewards and punishments on the map</w:t>
+      </w:r>
+      <w:r>
+        <w:t xml:space="preserve">. </w:t>
       </w:r>
     </w:p>
     <w:p>
@@ -169,11 +335,136 @@
         <w:pStyle w:val="ListParagraph"/>
         <w:numPr>
           <w:ilvl w:val="0"/>
-          <w:numId w:val="1"/>
+          <w:numId w:val="4"/>
         </w:numPr>
-      </w:pPr>
-      <w:r>
-        <w:t>Interaction 2 between components, components involved, and test case/class</w:t>
+        <w:rPr>
+          <w:b/>
+          <w:bCs/>
+        </w:rPr>
+      </w:pPr>
+      <w:r>
+        <w:rPr>
+          <w:u w:val="single"/>
+        </w:rPr>
+        <w:t>Test case/class:</w:t>
+      </w:r>
+      <w:r>
+        <w:t xml:space="preserve"> To test this feature, a class called Test</w:t>
+      </w:r>
+      <w:r>
+        <w:t>Items</w:t>
+      </w:r>
+      <w:r>
+        <w:t xml:space="preserve"> is created</w:t>
+      </w:r>
+      <w:r>
+        <w:t>.</w:t>
+      </w:r>
+      <w:r>
+        <w:t xml:space="preserve"> </w:t>
+      </w:r>
+      <w:r>
+        <w:t xml:space="preserve">A test method is used to test whether the rewardGenerator() method generates the correct number of regular rewards every game, same as for punishments. </w:t>
+      </w:r>
+    </w:p>
+    <w:p/>
+    <w:p>
+      <w:pPr>
+        <w:rPr>
+          <w:b/>
+          <w:bCs/>
+        </w:rPr>
+      </w:pPr>
+      <w:r>
+        <w:rPr>
+          <w:b/>
+          <w:bCs/>
+        </w:rPr>
+        <w:t>Integration Tests</w:t>
+      </w:r>
+    </w:p>
+    <w:p>
+      <w:pPr>
+        <w:pStyle w:val="ListParagraph"/>
+        <w:numPr>
+          <w:ilvl w:val="2"/>
+          <w:numId w:val="7"/>
+        </w:numPr>
+        <w:rPr>
+          <w:b/>
+          <w:bCs/>
+        </w:rPr>
+      </w:pPr>
+      <w:r>
+        <w:rPr>
+          <w:b/>
+          <w:bCs/>
+        </w:rPr>
+        <w:t>Interaction</w:t>
+      </w:r>
+      <w:r>
+        <w:rPr>
+          <w:b/>
+          <w:bCs/>
+        </w:rPr>
+        <w:t xml:space="preserve"> </w:t>
+      </w:r>
+      <w:r>
+        <w:rPr>
+          <w:b/>
+          <w:bCs/>
+        </w:rPr>
+        <w:t>1</w:t>
+      </w:r>
+      <w:r>
+        <w:rPr>
+          <w:b/>
+          <w:bCs/>
+        </w:rPr>
+        <w:t xml:space="preserve">: </w:t>
+      </w:r>
+      <w:r>
+        <w:rPr>
+          <w:b/>
+          <w:bCs/>
+        </w:rPr>
+        <w:t>Number of rewards and winning conditions</w:t>
+      </w:r>
+    </w:p>
+    <w:p>
+      <w:pPr>
+        <w:pStyle w:val="ListParagraph"/>
+        <w:numPr>
+          <w:ilvl w:val="0"/>
+          <w:numId w:val="4"/>
+        </w:numPr>
+      </w:pPr>
+      <w:r>
+        <w:rPr>
+          <w:u w:val="single"/>
+        </w:rPr>
+        <w:t>Description:</w:t>
+      </w:r>
+      <w:r>
+        <w:t xml:space="preserve"> The second feature to be united tested is all the boolean methods in the WallDetection class. We decided to test this feature because without wall detection, we would not be able to create a maze map and therefore we need to ensure that the wall detection is working perfectly.</w:t>
+      </w:r>
+    </w:p>
+    <w:p>
+      <w:pPr>
+        <w:pStyle w:val="ListParagraph"/>
+        <w:numPr>
+          <w:ilvl w:val="0"/>
+          <w:numId w:val="4"/>
+        </w:numPr>
+      </w:pPr>
+      <w:r>
+        <w:rPr>
+          <w:u w:val="single"/>
+        </w:rPr>
+        <w:t>Test case/class:</w:t>
+      </w:r>
+      <w:r>
+        <w:t xml:space="preserve"> We created four test methods, one for each direction that Player moves in.</w:t>
       </w:r>
     </w:p>
     <w:p/>
@@ -196,6 +487,7 @@
           <w:b/>
           <w:bCs/>
         </w:rPr>
+        <w:lastRenderedPageBreak/>
         <w:t>Test Quality</w:t>
       </w:r>
     </w:p>
@@ -205,20 +497,42 @@
     <w:p/>
     <w:p/>
     <w:p/>
-    <w:p>
-      <w:pPr>
-        <w:rPr>
-          <w:b/>
-          <w:bCs/>
-        </w:rPr>
-      </w:pPr>
-      <w:r>
-        <w:rPr>
-          <w:b/>
-          <w:bCs/>
-        </w:rPr>
-        <w:lastRenderedPageBreak/>
+    <w:p/>
+    <w:p/>
+    <w:p>
+      <w:pPr>
+        <w:rPr>
+          <w:b/>
+          <w:bCs/>
+        </w:rPr>
+      </w:pPr>
+      <w:r>
+        <w:rPr>
+          <w:b/>
+          <w:bCs/>
+        </w:rPr>
         <w:t>Findings</w:t>
+      </w:r>
+      <w:r>
+        <w:rPr>
+          <w:b/>
+          <w:bCs/>
+        </w:rPr>
+        <w:t xml:space="preserve"> (change in production code, bugs, and </w:t>
+      </w:r>
+      <w:r>
+        <w:rPr>
+          <w:b/>
+          <w:bCs/>
+        </w:rPr>
+        <w:t>improvement in quality of code</w:t>
+      </w:r>
+      <w:r>
+        <w:rPr>
+          <w:b/>
+          <w:bCs/>
+        </w:rPr>
+        <w:t>)</w:t>
       </w:r>
     </w:p>
     <w:p/>
@@ -226,9 +540,71 @@
       <w:pPr>
         <w:pStyle w:val="ListParagraph"/>
         <w:numPr>
-          <w:ilvl w:val="0"/>
-          <w:numId w:val="5"/>
+          <w:ilvl w:val="2"/>
+          <w:numId w:val="7"/>
         </w:numPr>
+        <w:rPr>
+          <w:b/>
+          <w:bCs/>
+        </w:rPr>
+      </w:pPr>
+      <w:r>
+        <w:rPr>
+          <w:b/>
+          <w:bCs/>
+        </w:rPr>
+        <w:t xml:space="preserve">Finding </w:t>
+      </w:r>
+      <w:r>
+        <w:rPr>
+          <w:b/>
+          <w:bCs/>
+        </w:rPr>
+        <w:t>1</w:t>
+      </w:r>
+      <w:r>
+        <w:rPr>
+          <w:b/>
+          <w:bCs/>
+        </w:rPr>
+        <w:t xml:space="preserve">: </w:t>
+      </w:r>
+      <w:r>
+        <w:rPr>
+          <w:b/>
+          <w:bCs/>
+        </w:rPr>
+        <w:t>increased code reusability</w:t>
+      </w:r>
+      <w:r>
+        <w:rPr>
+          <w:b/>
+          <w:bCs/>
+        </w:rPr>
+        <w:t xml:space="preserve"> and</w:t>
+      </w:r>
+      <w:r>
+        <w:rPr>
+          <w:b/>
+          <w:bCs/>
+        </w:rPr>
+        <w:t xml:space="preserve"> testabilit</w:t>
+      </w:r>
+      <w:r>
+        <w:rPr>
+          <w:b/>
+          <w:bCs/>
+        </w:rPr>
+        <w:t>y</w:t>
+      </w:r>
+    </w:p>
+    <w:p>
+      <w:pPr>
+        <w:ind w:firstLine="720"/>
+        <w:rPr>
+          <w:b/>
+          <w:bCs/>
+        </w:rPr>
       </w:pPr>
       <w:r>
         <w:t xml:space="preserve">The four private </w:t>
@@ -240,7 +616,10 @@
         <w:t>methods for wall detection originally resided in the Panel class</w:t>
       </w:r>
       <w:r>
-        <w:t xml:space="preserve"> and returned an integer variable</w:t>
+        <w:t xml:space="preserve"> </w:t>
+      </w:r>
+      <w:r>
+        <w:t>and returned an integer variable</w:t>
       </w:r>
       <w:r>
         <w:t xml:space="preserve"> called “direction”</w:t>
@@ -252,15 +631,7 @@
         <w:t xml:space="preserve"> (Figure #)</w:t>
       </w:r>
       <w:r>
-        <w:t xml:space="preserve">. However, as we created unit tests for the wall detection methods, we discovered that private methods generally are not tested, and if they are so complex that they need testing, the methods should deserve their own class. Therefore, we created a separate class called </w:t>
-      </w:r>
-      <w:proofErr w:type="spellStart"/>
-      <w:r>
-        <w:t>WallDetection</w:t>
-      </w:r>
-      <w:proofErr w:type="spellEnd"/>
-      <w:r>
-        <w:t xml:space="preserve"> that hold</w:t>
+        <w:t>. However, as we created unit tests for the wall detection methods, we discovered that private methods generally are not tested, and if they are so complex that they need testing, the methods should deserve their own class. Therefore, we created a separate class called WallDetection that hold</w:t>
       </w:r>
       <w:r>
         <w:t>s</w:t>
@@ -277,16 +648,11 @@
       <w:r>
         <w:t xml:space="preserve"> and changed them to </w:t>
       </w:r>
-      <w:proofErr w:type="spellStart"/>
       <w:r>
         <w:t>b</w:t>
       </w:r>
       <w:r>
-        <w:t>oolean</w:t>
-      </w:r>
-      <w:proofErr w:type="spellEnd"/>
-      <w:r>
-        <w:t xml:space="preserve"> functions</w:t>
+        <w:t>oolean functions</w:t>
       </w:r>
       <w:r>
         <w:t xml:space="preserve"> (Figure #)</w:t>
@@ -304,15 +670,7 @@
         <w:t xml:space="preserve"> the code is more reusable because not only the Panel class can use the wall detection methods, other classes can also use them</w:t>
       </w:r>
       <w:r>
-        <w:t xml:space="preserve"> by creating a </w:t>
-      </w:r>
-      <w:proofErr w:type="spellStart"/>
-      <w:r>
-        <w:t>WallDetection</w:t>
-      </w:r>
-      <w:proofErr w:type="spellEnd"/>
-      <w:r>
-        <w:t xml:space="preserve"> object and calling the methods</w:t>
+        <w:t xml:space="preserve"> by creating a WallDetection object and calling the methods</w:t>
       </w:r>
       <w:r>
         <w:t xml:space="preserve">. </w:t>
@@ -696,15 +1054,7 @@
                           </w:p>
                           <w:p>
                             <w:r>
-                              <w:t xml:space="preserve">public </w:t>
-                            </w:r>
-                            <w:proofErr w:type="spellStart"/>
-                            <w:r>
-                              <w:t>boolean</w:t>
-                            </w:r>
-                            <w:proofErr w:type="spellEnd"/>
-                            <w:r>
-                              <w:t xml:space="preserve"> </w:t>
+                              <w:t xml:space="preserve">public boolean </w:t>
                             </w:r>
                             <w:r>
                               <w:t>method</w:t>
@@ -717,11 +1067,9 @@
                             </w:r>
                           </w:p>
                           <w:p>
-                            <w:proofErr w:type="spellStart"/>
                             <w:r>
                               <w:t>WallDetection</w:t>
                             </w:r>
-                            <w:proofErr w:type="spellEnd"/>
                             <w:r>
                               <w:t xml:space="preserve"> class.</w:t>
                             </w:r>
@@ -764,15 +1112,7 @@
                     </w:p>
                     <w:p>
                       <w:r>
-                        <w:t xml:space="preserve">public </w:t>
-                      </w:r>
-                      <w:proofErr w:type="spellStart"/>
-                      <w:r>
-                        <w:t>boolean</w:t>
-                      </w:r>
-                      <w:proofErr w:type="spellEnd"/>
-                      <w:r>
-                        <w:t xml:space="preserve"> </w:t>
+                        <w:t xml:space="preserve">public boolean </w:t>
                       </w:r>
                       <w:r>
                         <w:t>method</w:t>
@@ -785,11 +1125,9 @@
                       </w:r>
                     </w:p>
                     <w:p>
-                      <w:proofErr w:type="spellStart"/>
                       <w:r>
                         <w:t>WallDetection</w:t>
                       </w:r>
-                      <w:proofErr w:type="spellEnd"/>
                       <w:r>
                         <w:t xml:space="preserve"> class.</w:t>
                       </w:r>
@@ -817,25 +1155,69 @@
         <w:ind w:left="1080"/>
       </w:pPr>
     </w:p>
-    <w:p>
-      <w:pPr>
-        <w:ind w:left="1080"/>
-      </w:pPr>
-    </w:p>
-    <w:p>
-      <w:pPr>
-        <w:ind w:left="1080"/>
-      </w:pPr>
-    </w:p>
+    <w:p/>
+    <w:p/>
     <w:p>
       <w:pPr>
         <w:pStyle w:val="ListParagraph"/>
         <w:numPr>
-          <w:ilvl w:val="0"/>
-          <w:numId w:val="5"/>
+          <w:ilvl w:val="2"/>
+          <w:numId w:val="7"/>
         </w:numPr>
-      </w:pPr>
-      <w:r>
+        <w:rPr>
+          <w:b/>
+          <w:bCs/>
+        </w:rPr>
+      </w:pPr>
+      <w:r>
+        <w:rPr>
+          <w:b/>
+          <w:bCs/>
+        </w:rPr>
+        <w:t xml:space="preserve">Finding </w:t>
+      </w:r>
+      <w:r>
+        <w:rPr>
+          <w:b/>
+          <w:bCs/>
+        </w:rPr>
+        <w:t>2</w:t>
+      </w:r>
+      <w:r>
+        <w:rPr>
+          <w:b/>
+          <w:bCs/>
+        </w:rPr>
+        <w:t>: change in production code</w:t>
+      </w:r>
+      <w:r>
+        <w:rPr>
+          <w:b/>
+          <w:bCs/>
+        </w:rPr>
+        <w:t xml:space="preserve">, </w:t>
+      </w:r>
+      <w:r>
+        <w:rPr>
+          <w:b/>
+          <w:bCs/>
+        </w:rPr>
+        <w:t xml:space="preserve">fixed </w:t>
+      </w:r>
+      <w:r>
+        <w:rPr>
+          <w:b/>
+          <w:bCs/>
+        </w:rPr>
+        <w:t>bugs</w:t>
+      </w:r>
+    </w:p>
+    <w:p>
+      <w:pPr>
+        <w:ind w:firstLine="720"/>
+      </w:pPr>
+      <w:r>
+        <w:lastRenderedPageBreak/>
         <w:t xml:space="preserve">A bug that we found is that when we </w:t>
       </w:r>
       <w:r>
@@ -844,7 +1226,6 @@
       <w:r>
         <w:t xml:space="preserve"> testing the </w:t>
       </w:r>
-      <w:proofErr w:type="spellStart"/>
       <w:r>
         <w:t>d</w:t>
       </w:r>
@@ -852,11 +1233,7 @@
         <w:t>etect</w:t>
       </w:r>
       <w:r>
-        <w:t>Win</w:t>
-      </w:r>
-      <w:proofErr w:type="spellEnd"/>
-      <w:r>
-        <w:t xml:space="preserve">() method, </w:t>
+        <w:t xml:space="preserve">Win() method, </w:t>
       </w:r>
       <w:r>
         <w:t>a test case kept on returning error even though the logic seemed correct and the game was working perfectly fine</w:t>
@@ -894,16 +1271,11 @@
       <w:r>
         <w:t xml:space="preserve">As a result, we modified the code for </w:t>
       </w:r>
-      <w:proofErr w:type="spellStart"/>
       <w:r>
         <w:t>d</w:t>
       </w:r>
       <w:r>
-        <w:t>etectWin</w:t>
-      </w:r>
-      <w:proofErr w:type="spellEnd"/>
-      <w:r>
-        <w:t xml:space="preserve">() </w:t>
+        <w:t xml:space="preserve">etectWin() </w:t>
       </w:r>
       <w:r>
         <w:t xml:space="preserve">by </w:t>
@@ -915,22 +1287,16 @@
         <w:t>t fixed the issue in that the string is finally returning the correct state for all winning and losing conditions (Figure #).</w:t>
       </w:r>
     </w:p>
+    <w:p/>
     <w:p>
       <w:pPr>
         <w:pStyle w:val="ListParagraph"/>
         <w:ind w:left="1080"/>
       </w:pPr>
-    </w:p>
-    <w:p>
-      <w:pPr>
-        <w:pStyle w:val="ListParagraph"/>
-        <w:ind w:left="1080"/>
-      </w:pPr>
       <w:r>
         <w:rPr>
           <w:noProof/>
         </w:rPr>
-        <w:lastRenderedPageBreak/>
         <w:drawing>
           <wp:anchor distT="0" distB="0" distL="114300" distR="114300" simplePos="0" relativeHeight="251675648" behindDoc="0" locked="0" layoutInCell="1" allowOverlap="1">
             <wp:simplePos x="0" y="0"/>
@@ -1097,13 +1463,13 @@
               <wp:anchor distT="0" distB="0" distL="114300" distR="114300" simplePos="0" relativeHeight="251669504" behindDoc="0" locked="0" layoutInCell="1" allowOverlap="1" wp14:anchorId="769A57D2" wp14:editId="1A281930">
                 <wp:simplePos x="0" y="0"/>
                 <wp:positionH relativeFrom="column">
-                  <wp:posOffset>-516611</wp:posOffset>
+                  <wp:posOffset>-512619</wp:posOffset>
                 </wp:positionH>
                 <wp:positionV relativeFrom="paragraph">
-                  <wp:posOffset>240665</wp:posOffset>
+                  <wp:posOffset>247361</wp:posOffset>
                 </wp:positionV>
-                <wp:extent cx="2687320" cy="623570"/>
-                <wp:effectExtent l="0" t="0" r="5080" b="0"/>
+                <wp:extent cx="2947093" cy="740930"/>
+                <wp:effectExtent l="0" t="0" r="0" b="0"/>
                 <wp:wrapNone/>
                 <wp:docPr id="12" name="Text Box 12"/>
                 <wp:cNvGraphicFramePr/>
@@ -1114,7 +1480,7 @@
                       <wps:spPr>
                         <a:xfrm>
                           <a:off x="0" y="0"/>
-                          <a:ext cx="2687320" cy="623570"/>
+                          <a:ext cx="2947093" cy="740930"/>
                         </a:xfrm>
                         <a:prstGeom prst="rect">
                           <a:avLst/>
@@ -1133,7 +1499,10 @@
                               <w:t xml:space="preserve">Figure #. </w:t>
                             </w:r>
                             <w:r>
-                              <w:t>Test case for testing if Player is still in game.</w:t>
+                              <w:t>Test case for testing if Player is still in game</w:t>
+                            </w:r>
+                            <w:r>
+                              <w:t xml:space="preserve"> and returned the wrong value before modifying the if-else statements.</w:t>
                             </w:r>
                           </w:p>
                           <w:p/>
@@ -1159,7 +1528,7 @@
           </mc:Choice>
           <mc:Fallback>
             <w:pict>
-              <v:shape w14:anchorId="769A57D2" id="Text Box 12" o:spid="_x0000_s1028" type="#_x0000_t202" style="position:absolute;left:0;text-align:left;margin-left:-40.7pt;margin-top:18.95pt;width:211.6pt;height:49.1pt;z-index:251669504;visibility:visible;mso-wrap-style:square;mso-width-percent:0;mso-height-percent:0;mso-wrap-distance-left:9pt;mso-wrap-distance-top:0;mso-wrap-distance-right:9pt;mso-wrap-distance-bottom:0;mso-position-horizontal:absolute;mso-position-horizontal-relative:text;mso-position-vertical:absolute;mso-position-vertical-relative:text;mso-width-percent:0;mso-height-percent:0;mso-width-relative:margin;mso-height-relative:margin;v-text-anchor:top" o:gfxdata="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" fillcolor="white [3201]" stroked="f" strokeweight=".5pt">
+              <v:shape w14:anchorId="769A57D2" id="Text Box 12" o:spid="_x0000_s1028" type="#_x0000_t202" style="position:absolute;left:0;text-align:left;margin-left:-40.35pt;margin-top:19.5pt;width:232.05pt;height:58.35pt;z-index:251669504;visibility:visible;mso-wrap-style:square;mso-width-percent:0;mso-height-percent:0;mso-wrap-distance-left:9pt;mso-wrap-distance-top:0;mso-wrap-distance-right:9pt;mso-wrap-distance-bottom:0;mso-position-horizontal:absolute;mso-position-horizontal-relative:text;mso-position-vertical:absolute;mso-position-vertical-relative:text;mso-width-percent:0;mso-height-percent:0;mso-width-relative:margin;mso-height-relative:margin;v-text-anchor:top" o:gfxdata="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" fillcolor="white [3201]" stroked="f" strokeweight=".5pt">
                 <v:textbox>
                   <w:txbxContent>
                     <w:p>
@@ -1167,7 +1536,10 @@
                         <w:t xml:space="preserve">Figure #. </w:t>
                       </w:r>
                       <w:r>
-                        <w:t>Test case for testing if Player is still in game.</w:t>
+                        <w:t>Test case for testing if Player is still in game</w:t>
+                      </w:r>
+                      <w:r>
+                        <w:t xml:space="preserve"> and returned the wrong value before modifying the if-else statements.</w:t>
                       </w:r>
                     </w:p>
                     <w:p/>
@@ -1230,15 +1602,7 @@
                               <w:t xml:space="preserve">Figure #. </w:t>
                             </w:r>
                             <w:r>
-                              <w:t xml:space="preserve">Old version of </w:t>
-                            </w:r>
-                            <w:proofErr w:type="spellStart"/>
-                            <w:r>
-                              <w:t>detectWin</w:t>
-                            </w:r>
-                            <w:proofErr w:type="spellEnd"/>
-                            <w:r>
-                              <w:t>()</w:t>
+                              <w:t>Old version of detectWin()</w:t>
                             </w:r>
                             <w:r>
                               <w:t>. Returned “LOSE” instead of “GAME”. Winning and losing conditions depend on class’ private variables.</w:t>
@@ -1275,15 +1639,7 @@
                         <w:t xml:space="preserve">Figure #. </w:t>
                       </w:r>
                       <w:r>
-                        <w:t xml:space="preserve">Old version of </w:t>
-                      </w:r>
-                      <w:proofErr w:type="spellStart"/>
-                      <w:r>
-                        <w:t>detectWin</w:t>
-                      </w:r>
-                      <w:proofErr w:type="spellEnd"/>
-                      <w:r>
-                        <w:t>()</w:t>
+                        <w:t>Old version of detectWin()</w:t>
                       </w:r>
                       <w:r>
                         <w:t>. Returned “LOSE” instead of “GAME”. Winning and losing conditions depend on class’ private variables.</w:t>
@@ -1329,10 +1685,10 @@
           <wp:anchor distT="0" distB="0" distL="114300" distR="114300" simplePos="0" relativeHeight="251674624" behindDoc="0" locked="0" layoutInCell="1" allowOverlap="1">
             <wp:simplePos x="0" y="0"/>
             <wp:positionH relativeFrom="column">
-              <wp:posOffset>-546735</wp:posOffset>
+              <wp:posOffset>-470535</wp:posOffset>
             </wp:positionH>
             <wp:positionV relativeFrom="paragraph">
-              <wp:posOffset>124266</wp:posOffset>
+              <wp:posOffset>219075</wp:posOffset>
             </wp:positionV>
             <wp:extent cx="3902075" cy="1753235"/>
             <wp:effectExtent l="12700" t="12700" r="9525" b="12065"/>
@@ -1432,13 +1788,13 @@
               <wp:anchor distT="0" distB="0" distL="114300" distR="114300" simplePos="0" relativeHeight="251673600" behindDoc="0" locked="0" layoutInCell="1" allowOverlap="1" wp14:anchorId="6A74CFBA" wp14:editId="1E5209EF">
                 <wp:simplePos x="0" y="0"/>
                 <wp:positionH relativeFrom="column">
-                  <wp:posOffset>3375660</wp:posOffset>
+                  <wp:posOffset>3429000</wp:posOffset>
                 </wp:positionH>
                 <wp:positionV relativeFrom="paragraph">
-                  <wp:posOffset>130577</wp:posOffset>
+                  <wp:posOffset>71120</wp:posOffset>
                 </wp:positionV>
-                <wp:extent cx="3453130" cy="729615"/>
-                <wp:effectExtent l="0" t="0" r="1270" b="0"/>
+                <wp:extent cx="3188970" cy="914400"/>
+                <wp:effectExtent l="0" t="0" r="0" b="0"/>
                 <wp:wrapNone/>
                 <wp:docPr id="14" name="Text Box 14"/>
                 <wp:cNvGraphicFramePr/>
@@ -1449,7 +1805,7 @@
                       <wps:spPr>
                         <a:xfrm>
                           <a:off x="0" y="0"/>
-                          <a:ext cx="3453130" cy="729615"/>
+                          <a:ext cx="3188970" cy="914400"/>
                         </a:xfrm>
                         <a:prstGeom prst="rect">
                           <a:avLst/>
@@ -1471,21 +1827,19 @@
                               <w:t xml:space="preserve">New </w:t>
                             </w:r>
                             <w:r>
-                              <w:t xml:space="preserve">version of </w:t>
-                            </w:r>
-                            <w:proofErr w:type="spellStart"/>
-                            <w:r>
-                              <w:t>detectWin</w:t>
-                            </w:r>
-                            <w:proofErr w:type="spellEnd"/>
-                            <w:r>
-                              <w:t xml:space="preserve">(). </w:t>
+                              <w:t xml:space="preserve">version of detectWin(). </w:t>
                             </w:r>
                             <w:r>
                               <w:t>Fixed the testing issue</w:t>
                             </w:r>
                             <w:r>
-                              <w:t xml:space="preserve">. Winning and losing conditions depend on </w:t>
+                              <w:t xml:space="preserve">. Winning and losing conditions </w:t>
+                            </w:r>
+                            <w:r>
+                              <w:t xml:space="preserve">now </w:t>
+                            </w:r>
+                            <w:r>
+                              <w:t xml:space="preserve">depend on </w:t>
                             </w:r>
                             <w:r>
                               <w:t>parameters that are passed to the method</w:t>
@@ -1517,7 +1871,7 @@
           </mc:Choice>
           <mc:Fallback>
             <w:pict>
-              <v:shape w14:anchorId="6A74CFBA" id="Text Box 14" o:spid="_x0000_s1030" type="#_x0000_t202" style="position:absolute;left:0;text-align:left;margin-left:265.8pt;margin-top:10.3pt;width:271.9pt;height:57.45pt;z-index:251673600;visibility:visible;mso-wrap-style:square;mso-width-percent:0;mso-height-percent:0;mso-wrap-distance-left:9pt;mso-wrap-distance-top:0;mso-wrap-distance-right:9pt;mso-wrap-distance-bottom:0;mso-position-horizontal:absolute;mso-position-horizontal-relative:text;mso-position-vertical:absolute;mso-position-vertical-relative:text;mso-width-percent:0;mso-height-percent:0;mso-width-relative:margin;mso-height-relative:margin;v-text-anchor:top" o:gfxdata="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" fillcolor="white [3201]" stroked="f" strokeweight=".5pt">
+              <v:shape w14:anchorId="6A74CFBA" id="Text Box 14" o:spid="_x0000_s1030" type="#_x0000_t202" style="position:absolute;left:0;text-align:left;margin-left:270pt;margin-top:5.6pt;width:251.1pt;height:1in;z-index:251673600;visibility:visible;mso-wrap-style:square;mso-width-percent:0;mso-height-percent:0;mso-wrap-distance-left:9pt;mso-wrap-distance-top:0;mso-wrap-distance-right:9pt;mso-wrap-distance-bottom:0;mso-position-horizontal:absolute;mso-position-horizontal-relative:text;mso-position-vertical:absolute;mso-position-vertical-relative:text;mso-width-percent:0;mso-height-percent:0;mso-width-relative:margin;mso-height-relative:margin;v-text-anchor:top" o:gfxdata="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" fillcolor="white [3201]" stroked="f" strokeweight=".5pt">
                 <v:textbox>
                   <w:txbxContent>
                     <w:p>
@@ -1528,21 +1882,19 @@
                         <w:t xml:space="preserve">New </w:t>
                       </w:r>
                       <w:r>
-                        <w:t xml:space="preserve">version of </w:t>
-                      </w:r>
-                      <w:proofErr w:type="spellStart"/>
-                      <w:r>
-                        <w:t>detectWin</w:t>
-                      </w:r>
-                      <w:proofErr w:type="spellEnd"/>
-                      <w:r>
-                        <w:t xml:space="preserve">(). </w:t>
+                        <w:t xml:space="preserve">version of detectWin(). </w:t>
                       </w:r>
                       <w:r>
                         <w:t>Fixed the testing issue</w:t>
                       </w:r>
                       <w:r>
-                        <w:t xml:space="preserve">. Winning and losing conditions depend on </w:t>
+                        <w:t xml:space="preserve">. Winning and losing conditions </w:t>
+                      </w:r>
+                      <w:r>
+                        <w:t xml:space="preserve">now </w:t>
+                      </w:r>
+                      <w:r>
+                        <w:t xml:space="preserve">depend on </w:t>
                       </w:r>
                       <w:r>
                         <w:t>parameters that are passed to the method</w:t>
@@ -1587,10 +1939,74 @@
     <w:p>
       <w:pPr>
         <w:pStyle w:val="ListParagraph"/>
+        <w:ind w:left="1080"/>
+      </w:pPr>
+    </w:p>
+    <w:p>
+      <w:pPr>
+        <w:pStyle w:val="ListParagraph"/>
         <w:numPr>
-          <w:ilvl w:val="0"/>
-          <w:numId w:val="5"/>
+          <w:ilvl w:val="2"/>
+          <w:numId w:val="7"/>
         </w:numPr>
+        <w:rPr>
+          <w:b/>
+          <w:bCs/>
+        </w:rPr>
+      </w:pPr>
+      <w:r>
+        <w:rPr>
+          <w:b/>
+          <w:bCs/>
+        </w:rPr>
+        <w:t xml:space="preserve">Finding </w:t>
+      </w:r>
+      <w:r>
+        <w:rPr>
+          <w:b/>
+          <w:bCs/>
+        </w:rPr>
+        <w:t>3</w:t>
+      </w:r>
+      <w:r>
+        <w:rPr>
+          <w:b/>
+          <w:bCs/>
+        </w:rPr>
+        <w:t>:</w:t>
+      </w:r>
+      <w:r>
+        <w:rPr>
+          <w:b/>
+          <w:bCs/>
+        </w:rPr>
+        <w:t xml:space="preserve"> increased code reusability</w:t>
+      </w:r>
+      <w:r>
+        <w:rPr>
+          <w:b/>
+          <w:bCs/>
+        </w:rPr>
+        <w:t xml:space="preserve"> </w:t>
+      </w:r>
+      <w:r>
+        <w:rPr>
+          <w:b/>
+          <w:bCs/>
+        </w:rPr>
+        <w:t>and testabilit</w:t>
+      </w:r>
+      <w:r>
+        <w:rPr>
+          <w:b/>
+          <w:bCs/>
+        </w:rPr>
+        <w:t>y</w:t>
+      </w:r>
+    </w:p>
+    <w:p>
+      <w:pPr>
+        <w:ind w:firstLine="720"/>
       </w:pPr>
       <w:r>
         <w:t xml:space="preserve">The third finding continues off the second finding. </w:t>
@@ -1601,16 +2017,11 @@
       <w:r>
         <w:t xml:space="preserve"> modifying the if-else statements in </w:t>
       </w:r>
-      <w:proofErr w:type="spellStart"/>
       <w:r>
         <w:t>d</w:t>
       </w:r>
       <w:r>
-        <w:t>etectWin</w:t>
-      </w:r>
-      <w:proofErr w:type="spellEnd"/>
-      <w:r>
-        <w:t xml:space="preserve">() to carry out successful tests, we also </w:t>
+        <w:t xml:space="preserve">etectWin() to carry out successful tests, we also </w:t>
       </w:r>
       <w:r>
         <w:t xml:space="preserve">added </w:t>
@@ -1624,16 +2035,11 @@
       <w:r>
         <w:t xml:space="preserve"> </w:t>
       </w:r>
-      <w:proofErr w:type="spellStart"/>
       <w:r>
         <w:t>d</w:t>
       </w:r>
       <w:r>
-        <w:t>etectWin</w:t>
-      </w:r>
-      <w:proofErr w:type="spellEnd"/>
-      <w:r>
-        <w:t>()</w:t>
+        <w:t>etectWin()</w:t>
       </w:r>
       <w:r>
         <w:t xml:space="preserve"> </w:t>
@@ -1651,76 +2057,726 @@
         <w:t xml:space="preserve"> more reusable</w:t>
       </w:r>
       <w:r>
-        <w:t>, and easier to test</w:t>
+        <w:t xml:space="preserve">, and </w:t>
+      </w:r>
+      <w:r>
+        <w:t xml:space="preserve">have </w:t>
+      </w:r>
+      <w:r>
+        <w:t>better testability</w:t>
+      </w:r>
+      <w:r>
+        <w:t xml:space="preserve">. </w:t>
+      </w:r>
+      <w:r>
+        <w:t xml:space="preserve">Now, the losing condition </w:t>
+      </w:r>
+      <w:r>
+        <w:t xml:space="preserve">(if score &lt; 0) </w:t>
+      </w:r>
+      <w:r>
+        <w:t xml:space="preserve">does not depend </w:t>
+      </w:r>
+      <w:r>
+        <w:t>the private score variable in the Cell class</w:t>
+      </w:r>
+      <w:r>
+        <w:t xml:space="preserve"> </w:t>
+      </w:r>
+      <w:r>
+        <w:t>(Figure #)</w:t>
+      </w:r>
+      <w:r>
+        <w:t>,</w:t>
+      </w:r>
+      <w:r>
+        <w:t xml:space="preserve"> </w:t>
+      </w:r>
+      <w:r>
+        <w:t>but rather an integer variable that is being passed to the method</w:t>
+      </w:r>
+      <w:r>
+        <w:t xml:space="preserve"> </w:t>
+      </w:r>
+      <w:r>
+        <w:t>(Figure #)</w:t>
+      </w:r>
+      <w:r>
+        <w:t xml:space="preserve">. </w:t>
+      </w:r>
+      <w:r>
+        <w:t>In addition</w:t>
+      </w:r>
+      <w:r>
+        <w:t xml:space="preserve">, </w:t>
+      </w:r>
+      <w:r>
+        <w:t>the variable that keeps track of how many regular rewards that Player has collected does not depend on the class’ private “collected” variable</w:t>
+      </w:r>
+      <w:r>
+        <w:t xml:space="preserve">, </w:t>
+      </w:r>
+      <w:r>
+        <w:t>but a “collected” variable that is also being passed to the method.</w:t>
+      </w:r>
+      <w:r>
+        <w:t xml:space="preserve"> </w:t>
+      </w:r>
+      <w:r>
+        <w:t xml:space="preserve">Lastly, </w:t>
+      </w:r>
+      <w:r>
+        <w:t>the number of regular rewards that Player has to collect to win the game is not a constant that needs to be changed manually anymore</w:t>
       </w:r>
       <w:r>
         <w:t xml:space="preserve"> (Figure #)</w:t>
       </w:r>
       <w:r>
+        <w:t>, but an integer variable called “</w:t>
+      </w:r>
+      <w:r>
+        <w:t>rewardNum</w:t>
+      </w:r>
+      <w:r>
+        <w:t>”</w:t>
+      </w:r>
+      <w:r>
+        <w:t xml:space="preserve"> (Figure #).</w:t>
+      </w:r>
+      <w:r>
+        <w:t xml:space="preserve"> </w:t>
+      </w:r>
+    </w:p>
+    <w:p/>
+    <w:p>
+      <w:pPr>
+        <w:pStyle w:val="ListParagraph"/>
+        <w:numPr>
+          <w:ilvl w:val="2"/>
+          <w:numId w:val="7"/>
+        </w:numPr>
+        <w:rPr>
+          <w:b/>
+          <w:bCs/>
+        </w:rPr>
+      </w:pPr>
+      <w:r>
+        <w:rPr>
+          <w:b/>
+          <w:bCs/>
+        </w:rPr>
+        <w:lastRenderedPageBreak/>
+        <w:t xml:space="preserve">Finding </w:t>
+      </w:r>
+      <w:r>
+        <w:rPr>
+          <w:b/>
+          <w:bCs/>
+        </w:rPr>
+        <w:t>4</w:t>
+      </w:r>
+      <w:r>
+        <w:rPr>
+          <w:b/>
+          <w:bCs/>
+        </w:rPr>
+        <w:t>:</w:t>
+      </w:r>
+      <w:r>
+        <w:rPr>
+          <w:b/>
+          <w:bCs/>
+        </w:rPr>
+        <w:t xml:space="preserve"> increased code reusability</w:t>
+      </w:r>
+      <w:r>
+        <w:rPr>
+          <w:b/>
+          <w:bCs/>
+        </w:rPr>
+        <w:t xml:space="preserve"> </w:t>
+      </w:r>
+      <w:r>
+        <w:rPr>
+          <w:b/>
+          <w:bCs/>
+        </w:rPr>
+        <w:t>and</w:t>
+      </w:r>
+      <w:r>
+        <w:rPr>
+          <w:b/>
+          <w:bCs/>
+        </w:rPr>
+        <w:t xml:space="preserve"> testability</w:t>
+      </w:r>
+    </w:p>
+    <w:p>
+      <w:pPr>
+        <w:ind w:firstLine="720"/>
+      </w:pPr>
+      <w:r>
+        <w:t xml:space="preserve">The fourth finding is regarding </w:t>
+      </w:r>
+      <w:r>
+        <w:t>the code for</w:t>
+      </w:r>
+      <w:r>
+        <w:t xml:space="preserve"> generating regular rewards</w:t>
+      </w:r>
+      <w:r>
+        <w:t xml:space="preserve"> its</w:t>
+      </w:r>
+      <w:r>
+        <w:t xml:space="preserve"> </w:t>
+      </w:r>
+      <w:r>
+        <w:t xml:space="preserve">enhanced </w:t>
+      </w:r>
+      <w:r>
+        <w:t>testability</w:t>
+      </w:r>
+      <w:r>
         <w:t>.</w:t>
       </w:r>
       <w:r>
-        <w:t xml:space="preserve"> Now, the losing condition </w:t>
-      </w:r>
-      <w:r>
-        <w:t xml:space="preserve">(if score &lt; 0) </w:t>
-      </w:r>
-      <w:r>
-        <w:t xml:space="preserve">does not depend </w:t>
-      </w:r>
-      <w:r>
-        <w:t>the private score variable in the Cell class,</w:t>
-      </w:r>
-      <w:r>
         <w:t xml:space="preserve"> </w:t>
       </w:r>
       <w:r>
-        <w:t xml:space="preserve">but rather an integer variable that is being passed to the method. </w:t>
-      </w:r>
-      <w:r>
-        <w:t>In addition</w:t>
+        <w:t xml:space="preserve">We ended up modifying and improving the quality of our code because we wanted to test the reward generator feature. </w:t>
+      </w:r>
+      <w:r>
+        <w:t xml:space="preserve">Originally, the code for randomly placing the rewards and punishments were in the Cell class’ constructor. </w:t>
+      </w:r>
+      <w:r>
+        <w:t>As a result</w:t>
       </w:r>
       <w:r>
         <w:t xml:space="preserve">, </w:t>
       </w:r>
       <w:r>
-        <w:t>the variable that keeps track of how many regular rewards that Player has collected does not depend on the class’ private “collected” variable</w:t>
-      </w:r>
-      <w:r>
-        <w:t xml:space="preserve"> (Figure #)</w:t>
-      </w:r>
-      <w:r>
-        <w:t>, but a “collected” variable that is also being passed to the method.</w:t>
+        <w:t>the code was not reusable and it was im</w:t>
+      </w:r>
+      <w:r>
+        <w:t xml:space="preserve">possible for us to test </w:t>
+      </w:r>
+      <w:r>
+        <w:t>if</w:t>
+      </w:r>
+      <w:r>
+        <w:t xml:space="preserve"> the rewards and punishments were generated correctly for each game, including properties such as the number of these items generated and </w:t>
+      </w:r>
+      <w:r>
+        <w:t xml:space="preserve">whether </w:t>
+      </w:r>
+      <w:r>
+        <w:t xml:space="preserve">if they were placed on a valid cell. </w:t>
+      </w:r>
+      <w:r>
+        <w:t xml:space="preserve">Therefore, </w:t>
+      </w:r>
+      <w:r>
+        <w:t>we created a new method called rewardGenerator(int count</w:t>
+      </w:r>
+      <w:r>
+        <w:t>, int total</w:t>
+      </w:r>
+      <w:r>
+        <w:t>) solely for randomly placing the regular rewards on the map and returns an integer that specifies how many regular rewards have been generated, which is also the total number that Player has to collect to win.</w:t>
       </w:r>
       <w:r>
         <w:t xml:space="preserve"> </w:t>
       </w:r>
       <w:r>
-        <w:t xml:space="preserve">Lastly, </w:t>
-      </w:r>
-      <w:r>
-        <w:t>the number of regular rewards that Player has to collect to win the game is not a constant that needs to be changed manually anymore</w:t>
-      </w:r>
-      <w:r>
-        <w:t xml:space="preserve"> (Figure #)</w:t>
-      </w:r>
-      <w:r>
-        <w:t>, but an integer variable called “</w:t>
-      </w:r>
-      <w:proofErr w:type="spellStart"/>
-      <w:r>
-        <w:t>rewardNum</w:t>
-      </w:r>
-      <w:proofErr w:type="spellEnd"/>
-      <w:r>
-        <w:t>”</w:t>
-      </w:r>
-      <w:r>
-        <w:t xml:space="preserve"> (Figure #).</w:t>
-      </w:r>
-      <w:r>
-        <w:t xml:space="preserve"> </w:t>
-      </w:r>
+        <w:t xml:space="preserve">We also added two parameters to the method because it makes the algorithm more flexible and reusable. </w:t>
+      </w:r>
+      <w:r>
+        <w:t xml:space="preserve">This allowed us to perform integration testing on the rewards and detectWin() because we can pass the </w:t>
+      </w:r>
+      <w:r>
+        <w:t>returned integer value</w:t>
+      </w:r>
+      <w:r>
+        <w:t xml:space="preserve"> “count”</w:t>
+      </w:r>
+      <w:r>
+        <w:t xml:space="preserve"> from rewardGenerator() </w:t>
+      </w:r>
+      <w:r>
+        <w:t>to the detectWin() method</w:t>
+      </w:r>
+      <w:r>
+        <w:t xml:space="preserve"> and use it </w:t>
+      </w:r>
+      <w:r>
+        <w:t>as “rewardNum.”</w:t>
+      </w:r>
+    </w:p>
+    <w:p>
+      <w:pPr>
+        <w:ind w:firstLine="720"/>
+      </w:pPr>
+      <w:r>
+        <w:rPr>
+          <w:noProof/>
+        </w:rPr>
+        <mc:AlternateContent>
+          <mc:Choice Requires="wps">
+            <w:drawing>
+              <wp:anchor distT="0" distB="0" distL="114300" distR="114300" simplePos="0" relativeHeight="251681792" behindDoc="0" locked="0" layoutInCell="1" allowOverlap="1" wp14:anchorId="74F1C64E" wp14:editId="7A51A414">
+                <wp:simplePos x="0" y="0"/>
+                <wp:positionH relativeFrom="column">
+                  <wp:posOffset>3103880</wp:posOffset>
+                </wp:positionH>
+                <wp:positionV relativeFrom="paragraph">
+                  <wp:posOffset>2128520</wp:posOffset>
+                </wp:positionV>
+                <wp:extent cx="3566160" cy="740410"/>
+                <wp:effectExtent l="0" t="0" r="2540" b="0"/>
+                <wp:wrapNone/>
+                <wp:docPr id="21" name="Text Box 21"/>
+                <wp:cNvGraphicFramePr/>
+                <a:graphic xmlns:a="http://schemas.openxmlformats.org/drawingml/2006/main">
+                  <a:graphicData uri="http://schemas.microsoft.com/office/word/2010/wordprocessingShape">
+                    <wps:wsp>
+                      <wps:cNvSpPr txBox="1"/>
+                      <wps:spPr>
+                        <a:xfrm>
+                          <a:off x="0" y="0"/>
+                          <a:ext cx="3566160" cy="740410"/>
+                        </a:xfrm>
+                        <a:prstGeom prst="rect">
+                          <a:avLst/>
+                        </a:prstGeom>
+                        <a:solidFill>
+                          <a:schemeClr val="lt1"/>
+                        </a:solidFill>
+                        <a:ln w="6350">
+                          <a:noFill/>
+                        </a:ln>
+                      </wps:spPr>
+                      <wps:txbx>
+                        <w:txbxContent>
+                          <w:p>
+                            <w:r>
+                              <w:t xml:space="preserve">Figure #. </w:t>
+                            </w:r>
+                            <w:r>
+                              <w:t>New r</w:t>
+                            </w:r>
+                            <w:r>
+                              <w:t>eward</w:t>
+                            </w:r>
+                            <w:r>
+                              <w:t xml:space="preserve"> g</w:t>
+                            </w:r>
+                            <w:r>
+                              <w:t>enerator</w:t>
+                            </w:r>
+                            <w:r>
+                              <w:t xml:space="preserve"> method.</w:t>
+                            </w:r>
+                            <w:r>
+                              <w:t xml:space="preserve"> </w:t>
+                            </w:r>
+                            <w:r>
+                              <w:t>Added parameters and a return value so that it’s more reusable and gives better testability.</w:t>
+                            </w:r>
+                          </w:p>
+                          <w:p/>
+                        </w:txbxContent>
+                      </wps:txbx>
+                      <wps:bodyPr rot="0" spcFirstLastPara="0" vertOverflow="overflow" horzOverflow="overflow" vert="horz" wrap="square" lIns="91440" tIns="45720" rIns="91440" bIns="45720" numCol="1" spcCol="0" rtlCol="0" fromWordArt="0" anchor="t" anchorCtr="0" forceAA="0" compatLnSpc="1">
+                        <a:prstTxWarp prst="textNoShape">
+                          <a:avLst/>
+                        </a:prstTxWarp>
+                        <a:noAutofit/>
+                      </wps:bodyPr>
+                    </wps:wsp>
+                  </a:graphicData>
+                </a:graphic>
+                <wp14:sizeRelH relativeFrom="margin">
+                  <wp14:pctWidth>0</wp14:pctWidth>
+                </wp14:sizeRelH>
+                <wp14:sizeRelV relativeFrom="margin">
+                  <wp14:pctHeight>0</wp14:pctHeight>
+                </wp14:sizeRelV>
+              </wp:anchor>
+            </w:drawing>
+          </mc:Choice>
+          <mc:Fallback>
+            <w:pict>
+              <v:shape w14:anchorId="74F1C64E" id="Text Box 21" o:spid="_x0000_s1031" type="#_x0000_t202" style="position:absolute;left:0;text-align:left;margin-left:244.4pt;margin-top:167.6pt;width:280.8pt;height:58.3pt;z-index:251681792;visibility:visible;mso-wrap-style:square;mso-width-percent:0;mso-height-percent:0;mso-wrap-distance-left:9pt;mso-wrap-distance-top:0;mso-wrap-distance-right:9pt;mso-wrap-distance-bottom:0;mso-position-horizontal:absolute;mso-position-horizontal-relative:text;mso-position-vertical:absolute;mso-position-vertical-relative:text;mso-width-percent:0;mso-height-percent:0;mso-width-relative:margin;mso-height-relative:margin;v-text-anchor:top" o:gfxdata="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" fillcolor="white [3201]" stroked="f" strokeweight=".5pt">
+                <v:textbox>
+                  <w:txbxContent>
+                    <w:p>
+                      <w:r>
+                        <w:t xml:space="preserve">Figure #. </w:t>
+                      </w:r>
+                      <w:r>
+                        <w:t>New r</w:t>
+                      </w:r>
+                      <w:r>
+                        <w:t>eward</w:t>
+                      </w:r>
+                      <w:r>
+                        <w:t xml:space="preserve"> g</w:t>
+                      </w:r>
+                      <w:r>
+                        <w:t>enerator</w:t>
+                      </w:r>
+                      <w:r>
+                        <w:t xml:space="preserve"> method.</w:t>
+                      </w:r>
+                      <w:r>
+                        <w:t xml:space="preserve"> </w:t>
+                      </w:r>
+                      <w:r>
+                        <w:t>Added parameters and a return value so that it’s more reusable and gives better testability.</w:t>
+                      </w:r>
+                    </w:p>
+                    <w:p/>
+                  </w:txbxContent>
+                </v:textbox>
+              </v:shape>
+            </w:pict>
+          </mc:Fallback>
+        </mc:AlternateContent>
+      </w:r>
+      <w:r>
+        <w:rPr>
+          <w:noProof/>
+        </w:rPr>
+        <w:drawing>
+          <wp:anchor distT="0" distB="0" distL="114300" distR="114300" simplePos="0" relativeHeight="251676672" behindDoc="0" locked="0" layoutInCell="1" allowOverlap="1">
+            <wp:simplePos x="0" y="0"/>
+            <wp:positionH relativeFrom="column">
+              <wp:posOffset>-712470</wp:posOffset>
+            </wp:positionH>
+            <wp:positionV relativeFrom="paragraph">
+              <wp:posOffset>195580</wp:posOffset>
+            </wp:positionV>
+            <wp:extent cx="3701415" cy="1857375"/>
+            <wp:effectExtent l="12700" t="12700" r="6985" b="9525"/>
+            <wp:wrapNone/>
+            <wp:docPr id="17" name="Picture 17" descr="A screenshot of a social media post&#10;&#10;Description automatically generated"/>
+            <wp:cNvGraphicFramePr>
+              <a:graphicFrameLocks xmlns:a="http://schemas.openxmlformats.org/drawingml/2006/main" noChangeAspect="1"/>
+            </wp:cNvGraphicFramePr>
+            <a:graphic xmlns:a="http://schemas.openxmlformats.org/drawingml/2006/main">
+              <a:graphicData uri="http://schemas.openxmlformats.org/drawingml/2006/picture">
+                <pic:pic xmlns:pic="http://schemas.openxmlformats.org/drawingml/2006/picture">
+                  <pic:nvPicPr>
+                    <pic:cNvPr id="17" name="Old itemGenerator in constructor.png"/>
+                    <pic:cNvPicPr/>
+                  </pic:nvPicPr>
+                  <pic:blipFill>
+                    <a:blip r:embed="rId10" cstate="print">
+                      <a:extLst>
+                        <a:ext uri="{28A0092B-C50C-407E-A947-70E740481C1C}">
+                          <a14:useLocalDpi xmlns:a14="http://schemas.microsoft.com/office/drawing/2010/main" val="0"/>
+                        </a:ext>
+                      </a:extLst>
+                    </a:blip>
+                    <a:stretch>
+                      <a:fillRect/>
+                    </a:stretch>
+                  </pic:blipFill>
+                  <pic:spPr>
+                    <a:xfrm>
+                      <a:off x="0" y="0"/>
+                      <a:ext cx="3701415" cy="1857375"/>
+                    </a:xfrm>
+                    <a:prstGeom prst="rect">
+                      <a:avLst/>
+                    </a:prstGeom>
+                    <a:ln>
+                      <a:solidFill>
+                        <a:schemeClr val="tx1"/>
+                      </a:solidFill>
+                    </a:ln>
+                  </pic:spPr>
+                </pic:pic>
+              </a:graphicData>
+            </a:graphic>
+            <wp14:sizeRelH relativeFrom="page">
+              <wp14:pctWidth>0</wp14:pctWidth>
+            </wp14:sizeRelH>
+            <wp14:sizeRelV relativeFrom="page">
+              <wp14:pctHeight>0</wp14:pctHeight>
+            </wp14:sizeRelV>
+          </wp:anchor>
+        </w:drawing>
+      </w:r>
+      <w:r>
+        <w:rPr>
+          <w:noProof/>
+        </w:rPr>
+        <mc:AlternateContent>
+          <mc:Choice Requires="wps">
+            <w:drawing>
+              <wp:anchor distT="0" distB="0" distL="114300" distR="114300" simplePos="0" relativeHeight="251679744" behindDoc="0" locked="0" layoutInCell="1" allowOverlap="1" wp14:anchorId="3B6D7355" wp14:editId="70EE62E3">
+                <wp:simplePos x="0" y="0"/>
+                <wp:positionH relativeFrom="column">
+                  <wp:posOffset>-711200</wp:posOffset>
+                </wp:positionH>
+                <wp:positionV relativeFrom="paragraph">
+                  <wp:posOffset>2128520</wp:posOffset>
+                </wp:positionV>
+                <wp:extent cx="3630930" cy="740410"/>
+                <wp:effectExtent l="0" t="0" r="1270" b="0"/>
+                <wp:wrapNone/>
+                <wp:docPr id="20" name="Text Box 20"/>
+                <wp:cNvGraphicFramePr/>
+                <a:graphic xmlns:a="http://schemas.openxmlformats.org/drawingml/2006/main">
+                  <a:graphicData uri="http://schemas.microsoft.com/office/word/2010/wordprocessingShape">
+                    <wps:wsp>
+                      <wps:cNvSpPr txBox="1"/>
+                      <wps:spPr>
+                        <a:xfrm>
+                          <a:off x="0" y="0"/>
+                          <a:ext cx="3630930" cy="740410"/>
+                        </a:xfrm>
+                        <a:prstGeom prst="rect">
+                          <a:avLst/>
+                        </a:prstGeom>
+                        <a:solidFill>
+                          <a:schemeClr val="lt1"/>
+                        </a:solidFill>
+                        <a:ln w="6350">
+                          <a:noFill/>
+                        </a:ln>
+                      </wps:spPr>
+                      <wps:txbx>
+                        <w:txbxContent>
+                          <w:p>
+                            <w:r>
+                              <w:t xml:space="preserve">Figure #. </w:t>
+                            </w:r>
+                            <w:r>
+                              <w:t xml:space="preserve">Reward generator used to be in </w:t>
+                            </w:r>
+                            <w:r>
+                              <w:t xml:space="preserve">the </w:t>
+                            </w:r>
+                            <w:r>
+                              <w:t xml:space="preserve">Cell class’ constructor. This was inflexible and </w:t>
+                            </w:r>
+                            <w:r>
+                              <w:t>not reusable.</w:t>
+                            </w:r>
+                          </w:p>
+                          <w:p/>
+                        </w:txbxContent>
+                      </wps:txbx>
+                      <wps:bodyPr rot="0" spcFirstLastPara="0" vertOverflow="overflow" horzOverflow="overflow" vert="horz" wrap="square" lIns="91440" tIns="45720" rIns="91440" bIns="45720" numCol="1" spcCol="0" rtlCol="0" fromWordArt="0" anchor="t" anchorCtr="0" forceAA="0" compatLnSpc="1">
+                        <a:prstTxWarp prst="textNoShape">
+                          <a:avLst/>
+                        </a:prstTxWarp>
+                        <a:noAutofit/>
+                      </wps:bodyPr>
+                    </wps:wsp>
+                  </a:graphicData>
+                </a:graphic>
+                <wp14:sizeRelH relativeFrom="margin">
+                  <wp14:pctWidth>0</wp14:pctWidth>
+                </wp14:sizeRelH>
+                <wp14:sizeRelV relativeFrom="margin">
+                  <wp14:pctHeight>0</wp14:pctHeight>
+                </wp14:sizeRelV>
+              </wp:anchor>
+            </w:drawing>
+          </mc:Choice>
+          <mc:Fallback>
+            <w:pict>
+              <v:shape w14:anchorId="3B6D7355" id="Text Box 20" o:spid="_x0000_s1032" type="#_x0000_t202" style="position:absolute;left:0;text-align:left;margin-left:-56pt;margin-top:167.6pt;width:285.9pt;height:58.3pt;z-index:251679744;visibility:visible;mso-wrap-style:square;mso-width-percent:0;mso-height-percent:0;mso-wrap-distance-left:9pt;mso-wrap-distance-top:0;mso-wrap-distance-right:9pt;mso-wrap-distance-bottom:0;mso-position-horizontal:absolute;mso-position-horizontal-relative:text;mso-position-vertical:absolute;mso-position-vertical-relative:text;mso-width-percent:0;mso-height-percent:0;mso-width-relative:margin;mso-height-relative:margin;v-text-anchor:top" o:gfxdata="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" fillcolor="white [3201]" stroked="f" strokeweight=".5pt">
+                <v:textbox>
+                  <w:txbxContent>
+                    <w:p>
+                      <w:r>
+                        <w:t xml:space="preserve">Figure #. </w:t>
+                      </w:r>
+                      <w:r>
+                        <w:t xml:space="preserve">Reward generator used to be in </w:t>
+                      </w:r>
+                      <w:r>
+                        <w:t xml:space="preserve">the </w:t>
+                      </w:r>
+                      <w:r>
+                        <w:t xml:space="preserve">Cell class’ constructor. This was inflexible and </w:t>
+                      </w:r>
+                      <w:r>
+                        <w:t>not reusable.</w:t>
+                      </w:r>
+                    </w:p>
+                    <w:p/>
+                  </w:txbxContent>
+                </v:textbox>
+              </v:shape>
+            </w:pict>
+          </mc:Fallback>
+        </mc:AlternateContent>
+      </w:r>
+      <w:r>
+        <w:rPr>
+          <w:noProof/>
+        </w:rPr>
+        <w:drawing>
+          <wp:anchor distT="0" distB="0" distL="114300" distR="114300" simplePos="0" relativeHeight="251677696" behindDoc="0" locked="0" layoutInCell="1" allowOverlap="1">
+            <wp:simplePos x="0" y="0"/>
+            <wp:positionH relativeFrom="column">
+              <wp:posOffset>3112135</wp:posOffset>
+            </wp:positionH>
+            <wp:positionV relativeFrom="paragraph">
+              <wp:posOffset>203835</wp:posOffset>
+            </wp:positionV>
+            <wp:extent cx="3562350" cy="1851025"/>
+            <wp:effectExtent l="12700" t="12700" r="6350" b="15875"/>
+            <wp:wrapNone/>
+            <wp:docPr id="19" name="Picture 19" descr="A screenshot of a cell phone&#10;&#10;Description automatically generated"/>
+            <wp:cNvGraphicFramePr>
+              <a:graphicFrameLocks xmlns:a="http://schemas.openxmlformats.org/drawingml/2006/main" noChangeAspect="1"/>
+            </wp:cNvGraphicFramePr>
+            <a:graphic xmlns:a="http://schemas.openxmlformats.org/drawingml/2006/main">
+              <a:graphicData uri="http://schemas.openxmlformats.org/drawingml/2006/picture">
+                <pic:pic xmlns:pic="http://schemas.openxmlformats.org/drawingml/2006/picture">
+                  <pic:nvPicPr>
+                    <pic:cNvPr id="19" name="rewardGenerator().png"/>
+                    <pic:cNvPicPr/>
+                  </pic:nvPicPr>
+                  <pic:blipFill>
+                    <a:blip r:embed="rId11" cstate="print">
+                      <a:extLst>
+                        <a:ext uri="{28A0092B-C50C-407E-A947-70E740481C1C}">
+                          <a14:useLocalDpi xmlns:a14="http://schemas.microsoft.com/office/drawing/2010/main" val="0"/>
+                        </a:ext>
+                      </a:extLst>
+                    </a:blip>
+                    <a:stretch>
+                      <a:fillRect/>
+                    </a:stretch>
+                  </pic:blipFill>
+                  <pic:spPr>
+                    <a:xfrm>
+                      <a:off x="0" y="0"/>
+                      <a:ext cx="3562350" cy="1851025"/>
+                    </a:xfrm>
+                    <a:prstGeom prst="rect">
+                      <a:avLst/>
+                    </a:prstGeom>
+                    <a:ln>
+                      <a:solidFill>
+                        <a:schemeClr val="tx1"/>
+                      </a:solidFill>
+                    </a:ln>
+                  </pic:spPr>
+                </pic:pic>
+              </a:graphicData>
+            </a:graphic>
+            <wp14:sizeRelH relativeFrom="page">
+              <wp14:pctWidth>0</wp14:pctWidth>
+            </wp14:sizeRelH>
+            <wp14:sizeRelV relativeFrom="page">
+              <wp14:pctHeight>0</wp14:pctHeight>
+            </wp14:sizeRelV>
+          </wp:anchor>
+        </w:drawing>
+      </w:r>
+    </w:p>
+    <w:p>
+      <w:pPr>
+        <w:ind w:firstLine="720"/>
+      </w:pPr>
+    </w:p>
+    <w:p>
+      <w:pPr>
+        <w:ind w:firstLine="720"/>
+      </w:pPr>
+    </w:p>
+    <w:p>
+      <w:pPr>
+        <w:ind w:firstLine="720"/>
+      </w:pPr>
+    </w:p>
+    <w:p>
+      <w:pPr>
+        <w:ind w:firstLine="720"/>
+      </w:pPr>
+    </w:p>
+    <w:p>
+      <w:pPr>
+        <w:ind w:firstLine="720"/>
+      </w:pPr>
+    </w:p>
+    <w:p>
+      <w:pPr>
+        <w:ind w:firstLine="720"/>
+      </w:pPr>
+    </w:p>
+    <w:p>
+      <w:pPr>
+        <w:ind w:firstLine="720"/>
+      </w:pPr>
+    </w:p>
+    <w:p>
+      <w:pPr>
+        <w:ind w:firstLine="720"/>
+      </w:pPr>
+    </w:p>
+    <w:p>
+      <w:pPr>
+        <w:ind w:firstLine="720"/>
+      </w:pPr>
+    </w:p>
+    <w:p>
+      <w:pPr>
+        <w:ind w:firstLine="720"/>
+      </w:pPr>
+    </w:p>
+    <w:p>
+      <w:pPr>
+        <w:ind w:firstLine="720"/>
+      </w:pPr>
+    </w:p>
+    <w:p>
+      <w:pPr>
+        <w:ind w:firstLine="720"/>
+      </w:pPr>
+    </w:p>
+    <w:p>
+      <w:pPr>
+        <w:ind w:firstLine="720"/>
+      </w:pPr>
+    </w:p>
+    <w:p>
+      <w:pPr>
+        <w:ind w:firstLine="720"/>
+      </w:pPr>
+    </w:p>
+    <w:p>
+      <w:pPr>
+        <w:ind w:firstLine="720"/>
+      </w:pPr>
+    </w:p>
+    <w:p>
+      <w:pPr>
+        <w:ind w:firstLine="720"/>
+      </w:pPr>
+    </w:p>
+    <w:p>
+      <w:pPr>
+        <w:ind w:firstLine="720"/>
+      </w:pPr>
+    </w:p>
+    <w:p>
+      <w:pPr>
+        <w:ind w:firstLine="720"/>
+      </w:pPr>
+    </w:p>
+    <w:p>
+      <w:pPr>
+        <w:ind w:firstLine="720"/>
+      </w:pPr>
     </w:p>
     <w:sectPr>
       <w:pgSz w:w="12240" w:h="15840"/>
@@ -1737,7 +2793,7 @@
   <w:abstractNum w:abstractNumId="0" w15:restartNumberingAfterBreak="0">
     <w:nsid w:val="1EE7483E"/>
     <w:multiLevelType w:val="hybridMultilevel"/>
-    <w:tmpl w:val="55D0807C"/>
+    <w:tmpl w:val="AD425108"/>
     <w:lvl w:ilvl="0" w:tplc="73AE4E90">
       <w:start w:val="1"/>
       <w:numFmt w:val="bullet"/>
@@ -1937,6 +2993,92 @@
     </w:lvl>
   </w:abstractNum>
   <w:abstractNum w:abstractNumId="2" w15:restartNumberingAfterBreak="0">
+    <w:nsid w:val="3AE53137"/>
+    <w:multiLevelType w:val="multilevel"/>
+    <w:tmpl w:val="0409001D"/>
+    <w:lvl w:ilvl="0">
+      <w:start w:val="1"/>
+      <w:numFmt w:val="decimal"/>
+      <w:lvlText w:val="%1)"/>
+      <w:lvlJc w:val="left"/>
+      <w:pPr>
+        <w:ind w:left="360" w:hanging="360"/>
+      </w:pPr>
+    </w:lvl>
+    <w:lvl w:ilvl="1">
+      <w:start w:val="1"/>
+      <w:numFmt w:val="lowerLetter"/>
+      <w:lvlText w:val="%2)"/>
+      <w:lvlJc w:val="left"/>
+      <w:pPr>
+        <w:ind w:left="720" w:hanging="360"/>
+      </w:pPr>
+    </w:lvl>
+    <w:lvl w:ilvl="2">
+      <w:start w:val="1"/>
+      <w:numFmt w:val="lowerRoman"/>
+      <w:lvlText w:val="%3)"/>
+      <w:lvlJc w:val="left"/>
+      <w:pPr>
+        <w:ind w:left="1080" w:hanging="360"/>
+      </w:pPr>
+    </w:lvl>
+    <w:lvl w:ilvl="3">
+      <w:start w:val="1"/>
+      <w:numFmt w:val="decimal"/>
+      <w:lvlText w:val="(%4)"/>
+      <w:lvlJc w:val="left"/>
+      <w:pPr>
+        <w:ind w:left="1440" w:hanging="360"/>
+      </w:pPr>
+    </w:lvl>
+    <w:lvl w:ilvl="4">
+      <w:start w:val="1"/>
+      <w:numFmt w:val="lowerLetter"/>
+      <w:lvlText w:val="(%5)"/>
+      <w:lvlJc w:val="left"/>
+      <w:pPr>
+        <w:ind w:left="1800" w:hanging="360"/>
+      </w:pPr>
+    </w:lvl>
+    <w:lvl w:ilvl="5">
+      <w:start w:val="1"/>
+      <w:numFmt w:val="lowerRoman"/>
+      <w:lvlText w:val="(%6)"/>
+      <w:lvlJc w:val="left"/>
+      <w:pPr>
+        <w:ind w:left="2160" w:hanging="360"/>
+      </w:pPr>
+    </w:lvl>
+    <w:lvl w:ilvl="6">
+      <w:start w:val="1"/>
+      <w:numFmt w:val="decimal"/>
+      <w:lvlText w:val="%7."/>
+      <w:lvlJc w:val="left"/>
+      <w:pPr>
+        <w:ind w:left="2520" w:hanging="360"/>
+      </w:pPr>
+    </w:lvl>
+    <w:lvl w:ilvl="7">
+      <w:start w:val="1"/>
+      <w:numFmt w:val="lowerLetter"/>
+      <w:lvlText w:val="%8."/>
+      <w:lvlJc w:val="left"/>
+      <w:pPr>
+        <w:ind w:left="2880" w:hanging="360"/>
+      </w:pPr>
+    </w:lvl>
+    <w:lvl w:ilvl="8">
+      <w:start w:val="1"/>
+      <w:numFmt w:val="lowerRoman"/>
+      <w:lvlText w:val="%9."/>
+      <w:lvlJc w:val="left"/>
+      <w:pPr>
+        <w:ind w:left="3240" w:hanging="360"/>
+      </w:pPr>
+    </w:lvl>
+  </w:abstractNum>
+  <w:abstractNum w:abstractNumId="3" w15:restartNumberingAfterBreak="0">
     <w:nsid w:val="3B2B17D5"/>
     <w:multiLevelType w:val="hybridMultilevel"/>
     <w:tmpl w:val="3048B7B8"/>
@@ -2048,7 +3190,120 @@
       </w:rPr>
     </w:lvl>
   </w:abstractNum>
-  <w:abstractNum w:abstractNumId="3" w15:restartNumberingAfterBreak="0">
+  <w:abstractNum w:abstractNumId="4" w15:restartNumberingAfterBreak="0">
+    <w:nsid w:val="42D9424A"/>
+    <w:multiLevelType w:val="multilevel"/>
+    <w:tmpl w:val="04090021"/>
+    <w:lvl w:ilvl="0">
+      <w:start w:val="1"/>
+      <w:numFmt w:val="bullet"/>
+      <w:lvlText w:val=""/>
+      <w:lvlJc w:val="left"/>
+      <w:pPr>
+        <w:ind w:left="360" w:hanging="360"/>
+      </w:pPr>
+      <w:rPr>
+        <w:rFonts w:ascii="Wingdings" w:hAnsi="Wingdings" w:hint="default"/>
+      </w:rPr>
+    </w:lvl>
+    <w:lvl w:ilvl="1">
+      <w:start w:val="1"/>
+      <w:numFmt w:val="bullet"/>
+      <w:lvlText w:val=""/>
+      <w:lvlJc w:val="left"/>
+      <w:pPr>
+        <w:ind w:left="720" w:hanging="360"/>
+      </w:pPr>
+      <w:rPr>
+        <w:rFonts w:ascii="Wingdings" w:hAnsi="Wingdings" w:hint="default"/>
+      </w:rPr>
+    </w:lvl>
+    <w:lvl w:ilvl="2">
+      <w:start w:val="1"/>
+      <w:numFmt w:val="bullet"/>
+      <w:lvlText w:val=""/>
+      <w:lvlJc w:val="left"/>
+      <w:pPr>
+        <w:ind w:left="1080" w:hanging="360"/>
+      </w:pPr>
+      <w:rPr>
+        <w:rFonts w:ascii="Wingdings" w:hAnsi="Wingdings" w:hint="default"/>
+      </w:rPr>
+    </w:lvl>
+    <w:lvl w:ilvl="3">
+      <w:start w:val="1"/>
+      <w:numFmt w:val="bullet"/>
+      <w:lvlText w:val=""/>
+      <w:lvlJc w:val="left"/>
+      <w:pPr>
+        <w:ind w:left="1440" w:hanging="360"/>
+      </w:pPr>
+      <w:rPr>
+        <w:rFonts w:ascii="Symbol" w:hAnsi="Symbol" w:hint="default"/>
+      </w:rPr>
+    </w:lvl>
+    <w:lvl w:ilvl="4">
+      <w:start w:val="1"/>
+      <w:numFmt w:val="bullet"/>
+      <w:lvlText w:val=""/>
+      <w:lvlJc w:val="left"/>
+      <w:pPr>
+        <w:ind w:left="1800" w:hanging="360"/>
+      </w:pPr>
+      <w:rPr>
+        <w:rFonts w:ascii="Symbol" w:hAnsi="Symbol" w:hint="default"/>
+      </w:rPr>
+    </w:lvl>
+    <w:lvl w:ilvl="5">
+      <w:start w:val="1"/>
+      <w:numFmt w:val="bullet"/>
+      <w:lvlText w:val=""/>
+      <w:lvlJc w:val="left"/>
+      <w:pPr>
+        <w:ind w:left="2160" w:hanging="360"/>
+      </w:pPr>
+      <w:rPr>
+        <w:rFonts w:ascii="Wingdings" w:hAnsi="Wingdings" w:hint="default"/>
+      </w:rPr>
+    </w:lvl>
+    <w:lvl w:ilvl="6">
+      <w:start w:val="1"/>
+      <w:numFmt w:val="bullet"/>
+      <w:lvlText w:val=""/>
+      <w:lvlJc w:val="left"/>
+      <w:pPr>
+        <w:ind w:left="2520" w:hanging="360"/>
+      </w:pPr>
+      <w:rPr>
+        <w:rFonts w:ascii="Wingdings" w:hAnsi="Wingdings" w:hint="default"/>
+      </w:rPr>
+    </w:lvl>
+    <w:lvl w:ilvl="7">
+      <w:start w:val="1"/>
+      <w:numFmt w:val="bullet"/>
+      <w:lvlText w:val=""/>
+      <w:lvlJc w:val="left"/>
+      <w:pPr>
+        <w:ind w:left="2880" w:hanging="360"/>
+      </w:pPr>
+      <w:rPr>
+        <w:rFonts w:ascii="Symbol" w:hAnsi="Symbol" w:hint="default"/>
+      </w:rPr>
+    </w:lvl>
+    <w:lvl w:ilvl="8">
+      <w:start w:val="1"/>
+      <w:numFmt w:val="bullet"/>
+      <w:lvlText w:val=""/>
+      <w:lvlJc w:val="left"/>
+      <w:pPr>
+        <w:ind w:left="3240" w:hanging="360"/>
+      </w:pPr>
+      <w:rPr>
+        <w:rFonts w:ascii="Symbol" w:hAnsi="Symbol" w:hint="default"/>
+      </w:rPr>
+    </w:lvl>
+  </w:abstractNum>
+  <w:abstractNum w:abstractNumId="5" w15:restartNumberingAfterBreak="0">
     <w:nsid w:val="558636DF"/>
     <w:multiLevelType w:val="hybridMultilevel"/>
     <w:tmpl w:val="3B4ADFE8"/>
@@ -2160,7 +3415,7 @@
       </w:rPr>
     </w:lvl>
   </w:abstractNum>
-  <w:abstractNum w:abstractNumId="4" w15:restartNumberingAfterBreak="0">
+  <w:abstractNum w:abstractNumId="6" w15:restartNumberingAfterBreak="0">
     <w:nsid w:val="625760F1"/>
     <w:multiLevelType w:val="hybridMultilevel"/>
     <w:tmpl w:val="A7D4E78E"/>
@@ -2250,10 +3505,10 @@
     </w:lvl>
   </w:abstractNum>
   <w:num w:numId="1">
-    <w:abstractNumId w:val="3"/>
+    <w:abstractNumId w:val="5"/>
   </w:num>
   <w:num w:numId="2">
-    <w:abstractNumId w:val="2"/>
+    <w:abstractNumId w:val="3"/>
   </w:num>
   <w:num w:numId="3">
     <w:abstractNumId w:val="1"/>
@@ -2262,6 +3517,12 @@
     <w:abstractNumId w:val="0"/>
   </w:num>
   <w:num w:numId="5">
+    <w:abstractNumId w:val="6"/>
+  </w:num>
+  <w:num w:numId="6">
+    <w:abstractNumId w:val="2"/>
+  </w:num>
+  <w:num w:numId="7">
     <w:abstractNumId w:val="4"/>
   </w:num>
 </w:numbering>

</xml_diff>

<commit_message>
Added integration test plugin to POM file and set up integration test
</commit_message>
<xml_diff>
--- a/Documents/Phase3Report.docx
+++ b/Documents/Phase3Report.docx
@@ -79,7 +79,23 @@
         <w:t>first</w:t>
       </w:r>
       <w:r>
-        <w:t xml:space="preserve"> feature to be united tested is all the boolean methods in the WallDetection class. We decided to test this feature because without wall detection, we would not be able to create a maze map and therefore we need to ensure that the wall detection is working perfectly.</w:t>
+        <w:t xml:space="preserve"> feature to be united tested is all the </w:t>
+      </w:r>
+      <w:proofErr w:type="spellStart"/>
+      <w:r>
+        <w:t>boolean</w:t>
+      </w:r>
+      <w:proofErr w:type="spellEnd"/>
+      <w:r>
+        <w:t xml:space="preserve"> methods in the </w:t>
+      </w:r>
+      <w:proofErr w:type="spellStart"/>
+      <w:r>
+        <w:t>WallDetection</w:t>
+      </w:r>
+      <w:proofErr w:type="spellEnd"/>
+      <w:r>
+        <w:t xml:space="preserve"> class. We decided to test this feature because without wall detection, we would not be able to create a maze map and therefore we need to ensure that the wall detection is working perfectly.</w:t>
       </w:r>
     </w:p>
     <w:p>
@@ -148,6 +164,13 @@
         </w:rPr>
         <w:t xml:space="preserve"> Winning/Losing conditions</w:t>
       </w:r>
+      <w:r>
+        <w:rPr>
+          <w:b/>
+          <w:bCs/>
+        </w:rPr>
+        <w:t xml:space="preserve"> </w:t>
+      </w:r>
     </w:p>
     <w:p>
       <w:pPr>
@@ -170,7 +193,15 @@
         <w:t>second</w:t>
       </w:r>
       <w:r>
-        <w:t xml:space="preserve"> feature is the detectWin() method. This is an essential feature of the game because this method controls whether Player is still in a game, wins a game, or loses a game based on different conditions.</w:t>
+        <w:t xml:space="preserve"> feature is the </w:t>
+      </w:r>
+      <w:proofErr w:type="spellStart"/>
+      <w:r>
+        <w:t>detectWin</w:t>
+      </w:r>
+      <w:proofErr w:type="spellEnd"/>
+      <w:r>
+        <w:t>() method. This is an essential feature of the game because this method controls whether Player is still in a game, wins a game, or loses a game based on different conditions.</w:t>
       </w:r>
     </w:p>
     <w:p>
@@ -188,7 +219,15 @@
         <w:t>Test case/class:</w:t>
       </w:r>
       <w:r>
-        <w:t xml:space="preserve"> To test this feature, a class called TestDetectWin is created with </w:t>
+        <w:t xml:space="preserve"> To test this feature, a class called </w:t>
+      </w:r>
+      <w:proofErr w:type="spellStart"/>
+      <w:r>
+        <w:t>TestDetectWin</w:t>
+      </w:r>
+      <w:proofErr w:type="spellEnd"/>
+      <w:r>
+        <w:t xml:space="preserve"> is created with </w:t>
       </w:r>
       <w:r>
         <w:t>six</w:t>
@@ -212,7 +251,15 @@
         <w:t>are</w:t>
       </w:r>
       <w:r>
-        <w:t xml:space="preserve"> testStillInGame(), </w:t>
+        <w:t xml:space="preserve"> </w:t>
+      </w:r>
+      <w:proofErr w:type="spellStart"/>
+      <w:r>
+        <w:t>testStillInGame</w:t>
+      </w:r>
+      <w:proofErr w:type="spellEnd"/>
+      <w:r>
+        <w:t xml:space="preserve">(), </w:t>
       </w:r>
       <w:r>
         <w:t>which</w:t>
@@ -230,7 +277,15 @@
         <w:t>s</w:t>
       </w:r>
       <w:r>
-        <w:t xml:space="preserve"> testLose(), which test three scenarios where Player loses a game. The </w:t>
+        <w:t xml:space="preserve"> </w:t>
+      </w:r>
+      <w:proofErr w:type="spellStart"/>
+      <w:r>
+        <w:t>testLose</w:t>
+      </w:r>
+      <w:proofErr w:type="spellEnd"/>
+      <w:r>
+        <w:t xml:space="preserve">(), which test three scenarios where Player loses a game. The </w:t>
       </w:r>
       <w:r>
         <w:t>last</w:t>
@@ -349,11 +404,16 @@
         <w:t>Test case/class:</w:t>
       </w:r>
       <w:r>
-        <w:t xml:space="preserve"> To test this feature, a class called Test</w:t>
+        <w:t xml:space="preserve"> To test this feature, a class called </w:t>
+      </w:r>
+      <w:proofErr w:type="spellStart"/>
+      <w:r>
+        <w:t>Test</w:t>
       </w:r>
       <w:r>
         <w:t>Items</w:t>
       </w:r>
+      <w:proofErr w:type="spellEnd"/>
       <w:r>
         <w:t xml:space="preserve"> is created</w:t>
       </w:r>
@@ -364,24 +424,26 @@
         <w:t xml:space="preserve"> </w:t>
       </w:r>
       <w:r>
-        <w:t xml:space="preserve">A test method is used to test whether the rewardGenerator() method generates the correct number of regular rewards every game, same as for punishments. </w:t>
-      </w:r>
-    </w:p>
-    <w:p/>
-    <w:p>
-      <w:pPr>
-        <w:rPr>
-          <w:b/>
-          <w:bCs/>
-        </w:rPr>
-      </w:pPr>
-      <w:r>
-        <w:rPr>
-          <w:b/>
-          <w:bCs/>
-        </w:rPr>
-        <w:t>Integration Tests</w:t>
-      </w:r>
+        <w:t xml:space="preserve">A test method is used to test whether the </w:t>
+      </w:r>
+      <w:proofErr w:type="spellStart"/>
+      <w:r>
+        <w:t>rewardGenerator</w:t>
+      </w:r>
+      <w:proofErr w:type="spellEnd"/>
+      <w:r>
+        <w:t xml:space="preserve">() method generates the correct number of regular rewards every game, same as for punishments. </w:t>
+      </w:r>
+    </w:p>
+    <w:p>
+      <w:pPr>
+        <w:pStyle w:val="ListParagraph"/>
+        <w:ind w:left="1440"/>
+        <w:rPr>
+          <w:b/>
+          <w:bCs/>
+        </w:rPr>
+      </w:pPr>
     </w:p>
     <w:p>
       <w:pPr>
@@ -400,21 +462,14 @@
           <w:b/>
           <w:bCs/>
         </w:rPr>
-        <w:t>Interaction</w:t>
-      </w:r>
-      <w:r>
-        <w:rPr>
-          <w:b/>
-          <w:bCs/>
-        </w:rPr>
-        <w:t xml:space="preserve"> </w:t>
-      </w:r>
-      <w:r>
-        <w:rPr>
-          <w:b/>
-          <w:bCs/>
-        </w:rPr>
-        <w:t>1</w:t>
+        <w:t xml:space="preserve">Feature </w:t>
+      </w:r>
+      <w:r>
+        <w:rPr>
+          <w:b/>
+          <w:bCs/>
+        </w:rPr>
+        <w:t>4</w:t>
       </w:r>
       <w:r>
         <w:rPr>
@@ -428,7 +483,7 @@
           <w:b/>
           <w:bCs/>
         </w:rPr>
-        <w:t>Number of rewards and winning conditions</w:t>
+        <w:t>Score methods</w:t>
       </w:r>
     </w:p>
     <w:p>
@@ -446,7 +501,314 @@
         <w:t>Description:</w:t>
       </w:r>
       <w:r>
-        <w:t xml:space="preserve"> The second feature to be united tested is all the boolean methods in the WallDetection class. We decided to test this feature because without wall detection, we would not be able to create a maze map and therefore we need to ensure that the wall detection is working perfectly.</w:t>
+        <w:t xml:space="preserve"> The </w:t>
+      </w:r>
+      <w:r>
+        <w:t>fourth</w:t>
+      </w:r>
+      <w:r>
+        <w:t xml:space="preserve"> feature is </w:t>
+      </w:r>
+      <w:r>
+        <w:t xml:space="preserve">the </w:t>
+      </w:r>
+      <w:proofErr w:type="spellStart"/>
+      <w:r>
+        <w:t>updateScore</w:t>
+      </w:r>
+      <w:proofErr w:type="spellEnd"/>
+      <w:r>
+        <w:t>() methods that either increase or decrease Player’s score.</w:t>
+      </w:r>
+      <w:r>
+        <w:t xml:space="preserve"> </w:t>
+      </w:r>
+    </w:p>
+    <w:p>
+      <w:pPr>
+        <w:pStyle w:val="ListParagraph"/>
+        <w:numPr>
+          <w:ilvl w:val="0"/>
+          <w:numId w:val="4"/>
+        </w:numPr>
+        <w:rPr>
+          <w:b/>
+          <w:bCs/>
+        </w:rPr>
+      </w:pPr>
+      <w:r>
+        <w:rPr>
+          <w:u w:val="single"/>
+        </w:rPr>
+        <w:t>Test case/class:</w:t>
+      </w:r>
+      <w:r>
+        <w:t xml:space="preserve"> To test this feature, a class called </w:t>
+      </w:r>
+      <w:proofErr w:type="spellStart"/>
+      <w:r>
+        <w:t>Test</w:t>
+      </w:r>
+      <w:r>
+        <w:t>Score</w:t>
+      </w:r>
+      <w:proofErr w:type="spellEnd"/>
+      <w:r>
+        <w:t xml:space="preserve"> is created. </w:t>
+      </w:r>
+      <w:r>
+        <w:t>Two test cases are used for testing if the score for collecting a regular reward or bonus is increased at the correct amount and one test case is for testing if the score for running into a punishment is decreased at the correct amount.</w:t>
+      </w:r>
+    </w:p>
+    <w:p>
+      <w:pPr>
+        <w:pStyle w:val="ListParagraph"/>
+        <w:ind w:left="1440"/>
+        <w:rPr>
+          <w:b/>
+          <w:bCs/>
+        </w:rPr>
+      </w:pPr>
+    </w:p>
+    <w:p>
+      <w:pPr>
+        <w:pStyle w:val="ListParagraph"/>
+        <w:numPr>
+          <w:ilvl w:val="2"/>
+          <w:numId w:val="7"/>
+        </w:numPr>
+        <w:rPr>
+          <w:b/>
+          <w:bCs/>
+        </w:rPr>
+      </w:pPr>
+      <w:r>
+        <w:rPr>
+          <w:b/>
+          <w:bCs/>
+        </w:rPr>
+        <w:t xml:space="preserve">Feature </w:t>
+      </w:r>
+      <w:r>
+        <w:rPr>
+          <w:b/>
+          <w:bCs/>
+        </w:rPr>
+        <w:t>5</w:t>
+      </w:r>
+      <w:r>
+        <w:rPr>
+          <w:b/>
+          <w:bCs/>
+        </w:rPr>
+        <w:t xml:space="preserve">: </w:t>
+      </w:r>
+      <w:r>
+        <w:rPr>
+          <w:b/>
+          <w:bCs/>
+        </w:rPr>
+        <w:t>Image files</w:t>
+      </w:r>
+    </w:p>
+    <w:p>
+      <w:pPr>
+        <w:pStyle w:val="ListParagraph"/>
+        <w:numPr>
+          <w:ilvl w:val="0"/>
+          <w:numId w:val="4"/>
+        </w:numPr>
+      </w:pPr>
+      <w:r>
+        <w:rPr>
+          <w:u w:val="single"/>
+        </w:rPr>
+        <w:t>Description:</w:t>
+      </w:r>
+      <w:r>
+        <w:t xml:space="preserve"> The </w:t>
+      </w:r>
+      <w:r>
+        <w:t>fifth</w:t>
+      </w:r>
+      <w:r>
+        <w:t xml:space="preserve"> feature is </w:t>
+      </w:r>
+      <w:r>
+        <w:t>all the images used in the game.</w:t>
+      </w:r>
+      <w:r>
+        <w:t xml:space="preserve"> </w:t>
+      </w:r>
+    </w:p>
+    <w:p>
+      <w:pPr>
+        <w:pStyle w:val="ListParagraph"/>
+        <w:numPr>
+          <w:ilvl w:val="0"/>
+          <w:numId w:val="4"/>
+        </w:numPr>
+        <w:rPr>
+          <w:b/>
+          <w:bCs/>
+        </w:rPr>
+      </w:pPr>
+      <w:r>
+        <w:rPr>
+          <w:u w:val="single"/>
+        </w:rPr>
+        <w:t>Test case/class:</w:t>
+      </w:r>
+      <w:r>
+        <w:t xml:space="preserve"> To test this feature, a class called </w:t>
+      </w:r>
+      <w:proofErr w:type="spellStart"/>
+      <w:r>
+        <w:t>Tes</w:t>
+      </w:r>
+      <w:r>
+        <w:t>tImages</w:t>
+      </w:r>
+      <w:proofErr w:type="spellEnd"/>
+      <w:r>
+        <w:t xml:space="preserve"> is created. </w:t>
+      </w:r>
+      <w:r>
+        <w:t xml:space="preserve">One </w:t>
+      </w:r>
+      <w:r>
+        <w:t xml:space="preserve">test </w:t>
+      </w:r>
+      <w:r>
+        <w:t>case is created for each image used in the game.</w:t>
+      </w:r>
+    </w:p>
+    <w:p>
+      <w:pPr>
+        <w:ind w:left="1080"/>
+        <w:rPr>
+          <w:b/>
+          <w:bCs/>
+        </w:rPr>
+      </w:pPr>
+    </w:p>
+    <w:p>
+      <w:pPr>
+        <w:pStyle w:val="ListParagraph"/>
+        <w:ind w:left="1440"/>
+        <w:rPr>
+          <w:b/>
+          <w:bCs/>
+        </w:rPr>
+      </w:pPr>
+    </w:p>
+    <w:p>
+      <w:pPr>
+        <w:pStyle w:val="ListParagraph"/>
+        <w:ind w:left="0"/>
+        <w:rPr>
+          <w:b/>
+          <w:bCs/>
+        </w:rPr>
+      </w:pPr>
+    </w:p>
+    <w:p/>
+    <w:p>
+      <w:pPr>
+        <w:rPr>
+          <w:b/>
+          <w:bCs/>
+        </w:rPr>
+      </w:pPr>
+      <w:r>
+        <w:rPr>
+          <w:b/>
+          <w:bCs/>
+        </w:rPr>
+        <w:lastRenderedPageBreak/>
+        <w:t>Integration Tests</w:t>
+      </w:r>
+    </w:p>
+    <w:p>
+      <w:pPr>
+        <w:pStyle w:val="ListParagraph"/>
+        <w:numPr>
+          <w:ilvl w:val="2"/>
+          <w:numId w:val="7"/>
+        </w:numPr>
+        <w:rPr>
+          <w:b/>
+          <w:bCs/>
+        </w:rPr>
+      </w:pPr>
+      <w:r>
+        <w:rPr>
+          <w:b/>
+          <w:bCs/>
+        </w:rPr>
+        <w:t>Interaction</w:t>
+      </w:r>
+      <w:r>
+        <w:rPr>
+          <w:b/>
+          <w:bCs/>
+        </w:rPr>
+        <w:t xml:space="preserve"> </w:t>
+      </w:r>
+      <w:r>
+        <w:rPr>
+          <w:b/>
+          <w:bCs/>
+        </w:rPr>
+        <w:t>1</w:t>
+      </w:r>
+      <w:r>
+        <w:rPr>
+          <w:b/>
+          <w:bCs/>
+        </w:rPr>
+        <w:t xml:space="preserve">: </w:t>
+      </w:r>
+      <w:r>
+        <w:rPr>
+          <w:b/>
+          <w:bCs/>
+        </w:rPr>
+        <w:t>Number of rewards and winning conditions</w:t>
+      </w:r>
+    </w:p>
+    <w:p>
+      <w:pPr>
+        <w:pStyle w:val="ListParagraph"/>
+        <w:numPr>
+          <w:ilvl w:val="0"/>
+          <w:numId w:val="4"/>
+        </w:numPr>
+      </w:pPr>
+      <w:r>
+        <w:rPr>
+          <w:u w:val="single"/>
+        </w:rPr>
+        <w:t>Description:</w:t>
+      </w:r>
+      <w:r>
+        <w:t xml:space="preserve"> The second feature to be united tested is all the </w:t>
+      </w:r>
+      <w:proofErr w:type="spellStart"/>
+      <w:r>
+        <w:t>boolean</w:t>
+      </w:r>
+      <w:proofErr w:type="spellEnd"/>
+      <w:r>
+        <w:t xml:space="preserve"> methods in the </w:t>
+      </w:r>
+      <w:proofErr w:type="spellStart"/>
+      <w:r>
+        <w:t>WallDetection</w:t>
+      </w:r>
+      <w:proofErr w:type="spellEnd"/>
+      <w:r>
+        <w:t xml:space="preserve"> class. We decided to test this feature because without wall detection, we would not be able to create a maze map and therefore we need to ensure that the wall detection is working perfectly.</w:t>
       </w:r>
     </w:p>
     <w:p>
@@ -487,7 +849,6 @@
           <w:b/>
           <w:bCs/>
         </w:rPr>
-        <w:lastRenderedPageBreak/>
         <w:t>Test Quality</w:t>
       </w:r>
     </w:p>
@@ -631,7 +992,15 @@
         <w:t xml:space="preserve"> (Figure #)</w:t>
       </w:r>
       <w:r>
-        <w:t>. However, as we created unit tests for the wall detection methods, we discovered that private methods generally are not tested, and if they are so complex that they need testing, the methods should deserve their own class. Therefore, we created a separate class called WallDetection that hold</w:t>
+        <w:t xml:space="preserve">. However, as we created unit tests for the wall detection methods, we discovered that private methods generally are not tested, and if they are so complex that they need testing, the methods should deserve their own class. Therefore, we created a separate class called </w:t>
+      </w:r>
+      <w:proofErr w:type="spellStart"/>
+      <w:r>
+        <w:t>WallDetection</w:t>
+      </w:r>
+      <w:proofErr w:type="spellEnd"/>
+      <w:r>
+        <w:t xml:space="preserve"> that hold</w:t>
       </w:r>
       <w:r>
         <w:t>s</w:t>
@@ -648,11 +1017,16 @@
       <w:r>
         <w:t xml:space="preserve"> and changed them to </w:t>
       </w:r>
+      <w:proofErr w:type="spellStart"/>
       <w:r>
         <w:t>b</w:t>
       </w:r>
       <w:r>
-        <w:t>oolean functions</w:t>
+        <w:t>oolean</w:t>
+      </w:r>
+      <w:proofErr w:type="spellEnd"/>
+      <w:r>
+        <w:t xml:space="preserve"> functions</w:t>
       </w:r>
       <w:r>
         <w:t xml:space="preserve"> (Figure #)</w:t>
@@ -670,7 +1044,15 @@
         <w:t xml:space="preserve"> the code is more reusable because not only the Panel class can use the wall detection methods, other classes can also use them</w:t>
       </w:r>
       <w:r>
-        <w:t xml:space="preserve"> by creating a WallDetection object and calling the methods</w:t>
+        <w:t xml:space="preserve"> by creating a </w:t>
+      </w:r>
+      <w:proofErr w:type="spellStart"/>
+      <w:r>
+        <w:t>WallDetection</w:t>
+      </w:r>
+      <w:proofErr w:type="spellEnd"/>
+      <w:r>
+        <w:t xml:space="preserve"> object and calling the methods</w:t>
       </w:r>
       <w:r>
         <w:t xml:space="preserve">. </w:t>
@@ -899,6 +1281,7 @@
         <w:rPr>
           <w:noProof/>
         </w:rPr>
+        <w:lastRenderedPageBreak/>
         <w:drawing>
           <wp:anchor distT="0" distB="0" distL="114300" distR="114300" simplePos="0" relativeHeight="251664384" behindDoc="0" locked="0" layoutInCell="1" allowOverlap="1">
             <wp:simplePos x="0" y="0"/>
@@ -1054,7 +1437,15 @@
                           </w:p>
                           <w:p>
                             <w:r>
-                              <w:t xml:space="preserve">public boolean </w:t>
+                              <w:t xml:space="preserve">public </w:t>
+                            </w:r>
+                            <w:proofErr w:type="spellStart"/>
+                            <w:r>
+                              <w:t>boolean</w:t>
+                            </w:r>
+                            <w:proofErr w:type="spellEnd"/>
+                            <w:r>
+                              <w:t xml:space="preserve"> </w:t>
                             </w:r>
                             <w:r>
                               <w:t>method</w:t>
@@ -1067,9 +1458,11 @@
                             </w:r>
                           </w:p>
                           <w:p>
+                            <w:proofErr w:type="spellStart"/>
                             <w:r>
                               <w:t>WallDetection</w:t>
                             </w:r>
+                            <w:proofErr w:type="spellEnd"/>
                             <w:r>
                               <w:t xml:space="preserve"> class.</w:t>
                             </w:r>
@@ -1112,7 +1505,15 @@
                     </w:p>
                     <w:p>
                       <w:r>
-                        <w:t xml:space="preserve">public boolean </w:t>
+                        <w:t xml:space="preserve">public </w:t>
+                      </w:r>
+                      <w:proofErr w:type="spellStart"/>
+                      <w:r>
+                        <w:t>boolean</w:t>
+                      </w:r>
+                      <w:proofErr w:type="spellEnd"/>
+                      <w:r>
+                        <w:t xml:space="preserve"> </w:t>
                       </w:r>
                       <w:r>
                         <w:t>method</w:t>
@@ -1125,9 +1526,11 @@
                       </w:r>
                     </w:p>
                     <w:p>
+                      <w:proofErr w:type="spellStart"/>
                       <w:r>
                         <w:t>WallDetection</w:t>
                       </w:r>
+                      <w:proofErr w:type="spellEnd"/>
                       <w:r>
                         <w:t xml:space="preserve"> class.</w:t>
                       </w:r>
@@ -1217,7 +1620,6 @@
         <w:ind w:firstLine="720"/>
       </w:pPr>
       <w:r>
-        <w:lastRenderedPageBreak/>
         <w:t xml:space="preserve">A bug that we found is that when we </w:t>
       </w:r>
       <w:r>
@@ -1226,6 +1628,7 @@
       <w:r>
         <w:t xml:space="preserve"> testing the </w:t>
       </w:r>
+      <w:proofErr w:type="spellStart"/>
       <w:r>
         <w:t>d</w:t>
       </w:r>
@@ -1233,7 +1636,11 @@
         <w:t>etect</w:t>
       </w:r>
       <w:r>
-        <w:t xml:space="preserve">Win() method, </w:t>
+        <w:t>Win</w:t>
+      </w:r>
+      <w:proofErr w:type="spellEnd"/>
+      <w:r>
+        <w:t xml:space="preserve">() method, </w:t>
       </w:r>
       <w:r>
         <w:t>a test case kept on returning error even though the logic seemed correct and the game was working perfectly fine</w:t>
@@ -1271,11 +1678,16 @@
       <w:r>
         <w:t xml:space="preserve">As a result, we modified the code for </w:t>
       </w:r>
+      <w:proofErr w:type="spellStart"/>
       <w:r>
         <w:t>d</w:t>
       </w:r>
       <w:r>
-        <w:t xml:space="preserve">etectWin() </w:t>
+        <w:t>etectWin</w:t>
+      </w:r>
+      <w:proofErr w:type="spellEnd"/>
+      <w:r>
+        <w:t xml:space="preserve">() </w:t>
       </w:r>
       <w:r>
         <w:t xml:space="preserve">by </w:t>
@@ -1602,7 +2014,15 @@
                               <w:t xml:space="preserve">Figure #. </w:t>
                             </w:r>
                             <w:r>
-                              <w:t>Old version of detectWin()</w:t>
+                              <w:t xml:space="preserve">Old version of </w:t>
+                            </w:r>
+                            <w:proofErr w:type="spellStart"/>
+                            <w:r>
+                              <w:t>detectWin</w:t>
+                            </w:r>
+                            <w:proofErr w:type="spellEnd"/>
+                            <w:r>
+                              <w:t>()</w:t>
                             </w:r>
                             <w:r>
                               <w:t>. Returned “LOSE” instead of “GAME”. Winning and losing conditions depend on class’ private variables.</w:t>
@@ -1639,7 +2059,15 @@
                         <w:t xml:space="preserve">Figure #. </w:t>
                       </w:r>
                       <w:r>
-                        <w:t>Old version of detectWin()</w:t>
+                        <w:t xml:space="preserve">Old version of </w:t>
+                      </w:r>
+                      <w:proofErr w:type="spellStart"/>
+                      <w:r>
+                        <w:t>detectWin</w:t>
+                      </w:r>
+                      <w:proofErr w:type="spellEnd"/>
+                      <w:r>
+                        <w:t>()</w:t>
                       </w:r>
                       <w:r>
                         <w:t>. Returned “LOSE” instead of “GAME”. Winning and losing conditions depend on class’ private variables.</w:t>
@@ -1827,7 +2255,15 @@
                               <w:t xml:space="preserve">New </w:t>
                             </w:r>
                             <w:r>
-                              <w:t xml:space="preserve">version of detectWin(). </w:t>
+                              <w:t xml:space="preserve">version of </w:t>
+                            </w:r>
+                            <w:proofErr w:type="spellStart"/>
+                            <w:r>
+                              <w:t>detectWin</w:t>
+                            </w:r>
+                            <w:proofErr w:type="spellEnd"/>
+                            <w:r>
+                              <w:t xml:space="preserve">(). </w:t>
                             </w:r>
                             <w:r>
                               <w:t>Fixed the testing issue</w:t>
@@ -1882,7 +2318,15 @@
                         <w:t xml:space="preserve">New </w:t>
                       </w:r>
                       <w:r>
-                        <w:t xml:space="preserve">version of detectWin(). </w:t>
+                        <w:t xml:space="preserve">version of </w:t>
+                      </w:r>
+                      <w:proofErr w:type="spellStart"/>
+                      <w:r>
+                        <w:t>detectWin</w:t>
+                      </w:r>
+                      <w:proofErr w:type="spellEnd"/>
+                      <w:r>
+                        <w:t xml:space="preserve">(). </w:t>
                       </w:r>
                       <w:r>
                         <w:t>Fixed the testing issue</w:t>
@@ -2017,11 +2461,16 @@
       <w:r>
         <w:t xml:space="preserve"> modifying the if-else statements in </w:t>
       </w:r>
+      <w:proofErr w:type="spellStart"/>
       <w:r>
         <w:t>d</w:t>
       </w:r>
       <w:r>
-        <w:t xml:space="preserve">etectWin() to carry out successful tests, we also </w:t>
+        <w:t>etectWin</w:t>
+      </w:r>
+      <w:proofErr w:type="spellEnd"/>
+      <w:r>
+        <w:t xml:space="preserve">() to carry out successful tests, we also </w:t>
       </w:r>
       <w:r>
         <w:t xml:space="preserve">added </w:t>
@@ -2035,11 +2484,16 @@
       <w:r>
         <w:t xml:space="preserve"> </w:t>
       </w:r>
+      <w:proofErr w:type="spellStart"/>
       <w:r>
         <w:t>d</w:t>
       </w:r>
       <w:r>
-        <w:t>etectWin()</w:t>
+        <w:t>etectWin</w:t>
+      </w:r>
+      <w:proofErr w:type="spellEnd"/>
+      <w:r>
+        <w:t>()</w:t>
       </w:r>
       <w:r>
         <w:t xml:space="preserve"> </w:t>
@@ -2134,9 +2588,11 @@
       <w:r>
         <w:t>, but an integer variable called “</w:t>
       </w:r>
+      <w:proofErr w:type="spellStart"/>
       <w:r>
         <w:t>rewardNum</w:t>
       </w:r>
+      <w:proofErr w:type="spellEnd"/>
       <w:r>
         <w:t>”</w:t>
       </w:r>
@@ -2165,7 +2621,6 @@
           <w:b/>
           <w:bCs/>
         </w:rPr>
-        <w:lastRenderedPageBreak/>
         <w:t xml:space="preserve">Finding </w:t>
       </w:r>
       <w:r>
@@ -2276,7 +2731,15 @@
         <w:t xml:space="preserve">Therefore, </w:t>
       </w:r>
       <w:r>
-        <w:t>we created a new method called rewardGenerator(int count</w:t>
+        <w:t xml:space="preserve">we created a new method called </w:t>
+      </w:r>
+      <w:proofErr w:type="spellStart"/>
+      <w:r>
+        <w:t>rewardGenerator</w:t>
+      </w:r>
+      <w:proofErr w:type="spellEnd"/>
+      <w:r>
+        <w:t>(int count</w:t>
       </w:r>
       <w:r>
         <w:t>, int total</w:t>
@@ -2291,7 +2754,15 @@
         <w:t xml:space="preserve">We also added two parameters to the method because it makes the algorithm more flexible and reusable. </w:t>
       </w:r>
       <w:r>
-        <w:t xml:space="preserve">This allowed us to perform integration testing on the rewards and detectWin() because we can pass the </w:t>
+        <w:t xml:space="preserve">This allowed us to perform integration testing on the rewards and </w:t>
+      </w:r>
+      <w:proofErr w:type="spellStart"/>
+      <w:r>
+        <w:t>detectWin</w:t>
+      </w:r>
+      <w:proofErr w:type="spellEnd"/>
+      <w:r>
+        <w:t xml:space="preserve">() because we can pass the </w:t>
       </w:r>
       <w:r>
         <w:t>returned integer value</w:t>
@@ -2300,16 +2771,40 @@
         <w:t xml:space="preserve"> “count”</w:t>
       </w:r>
       <w:r>
-        <w:t xml:space="preserve"> from rewardGenerator() </w:t>
-      </w:r>
-      <w:r>
-        <w:t>to the detectWin() method</w:t>
+        <w:t xml:space="preserve"> from </w:t>
+      </w:r>
+      <w:proofErr w:type="spellStart"/>
+      <w:r>
+        <w:t>rewardGenerator</w:t>
+      </w:r>
+      <w:proofErr w:type="spellEnd"/>
+      <w:r>
+        <w:t xml:space="preserve">() </w:t>
+      </w:r>
+      <w:r>
+        <w:t xml:space="preserve">to the </w:t>
+      </w:r>
+      <w:proofErr w:type="spellStart"/>
+      <w:r>
+        <w:t>detectWin</w:t>
+      </w:r>
+      <w:proofErr w:type="spellEnd"/>
+      <w:r>
+        <w:t>() method</w:t>
       </w:r>
       <w:r>
         <w:t xml:space="preserve"> and use it </w:t>
       </w:r>
       <w:r>
-        <w:t>as “rewardNum.”</w:t>
+        <w:t>as “</w:t>
+      </w:r>
+      <w:proofErr w:type="spellStart"/>
+      <w:r>
+        <w:t>rewardNum</w:t>
+      </w:r>
+      <w:proofErr w:type="spellEnd"/>
+      <w:r>
+        <w:t>.”</w:t>
       </w:r>
     </w:p>
     <w:p>
@@ -2791,6 +3286,119 @@
 <file path=word/numbering.xml><?xml version="1.0" encoding="utf-8"?>
 <w:numbering xmlns:wpc="http://schemas.microsoft.com/office/word/2010/wordprocessingCanvas" xmlns:cx="http://schemas.microsoft.com/office/drawing/2014/chartex" xmlns:cx1="http://schemas.microsoft.com/office/drawing/2015/9/8/chartex" xmlns:cx2="http://schemas.microsoft.com/office/drawing/2015/10/21/chartex" xmlns:cx3="http://schemas.microsoft.com/office/drawing/2016/5/9/chartex" xmlns:cx4="http://schemas.microsoft.com/office/drawing/2016/5/10/chartex" xmlns:cx5="http://schemas.microsoft.com/office/drawing/2016/5/11/chartex" xmlns:cx6="http://schemas.microsoft.com/office/drawing/2016/5/12/chartex" xmlns:cx7="http://schemas.microsoft.com/office/drawing/2016/5/13/chartex" xmlns:cx8="http://schemas.microsoft.com/office/drawing/2016/5/14/chartex" xmlns:mc="http://schemas.openxmlformats.org/markup-compatibility/2006" xmlns:aink="http://schemas.microsoft.com/office/drawing/2016/ink" xmlns:am3d="http://schemas.microsoft.com/office/drawing/2017/model3d" xmlns:o="urn:schemas-microsoft-com:office:office" xmlns:r="http://schemas.openxmlformats.org/officeDocument/2006/relationships" xmlns:m="http://schemas.openxmlformats.org/officeDocument/2006/math" xmlns:v="urn:schemas-microsoft-com:vml" xmlns:wp14="http://schemas.microsoft.com/office/word/2010/wordprocessingDrawing" xmlns:wp="http://schemas.openxmlformats.org/drawingml/2006/wordprocessingDrawing" xmlns:w10="urn:schemas-microsoft-com:office:word" xmlns:w="http://schemas.openxmlformats.org/wordprocessingml/2006/main" xmlns:w14="http://schemas.microsoft.com/office/word/2010/wordml" xmlns:w15="http://schemas.microsoft.com/office/word/2012/wordml" xmlns:w16cid="http://schemas.microsoft.com/office/word/2016/wordml/cid" xmlns:w16se="http://schemas.microsoft.com/office/word/2015/wordml/symex" xmlns:wpg="http://schemas.microsoft.com/office/word/2010/wordprocessingGroup" xmlns:wpi="http://schemas.microsoft.com/office/word/2010/wordprocessingInk" xmlns:wne="http://schemas.microsoft.com/office/word/2006/wordml" xmlns:wps="http://schemas.microsoft.com/office/word/2010/wordprocessingShape" mc:Ignorable="w14 w15 w16se w16cid wp14">
   <w:abstractNum w:abstractNumId="0" w15:restartNumberingAfterBreak="0">
+    <w:nsid w:val="0DEB2B95"/>
+    <w:multiLevelType w:val="hybridMultilevel"/>
+    <w:tmpl w:val="42426B98"/>
+    <w:lvl w:ilvl="0" w:tplc="04090001">
+      <w:start w:val="1"/>
+      <w:numFmt w:val="bullet"/>
+      <w:lvlText w:val=""/>
+      <w:lvlJc w:val="left"/>
+      <w:pPr>
+        <w:ind w:left="1080" w:hanging="360"/>
+      </w:pPr>
+      <w:rPr>
+        <w:rFonts w:ascii="Symbol" w:hAnsi="Symbol" w:cs="Symbol" w:hint="default"/>
+      </w:rPr>
+    </w:lvl>
+    <w:lvl w:ilvl="1" w:tplc="04090003" w:tentative="1">
+      <w:start w:val="1"/>
+      <w:numFmt w:val="bullet"/>
+      <w:lvlText w:val="o"/>
+      <w:lvlJc w:val="left"/>
+      <w:pPr>
+        <w:ind w:left="1800" w:hanging="360"/>
+      </w:pPr>
+      <w:rPr>
+        <w:rFonts w:ascii="Courier New" w:hAnsi="Courier New" w:cs="Courier New" w:hint="default"/>
+      </w:rPr>
+    </w:lvl>
+    <w:lvl w:ilvl="2" w:tplc="04090005" w:tentative="1">
+      <w:start w:val="1"/>
+      <w:numFmt w:val="bullet"/>
+      <w:lvlText w:val=""/>
+      <w:lvlJc w:val="left"/>
+      <w:pPr>
+        <w:ind w:left="2520" w:hanging="360"/>
+      </w:pPr>
+      <w:rPr>
+        <w:rFonts w:ascii="Wingdings" w:hAnsi="Wingdings" w:cs="Wingdings" w:hint="default"/>
+      </w:rPr>
+    </w:lvl>
+    <w:lvl w:ilvl="3" w:tplc="04090001" w:tentative="1">
+      <w:start w:val="1"/>
+      <w:numFmt w:val="bullet"/>
+      <w:lvlText w:val=""/>
+      <w:lvlJc w:val="left"/>
+      <w:pPr>
+        <w:ind w:left="3240" w:hanging="360"/>
+      </w:pPr>
+      <w:rPr>
+        <w:rFonts w:ascii="Symbol" w:hAnsi="Symbol" w:cs="Symbol" w:hint="default"/>
+      </w:rPr>
+    </w:lvl>
+    <w:lvl w:ilvl="4" w:tplc="04090003" w:tentative="1">
+      <w:start w:val="1"/>
+      <w:numFmt w:val="bullet"/>
+      <w:lvlText w:val="o"/>
+      <w:lvlJc w:val="left"/>
+      <w:pPr>
+        <w:ind w:left="3960" w:hanging="360"/>
+      </w:pPr>
+      <w:rPr>
+        <w:rFonts w:ascii="Courier New" w:hAnsi="Courier New" w:cs="Courier New" w:hint="default"/>
+      </w:rPr>
+    </w:lvl>
+    <w:lvl w:ilvl="5" w:tplc="04090005" w:tentative="1">
+      <w:start w:val="1"/>
+      <w:numFmt w:val="bullet"/>
+      <w:lvlText w:val=""/>
+      <w:lvlJc w:val="left"/>
+      <w:pPr>
+        <w:ind w:left="4680" w:hanging="360"/>
+      </w:pPr>
+      <w:rPr>
+        <w:rFonts w:ascii="Wingdings" w:hAnsi="Wingdings" w:cs="Wingdings" w:hint="default"/>
+      </w:rPr>
+    </w:lvl>
+    <w:lvl w:ilvl="6" w:tplc="04090001" w:tentative="1">
+      <w:start w:val="1"/>
+      <w:numFmt w:val="bullet"/>
+      <w:lvlText w:val=""/>
+      <w:lvlJc w:val="left"/>
+      <w:pPr>
+        <w:ind w:left="5400" w:hanging="360"/>
+      </w:pPr>
+      <w:rPr>
+        <w:rFonts w:ascii="Symbol" w:hAnsi="Symbol" w:cs="Symbol" w:hint="default"/>
+      </w:rPr>
+    </w:lvl>
+    <w:lvl w:ilvl="7" w:tplc="04090003" w:tentative="1">
+      <w:start w:val="1"/>
+      <w:numFmt w:val="bullet"/>
+      <w:lvlText w:val="o"/>
+      <w:lvlJc w:val="left"/>
+      <w:pPr>
+        <w:ind w:left="6120" w:hanging="360"/>
+      </w:pPr>
+      <w:rPr>
+        <w:rFonts w:ascii="Courier New" w:hAnsi="Courier New" w:cs="Courier New" w:hint="default"/>
+      </w:rPr>
+    </w:lvl>
+    <w:lvl w:ilvl="8" w:tplc="04090005" w:tentative="1">
+      <w:start w:val="1"/>
+      <w:numFmt w:val="bullet"/>
+      <w:lvlText w:val=""/>
+      <w:lvlJc w:val="left"/>
+      <w:pPr>
+        <w:ind w:left="6840" w:hanging="360"/>
+      </w:pPr>
+      <w:rPr>
+        <w:rFonts w:ascii="Wingdings" w:hAnsi="Wingdings" w:cs="Wingdings" w:hint="default"/>
+      </w:rPr>
+    </w:lvl>
+  </w:abstractNum>
+  <w:abstractNum w:abstractNumId="1" w15:restartNumberingAfterBreak="0">
     <w:nsid w:val="1EE7483E"/>
     <w:multiLevelType w:val="hybridMultilevel"/>
     <w:tmpl w:val="AD425108"/>
@@ -2903,7 +3511,7 @@
       </w:rPr>
     </w:lvl>
   </w:abstractNum>
-  <w:abstractNum w:abstractNumId="1" w15:restartNumberingAfterBreak="0">
+  <w:abstractNum w:abstractNumId="2" w15:restartNumberingAfterBreak="0">
     <w:nsid w:val="236770AE"/>
     <w:multiLevelType w:val="hybridMultilevel"/>
     <w:tmpl w:val="FA66CA96"/>
@@ -2992,7 +3600,7 @@
       </w:pPr>
     </w:lvl>
   </w:abstractNum>
-  <w:abstractNum w:abstractNumId="2" w15:restartNumberingAfterBreak="0">
+  <w:abstractNum w:abstractNumId="3" w15:restartNumberingAfterBreak="0">
     <w:nsid w:val="3AE53137"/>
     <w:multiLevelType w:val="multilevel"/>
     <w:tmpl w:val="0409001D"/>
@@ -3078,7 +3686,7 @@
       </w:pPr>
     </w:lvl>
   </w:abstractNum>
-  <w:abstractNum w:abstractNumId="3" w15:restartNumberingAfterBreak="0">
+  <w:abstractNum w:abstractNumId="4" w15:restartNumberingAfterBreak="0">
     <w:nsid w:val="3B2B17D5"/>
     <w:multiLevelType w:val="hybridMultilevel"/>
     <w:tmpl w:val="3048B7B8"/>
@@ -3190,7 +3798,7 @@
       </w:rPr>
     </w:lvl>
   </w:abstractNum>
-  <w:abstractNum w:abstractNumId="4" w15:restartNumberingAfterBreak="0">
+  <w:abstractNum w:abstractNumId="5" w15:restartNumberingAfterBreak="0">
     <w:nsid w:val="42D9424A"/>
     <w:multiLevelType w:val="multilevel"/>
     <w:tmpl w:val="04090021"/>
@@ -3303,7 +3911,7 @@
       </w:rPr>
     </w:lvl>
   </w:abstractNum>
-  <w:abstractNum w:abstractNumId="5" w15:restartNumberingAfterBreak="0">
+  <w:abstractNum w:abstractNumId="6" w15:restartNumberingAfterBreak="0">
     <w:nsid w:val="558636DF"/>
     <w:multiLevelType w:val="hybridMultilevel"/>
     <w:tmpl w:val="3B4ADFE8"/>
@@ -3415,7 +4023,7 @@
       </w:rPr>
     </w:lvl>
   </w:abstractNum>
-  <w:abstractNum w:abstractNumId="6" w15:restartNumberingAfterBreak="0">
+  <w:abstractNum w:abstractNumId="7" w15:restartNumberingAfterBreak="0">
     <w:nsid w:val="625760F1"/>
     <w:multiLevelType w:val="hybridMultilevel"/>
     <w:tmpl w:val="A7D4E78E"/>
@@ -3504,26 +4112,261 @@
       </w:pPr>
     </w:lvl>
   </w:abstractNum>
+  <w:abstractNum w:abstractNumId="8" w15:restartNumberingAfterBreak="0">
+    <w:nsid w:val="73CB05B8"/>
+    <w:multiLevelType w:val="hybridMultilevel"/>
+    <w:tmpl w:val="4AAE5450"/>
+    <w:lvl w:ilvl="0" w:tplc="04090001">
+      <w:start w:val="1"/>
+      <w:numFmt w:val="bullet"/>
+      <w:lvlText w:val=""/>
+      <w:lvlJc w:val="left"/>
+      <w:pPr>
+        <w:ind w:left="1080" w:hanging="360"/>
+      </w:pPr>
+      <w:rPr>
+        <w:rFonts w:ascii="Symbol" w:hAnsi="Symbol" w:cs="Symbol" w:hint="default"/>
+      </w:rPr>
+    </w:lvl>
+    <w:lvl w:ilvl="1" w:tplc="04090003" w:tentative="1">
+      <w:start w:val="1"/>
+      <w:numFmt w:val="bullet"/>
+      <w:lvlText w:val="o"/>
+      <w:lvlJc w:val="left"/>
+      <w:pPr>
+        <w:ind w:left="1800" w:hanging="360"/>
+      </w:pPr>
+      <w:rPr>
+        <w:rFonts w:ascii="Courier New" w:hAnsi="Courier New" w:cs="Courier New" w:hint="default"/>
+      </w:rPr>
+    </w:lvl>
+    <w:lvl w:ilvl="2" w:tplc="04090005" w:tentative="1">
+      <w:start w:val="1"/>
+      <w:numFmt w:val="bullet"/>
+      <w:lvlText w:val=""/>
+      <w:lvlJc w:val="left"/>
+      <w:pPr>
+        <w:ind w:left="2520" w:hanging="360"/>
+      </w:pPr>
+      <w:rPr>
+        <w:rFonts w:ascii="Wingdings" w:hAnsi="Wingdings" w:cs="Wingdings" w:hint="default"/>
+      </w:rPr>
+    </w:lvl>
+    <w:lvl w:ilvl="3" w:tplc="04090001" w:tentative="1">
+      <w:start w:val="1"/>
+      <w:numFmt w:val="bullet"/>
+      <w:lvlText w:val=""/>
+      <w:lvlJc w:val="left"/>
+      <w:pPr>
+        <w:ind w:left="3240" w:hanging="360"/>
+      </w:pPr>
+      <w:rPr>
+        <w:rFonts w:ascii="Symbol" w:hAnsi="Symbol" w:cs="Symbol" w:hint="default"/>
+      </w:rPr>
+    </w:lvl>
+    <w:lvl w:ilvl="4" w:tplc="04090003" w:tentative="1">
+      <w:start w:val="1"/>
+      <w:numFmt w:val="bullet"/>
+      <w:lvlText w:val="o"/>
+      <w:lvlJc w:val="left"/>
+      <w:pPr>
+        <w:ind w:left="3960" w:hanging="360"/>
+      </w:pPr>
+      <w:rPr>
+        <w:rFonts w:ascii="Courier New" w:hAnsi="Courier New" w:cs="Courier New" w:hint="default"/>
+      </w:rPr>
+    </w:lvl>
+    <w:lvl w:ilvl="5" w:tplc="04090005" w:tentative="1">
+      <w:start w:val="1"/>
+      <w:numFmt w:val="bullet"/>
+      <w:lvlText w:val=""/>
+      <w:lvlJc w:val="left"/>
+      <w:pPr>
+        <w:ind w:left="4680" w:hanging="360"/>
+      </w:pPr>
+      <w:rPr>
+        <w:rFonts w:ascii="Wingdings" w:hAnsi="Wingdings" w:cs="Wingdings" w:hint="default"/>
+      </w:rPr>
+    </w:lvl>
+    <w:lvl w:ilvl="6" w:tplc="04090001" w:tentative="1">
+      <w:start w:val="1"/>
+      <w:numFmt w:val="bullet"/>
+      <w:lvlText w:val=""/>
+      <w:lvlJc w:val="left"/>
+      <w:pPr>
+        <w:ind w:left="5400" w:hanging="360"/>
+      </w:pPr>
+      <w:rPr>
+        <w:rFonts w:ascii="Symbol" w:hAnsi="Symbol" w:cs="Symbol" w:hint="default"/>
+      </w:rPr>
+    </w:lvl>
+    <w:lvl w:ilvl="7" w:tplc="04090003" w:tentative="1">
+      <w:start w:val="1"/>
+      <w:numFmt w:val="bullet"/>
+      <w:lvlText w:val="o"/>
+      <w:lvlJc w:val="left"/>
+      <w:pPr>
+        <w:ind w:left="6120" w:hanging="360"/>
+      </w:pPr>
+      <w:rPr>
+        <w:rFonts w:ascii="Courier New" w:hAnsi="Courier New" w:cs="Courier New" w:hint="default"/>
+      </w:rPr>
+    </w:lvl>
+    <w:lvl w:ilvl="8" w:tplc="04090005" w:tentative="1">
+      <w:start w:val="1"/>
+      <w:numFmt w:val="bullet"/>
+      <w:lvlText w:val=""/>
+      <w:lvlJc w:val="left"/>
+      <w:pPr>
+        <w:ind w:left="6840" w:hanging="360"/>
+      </w:pPr>
+      <w:rPr>
+        <w:rFonts w:ascii="Wingdings" w:hAnsi="Wingdings" w:cs="Wingdings" w:hint="default"/>
+      </w:rPr>
+    </w:lvl>
+  </w:abstractNum>
+  <w:abstractNum w:abstractNumId="9" w15:restartNumberingAfterBreak="0">
+    <w:nsid w:val="7FD01335"/>
+    <w:multiLevelType w:val="hybridMultilevel"/>
+    <w:tmpl w:val="04242FD0"/>
+    <w:lvl w:ilvl="0" w:tplc="04090001">
+      <w:start w:val="1"/>
+      <w:numFmt w:val="bullet"/>
+      <w:lvlText w:val=""/>
+      <w:lvlJc w:val="left"/>
+      <w:pPr>
+        <w:ind w:left="360" w:hanging="360"/>
+      </w:pPr>
+      <w:rPr>
+        <w:rFonts w:ascii="Symbol" w:hAnsi="Symbol" w:cs="Symbol" w:hint="default"/>
+      </w:rPr>
+    </w:lvl>
+    <w:lvl w:ilvl="1" w:tplc="04090003" w:tentative="1">
+      <w:start w:val="1"/>
+      <w:numFmt w:val="bullet"/>
+      <w:lvlText w:val="o"/>
+      <w:lvlJc w:val="left"/>
+      <w:pPr>
+        <w:ind w:left="1080" w:hanging="360"/>
+      </w:pPr>
+      <w:rPr>
+        <w:rFonts w:ascii="Courier New" w:hAnsi="Courier New" w:cs="Courier New" w:hint="default"/>
+      </w:rPr>
+    </w:lvl>
+    <w:lvl w:ilvl="2" w:tplc="04090005" w:tentative="1">
+      <w:start w:val="1"/>
+      <w:numFmt w:val="bullet"/>
+      <w:lvlText w:val=""/>
+      <w:lvlJc w:val="left"/>
+      <w:pPr>
+        <w:ind w:left="1800" w:hanging="360"/>
+      </w:pPr>
+      <w:rPr>
+        <w:rFonts w:ascii="Wingdings" w:hAnsi="Wingdings" w:cs="Wingdings" w:hint="default"/>
+      </w:rPr>
+    </w:lvl>
+    <w:lvl w:ilvl="3" w:tplc="04090001" w:tentative="1">
+      <w:start w:val="1"/>
+      <w:numFmt w:val="bullet"/>
+      <w:lvlText w:val=""/>
+      <w:lvlJc w:val="left"/>
+      <w:pPr>
+        <w:ind w:left="2520" w:hanging="360"/>
+      </w:pPr>
+      <w:rPr>
+        <w:rFonts w:ascii="Symbol" w:hAnsi="Symbol" w:cs="Symbol" w:hint="default"/>
+      </w:rPr>
+    </w:lvl>
+    <w:lvl w:ilvl="4" w:tplc="04090003" w:tentative="1">
+      <w:start w:val="1"/>
+      <w:numFmt w:val="bullet"/>
+      <w:lvlText w:val="o"/>
+      <w:lvlJc w:val="left"/>
+      <w:pPr>
+        <w:ind w:left="3240" w:hanging="360"/>
+      </w:pPr>
+      <w:rPr>
+        <w:rFonts w:ascii="Courier New" w:hAnsi="Courier New" w:cs="Courier New" w:hint="default"/>
+      </w:rPr>
+    </w:lvl>
+    <w:lvl w:ilvl="5" w:tplc="04090005" w:tentative="1">
+      <w:start w:val="1"/>
+      <w:numFmt w:val="bullet"/>
+      <w:lvlText w:val=""/>
+      <w:lvlJc w:val="left"/>
+      <w:pPr>
+        <w:ind w:left="3960" w:hanging="360"/>
+      </w:pPr>
+      <w:rPr>
+        <w:rFonts w:ascii="Wingdings" w:hAnsi="Wingdings" w:cs="Wingdings" w:hint="default"/>
+      </w:rPr>
+    </w:lvl>
+    <w:lvl w:ilvl="6" w:tplc="04090001" w:tentative="1">
+      <w:start w:val="1"/>
+      <w:numFmt w:val="bullet"/>
+      <w:lvlText w:val=""/>
+      <w:lvlJc w:val="left"/>
+      <w:pPr>
+        <w:ind w:left="4680" w:hanging="360"/>
+      </w:pPr>
+      <w:rPr>
+        <w:rFonts w:ascii="Symbol" w:hAnsi="Symbol" w:cs="Symbol" w:hint="default"/>
+      </w:rPr>
+    </w:lvl>
+    <w:lvl w:ilvl="7" w:tplc="04090003" w:tentative="1">
+      <w:start w:val="1"/>
+      <w:numFmt w:val="bullet"/>
+      <w:lvlText w:val="o"/>
+      <w:lvlJc w:val="left"/>
+      <w:pPr>
+        <w:ind w:left="5400" w:hanging="360"/>
+      </w:pPr>
+      <w:rPr>
+        <w:rFonts w:ascii="Courier New" w:hAnsi="Courier New" w:cs="Courier New" w:hint="default"/>
+      </w:rPr>
+    </w:lvl>
+    <w:lvl w:ilvl="8" w:tplc="04090005" w:tentative="1">
+      <w:start w:val="1"/>
+      <w:numFmt w:val="bullet"/>
+      <w:lvlText w:val=""/>
+      <w:lvlJc w:val="left"/>
+      <w:pPr>
+        <w:ind w:left="6120" w:hanging="360"/>
+      </w:pPr>
+      <w:rPr>
+        <w:rFonts w:ascii="Wingdings" w:hAnsi="Wingdings" w:cs="Wingdings" w:hint="default"/>
+      </w:rPr>
+    </w:lvl>
+  </w:abstractNum>
   <w:num w:numId="1">
+    <w:abstractNumId w:val="6"/>
+  </w:num>
+  <w:num w:numId="2">
+    <w:abstractNumId w:val="4"/>
+  </w:num>
+  <w:num w:numId="3">
+    <w:abstractNumId w:val="2"/>
+  </w:num>
+  <w:num w:numId="4">
+    <w:abstractNumId w:val="1"/>
+  </w:num>
+  <w:num w:numId="5">
+    <w:abstractNumId w:val="7"/>
+  </w:num>
+  <w:num w:numId="6">
+    <w:abstractNumId w:val="3"/>
+  </w:num>
+  <w:num w:numId="7">
     <w:abstractNumId w:val="5"/>
   </w:num>
-  <w:num w:numId="2">
-    <w:abstractNumId w:val="3"/>
-  </w:num>
-  <w:num w:numId="3">
-    <w:abstractNumId w:val="1"/>
-  </w:num>
-  <w:num w:numId="4">
+  <w:num w:numId="8">
     <w:abstractNumId w:val="0"/>
   </w:num>
-  <w:num w:numId="5">
-    <w:abstractNumId w:val="6"/>
+  <w:num w:numId="9">
+    <w:abstractNumId w:val="8"/>
   </w:num>
-  <w:num w:numId="6">
-    <w:abstractNumId w:val="2"/>
-  </w:num>
-  <w:num w:numId="7">
-    <w:abstractNumId w:val="4"/>
+  <w:num w:numId="10">
+    <w:abstractNumId w:val="9"/>
   </w:num>
 </w:numbering>
 </file>

</xml_diff>

<commit_message>
Changed Player static int getX() to int getX() and added collision integration test
</commit_message>
<xml_diff>
--- a/Documents/Phase3Report.docx
+++ b/Documents/Phase3Report.docx
@@ -682,6 +682,9 @@
       <w:r>
         <w:t>case is created for each image used in the game.</w:t>
       </w:r>
+      <w:r>
+        <w:t>mv</w:t>
+      </w:r>
     </w:p>
     <w:p>
       <w:pPr>
@@ -774,7 +777,14 @@
           <w:b/>
           <w:bCs/>
         </w:rPr>
-        <w:t>Number of rewards and winning conditions</w:t>
+        <w:t>Collision between rewards and Player</w:t>
+      </w:r>
+      <w:r>
+        <w:rPr>
+          <w:b/>
+          <w:bCs/>
+        </w:rPr>
+        <w:t xml:space="preserve"> (item, reward, player)</w:t>
       </w:r>
     </w:p>
     <w:p>
@@ -792,23 +802,7 @@
         <w:t>Description:</w:t>
       </w:r>
       <w:r>
-        <w:t xml:space="preserve"> The second feature to be united tested is all the </w:t>
-      </w:r>
-      <w:proofErr w:type="spellStart"/>
-      <w:r>
-        <w:t>boolean</w:t>
-      </w:r>
-      <w:proofErr w:type="spellEnd"/>
-      <w:r>
-        <w:t xml:space="preserve"> methods in the </w:t>
-      </w:r>
-      <w:proofErr w:type="spellStart"/>
-      <w:r>
-        <w:t>WallDetection</w:t>
-      </w:r>
-      <w:proofErr w:type="spellEnd"/>
-      <w:r>
-        <w:t xml:space="preserve"> class. We decided to test this feature because without wall detection, we would not be able to create a maze map and therefore we need to ensure that the wall detection is working perfectly.</w:t>
+        <w:t xml:space="preserve"> </w:t>
       </w:r>
     </w:p>
     <w:p>
@@ -826,7 +820,7 @@
         <w:t>Test case/class:</w:t>
       </w:r>
       <w:r>
-        <w:t xml:space="preserve"> We created four test methods, one for each direction that Player moves in.</w:t>
+        <w:t xml:space="preserve"> </w:t>
       </w:r>
     </w:p>
     <w:p/>
@@ -852,11 +846,6 @@
         <w:t>Test Quality</w:t>
       </w:r>
     </w:p>
-    <w:p/>
-    <w:p/>
-    <w:p/>
-    <w:p/>
-    <w:p/>
     <w:p/>
     <w:p/>
     <w:p/>
@@ -1281,7 +1270,6 @@
         <w:rPr>
           <w:noProof/>
         </w:rPr>
-        <w:lastRenderedPageBreak/>
         <w:drawing>
           <wp:anchor distT="0" distB="0" distL="114300" distR="114300" simplePos="0" relativeHeight="251664384" behindDoc="0" locked="0" layoutInCell="1" allowOverlap="1">
             <wp:simplePos x="0" y="0"/>
@@ -2565,7 +2553,11 @@
         <w:t xml:space="preserve">, </w:t>
       </w:r>
       <w:r>
-        <w:t>the variable that keeps track of how many regular rewards that Player has collected does not depend on the class’ private “collected” variable</w:t>
+        <w:t xml:space="preserve">the </w:t>
+      </w:r>
+      <w:r>
+        <w:lastRenderedPageBreak/>
+        <w:t>variable that keeps track of how many regular rewards that Player has collected does not depend on the class’ private “collected” variable</w:t>
       </w:r>
       <w:r>
         <w:t xml:space="preserve">, </w:t>

</xml_diff>

<commit_message>
Added ITEnemyTracker integration test for testing Moving Enemy's track method
</commit_message>
<xml_diff>
--- a/Documents/Phase3Report.docx
+++ b/Documents/Phase3Report.docx
@@ -777,14 +777,21 @@
           <w:b/>
           <w:bCs/>
         </w:rPr>
-        <w:t>Collision between rewards and Player</w:t>
-      </w:r>
-      <w:r>
-        <w:rPr>
-          <w:b/>
-          <w:bCs/>
-        </w:rPr>
-        <w:t xml:space="preserve"> (item, reward, player)</w:t>
+        <w:t>Collision between rewards</w:t>
+      </w:r>
+      <w:r>
+        <w:rPr>
+          <w:b/>
+          <w:bCs/>
+        </w:rPr>
+        <w:t xml:space="preserve">, punishments, </w:t>
+      </w:r>
+      <w:r>
+        <w:rPr>
+          <w:b/>
+          <w:bCs/>
+        </w:rPr>
+        <w:t>and Player</w:t>
       </w:r>
     </w:p>
     <w:p>
@@ -804,6 +811,65 @@
       <w:r>
         <w:t xml:space="preserve"> </w:t>
       </w:r>
+      <w:r>
+        <w:t>This feature involves interaction</w:t>
+      </w:r>
+      <w:r>
+        <w:t>s</w:t>
+      </w:r>
+      <w:r>
+        <w:t xml:space="preserve"> between</w:t>
+      </w:r>
+      <w:r>
+        <w:t xml:space="preserve"> multiple classes, including Item, Reward, Punishment, Bonus, and Player.</w:t>
+      </w:r>
+      <w:r>
+        <w:t xml:space="preserve"> To ensure that collision detection between Player and the items work</w:t>
+      </w:r>
+      <w:r>
+        <w:t xml:space="preserve"> properly</w:t>
+      </w:r>
+      <w:r>
+        <w:t xml:space="preserve">, the items first need to be placed on the map correctly with the specified position. Then, </w:t>
+      </w:r>
+      <w:r>
+        <w:t>for Player to move to the correct position, P</w:t>
+      </w:r>
+      <w:r>
+        <w:t>l</w:t>
+      </w:r>
+      <w:r>
+        <w:t>ayer’s move() method has to work</w:t>
+      </w:r>
+      <w:r>
+        <w:t xml:space="preserve"> and Player has to return its </w:t>
+      </w:r>
+      <w:r>
+        <w:t>x and y positions</w:t>
+      </w:r>
+      <w:r>
+        <w:t xml:space="preserve"> correctly</w:t>
+      </w:r>
+      <w:r>
+        <w:t xml:space="preserve">. </w:t>
+      </w:r>
+      <w:r>
+        <w:t xml:space="preserve">Lastly, </w:t>
+      </w:r>
+      <w:r>
+        <w:t xml:space="preserve">using the x-coordinates and y-coordinates returned by the items and Player, we can test if the items’ </w:t>
+      </w:r>
+      <w:proofErr w:type="spellStart"/>
+      <w:r>
+        <w:t>b</w:t>
+      </w:r>
+      <w:r>
+        <w:t>oolean</w:t>
+      </w:r>
+      <w:proofErr w:type="spellEnd"/>
+      <w:r>
+        <w:t xml:space="preserve"> collision detection methods are working properly. </w:t>
+      </w:r>
     </w:p>
     <w:p>
       <w:pPr>
@@ -821,6 +887,338 @@
       </w:r>
       <w:r>
         <w:t xml:space="preserve"> </w:t>
+      </w:r>
+      <w:r>
+        <w:t xml:space="preserve">To test this interaction, a class called </w:t>
+      </w:r>
+      <w:proofErr w:type="spellStart"/>
+      <w:r>
+        <w:t>ITCollisionDetection</w:t>
+      </w:r>
+      <w:proofErr w:type="spellEnd"/>
+      <w:r>
+        <w:t xml:space="preserve"> is created. </w:t>
+      </w:r>
+      <w:r>
+        <w:t>The class contains three test cases, one for each type of item (regular reward, punishment, and bonus).</w:t>
+      </w:r>
+      <w:r>
+        <w:t xml:space="preserve"> For example, for the </w:t>
+      </w:r>
+      <w:proofErr w:type="spellStart"/>
+      <w:r>
+        <w:t>TestRewardCollision</w:t>
+      </w:r>
+      <w:proofErr w:type="spellEnd"/>
+      <w:r>
+        <w:t xml:space="preserve"> test case, we added two regular rewards and stored them </w:t>
+      </w:r>
+      <w:r>
+        <w:t>in</w:t>
+      </w:r>
+      <w:r>
+        <w:t xml:space="preserve"> an </w:t>
+      </w:r>
+      <w:proofErr w:type="spellStart"/>
+      <w:r>
+        <w:t>arrayList</w:t>
+      </w:r>
+      <w:proofErr w:type="spellEnd"/>
+      <w:r>
+        <w:t xml:space="preserve"> because this is what we are doing in the production code. Then, we get the position for each regular reward and compare it to Player’s current position </w:t>
+      </w:r>
+      <w:r>
+        <w:t>by passing</w:t>
+      </w:r>
+      <w:r>
+        <w:t xml:space="preserve"> their coordinates to the Item class’ </w:t>
+      </w:r>
+      <w:proofErr w:type="spellStart"/>
+      <w:r>
+        <w:t>boolean</w:t>
+      </w:r>
+      <w:proofErr w:type="spellEnd"/>
+      <w:r>
+        <w:t xml:space="preserve"> collision detection method. If the coordinates match, meaning that Player and an item are on the same cell, the </w:t>
+      </w:r>
+      <w:proofErr w:type="spellStart"/>
+      <w:r>
+        <w:t>boolean</w:t>
+      </w:r>
+      <w:proofErr w:type="spellEnd"/>
+      <w:r>
+        <w:t xml:space="preserve"> should return true and pass the </w:t>
+      </w:r>
+      <w:proofErr w:type="spellStart"/>
+      <w:r>
+        <w:t>assertTrue</w:t>
+      </w:r>
+      <w:proofErr w:type="spellEnd"/>
+      <w:r>
+        <w:t xml:space="preserve">() test. Otherwise, it would return false and pass the </w:t>
+      </w:r>
+      <w:proofErr w:type="spellStart"/>
+      <w:r>
+        <w:t>assertFalse</w:t>
+      </w:r>
+      <w:proofErr w:type="spellEnd"/>
+      <w:r>
+        <w:t>() test.</w:t>
+      </w:r>
+    </w:p>
+    <w:p>
+      <w:r>
+        <w:rPr>
+          <w:noProof/>
+        </w:rPr>
+        <w:drawing>
+          <wp:anchor distT="0" distB="0" distL="114300" distR="114300" simplePos="0" relativeHeight="251682816" behindDoc="0" locked="0" layoutInCell="1" allowOverlap="1">
+            <wp:simplePos x="0" y="0"/>
+            <wp:positionH relativeFrom="column">
+              <wp:posOffset>-588469</wp:posOffset>
+            </wp:positionH>
+            <wp:positionV relativeFrom="paragraph">
+              <wp:posOffset>117475</wp:posOffset>
+            </wp:positionV>
+            <wp:extent cx="4671588" cy="1668496"/>
+            <wp:effectExtent l="12700" t="12700" r="15240" b="8255"/>
+            <wp:wrapNone/>
+            <wp:docPr id="23" name="Picture 23" descr="A screenshot of a cell phone&#10;&#10;Description automatically generated"/>
+            <wp:cNvGraphicFramePr>
+              <a:graphicFrameLocks xmlns:a="http://schemas.openxmlformats.org/drawingml/2006/main" noChangeAspect="1"/>
+            </wp:cNvGraphicFramePr>
+            <a:graphic xmlns:a="http://schemas.openxmlformats.org/drawingml/2006/main">
+              <a:graphicData uri="http://schemas.openxmlformats.org/drawingml/2006/picture">
+                <pic:pic xmlns:pic="http://schemas.openxmlformats.org/drawingml/2006/picture">
+                  <pic:nvPicPr>
+                    <pic:cNvPr id="23" name="testRewardCollision.png"/>
+                    <pic:cNvPicPr/>
+                  </pic:nvPicPr>
+                  <pic:blipFill>
+                    <a:blip r:embed="rId5" cstate="print">
+                      <a:extLst>
+                        <a:ext uri="{28A0092B-C50C-407E-A947-70E740481C1C}">
+                          <a14:useLocalDpi xmlns:a14="http://schemas.microsoft.com/office/drawing/2010/main" val="0"/>
+                        </a:ext>
+                      </a:extLst>
+                    </a:blip>
+                    <a:stretch>
+                      <a:fillRect/>
+                    </a:stretch>
+                  </pic:blipFill>
+                  <pic:spPr>
+                    <a:xfrm>
+                      <a:off x="0" y="0"/>
+                      <a:ext cx="4671588" cy="1668496"/>
+                    </a:xfrm>
+                    <a:prstGeom prst="rect">
+                      <a:avLst/>
+                    </a:prstGeom>
+                    <a:ln>
+                      <a:solidFill>
+                        <a:schemeClr val="tx1"/>
+                      </a:solidFill>
+                    </a:ln>
+                  </pic:spPr>
+                </pic:pic>
+              </a:graphicData>
+            </a:graphic>
+            <wp14:sizeRelH relativeFrom="page">
+              <wp14:pctWidth>0</wp14:pctWidth>
+            </wp14:sizeRelH>
+            <wp14:sizeRelV relativeFrom="page">
+              <wp14:pctHeight>0</wp14:pctHeight>
+            </wp14:sizeRelV>
+          </wp:anchor>
+        </w:drawing>
+      </w:r>
+    </w:p>
+    <w:p/>
+    <w:p/>
+    <w:p/>
+    <w:p/>
+    <w:p/>
+    <w:p>
+      <w:r>
+        <w:rPr>
+          <w:noProof/>
+        </w:rPr>
+        <mc:AlternateContent>
+          <mc:Choice Requires="wps">
+            <w:drawing>
+              <wp:anchor distT="0" distB="0" distL="114300" distR="114300" simplePos="0" relativeHeight="251684864" behindDoc="0" locked="0" layoutInCell="1" allowOverlap="1" wp14:anchorId="142E07E7" wp14:editId="44F1EAB4">
+                <wp:simplePos x="0" y="0"/>
+                <wp:positionH relativeFrom="column">
+                  <wp:posOffset>4155119</wp:posOffset>
+                </wp:positionH>
+                <wp:positionV relativeFrom="paragraph">
+                  <wp:posOffset>50090</wp:posOffset>
+                </wp:positionV>
+                <wp:extent cx="2580238" cy="623570"/>
+                <wp:effectExtent l="0" t="0" r="0" b="0"/>
+                <wp:wrapNone/>
+                <wp:docPr id="24" name="Text Box 24"/>
+                <wp:cNvGraphicFramePr/>
+                <a:graphic xmlns:a="http://schemas.openxmlformats.org/drawingml/2006/main">
+                  <a:graphicData uri="http://schemas.microsoft.com/office/word/2010/wordprocessingShape">
+                    <wps:wsp>
+                      <wps:cNvSpPr txBox="1"/>
+                      <wps:spPr>
+                        <a:xfrm>
+                          <a:off x="0" y="0"/>
+                          <a:ext cx="2580238" cy="623570"/>
+                        </a:xfrm>
+                        <a:prstGeom prst="rect">
+                          <a:avLst/>
+                        </a:prstGeom>
+                        <a:solidFill>
+                          <a:schemeClr val="lt1"/>
+                        </a:solidFill>
+                        <a:ln w="6350">
+                          <a:noFill/>
+                        </a:ln>
+                      </wps:spPr>
+                      <wps:txbx>
+                        <w:txbxContent>
+                          <w:p>
+                            <w:r>
+                              <w:t xml:space="preserve">Figure #. </w:t>
+                            </w:r>
+                            <w:r>
+                              <w:t>Integration test for testing collision detection between Player and the items.</w:t>
+                            </w:r>
+                          </w:p>
+                          <w:p/>
+                        </w:txbxContent>
+                      </wps:txbx>
+                      <wps:bodyPr rot="0" spcFirstLastPara="0" vertOverflow="overflow" horzOverflow="overflow" vert="horz" wrap="square" lIns="91440" tIns="45720" rIns="91440" bIns="45720" numCol="1" spcCol="0" rtlCol="0" fromWordArt="0" anchor="t" anchorCtr="0" forceAA="0" compatLnSpc="1">
+                        <a:prstTxWarp prst="textNoShape">
+                          <a:avLst/>
+                        </a:prstTxWarp>
+                        <a:noAutofit/>
+                      </wps:bodyPr>
+                    </wps:wsp>
+                  </a:graphicData>
+                </a:graphic>
+                <wp14:sizeRelH relativeFrom="margin">
+                  <wp14:pctWidth>0</wp14:pctWidth>
+                </wp14:sizeRelH>
+                <wp14:sizeRelV relativeFrom="margin">
+                  <wp14:pctHeight>0</wp14:pctHeight>
+                </wp14:sizeRelV>
+              </wp:anchor>
+            </w:drawing>
+          </mc:Choice>
+          <mc:Fallback>
+            <w:pict>
+              <v:shapetype w14:anchorId="142E07E7" id="_x0000_t202" coordsize="21600,21600" o:spt="202" path="m,l,21600r21600,l21600,xe">
+                <v:stroke joinstyle="miter"/>
+                <v:path gradientshapeok="t" o:connecttype="rect"/>
+              </v:shapetype>
+              <v:shape id="Text Box 24" o:spid="_x0000_s1026" type="#_x0000_t202" style="position:absolute;margin-left:327.15pt;margin-top:3.95pt;width:203.15pt;height:49.1pt;z-index:251684864;visibility:visible;mso-wrap-style:square;mso-width-percent:0;mso-height-percent:0;mso-wrap-distance-left:9pt;mso-wrap-distance-top:0;mso-wrap-distance-right:9pt;mso-wrap-distance-bottom:0;mso-position-horizontal:absolute;mso-position-horizontal-relative:text;mso-position-vertical:absolute;mso-position-vertical-relative:text;mso-width-percent:0;mso-height-percent:0;mso-width-relative:margin;mso-height-relative:margin;v-text-anchor:top" o:gfxdata="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" fillcolor="white [3201]" stroked="f" strokeweight=".5pt">
+                <v:textbox>
+                  <w:txbxContent>
+                    <w:p>
+                      <w:r>
+                        <w:t xml:space="preserve">Figure #. </w:t>
+                      </w:r>
+                      <w:r>
+                        <w:t>Integration test for testing collision detection between Player and the items.</w:t>
+                      </w:r>
+                    </w:p>
+                    <w:p/>
+                  </w:txbxContent>
+                </v:textbox>
+              </v:shape>
+            </w:pict>
+          </mc:Fallback>
+        </mc:AlternateContent>
+      </w:r>
+    </w:p>
+    <w:p/>
+    <w:p/>
+    <w:p/>
+    <w:p/>
+    <w:p/>
+    <w:p>
+      <w:pPr>
+        <w:pStyle w:val="ListParagraph"/>
+        <w:numPr>
+          <w:ilvl w:val="2"/>
+          <w:numId w:val="7"/>
+        </w:numPr>
+        <w:rPr>
+          <w:b/>
+          <w:bCs/>
+        </w:rPr>
+      </w:pPr>
+      <w:r>
+        <w:rPr>
+          <w:b/>
+          <w:bCs/>
+        </w:rPr>
+        <w:t>Interaction</w:t>
+      </w:r>
+      <w:r>
+        <w:rPr>
+          <w:b/>
+          <w:bCs/>
+        </w:rPr>
+        <w:t xml:space="preserve"> </w:t>
+      </w:r>
+      <w:r>
+        <w:rPr>
+          <w:b/>
+          <w:bCs/>
+        </w:rPr>
+        <w:t>2:</w:t>
+      </w:r>
+      <w:r>
+        <w:rPr>
+          <w:b/>
+          <w:bCs/>
+        </w:rPr>
+        <w:t xml:space="preserve"> </w:t>
+      </w:r>
+      <w:r>
+        <w:rPr>
+          <w:b/>
+          <w:bCs/>
+        </w:rPr>
+        <w:t>Moving Enemy tracker</w:t>
+      </w:r>
+    </w:p>
+    <w:p>
+      <w:pPr>
+        <w:pStyle w:val="ListParagraph"/>
+        <w:numPr>
+          <w:ilvl w:val="0"/>
+          <w:numId w:val="4"/>
+        </w:numPr>
+      </w:pPr>
+      <w:r>
+        <w:rPr>
+          <w:u w:val="single"/>
+        </w:rPr>
+        <w:t>Description:</w:t>
+      </w:r>
+      <w:r>
+        <w:t xml:space="preserve"> </w:t>
+      </w:r>
+    </w:p>
+    <w:p>
+      <w:pPr>
+        <w:pStyle w:val="ListParagraph"/>
+        <w:numPr>
+          <w:ilvl w:val="0"/>
+          <w:numId w:val="4"/>
+        </w:numPr>
+      </w:pPr>
+      <w:r>
+        <w:rPr>
+          <w:u w:val="single"/>
+        </w:rPr>
+        <w:t>Test case/class:</w:t>
       </w:r>
     </w:p>
     <w:p/>
@@ -831,18 +1229,20 @@
     <w:p/>
     <w:p/>
     <w:p/>
-    <w:p>
-      <w:pPr>
-        <w:rPr>
-          <w:b/>
-          <w:bCs/>
-        </w:rPr>
-      </w:pPr>
-      <w:r>
-        <w:rPr>
-          <w:b/>
-          <w:bCs/>
-        </w:rPr>
+    <w:p/>
+    <w:p>
+      <w:pPr>
+        <w:rPr>
+          <w:b/>
+          <w:bCs/>
+        </w:rPr>
+      </w:pPr>
+      <w:r>
+        <w:rPr>
+          <w:b/>
+          <w:bCs/>
+        </w:rPr>
+        <w:lastRenderedPageBreak/>
         <w:t>Test Quality</w:t>
       </w:r>
     </w:p>
@@ -1097,7 +1497,7 @@
                     <pic:cNvPicPr/>
                   </pic:nvPicPr>
                   <pic:blipFill>
-                    <a:blip r:embed="rId5" cstate="print">
+                    <a:blip r:embed="rId6" cstate="print">
                       <a:extLst>
                         <a:ext uri="{28A0092B-C50C-407E-A947-70E740481C1C}">
                           <a14:useLocalDpi xmlns:a14="http://schemas.microsoft.com/office/drawing/2010/main" val="0"/>
@@ -1227,11 +1627,7 @@
           </mc:Choice>
           <mc:Fallback>
             <w:pict>
-              <v:shapetype id="_x0000_t202" coordsize="21600,21600" o:spt="202" path="m,l,21600r21600,l21600,xe">
-                <v:stroke joinstyle="miter"/>
-                <v:path gradientshapeok="t" o:connecttype="rect"/>
-              </v:shapetype>
-              <v:shape id="Text Box 3" o:spid="_x0000_s1026" type="#_x0000_t202" style="position:absolute;left:0;text-align:left;margin-left:319.2pt;margin-top:12.6pt;width:203.25pt;height:45.25pt;z-index:251660288;visibility:visible;mso-wrap-style:square;mso-width-percent:0;mso-height-percent:0;mso-wrap-distance-left:9pt;mso-wrap-distance-top:0;mso-wrap-distance-right:9pt;mso-wrap-distance-bottom:0;mso-position-horizontal:absolute;mso-position-horizontal-relative:text;mso-position-vertical:absolute;mso-position-vertical-relative:text;mso-width-percent:0;mso-height-percent:0;mso-width-relative:margin;mso-height-relative:margin;v-text-anchor:top" o:gfxdata="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" fillcolor="white [3201]" stroked="f" strokeweight=".5pt">
+              <v:shape id="Text Box 3" o:spid="_x0000_s1027" type="#_x0000_t202" style="position:absolute;left:0;text-align:left;margin-left:319.2pt;margin-top:12.6pt;width:203.25pt;height:45.25pt;z-index:251660288;visibility:visible;mso-wrap-style:square;mso-width-percent:0;mso-height-percent:0;mso-wrap-distance-left:9pt;mso-wrap-distance-top:0;mso-wrap-distance-right:9pt;mso-wrap-distance-bottom:0;mso-position-horizontal:absolute;mso-position-horizontal-relative:text;mso-position-vertical:absolute;mso-position-vertical-relative:text;mso-width-percent:0;mso-height-percent:0;mso-width-relative:margin;mso-height-relative:margin;v-text-anchor:top" o:gfxdata="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" fillcolor="white [3201]" stroked="f" strokeweight=".5pt">
                 <v:textbox>
                   <w:txbxContent>
                     <w:p>
@@ -1294,7 +1690,7 @@
                     <pic:cNvPicPr/>
                   </pic:nvPicPr>
                   <pic:blipFill>
-                    <a:blip r:embed="rId6" cstate="print">
+                    <a:blip r:embed="rId7" cstate="print">
                       <a:extLst>
                         <a:ext uri="{28A0092B-C50C-407E-A947-70E740481C1C}">
                           <a14:useLocalDpi xmlns:a14="http://schemas.microsoft.com/office/drawing/2010/main" val="0"/>
@@ -1477,7 +1873,7 @@
           </mc:Choice>
           <mc:Fallback>
             <w:pict>
-              <v:shape w14:anchorId="463BCE25" id="Text Box 4" o:spid="_x0000_s1027" type="#_x0000_t202" style="position:absolute;left:0;text-align:left;margin-left:320.15pt;margin-top:9pt;width:256pt;height:49.1pt;z-index:251662336;visibility:visible;mso-wrap-style:square;mso-width-percent:0;mso-height-percent:0;mso-wrap-distance-left:9pt;mso-wrap-distance-top:0;mso-wrap-distance-right:9pt;mso-wrap-distance-bottom:0;mso-position-horizontal:absolute;mso-position-horizontal-relative:text;mso-position-vertical:absolute;mso-position-vertical-relative:text;mso-width-percent:0;mso-height-percent:0;mso-width-relative:margin;mso-height-relative:margin;v-text-anchor:top" o:gfxdata="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" fillcolor="white [3201]" stroked="f" strokeweight=".5pt">
+              <v:shape w14:anchorId="463BCE25" id="Text Box 4" o:spid="_x0000_s1028" type="#_x0000_t202" style="position:absolute;left:0;text-align:left;margin-left:320.15pt;margin-top:9pt;width:256pt;height:49.1pt;z-index:251662336;visibility:visible;mso-wrap-style:square;mso-width-percent:0;mso-height-percent:0;mso-wrap-distance-left:9pt;mso-wrap-distance-top:0;mso-wrap-distance-right:9pt;mso-wrap-distance-bottom:0;mso-position-horizontal:absolute;mso-position-horizontal-relative:text;mso-position-vertical:absolute;mso-position-vertical-relative:text;mso-width-percent:0;mso-height-percent:0;mso-width-relative:margin;mso-height-relative:margin;v-text-anchor:top" o:gfxdata="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" fillcolor="white [3201]" stroked="f" strokeweight=".5pt">
                 <v:textbox>
                   <w:txbxContent>
                     <w:p>
@@ -1658,7 +2054,11 @@
         <w:t>.</w:t>
       </w:r>
       <w:r>
-        <w:t xml:space="preserve"> We also made sure that Player and Moving Enemy did not collide but it was still returning “LOSE” instead of “GAME.”</w:t>
+        <w:t xml:space="preserve"> We also made sure that Player and Moving Enemy did not collide but it was still returning </w:t>
+      </w:r>
+      <w:r>
+        <w:lastRenderedPageBreak/>
+        <w:t>“LOSE” instead of “GAME.”</w:t>
       </w:r>
       <w:r>
         <w:t xml:space="preserve"> </w:t>
@@ -1721,7 +2121,7 @@
                     <pic:cNvPicPr/>
                   </pic:nvPicPr>
                   <pic:blipFill>
-                    <a:blip r:embed="rId7" cstate="print">
+                    <a:blip r:embed="rId8" cstate="print">
                       <a:extLst>
                         <a:ext uri="{28A0092B-C50C-407E-A947-70E740481C1C}">
                           <a14:useLocalDpi xmlns:a14="http://schemas.microsoft.com/office/drawing/2010/main" val="0"/>
@@ -1786,7 +2186,7 @@
                     <pic:cNvPicPr/>
                   </pic:nvPicPr>
                   <pic:blipFill>
-                    <a:blip r:embed="rId8" cstate="print">
+                    <a:blip r:embed="rId9" cstate="print">
                       <a:extLst>
                         <a:ext uri="{28A0092B-C50C-407E-A947-70E740481C1C}">
                           <a14:useLocalDpi xmlns:a14="http://schemas.microsoft.com/office/drawing/2010/main" val="0"/>
@@ -1928,7 +2328,7 @@
           </mc:Choice>
           <mc:Fallback>
             <w:pict>
-              <v:shape w14:anchorId="769A57D2" id="Text Box 12" o:spid="_x0000_s1028" type="#_x0000_t202" style="position:absolute;left:0;text-align:left;margin-left:-40.35pt;margin-top:19.5pt;width:232.05pt;height:58.35pt;z-index:251669504;visibility:visible;mso-wrap-style:square;mso-width-percent:0;mso-height-percent:0;mso-wrap-distance-left:9pt;mso-wrap-distance-top:0;mso-wrap-distance-right:9pt;mso-wrap-distance-bottom:0;mso-position-horizontal:absolute;mso-position-horizontal-relative:text;mso-position-vertical:absolute;mso-position-vertical-relative:text;mso-width-percent:0;mso-height-percent:0;mso-width-relative:margin;mso-height-relative:margin;v-text-anchor:top" o:gfxdata="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" fillcolor="white [3201]" stroked="f" strokeweight=".5pt">
+              <v:shape w14:anchorId="769A57D2" id="Text Box 12" o:spid="_x0000_s1029" type="#_x0000_t202" style="position:absolute;left:0;text-align:left;margin-left:-40.35pt;margin-top:19.5pt;width:232.05pt;height:58.35pt;z-index:251669504;visibility:visible;mso-wrap-style:square;mso-width-percent:0;mso-height-percent:0;mso-wrap-distance-left:9pt;mso-wrap-distance-top:0;mso-wrap-distance-right:9pt;mso-wrap-distance-bottom:0;mso-position-horizontal:absolute;mso-position-horizontal-relative:text;mso-position-vertical:absolute;mso-position-vertical-relative:text;mso-width-percent:0;mso-height-percent:0;mso-width-relative:margin;mso-height-relative:margin;v-text-anchor:top" o:gfxdata="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" fillcolor="white [3201]" stroked="f" strokeweight=".5pt">
                 <v:textbox>
                   <w:txbxContent>
                     <w:p>
@@ -2039,7 +2439,7 @@
           </mc:Choice>
           <mc:Fallback>
             <w:pict>
-              <v:shape w14:anchorId="6FFD4231" id="Text Box 13" o:spid="_x0000_s1029" type="#_x0000_t202" style="position:absolute;left:0;text-align:left;margin-left:196.5pt;margin-top:5.8pt;width:309.6pt;height:57.25pt;z-index:251671552;visibility:visible;mso-wrap-style:square;mso-width-percent:0;mso-height-percent:0;mso-wrap-distance-left:9pt;mso-wrap-distance-top:0;mso-wrap-distance-right:9pt;mso-wrap-distance-bottom:0;mso-position-horizontal:absolute;mso-position-horizontal-relative:text;mso-position-vertical:absolute;mso-position-vertical-relative:text;mso-width-percent:0;mso-height-percent:0;mso-width-relative:margin;mso-height-relative:margin;v-text-anchor:top" o:gfxdata="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" fillcolor="white [3201]" stroked="f" strokeweight=".5pt">
+              <v:shape w14:anchorId="6FFD4231" id="Text Box 13" o:spid="_x0000_s1030" type="#_x0000_t202" style="position:absolute;left:0;text-align:left;margin-left:196.5pt;margin-top:5.8pt;width:309.6pt;height:57.25pt;z-index:251671552;visibility:visible;mso-wrap-style:square;mso-width-percent:0;mso-height-percent:0;mso-wrap-distance-left:9pt;mso-wrap-distance-top:0;mso-wrap-distance-right:9pt;mso-wrap-distance-bottom:0;mso-position-horizontal:absolute;mso-position-horizontal-relative:text;mso-position-vertical:absolute;mso-position-vertical-relative:text;mso-width-percent:0;mso-height-percent:0;mso-width-relative:margin;mso-height-relative:margin;v-text-anchor:top" o:gfxdata="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" fillcolor="white [3201]" stroked="f" strokeweight=".5pt">
                 <v:textbox>
                   <w:txbxContent>
                     <w:p>
@@ -2121,7 +2521,7 @@
                     <pic:cNvPicPr/>
                   </pic:nvPicPr>
                   <pic:blipFill>
-                    <a:blip r:embed="rId9" cstate="print">
+                    <a:blip r:embed="rId10" cstate="print">
                       <a:extLst>
                         <a:ext uri="{28A0092B-C50C-407E-A947-70E740481C1C}">
                           <a14:useLocalDpi xmlns:a14="http://schemas.microsoft.com/office/drawing/2010/main" val="0"/>
@@ -2295,7 +2695,7 @@
           </mc:Choice>
           <mc:Fallback>
             <w:pict>
-              <v:shape w14:anchorId="6A74CFBA" id="Text Box 14" o:spid="_x0000_s1030" type="#_x0000_t202" style="position:absolute;left:0;text-align:left;margin-left:270pt;margin-top:5.6pt;width:251.1pt;height:1in;z-index:251673600;visibility:visible;mso-wrap-style:square;mso-width-percent:0;mso-height-percent:0;mso-wrap-distance-left:9pt;mso-wrap-distance-top:0;mso-wrap-distance-right:9pt;mso-wrap-distance-bottom:0;mso-position-horizontal:absolute;mso-position-horizontal-relative:text;mso-position-vertical:absolute;mso-position-vertical-relative:text;mso-width-percent:0;mso-height-percent:0;mso-width-relative:margin;mso-height-relative:margin;v-text-anchor:top" o:gfxdata="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" fillcolor="white [3201]" stroked="f" strokeweight=".5pt">
+              <v:shape w14:anchorId="6A74CFBA" id="Text Box 14" o:spid="_x0000_s1031" type="#_x0000_t202" style="position:absolute;left:0;text-align:left;margin-left:270pt;margin-top:5.6pt;width:251.1pt;height:1in;z-index:251673600;visibility:visible;mso-wrap-style:square;mso-width-percent:0;mso-height-percent:0;mso-wrap-distance-left:9pt;mso-wrap-distance-top:0;mso-wrap-distance-right:9pt;mso-wrap-distance-bottom:0;mso-position-horizontal:absolute;mso-position-horizontal-relative:text;mso-position-vertical:absolute;mso-position-vertical-relative:text;mso-width-percent:0;mso-height-percent:0;mso-width-relative:margin;mso-height-relative:margin;v-text-anchor:top" o:gfxdata="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" fillcolor="white [3201]" stroked="f" strokeweight=".5pt">
                 <v:textbox>
                   <w:txbxContent>
                     <w:p>
@@ -2553,11 +2953,7 @@
         <w:t xml:space="preserve">, </w:t>
       </w:r>
       <w:r>
-        <w:t xml:space="preserve">the </w:t>
-      </w:r>
-      <w:r>
-        <w:lastRenderedPageBreak/>
-        <w:t>variable that keeps track of how many regular rewards that Player has collected does not depend on the class’ private “collected” variable</w:t>
+        <w:t>the variable that keeps track of how many regular rewards that Player has collected does not depend on the class’ private “collected” variable</w:t>
       </w:r>
       <w:r>
         <w:t xml:space="preserve">, </w:t>
@@ -2711,7 +3107,11 @@
         <w:t>if</w:t>
       </w:r>
       <w:r>
-        <w:t xml:space="preserve"> the rewards and punishments were generated correctly for each game, including properties such as the number of these items generated and </w:t>
+        <w:t xml:space="preserve"> the rewards and punishments were generated correctly for each </w:t>
+      </w:r>
+      <w:r>
+        <w:lastRenderedPageBreak/>
+        <w:t xml:space="preserve">game, including properties such as the number of these items generated and </w:t>
       </w:r>
       <w:r>
         <w:t xml:space="preserve">whether </w:t>
@@ -2893,7 +3293,7 @@
           </mc:Choice>
           <mc:Fallback>
             <w:pict>
-              <v:shape w14:anchorId="74F1C64E" id="Text Box 21" o:spid="_x0000_s1031" type="#_x0000_t202" style="position:absolute;left:0;text-align:left;margin-left:244.4pt;margin-top:167.6pt;width:280.8pt;height:58.3pt;z-index:251681792;visibility:visible;mso-wrap-style:square;mso-width-percent:0;mso-height-percent:0;mso-wrap-distance-left:9pt;mso-wrap-distance-top:0;mso-wrap-distance-right:9pt;mso-wrap-distance-bottom:0;mso-position-horizontal:absolute;mso-position-horizontal-relative:text;mso-position-vertical:absolute;mso-position-vertical-relative:text;mso-width-percent:0;mso-height-percent:0;mso-width-relative:margin;mso-height-relative:margin;v-text-anchor:top" o:gfxdata="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" fillcolor="white [3201]" stroked="f" strokeweight=".5pt">
+              <v:shape w14:anchorId="74F1C64E" id="Text Box 21" o:spid="_x0000_s1032" type="#_x0000_t202" style="position:absolute;left:0;text-align:left;margin-left:244.4pt;margin-top:167.6pt;width:280.8pt;height:58.3pt;z-index:251681792;visibility:visible;mso-wrap-style:square;mso-width-percent:0;mso-height-percent:0;mso-wrap-distance-left:9pt;mso-wrap-distance-top:0;mso-wrap-distance-right:9pt;mso-wrap-distance-bottom:0;mso-position-horizontal:absolute;mso-position-horizontal-relative:text;mso-position-vertical:absolute;mso-position-vertical-relative:text;mso-width-percent:0;mso-height-percent:0;mso-width-relative:margin;mso-height-relative:margin;v-text-anchor:top" o:gfxdata="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" fillcolor="white [3201]" stroked="f" strokeweight=".5pt">
                 <v:textbox>
                   <w:txbxContent>
                     <w:p>
@@ -2958,7 +3358,7 @@
                     <pic:cNvPicPr/>
                   </pic:nvPicPr>
                   <pic:blipFill>
-                    <a:blip r:embed="rId10" cstate="print">
+                    <a:blip r:embed="rId11" cstate="print">
                       <a:extLst>
                         <a:ext uri="{28A0092B-C50C-407E-A947-70E740481C1C}">
                           <a14:useLocalDpi xmlns:a14="http://schemas.microsoft.com/office/drawing/2010/main" val="0"/>
@@ -3076,7 +3476,7 @@
           </mc:Choice>
           <mc:Fallback>
             <w:pict>
-              <v:shape w14:anchorId="3B6D7355" id="Text Box 20" o:spid="_x0000_s1032" type="#_x0000_t202" style="position:absolute;left:0;text-align:left;margin-left:-56pt;margin-top:167.6pt;width:285.9pt;height:58.3pt;z-index:251679744;visibility:visible;mso-wrap-style:square;mso-width-percent:0;mso-height-percent:0;mso-wrap-distance-left:9pt;mso-wrap-distance-top:0;mso-wrap-distance-right:9pt;mso-wrap-distance-bottom:0;mso-position-horizontal:absolute;mso-position-horizontal-relative:text;mso-position-vertical:absolute;mso-position-vertical-relative:text;mso-width-percent:0;mso-height-percent:0;mso-width-relative:margin;mso-height-relative:margin;v-text-anchor:top" o:gfxdata="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" fillcolor="white [3201]" stroked="f" strokeweight=".5pt">
+              <v:shape w14:anchorId="3B6D7355" id="Text Box 20" o:spid="_x0000_s1033" type="#_x0000_t202" style="position:absolute;left:0;text-align:left;margin-left:-56pt;margin-top:167.6pt;width:285.9pt;height:58.3pt;z-index:251679744;visibility:visible;mso-wrap-style:square;mso-width-percent:0;mso-height-percent:0;mso-wrap-distance-left:9pt;mso-wrap-distance-top:0;mso-wrap-distance-right:9pt;mso-wrap-distance-bottom:0;mso-position-horizontal:absolute;mso-position-horizontal-relative:text;mso-position-vertical:absolute;mso-position-vertical-relative:text;mso-width-percent:0;mso-height-percent:0;mso-width-relative:margin;mso-height-relative:margin;v-text-anchor:top" o:gfxdata="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" fillcolor="white [3201]" stroked="f" strokeweight=".5pt">
                 <v:textbox>
                   <w:txbxContent>
                     <w:p>
@@ -3132,7 +3532,7 @@
                     <pic:cNvPicPr/>
                   </pic:nvPicPr>
                   <pic:blipFill>
-                    <a:blip r:embed="rId11" cstate="print">
+                    <a:blip r:embed="rId12" cstate="print">
                       <a:extLst>
                         <a:ext uri="{28A0092B-C50C-407E-A947-70E740481C1C}">
                           <a14:useLocalDpi xmlns:a14="http://schemas.microsoft.com/office/drawing/2010/main" val="0"/>

</xml_diff>

<commit_message>
Added ITMainFrame for testing Frame swing and main()
</commit_message>
<xml_diff>
--- a/Documents/Phase3Report.docx
+++ b/Documents/Phase3Report.docx
@@ -7,15 +7,27 @@
         <w:rPr>
           <w:b/>
           <w:bCs/>
-        </w:rPr>
-      </w:pPr>
-      <w:r>
-        <w:rPr>
-          <w:b/>
-          <w:bCs/>
+          <w:sz w:val="28"/>
+          <w:szCs w:val="28"/>
+        </w:rPr>
+      </w:pPr>
+      <w:r>
+        <w:rPr>
+          <w:b/>
+          <w:bCs/>
+          <w:sz w:val="28"/>
+          <w:szCs w:val="28"/>
         </w:rPr>
         <w:t>Unit Tests</w:t>
       </w:r>
+    </w:p>
+    <w:p>
+      <w:pPr>
+        <w:rPr>
+          <w:b/>
+          <w:bCs/>
+        </w:rPr>
+      </w:pPr>
     </w:p>
     <w:p>
       <w:pPr>
@@ -113,10 +125,7 @@
         <w:t>Test case/class:</w:t>
       </w:r>
       <w:r>
-        <w:t xml:space="preserve"> We created four test methods, one for each direction</w:t>
-      </w:r>
-      <w:r>
-        <w:t xml:space="preserve"> that Player moves in.</w:t>
+        <w:t xml:space="preserve"> We created four test methods, one for each direction that Player moves in.</w:t>
       </w:r>
     </w:p>
     <w:p>
@@ -501,16 +510,7 @@
         <w:t>Description:</w:t>
       </w:r>
       <w:r>
-        <w:t xml:space="preserve"> The </w:t>
-      </w:r>
-      <w:r>
-        <w:t>fourth</w:t>
-      </w:r>
-      <w:r>
-        <w:t xml:space="preserve"> feature is </w:t>
-      </w:r>
-      <w:r>
-        <w:t xml:space="preserve">the </w:t>
+        <w:t xml:space="preserve"> The fourth feature is the </w:t>
       </w:r>
       <w:proofErr w:type="spellStart"/>
       <w:r>
@@ -518,10 +518,7 @@
       </w:r>
       <w:proofErr w:type="spellEnd"/>
       <w:r>
-        <w:t>() methods that either increase or decrease Player’s score.</w:t>
-      </w:r>
-      <w:r>
-        <w:t xml:space="preserve"> </w:t>
+        <w:t xml:space="preserve">() methods that either increase or decrease Player’s score. </w:t>
       </w:r>
     </w:p>
     <w:p>
@@ -547,17 +544,11 @@
       </w:r>
       <w:proofErr w:type="spellStart"/>
       <w:r>
-        <w:t>Test</w:t>
-      </w:r>
-      <w:r>
-        <w:t>Score</w:t>
+        <w:t>TestScore</w:t>
       </w:r>
       <w:proofErr w:type="spellEnd"/>
       <w:r>
-        <w:t xml:space="preserve"> is created. </w:t>
-      </w:r>
-      <w:r>
-        <w:t>Two test cases are used for testing if the score for collecting a regular reward or bonus is increased at the correct amount and one test case is for testing if the score for running into a punishment is decreased at the correct amount.</w:t>
+        <w:t xml:space="preserve"> is created. Two test cases are used for testing if the score for collecting a regular reward or bonus is increased at the correct amount and one test case is for testing if the score for running into a punishment is decreased at the correct amount.</w:t>
       </w:r>
     </w:p>
     <w:p>
@@ -715,22 +706,35 @@
         </w:rPr>
       </w:pPr>
     </w:p>
-    <w:p/>
-    <w:p>
-      <w:pPr>
-        <w:rPr>
-          <w:b/>
-          <w:bCs/>
-        </w:rPr>
-      </w:pPr>
-      <w:r>
-        <w:rPr>
-          <w:b/>
-          <w:bCs/>
+    <w:p>
+      <w:pPr>
+        <w:rPr>
+          <w:b/>
+          <w:bCs/>
+          <w:sz w:val="28"/>
+          <w:szCs w:val="28"/>
+        </w:rPr>
+      </w:pPr>
+      <w:r>
+        <w:rPr>
+          <w:b/>
+          <w:bCs/>
+          <w:sz w:val="28"/>
+          <w:szCs w:val="28"/>
         </w:rPr>
         <w:lastRenderedPageBreak/>
         <w:t>Integration Tests</w:t>
       </w:r>
+    </w:p>
+    <w:p>
+      <w:pPr>
+        <w:rPr>
+          <w:b/>
+          <w:bCs/>
+          <w:sz w:val="28"/>
+          <w:szCs w:val="28"/>
+        </w:rPr>
+      </w:pPr>
     </w:p>
     <w:p>
       <w:pPr>
@@ -911,7 +915,13 @@
       </w:r>
       <w:proofErr w:type="spellEnd"/>
       <w:r>
-        <w:t xml:space="preserve"> test case, we added two regular rewards and stored them </w:t>
+        <w:t xml:space="preserve"> test case, we added </w:t>
+      </w:r>
+      <w:r>
+        <w:t>three</w:t>
+      </w:r>
+      <w:r>
+        <w:t xml:space="preserve"> regular rewards and stored them </w:t>
       </w:r>
       <w:r>
         <w:t>in</w:t>
@@ -925,13 +935,7 @@
       </w:r>
       <w:proofErr w:type="spellEnd"/>
       <w:r>
-        <w:t xml:space="preserve"> because this is what we are doing in the production code. Then, we get the position for each regular reward and compare it to Player’s current position </w:t>
-      </w:r>
-      <w:r>
-        <w:t>by passing</w:t>
-      </w:r>
-      <w:r>
-        <w:t xml:space="preserve"> their coordinates to the Item class’ </w:t>
+        <w:t xml:space="preserve"> because this is what we are doing in the production code. Then, we get the position for each regular reward and compare it to Player’s current position by passing their coordinates to the Item class’ </w:t>
       </w:r>
       <w:proofErr w:type="spellStart"/>
       <w:r>
@@ -964,6 +968,17 @@
       <w:proofErr w:type="spellEnd"/>
       <w:r>
         <w:t>() test.</w:t>
+      </w:r>
+      <w:r>
+        <w:t xml:space="preserve"> This integration test covers 100% of the Item class, including all four branches for the </w:t>
+      </w:r>
+      <w:proofErr w:type="spellStart"/>
+      <w:r>
+        <w:t>boolean</w:t>
+      </w:r>
+      <w:proofErr w:type="spellEnd"/>
+      <w:r>
+        <w:t xml:space="preserve">  collision detection.</w:t>
       </w:r>
     </w:p>
     <w:p>
@@ -1082,10 +1097,7 @@
                         <w:txbxContent>
                           <w:p>
                             <w:r>
-                              <w:t xml:space="preserve">Figure #. </w:t>
-                            </w:r>
-                            <w:r>
-                              <w:t>Integration test for testing collision detection between Player and the items.</w:t>
+                              <w:t>Figure #. Integration test for testing collision detection between Player and the items.</w:t>
                             </w:r>
                           </w:p>
                           <w:p/>
@@ -1235,14 +1247,17 @@
         <w:rPr>
           <w:b/>
           <w:bCs/>
-        </w:rPr>
-      </w:pPr>
-      <w:r>
-        <w:rPr>
-          <w:b/>
-          <w:bCs/>
-        </w:rPr>
-        <w:lastRenderedPageBreak/>
+          <w:sz w:val="28"/>
+          <w:szCs w:val="28"/>
+        </w:rPr>
+      </w:pPr>
+      <w:r>
+        <w:rPr>
+          <w:b/>
+          <w:bCs/>
+          <w:sz w:val="28"/>
+          <w:szCs w:val="28"/>
+        </w:rPr>
         <w:t>Test Quality</w:t>
       </w:r>
     </w:p>
@@ -1254,12 +1269,16 @@
         <w:rPr>
           <w:b/>
           <w:bCs/>
-        </w:rPr>
-      </w:pPr>
-      <w:r>
-        <w:rPr>
-          <w:b/>
-          <w:bCs/>
+          <w:sz w:val="28"/>
+          <w:szCs w:val="28"/>
+        </w:rPr>
+      </w:pPr>
+      <w:r>
+        <w:rPr>
+          <w:b/>
+          <w:bCs/>
+          <w:sz w:val="28"/>
+          <w:szCs w:val="28"/>
         </w:rPr>
         <w:t>Findings</w:t>
       </w:r>
@@ -1267,6 +1286,8 @@
         <w:rPr>
           <w:b/>
           <w:bCs/>
+          <w:sz w:val="28"/>
+          <w:szCs w:val="28"/>
         </w:rPr>
         <w:t xml:space="preserve"> (change in production code, bugs, and </w:t>
       </w:r>
@@ -1274,6 +1295,8 @@
         <w:rPr>
           <w:b/>
           <w:bCs/>
+          <w:sz w:val="28"/>
+          <w:szCs w:val="28"/>
         </w:rPr>
         <w:t>improvement in quality of code</w:t>
       </w:r>
@@ -1281,6 +1304,8 @@
         <w:rPr>
           <w:b/>
           <w:bCs/>
+          <w:sz w:val="28"/>
+          <w:szCs w:val="28"/>
         </w:rPr>
         <w:t>)</w:t>
       </w:r>
@@ -1810,13 +1835,7 @@
                         <w:txbxContent>
                           <w:p>
                             <w:r>
-                              <w:t xml:space="preserve">Figure #. </w:t>
-                            </w:r>
-                            <w:r>
-                              <w:t>New</w:t>
-                            </w:r>
-                            <w:r>
-                              <w:t xml:space="preserve"> version of wall detection: </w:t>
+                              <w:t xml:space="preserve">Figure #. New version of wall detection: </w:t>
                             </w:r>
                           </w:p>
                           <w:p>
@@ -1829,16 +1848,7 @@
                             </w:r>
                             <w:proofErr w:type="spellEnd"/>
                             <w:r>
-                              <w:t xml:space="preserve"> </w:t>
-                            </w:r>
-                            <w:r>
-                              <w:t>method</w:t>
-                            </w:r>
-                            <w:r>
-                              <w:t>s</w:t>
-                            </w:r>
-                            <w:r>
-                              <w:t xml:space="preserve"> in </w:t>
+                              <w:t xml:space="preserve"> methods in </w:t>
                             </w:r>
                           </w:p>
                           <w:p>
@@ -2027,7 +2037,11 @@
         <w:t xml:space="preserve">() method, </w:t>
       </w:r>
       <w:r>
-        <w:t>a test case kept on returning error even though the logic seemed correct and the game was working perfectly fine</w:t>
+        <w:t xml:space="preserve">a test case kept on returning error even though the logic seemed correct and the game was working </w:t>
+      </w:r>
+      <w:r>
+        <w:lastRenderedPageBreak/>
+        <w:t>perfectly fine</w:t>
       </w:r>
       <w:r>
         <w:t xml:space="preserve"> (Figure #)</w:t>
@@ -2054,11 +2068,7 @@
         <w:t>.</w:t>
       </w:r>
       <w:r>
-        <w:t xml:space="preserve"> We also made sure that Player and Moving Enemy did not collide but it was still returning </w:t>
-      </w:r>
-      <w:r>
-        <w:lastRenderedPageBreak/>
-        <w:t>“LOSE” instead of “GAME.”</w:t>
+        <w:t xml:space="preserve"> We also made sure that Player and Moving Enemy did not collide but it was still returning “LOSE” instead of “GAME.”</w:t>
       </w:r>
       <w:r>
         <w:t xml:space="preserve"> </w:t>
@@ -2081,10 +2091,7 @@
         <w:t xml:space="preserve">by </w:t>
       </w:r>
       <w:r>
-        <w:t>changing the if-else statements. I</w:t>
-      </w:r>
-      <w:r>
-        <w:t>t fixed the issue in that the string is finally returning the correct state for all winning and losing conditions (Figure #).</w:t>
+        <w:t>changing the if-else statements. It fixed the issue in that the string is finally returning the correct state for all winning and losing conditions (Figure #).</w:t>
       </w:r>
     </w:p>
     <w:p/>
@@ -2296,10 +2303,7 @@
                         <w:txbxContent>
                           <w:p>
                             <w:r>
-                              <w:t xml:space="preserve">Figure #. </w:t>
-                            </w:r>
-                            <w:r>
-                              <w:t>Test case for testing if Player is still in game</w:t>
+                              <w:t>Figure #. Test case for testing if Player is still in game</w:t>
                             </w:r>
                             <w:r>
                               <w:t xml:space="preserve"> and returned the wrong value before modifying the if-else statements.</w:t>
@@ -2399,10 +2403,7 @@
                         <w:txbxContent>
                           <w:p>
                             <w:r>
-                              <w:t xml:space="preserve">Figure #. </w:t>
-                            </w:r>
-                            <w:r>
-                              <w:t xml:space="preserve">Old version of </w:t>
+                              <w:t xml:space="preserve">Figure #. Old version of </w:t>
                             </w:r>
                             <w:proofErr w:type="spellStart"/>
                             <w:r>
@@ -2637,13 +2638,7 @@
                         <w:txbxContent>
                           <w:p>
                             <w:r>
-                              <w:t xml:space="preserve">Figure #. </w:t>
-                            </w:r>
-                            <w:r>
-                              <w:t xml:space="preserve">New </w:t>
-                            </w:r>
-                            <w:r>
-                              <w:t xml:space="preserve">version of </w:t>
+                              <w:t xml:space="preserve">Figure #. New version of </w:t>
                             </w:r>
                             <w:proofErr w:type="spellStart"/>
                             <w:r>
@@ -2651,25 +2646,13 @@
                             </w:r>
                             <w:proofErr w:type="spellEnd"/>
                             <w:r>
-                              <w:t xml:space="preserve">(). </w:t>
-                            </w:r>
-                            <w:r>
-                              <w:t>Fixed the testing issue</w:t>
-                            </w:r>
-                            <w:r>
-                              <w:t xml:space="preserve">. Winning and losing conditions </w:t>
+                              <w:t xml:space="preserve">(). Fixed the testing issue. Winning and losing conditions </w:t>
                             </w:r>
                             <w:r>
                               <w:t xml:space="preserve">now </w:t>
                             </w:r>
                             <w:r>
-                              <w:t xml:space="preserve">depend on </w:t>
-                            </w:r>
-                            <w:r>
-                              <w:t>parameters that are passed to the method</w:t>
-                            </w:r>
-                            <w:r>
-                              <w:t>.</w:t>
+                              <w:t>depend on parameters that are passed to the method.</w:t>
                             </w:r>
                           </w:p>
                           <w:p/>
@@ -2826,14 +2809,7 @@
           <w:b/>
           <w:bCs/>
         </w:rPr>
-        <w:t>and testabilit</w:t>
-      </w:r>
-      <w:r>
-        <w:rPr>
-          <w:b/>
-          <w:bCs/>
-        </w:rPr>
-        <w:t>y</w:t>
+        <w:t>and testability</w:t>
       </w:r>
     </w:p>
     <w:p>
@@ -2861,13 +2837,7 @@
         <w:t xml:space="preserve">() to carry out successful tests, we also </w:t>
       </w:r>
       <w:r>
-        <w:t xml:space="preserve">added </w:t>
-      </w:r>
-      <w:r>
-        <w:t>method parameters</w:t>
-      </w:r>
-      <w:r>
-        <w:t xml:space="preserve"> to</w:t>
+        <w:t>added method parameters to</w:t>
       </w:r>
       <w:r>
         <w:t xml:space="preserve"> </w:t>
@@ -2881,67 +2851,58 @@
       </w:r>
       <w:proofErr w:type="spellEnd"/>
       <w:r>
-        <w:t>()</w:t>
+        <w:t xml:space="preserve">() </w:t>
+      </w:r>
+      <w:r>
+        <w:t xml:space="preserve">to make it </w:t>
+      </w:r>
+      <w:r>
+        <w:t>less hard-coded</w:t>
+      </w:r>
+      <w:r>
+        <w:t>,</w:t>
+      </w:r>
+      <w:r>
+        <w:t xml:space="preserve"> more reusable</w:t>
+      </w:r>
+      <w:r>
+        <w:t xml:space="preserve">, and </w:t>
+      </w:r>
+      <w:r>
+        <w:t xml:space="preserve">have </w:t>
+      </w:r>
+      <w:r>
+        <w:t>better testability</w:t>
+      </w:r>
+      <w:r>
+        <w:t xml:space="preserve">. </w:t>
+      </w:r>
+      <w:r>
+        <w:t xml:space="preserve">Now, the losing condition </w:t>
+      </w:r>
+      <w:r>
+        <w:t xml:space="preserve">(if score &lt; 0) </w:t>
+      </w:r>
+      <w:r>
+        <w:t xml:space="preserve">does not depend </w:t>
+      </w:r>
+      <w:r>
+        <w:t>the private score variable in the Cell class</w:t>
+      </w:r>
+      <w:r>
+        <w:t xml:space="preserve"> (Figure #)</w:t>
+      </w:r>
+      <w:r>
+        <w:t>,</w:t>
       </w:r>
       <w:r>
         <w:t xml:space="preserve"> </w:t>
       </w:r>
       <w:r>
-        <w:t xml:space="preserve">to make it </w:t>
-      </w:r>
-      <w:r>
-        <w:t>less hard-coded</w:t>
-      </w:r>
-      <w:r>
-        <w:t>,</w:t>
-      </w:r>
-      <w:r>
-        <w:t xml:space="preserve"> more reusable</w:t>
-      </w:r>
-      <w:r>
-        <w:t xml:space="preserve">, and </w:t>
-      </w:r>
-      <w:r>
-        <w:t xml:space="preserve">have </w:t>
-      </w:r>
-      <w:r>
-        <w:t>better testability</w:t>
-      </w:r>
-      <w:r>
-        <w:t xml:space="preserve">. </w:t>
-      </w:r>
-      <w:r>
-        <w:t xml:space="preserve">Now, the losing condition </w:t>
-      </w:r>
-      <w:r>
-        <w:t xml:space="preserve">(if score &lt; 0) </w:t>
-      </w:r>
-      <w:r>
-        <w:t xml:space="preserve">does not depend </w:t>
-      </w:r>
-      <w:r>
-        <w:t>the private score variable in the Cell class</w:t>
-      </w:r>
-      <w:r>
-        <w:t xml:space="preserve"> </w:t>
-      </w:r>
-      <w:r>
-        <w:t>(Figure #)</w:t>
-      </w:r>
-      <w:r>
-        <w:t>,</w:t>
-      </w:r>
-      <w:r>
-        <w:t xml:space="preserve"> </w:t>
-      </w:r>
-      <w:r>
         <w:t>but rather an integer variable that is being passed to the method</w:t>
       </w:r>
       <w:r>
-        <w:t xml:space="preserve"> </w:t>
-      </w:r>
-      <w:r>
-        <w:t>(Figure #)</w:t>
+        <w:t xml:space="preserve"> (Figure #)</w:t>
       </w:r>
       <w:r>
         <w:t xml:space="preserve">. </w:t>
@@ -3030,123 +2991,135 @@
           <w:b/>
           <w:bCs/>
         </w:rPr>
-        <w:t xml:space="preserve"> increased code reusability</w:t>
-      </w:r>
-      <w:r>
-        <w:rPr>
-          <w:b/>
-          <w:bCs/>
-        </w:rPr>
+        <w:t xml:space="preserve"> increased code reusability </w:t>
+      </w:r>
+      <w:r>
+        <w:rPr>
+          <w:b/>
+          <w:bCs/>
+        </w:rPr>
+        <w:t>and</w:t>
+      </w:r>
+      <w:r>
+        <w:rPr>
+          <w:b/>
+          <w:bCs/>
+        </w:rPr>
+        <w:t xml:space="preserve"> testability</w:t>
+      </w:r>
+    </w:p>
+    <w:p>
+      <w:pPr>
+        <w:ind w:firstLine="720"/>
+      </w:pPr>
+      <w:r>
+        <w:lastRenderedPageBreak/>
+        <w:t xml:space="preserve">The fourth finding is regarding </w:t>
+      </w:r>
+      <w:r>
+        <w:t>the code for</w:t>
+      </w:r>
+      <w:r>
+        <w:t xml:space="preserve"> generating regular rewards</w:t>
+      </w:r>
+      <w:r>
+        <w:t xml:space="preserve"> its</w:t>
+      </w:r>
+      <w:r>
         <w:t xml:space="preserve"> </w:t>
       </w:r>
       <w:r>
-        <w:rPr>
-          <w:b/>
-          <w:bCs/>
-        </w:rPr>
-        <w:t>and</w:t>
-      </w:r>
-      <w:r>
-        <w:rPr>
-          <w:b/>
-          <w:bCs/>
-        </w:rPr>
-        <w:t xml:space="preserve"> testability</w:t>
-      </w:r>
-    </w:p>
-    <w:p>
-      <w:pPr>
-        <w:ind w:firstLine="720"/>
-      </w:pPr>
-      <w:r>
-        <w:t xml:space="preserve">The fourth finding is regarding </w:t>
-      </w:r>
-      <w:r>
-        <w:t>the code for</w:t>
-      </w:r>
-      <w:r>
-        <w:t xml:space="preserve"> generating regular rewards</w:t>
-      </w:r>
-      <w:r>
-        <w:t xml:space="preserve"> its</w:t>
+        <w:t xml:space="preserve">enhanced </w:t>
+      </w:r>
+      <w:r>
+        <w:t>testability</w:t>
+      </w:r>
+      <w:r>
+        <w:t>.</w:t>
       </w:r>
       <w:r>
         <w:t xml:space="preserve"> </w:t>
       </w:r>
       <w:r>
-        <w:t xml:space="preserve">enhanced </w:t>
-      </w:r>
-      <w:r>
-        <w:t>testability</w:t>
-      </w:r>
-      <w:r>
-        <w:t>.</w:t>
+        <w:t xml:space="preserve">We ended up modifying and improving the quality of our code because we wanted to test the reward generator feature. </w:t>
+      </w:r>
+      <w:r>
+        <w:t xml:space="preserve">Originally, the code for randomly placing the rewards and punishments were in the Cell class’ constructor. </w:t>
+      </w:r>
+      <w:r>
+        <w:t>As a result</w:t>
+      </w:r>
+      <w:r>
+        <w:t xml:space="preserve">, </w:t>
+      </w:r>
+      <w:r>
+        <w:t>the code was not reusable and it was im</w:t>
+      </w:r>
+      <w:r>
+        <w:t xml:space="preserve">possible for us to test </w:t>
+      </w:r>
+      <w:r>
+        <w:t>if</w:t>
+      </w:r>
+      <w:r>
+        <w:t xml:space="preserve"> the rewards and punishments were generated correctly for each game, including properties such as the number of these items generated and </w:t>
+      </w:r>
+      <w:r>
+        <w:t xml:space="preserve">whether </w:t>
+      </w:r>
+      <w:r>
+        <w:t xml:space="preserve">if they were placed on a valid cell. </w:t>
+      </w:r>
+      <w:r>
+        <w:t xml:space="preserve">Therefore, </w:t>
+      </w:r>
+      <w:r>
+        <w:t xml:space="preserve">we created a new method called </w:t>
+      </w:r>
+      <w:proofErr w:type="spellStart"/>
+      <w:r>
+        <w:t>rewardGenerator</w:t>
+      </w:r>
+      <w:proofErr w:type="spellEnd"/>
+      <w:r>
+        <w:t>(int count</w:t>
+      </w:r>
+      <w:r>
+        <w:t>, int total</w:t>
+      </w:r>
+      <w:r>
+        <w:t>) solely for randomly placing the regular rewards on the map and returns an integer that specifies how many regular rewards have been generated, which is also the total number that Player has to collect to win.</w:t>
       </w:r>
       <w:r>
         <w:t xml:space="preserve"> </w:t>
       </w:r>
       <w:r>
-        <w:t xml:space="preserve">We ended up modifying and improving the quality of our code because we wanted to test the reward generator feature. </w:t>
-      </w:r>
-      <w:r>
-        <w:t xml:space="preserve">Originally, the code for randomly placing the rewards and punishments were in the Cell class’ constructor. </w:t>
-      </w:r>
-      <w:r>
-        <w:t>As a result</w:t>
-      </w:r>
-      <w:r>
-        <w:t xml:space="preserve">, </w:t>
-      </w:r>
-      <w:r>
-        <w:t>the code was not reusable and it was im</w:t>
-      </w:r>
-      <w:r>
-        <w:t xml:space="preserve">possible for us to test </w:t>
-      </w:r>
-      <w:r>
-        <w:t>if</w:t>
-      </w:r>
-      <w:r>
-        <w:t xml:space="preserve"> the rewards and punishments were generated correctly for each </w:t>
-      </w:r>
-      <w:r>
-        <w:lastRenderedPageBreak/>
-        <w:t xml:space="preserve">game, including properties such as the number of these items generated and </w:t>
-      </w:r>
-      <w:r>
-        <w:t xml:space="preserve">whether </w:t>
-      </w:r>
-      <w:r>
-        <w:t xml:space="preserve">if they were placed on a valid cell. </w:t>
-      </w:r>
-      <w:r>
-        <w:t xml:space="preserve">Therefore, </w:t>
-      </w:r>
-      <w:r>
-        <w:t xml:space="preserve">we created a new method called </w:t>
+        <w:t xml:space="preserve">We also added two parameters to the method because it makes the algorithm more flexible and reusable. </w:t>
+      </w:r>
+      <w:r>
+        <w:t xml:space="preserve">This allowed us to perform integration testing on the rewards and </w:t>
       </w:r>
       <w:proofErr w:type="spellStart"/>
       <w:r>
+        <w:t>detectWin</w:t>
+      </w:r>
+      <w:proofErr w:type="spellEnd"/>
+      <w:r>
+        <w:t>() because we can pass the returned integer value</w:t>
+      </w:r>
+      <w:r>
+        <w:t xml:space="preserve"> “count”</w:t>
+      </w:r>
+      <w:r>
+        <w:t xml:space="preserve"> from </w:t>
+      </w:r>
+      <w:proofErr w:type="spellStart"/>
+      <w:r>
         <w:t>rewardGenerator</w:t>
       </w:r>
       <w:proofErr w:type="spellEnd"/>
       <w:r>
-        <w:t>(int count</w:t>
-      </w:r>
-      <w:r>
-        <w:t>, int total</w:t>
-      </w:r>
-      <w:r>
-        <w:t>) solely for randomly placing the regular rewards on the map and returns an integer that specifies how many regular rewards have been generated, which is also the total number that Player has to collect to win.</w:t>
-      </w:r>
-      <w:r>
-        <w:t xml:space="preserve"> </w:t>
-      </w:r>
-      <w:r>
-        <w:t xml:space="preserve">We also added two parameters to the method because it makes the algorithm more flexible and reusable. </w:t>
-      </w:r>
-      <w:r>
-        <w:t xml:space="preserve">This allowed us to perform integration testing on the rewards and </w:t>
+        <w:t xml:space="preserve">() to the </w:t>
       </w:r>
       <w:proofErr w:type="spellStart"/>
       <w:r>
@@ -3154,38 +3127,7 @@
       </w:r>
       <w:proofErr w:type="spellEnd"/>
       <w:r>
-        <w:t xml:space="preserve">() because we can pass the </w:t>
-      </w:r>
-      <w:r>
-        <w:t>returned integer value</w:t>
-      </w:r>
-      <w:r>
-        <w:t xml:space="preserve"> “count”</w:t>
-      </w:r>
-      <w:r>
-        <w:t xml:space="preserve"> from </w:t>
-      </w:r>
-      <w:proofErr w:type="spellStart"/>
-      <w:r>
-        <w:t>rewardGenerator</w:t>
-      </w:r>
-      <w:proofErr w:type="spellEnd"/>
-      <w:r>
-        <w:t xml:space="preserve">() </w:t>
-      </w:r>
-      <w:r>
-        <w:t xml:space="preserve">to the </w:t>
-      </w:r>
-      <w:proofErr w:type="spellStart"/>
-      <w:r>
-        <w:t>detectWin</w:t>
-      </w:r>
-      <w:proofErr w:type="spellEnd"/>
-      <w:r>
-        <w:t>() method</w:t>
-      </w:r>
-      <w:r>
-        <w:t xml:space="preserve"> and use it </w:t>
+        <w:t xml:space="preserve">() method and use it </w:t>
       </w:r>
       <w:r>
         <w:t>as “</w:t>
@@ -3246,28 +3188,7 @@
                         <w:txbxContent>
                           <w:p>
                             <w:r>
-                              <w:t xml:space="preserve">Figure #. </w:t>
-                            </w:r>
-                            <w:r>
-                              <w:t>New r</w:t>
-                            </w:r>
-                            <w:r>
-                              <w:t>eward</w:t>
-                            </w:r>
-                            <w:r>
-                              <w:t xml:space="preserve"> g</w:t>
-                            </w:r>
-                            <w:r>
-                              <w:t>enerator</w:t>
-                            </w:r>
-                            <w:r>
-                              <w:t xml:space="preserve"> method.</w:t>
-                            </w:r>
-                            <w:r>
-                              <w:t xml:space="preserve"> </w:t>
-                            </w:r>
-                            <w:r>
-                              <w:t>Added parameters and a return value so that it’s more reusable and gives better testability.</w:t>
+                              <w:t>Figure #. New reward generator method. Added parameters and a return value so that it’s more reusable and gives better testability.</w:t>
                             </w:r>
                           </w:p>
                           <w:p/>
@@ -3438,10 +3359,7 @@
                         <w:txbxContent>
                           <w:p>
                             <w:r>
-                              <w:t xml:space="preserve">Figure #. </w:t>
-                            </w:r>
-                            <w:r>
-                              <w:t xml:space="preserve">Reward generator used to be in </w:t>
+                              <w:t xml:space="preserve">Figure #. Reward generator used to be in </w:t>
                             </w:r>
                             <w:r>
                               <w:t xml:space="preserve">the </w:t>

</xml_diff>

<commit_message>
Added MainFrame and EnemyTracker Info
</commit_message>
<xml_diff>
--- a/Documents/Phase3Report.docx
+++ b/Documents/Phase3Report.docx
@@ -77,23 +77,7 @@
       </w:r>
       <w:r>
         <w:rPr/>
-        <w:t xml:space="preserve"> The first feature</w:t>
-      </w:r>
-      <w:r>
-        <w:rPr/>
-        <w:t>s</w:t>
-      </w:r>
-      <w:r>
-        <w:rPr/>
-        <w:t xml:space="preserve"> to be unit tested </w:t>
-      </w:r>
-      <w:r>
-        <w:rPr/>
-        <w:t>were</w:t>
-      </w:r>
-      <w:r>
-        <w:rPr/>
-        <w:t xml:space="preserve"> all the boolean methods in the WallDetection class. We decided to test this feature because without wall detection, we would not be able to create a maze map and therefore we need to ensure that the wall detection is working perfectly.</w:t>
+        <w:t xml:space="preserve"> The first features to be unit tested were all the boolean methods in the WallDetection class. We decided to test this feature because without wall detection, we would not be able to create a maze map and therefore we need to ensure that the wall detection is working perfectly.</w:t>
       </w:r>
     </w:p>
     <w:p>
@@ -697,7 +681,7 @@
                 <wp:positionV relativeFrom="paragraph">
                   <wp:posOffset>50165</wp:posOffset>
                 </wp:positionV>
-                <wp:extent cx="2580640" cy="624205"/>
+                <wp:extent cx="2581275" cy="624840"/>
                 <wp:effectExtent l="0" t="0" r="0" b="0"/>
                 <wp:wrapNone/>
                 <wp:docPr id="2" name="Text Box 24"/>
@@ -708,7 +692,7 @@
                       <wps:spPr>
                         <a:xfrm>
                           <a:off x="0" y="0"/>
-                          <a:ext cx="2580120" cy="623520"/>
+                          <a:ext cx="2580480" cy="624240"/>
                         </a:xfrm>
                         <a:prstGeom prst="rect">
                           <a:avLst/>
@@ -745,14 +729,10 @@
                           <w:p>
                             <w:pPr>
                               <w:pStyle w:val="FrameContents"/>
-                              <w:rPr>
-                                <w:color w:val="auto"/>
-                              </w:rPr>
+                              <w:rPr/>
                             </w:pPr>
                             <w:r>
-                              <w:rPr>
-                                <w:color w:val="auto"/>
-                              </w:rPr>
+                              <w:rPr/>
                             </w:r>
                           </w:p>
                         </w:txbxContent>
@@ -769,7 +749,7 @@
           </mc:Choice>
           <mc:Fallback>
             <w:pict>
-              <v:rect id="shape_0" ID="Text Box 24" fillcolor="white" stroked="f" style="position:absolute;margin-left:327.15pt;margin-top:3.95pt;width:203.1pt;height:49.05pt" wp14:anchorId="142E07E7">
+              <v:rect id="shape_0" ID="Text Box 24" fillcolor="white" stroked="f" style="position:absolute;margin-left:327.15pt;margin-top:3.95pt;width:203.15pt;height:49.1pt" wp14:anchorId="142E07E7">
                 <w10:wrap type="square"/>
                 <v:fill o:detectmouseclick="t" type="solid" color2="black"/>
                 <v:stroke color="#3465a4" weight="6480" joinstyle="round" endcap="flat"/>
@@ -792,14 +772,10 @@
                     <w:p>
                       <w:pPr>
                         <w:pStyle w:val="FrameContents"/>
-                        <w:rPr>
-                          <w:color w:val="auto"/>
-                        </w:rPr>
+                        <w:rPr/>
                       </w:pPr>
                       <w:r>
-                        <w:rPr>
-                          <w:color w:val="auto"/>
-                        </w:rPr>
+                        <w:rPr/>
                       </w:r>
                     </w:p>
                   </w:txbxContent>
@@ -973,8 +949,22 @@
         <w:t>Description:</w:t>
       </w:r>
       <w:r>
-        <w:rPr/>
+        <w:rPr>
+          <w:u w:val="none"/>
+        </w:rPr>
         <w:t xml:space="preserve"> </w:t>
+      </w:r>
+      <w:r>
+        <w:rPr>
+          <w:u w:val="none"/>
+        </w:rPr>
+        <w:t xml:space="preserve">This feature involves interactions between the player, enemy, and cell classes. We want to show that the enemy is able to determine where it should move correctly based on where the player is. In order to test this we utilized the player’s move method to </w:t>
+      </w:r>
+      <w:r>
+        <w:rPr>
+          <w:u w:val="none"/>
+        </w:rPr>
+        <w:t>place a player on the board. We then run the beacon method to modify the weighted map which the enemy uses to track the player. Lastly, we move the enemy using the update method.</w:t>
       </w:r>
     </w:p>
     <w:p>
@@ -992,91 +982,77 @@
         </w:rPr>
         <w:t>Test case/class:</w:t>
       </w:r>
-    </w:p>
-    <w:p>
-      <w:pPr>
-        <w:pStyle w:val="Normal"/>
-        <w:rPr/>
-      </w:pPr>
-      <w:r>
-        <w:rPr/>
-      </w:r>
-    </w:p>
-    <w:p>
-      <w:pPr>
-        <w:pStyle w:val="Normal"/>
-        <w:rPr/>
-      </w:pPr>
-      <w:r>
-        <w:rPr/>
-      </w:r>
-    </w:p>
-    <w:p>
-      <w:pPr>
-        <w:pStyle w:val="Normal"/>
-        <w:rPr/>
-      </w:pPr>
-      <w:r>
-        <w:rPr/>
-      </w:r>
-    </w:p>
-    <w:p>
-      <w:pPr>
-        <w:pStyle w:val="Normal"/>
-        <w:rPr/>
-      </w:pPr>
-      <w:r>
-        <w:rPr/>
-      </w:r>
-    </w:p>
-    <w:p>
-      <w:pPr>
-        <w:pStyle w:val="Normal"/>
-        <w:rPr/>
-      </w:pPr>
-      <w:r>
-        <w:rPr/>
-      </w:r>
-    </w:p>
-    <w:p>
-      <w:pPr>
-        <w:pStyle w:val="Normal"/>
-        <w:rPr/>
-      </w:pPr>
-      <w:r>
-        <w:rPr/>
-      </w:r>
-    </w:p>
-    <w:p>
-      <w:pPr>
-        <w:pStyle w:val="Normal"/>
-        <w:rPr/>
-      </w:pPr>
-      <w:r>
-        <w:rPr/>
-      </w:r>
-    </w:p>
-    <w:p>
-      <w:pPr>
-        <w:pStyle w:val="Normal"/>
-        <w:rPr/>
-      </w:pPr>
-      <w:r>
-        <w:rPr/>
-      </w:r>
-    </w:p>
-    <w:p>
-      <w:pPr>
-        <w:pStyle w:val="Normal"/>
-        <w:rPr/>
-      </w:pPr>
-      <w:r>
-        <w:rPr/>
-      </w:r>
-    </w:p>
-    <w:p>
-      <w:pPr>
-        <w:pStyle w:val="Normal"/>
+      <w:r>
+        <w:rPr>
+          <w:u w:val="none"/>
+        </w:rPr>
+        <w:t xml:space="preserve"> </w:t>
+      </w:r>
+      <w:r>
+        <w:rPr>
+          <w:u w:val="none"/>
+        </w:rPr>
+        <w:t>To test this interaction, a class called ITEnemyTracker is create</w:t>
+      </w:r>
+      <w:r>
+        <w:rPr>
+          <w:u w:val="none"/>
+        </w:rPr>
+        <w:t>d</w:t>
+      </w:r>
+      <w:r>
+        <w:rPr>
+          <w:u w:val="none"/>
+        </w:rPr>
+        <w:t xml:space="preserve">. The class contains one large test case </w:t>
+      </w:r>
+      <w:r>
+        <w:rPr>
+          <w:u w:val="none"/>
+        </w:rPr>
+        <w:t xml:space="preserve">which makes sure that the Enemy is moving in the expected X and Y coordinates </w:t>
+      </w:r>
+      <w:r>
+        <w:rPr>
+          <w:u w:val="none"/>
+        </w:rPr>
+        <w:t>for what is effectively 6 Ticks. We know which path the enemy must take because the player remains stationary during the tests.</w:t>
+      </w:r>
+      <w:r>
+        <w:rPr>
+          <w:u w:val="none"/>
+        </w:rPr>
+        <w:t xml:space="preserve"> </w:t>
+      </w:r>
+      <w:r>
+        <w:rPr>
+          <w:u w:val="none"/>
+        </w:rPr>
+        <w:t>T</w:t>
+      </w:r>
+      <w:r>
+        <w:rPr>
+          <w:u w:val="none"/>
+        </w:rPr>
+        <w:t xml:space="preserve">herefore we have a series assertions </w:t>
+      </w:r>
+      <w:r>
+        <w:rPr>
+          <w:u w:val="none"/>
+        </w:rPr>
+        <w:t>that checks that the x and y coordinates of the enemy match what we would expect after each update.</w:t>
+      </w:r>
+      <w:r>
+        <w:rPr>
+          <w:u w:val="none"/>
+        </w:rPr>
+        <w:t xml:space="preserve"> </w:t>
+      </w:r>
+    </w:p>
+    <w:p>
+      <w:pPr>
+        <w:pStyle w:val="ListParagraph"/>
+        <w:ind w:hanging="0"/>
         <w:rPr>
           <w:b/>
           <w:b/>
@@ -1092,64 +1068,6 @@
           <w:sz w:val="28"/>
           <w:szCs w:val="28"/>
         </w:rPr>
-        <w:t>Test Quality</w:t>
-      </w:r>
-    </w:p>
-    <w:p>
-      <w:pPr>
-        <w:pStyle w:val="Normal"/>
-        <w:rPr/>
-      </w:pPr>
-      <w:r>
-        <w:rPr/>
-      </w:r>
-    </w:p>
-    <w:p>
-      <w:pPr>
-        <w:pStyle w:val="Normal"/>
-        <w:rPr/>
-      </w:pPr>
-      <w:r>
-        <w:rPr/>
-      </w:r>
-    </w:p>
-    <w:p>
-      <w:pPr>
-        <w:pStyle w:val="Normal"/>
-        <w:rPr/>
-      </w:pPr>
-      <w:r>
-        <w:rPr/>
-      </w:r>
-    </w:p>
-    <w:p>
-      <w:pPr>
-        <w:pStyle w:val="Normal"/>
-        <w:rPr>
-          <w:b/>
-          <w:b/>
-          <w:bCs/>
-          <w:sz w:val="28"/>
-          <w:szCs w:val="28"/>
-        </w:rPr>
-      </w:pPr>
-      <w:r>
-        <w:rPr>
-          <w:b/>
-          <w:bCs/>
-          <w:sz w:val="28"/>
-          <w:szCs w:val="28"/>
-        </w:rPr>
-        <w:t>Findings (change in production code, bugs, and improvement in quality of code)</w:t>
-      </w:r>
-    </w:p>
-    <w:p>
-      <w:pPr>
-        <w:pStyle w:val="Normal"/>
-        <w:rPr/>
-      </w:pPr>
-      <w:r>
-        <w:rPr/>
       </w:r>
     </w:p>
     <w:p>
@@ -1159,6 +1077,272 @@
           <w:ilvl w:val="2"/>
           <w:numId w:val="2"/>
         </w:numPr>
+        <w:rPr/>
+      </w:pPr>
+      <w:r>
+        <w:rPr>
+          <w:b/>
+          <w:bCs/>
+        </w:rPr>
+        <w:t xml:space="preserve">Interaction </w:t>
+      </w:r>
+      <w:r>
+        <w:rPr>
+          <w:b/>
+          <w:bCs/>
+        </w:rPr>
+        <w:t>3</w:t>
+      </w:r>
+      <w:r>
+        <w:rPr>
+          <w:b/>
+          <w:bCs/>
+        </w:rPr>
+        <w:t xml:space="preserve">: </w:t>
+      </w:r>
+      <w:r>
+        <w:rPr>
+          <w:b/>
+          <w:bCs/>
+        </w:rPr>
+        <w:t>Main Frame</w:t>
+      </w:r>
+    </w:p>
+    <w:p>
+      <w:pPr>
+        <w:pStyle w:val="ListParagraph"/>
+        <w:rPr/>
+      </w:pPr>
+      <w:r>
+        <w:rPr>
+          <w:b/>
+          <w:bCs/>
+        </w:rPr>
+        <w:tab/>
+      </w:r>
+    </w:p>
+    <w:p>
+      <w:pPr>
+        <w:pStyle w:val="ListParagraph"/>
+        <w:numPr>
+          <w:ilvl w:val="0"/>
+          <w:numId w:val="3"/>
+        </w:numPr>
+        <w:rPr>
+          <w:b w:val="false"/>
+          <w:b w:val="false"/>
+          <w:bCs w:val="false"/>
+        </w:rPr>
+      </w:pPr>
+      <w:r>
+        <w:rPr>
+          <w:b w:val="false"/>
+          <w:bCs w:val="false"/>
+          <w:u w:val="single"/>
+        </w:rPr>
+        <w:t>Description:</w:t>
+      </w:r>
+      <w:r>
+        <w:rPr>
+          <w:b w:val="false"/>
+          <w:bCs w:val="false"/>
+          <w:u w:val="none"/>
+        </w:rPr>
+        <w:t xml:space="preserve"> </w:t>
+      </w:r>
+      <w:r>
+        <w:rPr>
+          <w:b w:val="false"/>
+          <w:bCs w:val="false"/>
+          <w:u w:val="none"/>
+        </w:rPr>
+        <w:t xml:space="preserve">This feature involves interactions between the </w:t>
+      </w:r>
+      <w:r>
+        <w:rPr>
+          <w:b w:val="false"/>
+          <w:bCs w:val="false"/>
+          <w:u w:val="none"/>
+        </w:rPr>
+        <w:t>Main</w:t>
+      </w:r>
+      <w:r>
+        <w:rPr>
+          <w:b w:val="false"/>
+          <w:bCs w:val="false"/>
+          <w:u w:val="none"/>
+        </w:rPr>
+        <w:t xml:space="preserve"> and </w:t>
+      </w:r>
+      <w:r>
+        <w:rPr>
+          <w:b w:val="false"/>
+          <w:bCs w:val="false"/>
+          <w:u w:val="none"/>
+        </w:rPr>
+        <w:t>Frame</w:t>
+      </w:r>
+      <w:r>
+        <w:rPr>
+          <w:b w:val="false"/>
+          <w:bCs w:val="false"/>
+          <w:u w:val="none"/>
+        </w:rPr>
+        <w:t xml:space="preserve">classes. </w:t>
+      </w:r>
+      <w:r>
+        <w:rPr>
+          <w:b w:val="false"/>
+          <w:bCs w:val="false"/>
+          <w:u w:val="none"/>
+        </w:rPr>
+        <w:t>We want to make sure that the Frame Classes and Main Classes are producing the expected objects.</w:t>
+      </w:r>
+    </w:p>
+    <w:p>
+      <w:pPr>
+        <w:pStyle w:val="ListParagraph"/>
+        <w:numPr>
+          <w:ilvl w:val="0"/>
+          <w:numId w:val="3"/>
+        </w:numPr>
+        <w:rPr>
+          <w:b w:val="false"/>
+          <w:b w:val="false"/>
+          <w:bCs w:val="false"/>
+        </w:rPr>
+      </w:pPr>
+      <w:r>
+        <w:rPr>
+          <w:b w:val="false"/>
+          <w:bCs w:val="false"/>
+          <w:u w:val="single"/>
+        </w:rPr>
+        <w:t>Description:</w:t>
+      </w:r>
+      <w:r>
+        <w:rPr>
+          <w:b w:val="false"/>
+          <w:bCs w:val="false"/>
+          <w:u w:val="none"/>
+        </w:rPr>
+        <w:t xml:space="preserve"> </w:t>
+      </w:r>
+      <w:r>
+        <w:rPr>
+          <w:b w:val="false"/>
+          <w:bCs w:val="false"/>
+          <w:u w:val="none"/>
+        </w:rPr>
+        <w:t>In order to test this interaction we created a class called ITMainFrame. In this class we have 2 tests, the first test creates a Frame and we assert that it is not Null. The second test uses the main method for the Frame class.</w:t>
+      </w:r>
+    </w:p>
+    <w:p>
+      <w:pPr>
+        <w:pStyle w:val="ListParagraph"/>
+        <w:numPr>
+          <w:ilvl w:val="0"/>
+          <w:numId w:val="0"/>
+        </w:numPr>
+        <w:ind w:left="1800" w:hanging="0"/>
+        <w:rPr>
+          <w:b/>
+          <w:b/>
+          <w:bCs/>
+        </w:rPr>
+      </w:pPr>
+      <w:r>
+        <w:rPr/>
+      </w:r>
+    </w:p>
+    <w:p>
+      <w:pPr>
+        <w:pStyle w:val="Normal"/>
+        <w:rPr/>
+      </w:pPr>
+      <w:r>
+        <w:rPr/>
+      </w:r>
+    </w:p>
+    <w:p>
+      <w:pPr>
+        <w:pStyle w:val="Normal"/>
+        <w:rPr/>
+      </w:pPr>
+      <w:r>
+        <w:rPr>
+          <w:b/>
+          <w:bCs/>
+          <w:sz w:val="28"/>
+          <w:szCs w:val="28"/>
+        </w:rPr>
+        <w:t>Test Quality</w:t>
+      </w:r>
+    </w:p>
+    <w:p>
+      <w:pPr>
+        <w:pStyle w:val="Normal"/>
+        <w:rPr/>
+      </w:pPr>
+      <w:r>
+        <w:rPr/>
+      </w:r>
+    </w:p>
+    <w:p>
+      <w:pPr>
+        <w:pStyle w:val="Normal"/>
+        <w:rPr/>
+      </w:pPr>
+      <w:r>
+        <w:rPr/>
+      </w:r>
+    </w:p>
+    <w:p>
+      <w:pPr>
+        <w:pStyle w:val="Normal"/>
+        <w:rPr/>
+      </w:pPr>
+      <w:r>
+        <w:rPr/>
+      </w:r>
+    </w:p>
+    <w:p>
+      <w:pPr>
+        <w:pStyle w:val="Normal"/>
+        <w:rPr>
+          <w:b/>
+          <w:b/>
+          <w:bCs/>
+          <w:sz w:val="28"/>
+          <w:szCs w:val="28"/>
+        </w:rPr>
+      </w:pPr>
+      <w:r>
+        <w:rPr>
+          <w:b/>
+          <w:bCs/>
+          <w:sz w:val="28"/>
+          <w:szCs w:val="28"/>
+        </w:rPr>
+        <w:t>Findings (change in production code, bugs, and improvement in quality of code)</w:t>
+      </w:r>
+    </w:p>
+    <w:p>
+      <w:pPr>
+        <w:pStyle w:val="Normal"/>
+        <w:rPr/>
+      </w:pPr>
+      <w:r>
+        <w:rPr/>
+      </w:r>
+    </w:p>
+    <w:p>
+      <w:pPr>
+        <w:pStyle w:val="ListParagraph"/>
+        <w:numPr>
+          <w:ilvl w:val="2"/>
+          <w:numId w:val="2"/>
+        </w:numPr>
         <w:rPr>
           <w:b/>
           <w:b/>
@@ -1177,15 +1361,39 @@
       <w:pPr>
         <w:pStyle w:val="Normal"/>
         <w:ind w:firstLine="720"/>
-        <w:rPr>
-          <w:b/>
-          <w:b/>
-          <w:bCs/>
-        </w:rPr>
+        <w:rPr/>
       </w:pPr>
       <w:r>
         <w:rPr/>
         <w:t>The four private int methods for wall detection originally resided in the Panel class and returned an integer variable called “direction” that only the Panel has (Figure #). However, as we created unit tests for the wall detection methods, we discovered that private methods generally are not tested, and if they are so complex that they need testing, the methods should deserve their own class. Therefore, we created a separate class called WallDetection that holds these four methods and changed them to boolean functions (Figure #). By doing this, the code is more reusable because not only the Panel class can use the wall detection methods, other classes can also use them by creating a WallDetection object and calling the methods. This improved the quality of our code and made it easier to test wall detection.</w:t>
+      </w:r>
+    </w:p>
+    <w:p>
+      <w:pPr>
+        <w:pStyle w:val="Normal"/>
+        <w:ind w:firstLine="720"/>
+        <w:rPr>
+          <w:b/>
+          <w:b/>
+          <w:bCs/>
+        </w:rPr>
+      </w:pPr>
+      <w:r>
+        <w:rPr/>
+      </w:r>
+    </w:p>
+    <w:p>
+      <w:pPr>
+        <w:pStyle w:val="Normal"/>
+        <w:ind w:firstLine="720"/>
+        <w:rPr>
+          <w:b/>
+          <w:b/>
+          <w:bCs/>
+        </w:rPr>
+      </w:pPr>
+      <w:r>
+        <w:rPr/>
       </w:r>
     </w:p>
     <w:p>
@@ -1292,7 +1500,7 @@
                 <wp:positionV relativeFrom="paragraph">
                   <wp:posOffset>160020</wp:posOffset>
                 </wp:positionV>
-                <wp:extent cx="2581910" cy="575310"/>
+                <wp:extent cx="2582545" cy="575945"/>
                 <wp:effectExtent l="0" t="0" r="0" b="0"/>
                 <wp:wrapNone/>
                 <wp:docPr id="5" name="Text Box 3"/>
@@ -1303,7 +1511,7 @@
                       <wps:spPr>
                         <a:xfrm>
                           <a:off x="0" y="0"/>
-                          <a:ext cx="2581200" cy="574560"/>
+                          <a:ext cx="2581920" cy="575280"/>
                         </a:xfrm>
                         <a:prstGeom prst="rect">
                           <a:avLst/>
@@ -1340,9 +1548,7 @@
                           <w:p>
                             <w:pPr>
                               <w:pStyle w:val="FrameContents"/>
-                              <w:rPr>
-                                <w:color w:val="auto"/>
-                              </w:rPr>
+                              <w:rPr/>
                             </w:pPr>
                             <w:r>
                               <w:rPr>
@@ -1365,7 +1571,7 @@
           </mc:Choice>
           <mc:Fallback>
             <w:pict>
-              <v:rect id="shape_0" ID="Text Box 3" fillcolor="white" stroked="f" style="position:absolute;margin-left:319.2pt;margin-top:12.6pt;width:203.2pt;height:45.2pt">
+              <v:rect id="shape_0" ID="Text Box 3" fillcolor="white" stroked="f" style="position:absolute;margin-left:319.2pt;margin-top:12.6pt;width:203.25pt;height:45.25pt">
                 <w10:wrap type="square"/>
                 <v:fill o:detectmouseclick="t" type="solid" color2="black"/>
                 <v:stroke color="#3465a4" weight="6480" joinstyle="round" endcap="flat"/>
@@ -1388,9 +1594,7 @@
                     <w:p>
                       <w:pPr>
                         <w:pStyle w:val="FrameContents"/>
-                        <w:rPr>
-                          <w:color w:val="auto"/>
-                        </w:rPr>
+                        <w:rPr/>
                       </w:pPr>
                       <w:r>
                         <w:rPr>
@@ -1571,7 +1775,7 @@
                 <wp:positionV relativeFrom="paragraph">
                   <wp:posOffset>114300</wp:posOffset>
                 </wp:positionV>
-                <wp:extent cx="3251835" cy="624205"/>
+                <wp:extent cx="3252470" cy="624840"/>
                 <wp:effectExtent l="0" t="0" r="0" b="0"/>
                 <wp:wrapNone/>
                 <wp:docPr id="8" name="Text Box 4"/>
@@ -1582,7 +1786,7 @@
                       <wps:spPr>
                         <a:xfrm>
                           <a:off x="0" y="0"/>
-                          <a:ext cx="3251160" cy="623520"/>
+                          <a:ext cx="3251880" cy="624240"/>
                         </a:xfrm>
                         <a:prstGeom prst="rect">
                           <a:avLst/>
@@ -1633,9 +1837,7 @@
                           <w:p>
                             <w:pPr>
                               <w:pStyle w:val="FrameContents"/>
-                              <w:rPr>
-                                <w:color w:val="auto"/>
-                              </w:rPr>
+                              <w:rPr/>
                             </w:pPr>
                             <w:r>
                               <w:rPr>
@@ -1658,7 +1860,7 @@
           </mc:Choice>
           <mc:Fallback>
             <w:pict>
-              <v:rect id="shape_0" ID="Text Box 4" fillcolor="white" stroked="f" style="position:absolute;margin-left:320.15pt;margin-top:9pt;width:255.95pt;height:49.05pt" wp14:anchorId="463BCE25">
+              <v:rect id="shape_0" ID="Text Box 4" fillcolor="white" stroked="f" style="position:absolute;margin-left:320.15pt;margin-top:9pt;width:256pt;height:49.1pt" wp14:anchorId="463BCE25">
                 <w10:wrap type="square"/>
                 <v:fill o:detectmouseclick="t" type="solid" color2="black"/>
                 <v:stroke color="#3465a4" weight="6480" joinstyle="round" endcap="flat"/>
@@ -1695,9 +1897,7 @@
                     <w:p>
                       <w:pPr>
                         <w:pStyle w:val="FrameContents"/>
-                        <w:rPr>
-                          <w:color w:val="auto"/>
-                        </w:rPr>
+                        <w:rPr/>
                       </w:pPr>
                       <w:r>
                         <w:rPr>
@@ -1791,39 +1991,24 @@
       </w:pPr>
       <w:r>
         <w:rPr/>
-        <w:t>A bug that we found is that when we were testing the detectWin() method, a test case kept on returning error even though the logic seemed correct and the game was working perfectly fine (Figure #). One condition for Player to be still in game is when Player is on the exit cell but has not collected all the regular rewards. In this case, the string that holds the state of the game is supposed to return “GAME.” Yet, the string returned “LOSE” in the unit test (Figure #). We also made sure that Player and Moving Enemy did not collide but it was still returning “LOSE” instead of “GAME.” As a result, we modified the code for detectWin() by changing the if-else statements. It fixed the issue in that the string is finally returning the correct state for all winning and losing conditions (Figure #).</w:t>
-      </w:r>
-    </w:p>
-    <w:p>
-      <w:pPr>
-        <w:pStyle w:val="Normal"/>
-        <w:rPr/>
-      </w:pPr>
-      <w:r>
-        <w:rPr/>
-      </w:r>
-    </w:p>
-    <w:p>
-      <w:pPr>
-        <w:pStyle w:val="ListParagraph"/>
-        <w:ind w:left="1080" w:hanging="0"/>
-        <w:rPr/>
-      </w:pPr>
-      <w:r>
-        <w:rPr/>
+        <w:t xml:space="preserve">A bug that we found is that when we were testing the detectWin() method, a test case kept on returning error even though the logic seemed correct and the game was working perfectly fine (Figure #). One condition for Player to be still in game is when Player is on the exit cell but has not collected all the regular rewards. In this case, the string that holds the state of the game is supposed to return “GAME.” Yet, the string returned “LOSE” in the unit test (Figure #). We also made sure that Player and Moving Enemy did not collide but it was still returning “LOSE” instead of “GAME.” As a result, we modified the code for detectWin() by changing the if-else statements. It fixed the issue in that the string is finally returning the correct state for all </w:t>
+      </w:r>
+      <w:r>
+        <w:rPr/>
+        <w:t>w</w:t>
         <w:drawing>
-          <wp:anchor behindDoc="0" distT="0" distB="0" distL="0" distR="0" simplePos="0" locked="0" layoutInCell="1" allowOverlap="1" relativeHeight="6">
+          <wp:anchor behindDoc="0" distT="0" distB="0" distL="0" distR="0" simplePos="0" locked="0" layoutInCell="1" allowOverlap="1" relativeHeight="11">
             <wp:simplePos x="0" y="0"/>
             <wp:positionH relativeFrom="column">
-              <wp:posOffset>2581275</wp:posOffset>
+              <wp:posOffset>-425450</wp:posOffset>
             </wp:positionH>
             <wp:positionV relativeFrom="paragraph">
-              <wp:posOffset>-187325</wp:posOffset>
+              <wp:posOffset>1645285</wp:posOffset>
             </wp:positionV>
-            <wp:extent cx="3802380" cy="1336675"/>
+            <wp:extent cx="2865120" cy="1174750"/>
             <wp:effectExtent l="0" t="0" r="0" b="0"/>
             <wp:wrapNone/>
-            <wp:docPr id="10" name="Picture 8" descr="A screenshot of a cell phone&#10;&#10;Description automatically generated"/>
+            <wp:docPr id="10" name="Picture 16" descr="A screenshot of a cell phone&#10;&#10;Description automatically generated"/>
             <wp:cNvGraphicFramePr>
               <a:graphicFrameLocks xmlns:a="http://schemas.openxmlformats.org/drawingml/2006/main" noChangeAspect="1"/>
             </wp:cNvGraphicFramePr>
@@ -1831,13 +2016,61 @@
               <a:graphicData uri="http://schemas.openxmlformats.org/drawingml/2006/picture">
                 <pic:pic xmlns:pic="http://schemas.openxmlformats.org/drawingml/2006/picture">
                   <pic:nvPicPr>
-                    <pic:cNvPr id="10" name="Picture 8" descr="A screenshot of a cell phone&#10;&#10;Description automatically generated"/>
+                    <pic:cNvPr id="10" name="Picture 16" descr="A screenshot of a cell phone&#10;&#10;Description automatically generated"/>
                     <pic:cNvPicPr>
                       <a:picLocks noChangeAspect="1" noChangeArrowheads="1"/>
                     </pic:cNvPicPr>
                   </pic:nvPicPr>
                   <pic:blipFill>
                     <a:blip r:embed="rId5"/>
+                    <a:stretch>
+                      <a:fillRect/>
+                    </a:stretch>
+                  </pic:blipFill>
+                  <pic:spPr bwMode="auto">
+                    <a:xfrm>
+                      <a:off x="0" y="0"/>
+                      <a:ext cx="2865120" cy="1174750"/>
+                    </a:xfrm>
+                    <a:prstGeom prst="rect">
+                      <a:avLst/>
+                    </a:prstGeom>
+                  </pic:spPr>
+                </pic:pic>
+              </a:graphicData>
+            </a:graphic>
+          </wp:anchor>
+        </w:drawing>
+      </w:r>
+      <w:r>
+        <w:rPr/>
+        <w:drawing>
+          <wp:anchor behindDoc="0" distT="0" distB="0" distL="0" distR="0" simplePos="0" locked="0" layoutInCell="1" allowOverlap="1" relativeHeight="6">
+            <wp:simplePos x="0" y="0"/>
+            <wp:positionH relativeFrom="column">
+              <wp:posOffset>2705100</wp:posOffset>
+            </wp:positionH>
+            <wp:positionV relativeFrom="paragraph">
+              <wp:posOffset>1616075</wp:posOffset>
+            </wp:positionV>
+            <wp:extent cx="3802380" cy="1336675"/>
+            <wp:effectExtent l="0" t="0" r="0" b="0"/>
+            <wp:wrapNone/>
+            <wp:docPr id="11" name="Picture 8" descr="A screenshot of a cell phone&#10;&#10;Description automatically generated"/>
+            <wp:cNvGraphicFramePr>
+              <a:graphicFrameLocks xmlns:a="http://schemas.openxmlformats.org/drawingml/2006/main" noChangeAspect="1"/>
+            </wp:cNvGraphicFramePr>
+            <a:graphic xmlns:a="http://schemas.openxmlformats.org/drawingml/2006/main">
+              <a:graphicData uri="http://schemas.openxmlformats.org/drawingml/2006/picture">
+                <pic:pic xmlns:pic="http://schemas.openxmlformats.org/drawingml/2006/picture">
+                  <pic:nvPicPr>
+                    <pic:cNvPr id="11" name="Picture 8" descr="A screenshot of a cell phone&#10;&#10;Description automatically generated"/>
+                    <pic:cNvPicPr>
+                      <a:picLocks noChangeAspect="1" noChangeArrowheads="1"/>
+                    </pic:cNvPicPr>
+                  </pic:nvPicPr>
+                  <pic:blipFill>
+                    <a:blip r:embed="rId6"/>
                     <a:stretch>
                       <a:fillRect/>
                     </a:stretch>
@@ -1856,51 +2089,19 @@
             </a:graphic>
           </wp:anchor>
         </w:drawing>
-        <w:drawing>
-          <wp:anchor behindDoc="0" distT="0" distB="0" distL="0" distR="0" simplePos="0" locked="0" layoutInCell="1" allowOverlap="1" relativeHeight="11">
-            <wp:simplePos x="0" y="0"/>
-            <wp:positionH relativeFrom="column">
-              <wp:posOffset>-425450</wp:posOffset>
-            </wp:positionH>
-            <wp:positionV relativeFrom="paragraph">
-              <wp:posOffset>-24765</wp:posOffset>
-            </wp:positionV>
-            <wp:extent cx="2865120" cy="1174750"/>
-            <wp:effectExtent l="0" t="0" r="0" b="0"/>
-            <wp:wrapNone/>
-            <wp:docPr id="11" name="Picture 16" descr="A screenshot of a cell phone&#10;&#10;Description automatically generated"/>
-            <wp:cNvGraphicFramePr>
-              <a:graphicFrameLocks xmlns:a="http://schemas.openxmlformats.org/drawingml/2006/main" noChangeAspect="1"/>
-            </wp:cNvGraphicFramePr>
-            <a:graphic xmlns:a="http://schemas.openxmlformats.org/drawingml/2006/main">
-              <a:graphicData uri="http://schemas.openxmlformats.org/drawingml/2006/picture">
-                <pic:pic xmlns:pic="http://schemas.openxmlformats.org/drawingml/2006/picture">
-                  <pic:nvPicPr>
-                    <pic:cNvPr id="11" name="Picture 16" descr="A screenshot of a cell phone&#10;&#10;Description automatically generated"/>
-                    <pic:cNvPicPr>
-                      <a:picLocks noChangeAspect="1" noChangeArrowheads="1"/>
-                    </pic:cNvPicPr>
-                  </pic:nvPicPr>
-                  <pic:blipFill>
-                    <a:blip r:embed="rId6"/>
-                    <a:stretch>
-                      <a:fillRect/>
-                    </a:stretch>
-                  </pic:blipFill>
-                  <pic:spPr bwMode="auto">
-                    <a:xfrm>
-                      <a:off x="0" y="0"/>
-                      <a:ext cx="2865120" cy="1174750"/>
-                    </a:xfrm>
-                    <a:prstGeom prst="rect">
-                      <a:avLst/>
-                    </a:prstGeom>
-                  </pic:spPr>
-                </pic:pic>
-              </a:graphicData>
-            </a:graphic>
-          </wp:anchor>
-        </w:drawing>
+      </w:r>
+      <w:r>
+        <w:rPr/>
+        <w:t>inning and losing conditions (Figure #).</w:t>
+      </w:r>
+    </w:p>
+    <w:p>
+      <w:pPr>
+        <w:pStyle w:val="Normal"/>
+        <w:rPr/>
+      </w:pPr>
+      <w:r>
+        <w:rPr/>
       </w:r>
     </w:p>
     <w:p>
@@ -1957,12 +2158,12 @@
               <wp:anchor behindDoc="0" distT="0" distB="0" distL="0" distR="0" simplePos="0" locked="0" layoutInCell="1" allowOverlap="1" relativeHeight="7" wp14:anchorId="769A57D2">
                 <wp:simplePos x="0" y="0"/>
                 <wp:positionH relativeFrom="column">
-                  <wp:posOffset>-512445</wp:posOffset>
+                  <wp:posOffset>-452120</wp:posOffset>
                 </wp:positionH>
                 <wp:positionV relativeFrom="paragraph">
-                  <wp:posOffset>247015</wp:posOffset>
+                  <wp:posOffset>166370</wp:posOffset>
                 </wp:positionV>
-                <wp:extent cx="2947670" cy="741680"/>
+                <wp:extent cx="2948305" cy="742315"/>
                 <wp:effectExtent l="0" t="0" r="0" b="0"/>
                 <wp:wrapNone/>
                 <wp:docPr id="12" name="Text Box 12"/>
@@ -1973,7 +2174,7 @@
                       <wps:spPr>
                         <a:xfrm>
                           <a:off x="0" y="0"/>
-                          <a:ext cx="2946960" cy="740880"/>
+                          <a:ext cx="2947680" cy="741600"/>
                         </a:xfrm>
                         <a:prstGeom prst="rect">
                           <a:avLst/>
@@ -2010,14 +2211,10 @@
                           <w:p>
                             <w:pPr>
                               <w:pStyle w:val="FrameContents"/>
-                              <w:rPr>
-                                <w:color w:val="auto"/>
-                              </w:rPr>
+                              <w:rPr/>
                             </w:pPr>
                             <w:r>
-                              <w:rPr>
-                                <w:color w:val="auto"/>
-                              </w:rPr>
+                              <w:rPr/>
                             </w:r>
                           </w:p>
                         </w:txbxContent>
@@ -2034,7 +2231,7 @@
           </mc:Choice>
           <mc:Fallback>
             <w:pict>
-              <v:rect id="shape_0" ID="Text Box 12" fillcolor="white" stroked="f" style="position:absolute;margin-left:-40.35pt;margin-top:19.45pt;width:232pt;height:58.3pt" wp14:anchorId="769A57D2">
+              <v:rect id="shape_0" ID="Text Box 12" fillcolor="white" stroked="f" style="position:absolute;margin-left:-35.6pt;margin-top:13.1pt;width:232.05pt;height:58.35pt" wp14:anchorId="769A57D2">
                 <w10:wrap type="square"/>
                 <v:fill o:detectmouseclick="t" type="solid" color2="black"/>
                 <v:stroke color="#3465a4" weight="6480" joinstyle="round" endcap="flat"/>
@@ -2057,14 +2254,10 @@
                     <w:p>
                       <w:pPr>
                         <w:pStyle w:val="FrameContents"/>
-                        <w:rPr>
-                          <w:color w:val="auto"/>
-                        </w:rPr>
+                        <w:rPr/>
                       </w:pPr>
                       <w:r>
-                        <w:rPr>
-                          <w:color w:val="auto"/>
-                        </w:rPr>
+                        <w:rPr/>
                       </w:r>
                     </w:p>
                   </w:txbxContent>
@@ -2092,9 +2285,9 @@
                   <wp:posOffset>2495550</wp:posOffset>
                 </wp:positionH>
                 <wp:positionV relativeFrom="paragraph">
-                  <wp:posOffset>73660</wp:posOffset>
+                  <wp:posOffset>40640</wp:posOffset>
                 </wp:positionV>
-                <wp:extent cx="3932555" cy="727710"/>
+                <wp:extent cx="3933190" cy="728345"/>
                 <wp:effectExtent l="0" t="0" r="5080" b="0"/>
                 <wp:wrapNone/>
                 <wp:docPr id="14" name="Text Box 13"/>
@@ -2105,7 +2298,7 @@
                       <wps:spPr>
                         <a:xfrm>
                           <a:off x="0" y="0"/>
-                          <a:ext cx="3931920" cy="727200"/>
+                          <a:ext cx="3932640" cy="727560"/>
                         </a:xfrm>
                         <a:prstGeom prst="rect">
                           <a:avLst/>
@@ -2142,14 +2335,10 @@
                           <w:p>
                             <w:pPr>
                               <w:pStyle w:val="FrameContents"/>
-                              <w:rPr>
-                                <w:color w:val="auto"/>
-                              </w:rPr>
+                              <w:rPr/>
                             </w:pPr>
                             <w:r>
-                              <w:rPr>
-                                <w:color w:val="auto"/>
-                              </w:rPr>
+                              <w:rPr/>
                             </w:r>
                           </w:p>
                         </w:txbxContent>
@@ -2166,7 +2355,7 @@
           </mc:Choice>
           <mc:Fallback>
             <w:pict>
-              <v:rect id="shape_0" ID="Text Box 13" fillcolor="white" stroked="f" style="position:absolute;margin-left:196.5pt;margin-top:5.8pt;width:309.55pt;height:57.2pt" wp14:anchorId="6FFD4231">
+              <v:rect id="shape_0" ID="Text Box 13" fillcolor="white" stroked="f" style="position:absolute;margin-left:196.5pt;margin-top:3.2pt;width:309.6pt;height:57.25pt" wp14:anchorId="6FFD4231">
                 <w10:wrap type="square"/>
                 <v:fill o:detectmouseclick="t" type="solid" color2="black"/>
                 <v:stroke color="#3465a4" weight="6480" joinstyle="round" endcap="flat"/>
@@ -2189,14 +2378,10 @@
                     <w:p>
                       <w:pPr>
                         <w:pStyle w:val="FrameContents"/>
-                        <w:rPr>
-                          <w:color w:val="auto"/>
-                        </w:rPr>
+                        <w:rPr/>
                       </w:pPr>
                       <w:r>
-                        <w:rPr>
-                          <w:color w:val="auto"/>
-                        </w:rPr>
+                        <w:rPr/>
                       </w:r>
                     </w:p>
                   </w:txbxContent>
@@ -2205,6 +2390,16 @@
             </w:pict>
           </mc:Fallback>
         </mc:AlternateContent>
+      </w:r>
+    </w:p>
+    <w:p>
+      <w:pPr>
+        <w:pStyle w:val="ListParagraph"/>
+        <w:ind w:left="1080" w:hanging="0"/>
+        <w:rPr/>
+      </w:pPr>
+      <w:r>
+        <w:rPr/>
       </w:r>
     </w:p>
     <w:p>
@@ -2361,7 +2556,7 @@
                 <wp:positionV relativeFrom="paragraph">
                   <wp:posOffset>71120</wp:posOffset>
                 </wp:positionV>
-                <wp:extent cx="3189605" cy="915035"/>
+                <wp:extent cx="3190240" cy="915670"/>
                 <wp:effectExtent l="0" t="0" r="0" b="0"/>
                 <wp:wrapNone/>
                 <wp:docPr id="17" name="Text Box 14"/>
@@ -2372,7 +2567,7 @@
                       <wps:spPr>
                         <a:xfrm>
                           <a:off x="0" y="0"/>
-                          <a:ext cx="3188880" cy="914400"/>
+                          <a:ext cx="3189600" cy="915120"/>
                         </a:xfrm>
                         <a:prstGeom prst="rect">
                           <a:avLst/>
@@ -2409,14 +2604,10 @@
                           <w:p>
                             <w:pPr>
                               <w:pStyle w:val="FrameContents"/>
-                              <w:rPr>
-                                <w:color w:val="auto"/>
-                              </w:rPr>
+                              <w:rPr/>
                             </w:pPr>
                             <w:r>
-                              <w:rPr>
-                                <w:color w:val="auto"/>
-                              </w:rPr>
+                              <w:rPr/>
                             </w:r>
                           </w:p>
                         </w:txbxContent>
@@ -2433,7 +2624,7 @@
           </mc:Choice>
           <mc:Fallback>
             <w:pict>
-              <v:rect id="shape_0" ID="Text Box 14" fillcolor="white" stroked="f" style="position:absolute;margin-left:270pt;margin-top:5.6pt;width:251.05pt;height:71.95pt" wp14:anchorId="6A74CFBA">
+              <v:rect id="shape_0" ID="Text Box 14" fillcolor="white" stroked="f" style="position:absolute;margin-left:270pt;margin-top:5.6pt;width:251.1pt;height:72pt" wp14:anchorId="6A74CFBA">
                 <w10:wrap type="square"/>
                 <v:fill o:detectmouseclick="t" type="solid" color2="black"/>
                 <v:stroke color="#3465a4" weight="6480" joinstyle="round" endcap="flat"/>
@@ -2456,14 +2647,10 @@
                     <w:p>
                       <w:pPr>
                         <w:pStyle w:val="FrameContents"/>
-                        <w:rPr>
-                          <w:color w:val="auto"/>
-                        </w:rPr>
+                        <w:rPr/>
                       </w:pPr>
                       <w:r>
-                        <w:rPr>
-                          <w:color w:val="auto"/>
-                        </w:rPr>
+                        <w:rPr/>
                       </w:r>
                     </w:p>
                   </w:txbxContent>
@@ -2616,7 +2803,7 @@
                 <wp:positionV relativeFrom="paragraph">
                   <wp:posOffset>2128520</wp:posOffset>
                 </wp:positionV>
-                <wp:extent cx="3631565" cy="741045"/>
+                <wp:extent cx="3632200" cy="741680"/>
                 <wp:effectExtent l="0" t="0" r="1270" b="0"/>
                 <wp:wrapNone/>
                 <wp:docPr id="19" name="Text Box 20"/>
@@ -2627,7 +2814,7 @@
                       <wps:spPr>
                         <a:xfrm>
                           <a:off x="0" y="0"/>
-                          <a:ext cx="3630960" cy="740520"/>
+                          <a:ext cx="3631680" cy="740880"/>
                         </a:xfrm>
                         <a:prstGeom prst="rect">
                           <a:avLst/>
@@ -2664,14 +2851,10 @@
                           <w:p>
                             <w:pPr>
                               <w:pStyle w:val="FrameContents"/>
-                              <w:rPr>
-                                <w:color w:val="auto"/>
-                              </w:rPr>
+                              <w:rPr/>
                             </w:pPr>
                             <w:r>
-                              <w:rPr>
-                                <w:color w:val="auto"/>
-                              </w:rPr>
+                              <w:rPr/>
                             </w:r>
                           </w:p>
                         </w:txbxContent>
@@ -2688,7 +2871,7 @@
           </mc:Choice>
           <mc:Fallback>
             <w:pict>
-              <v:rect id="shape_0" ID="Text Box 20" fillcolor="white" stroked="f" style="position:absolute;margin-left:-56pt;margin-top:167.6pt;width:285.85pt;height:58.25pt" wp14:anchorId="3B6D7355">
+              <v:rect id="shape_0" ID="Text Box 20" fillcolor="white" stroked="f" style="position:absolute;margin-left:-56pt;margin-top:167.6pt;width:285.9pt;height:58.3pt" wp14:anchorId="3B6D7355">
                 <w10:wrap type="square"/>
                 <v:fill o:detectmouseclick="t" type="solid" color2="black"/>
                 <v:stroke color="#3465a4" weight="6480" joinstyle="round" endcap="flat"/>
@@ -2711,14 +2894,10 @@
                     <w:p>
                       <w:pPr>
                         <w:pStyle w:val="FrameContents"/>
-                        <w:rPr>
-                          <w:color w:val="auto"/>
-                        </w:rPr>
+                        <w:rPr/>
                       </w:pPr>
                       <w:r>
-                        <w:rPr>
-                          <w:color w:val="auto"/>
-                        </w:rPr>
+                        <w:rPr/>
                       </w:r>
                     </w:p>
                   </w:txbxContent>
@@ -2738,7 +2917,7 @@
                 <wp:positionV relativeFrom="paragraph">
                   <wp:posOffset>2128520</wp:posOffset>
                 </wp:positionV>
-                <wp:extent cx="3566795" cy="741045"/>
+                <wp:extent cx="3567430" cy="741680"/>
                 <wp:effectExtent l="0" t="0" r="2540" b="0"/>
                 <wp:wrapNone/>
                 <wp:docPr id="21" name="Text Box 21"/>
@@ -2749,7 +2928,7 @@
                       <wps:spPr>
                         <a:xfrm>
                           <a:off x="0" y="0"/>
-                          <a:ext cx="3566160" cy="740520"/>
+                          <a:ext cx="3566880" cy="740880"/>
                         </a:xfrm>
                         <a:prstGeom prst="rect">
                           <a:avLst/>
@@ -2786,14 +2965,10 @@
                           <w:p>
                             <w:pPr>
                               <w:pStyle w:val="FrameContents"/>
-                              <w:rPr>
-                                <w:color w:val="auto"/>
-                              </w:rPr>
+                              <w:rPr/>
                             </w:pPr>
                             <w:r>
-                              <w:rPr>
-                                <w:color w:val="auto"/>
-                              </w:rPr>
+                              <w:rPr/>
                             </w:r>
                           </w:p>
                         </w:txbxContent>
@@ -2810,7 +2985,7 @@
           </mc:Choice>
           <mc:Fallback>
             <w:pict>
-              <v:rect id="shape_0" ID="Text Box 21" fillcolor="white" stroked="f" style="position:absolute;margin-left:244.4pt;margin-top:167.6pt;width:280.75pt;height:58.25pt" wp14:anchorId="74F1C64E">
+              <v:rect id="shape_0" ID="Text Box 21" fillcolor="white" stroked="f" style="position:absolute;margin-left:244.4pt;margin-top:167.6pt;width:280.8pt;height:58.3pt" wp14:anchorId="74F1C64E">
                 <w10:wrap type="square"/>
                 <v:fill o:detectmouseclick="t" type="solid" color2="black"/>
                 <v:stroke color="#3465a4" weight="6480" joinstyle="round" endcap="flat"/>
@@ -2833,14 +3008,10 @@
                     <w:p>
                       <w:pPr>
                         <w:pStyle w:val="FrameContents"/>
-                        <w:rPr>
-                          <w:color w:val="auto"/>
-                        </w:rPr>
+                        <w:rPr/>
                       </w:pPr>
                       <w:r>
-                        <w:rPr>
-                          <w:color w:val="auto"/>
-                        </w:rPr>
+                        <w:rPr/>
                       </w:r>
                     </w:p>
                   </w:txbxContent>
@@ -2961,176 +3132,6 @@
         <w:rPr/>
       </w:r>
     </w:p>
-    <w:p>
-      <w:pPr>
-        <w:pStyle w:val="Normal"/>
-        <w:ind w:firstLine="720"/>
-        <w:rPr/>
-      </w:pPr>
-      <w:r>
-        <w:rPr/>
-      </w:r>
-    </w:p>
-    <w:p>
-      <w:pPr>
-        <w:pStyle w:val="Normal"/>
-        <w:ind w:firstLine="720"/>
-        <w:rPr/>
-      </w:pPr>
-      <w:r>
-        <w:rPr/>
-      </w:r>
-    </w:p>
-    <w:p>
-      <w:pPr>
-        <w:pStyle w:val="Normal"/>
-        <w:ind w:firstLine="720"/>
-        <w:rPr/>
-      </w:pPr>
-      <w:r>
-        <w:rPr/>
-      </w:r>
-    </w:p>
-    <w:p>
-      <w:pPr>
-        <w:pStyle w:val="Normal"/>
-        <w:ind w:firstLine="720"/>
-        <w:rPr/>
-      </w:pPr>
-      <w:r>
-        <w:rPr/>
-      </w:r>
-    </w:p>
-    <w:p>
-      <w:pPr>
-        <w:pStyle w:val="Normal"/>
-        <w:ind w:firstLine="720"/>
-        <w:rPr/>
-      </w:pPr>
-      <w:r>
-        <w:rPr/>
-      </w:r>
-    </w:p>
-    <w:p>
-      <w:pPr>
-        <w:pStyle w:val="Normal"/>
-        <w:ind w:firstLine="720"/>
-        <w:rPr/>
-      </w:pPr>
-      <w:r>
-        <w:rPr/>
-      </w:r>
-    </w:p>
-    <w:p>
-      <w:pPr>
-        <w:pStyle w:val="Normal"/>
-        <w:ind w:firstLine="720"/>
-        <w:rPr/>
-      </w:pPr>
-      <w:r>
-        <w:rPr/>
-      </w:r>
-    </w:p>
-    <w:p>
-      <w:pPr>
-        <w:pStyle w:val="Normal"/>
-        <w:ind w:firstLine="720"/>
-        <w:rPr/>
-      </w:pPr>
-      <w:r>
-        <w:rPr/>
-      </w:r>
-    </w:p>
-    <w:p>
-      <w:pPr>
-        <w:pStyle w:val="Normal"/>
-        <w:ind w:firstLine="720"/>
-        <w:rPr/>
-      </w:pPr>
-      <w:r>
-        <w:rPr/>
-      </w:r>
-    </w:p>
-    <w:p>
-      <w:pPr>
-        <w:pStyle w:val="Normal"/>
-        <w:ind w:firstLine="720"/>
-        <w:rPr/>
-      </w:pPr>
-      <w:r>
-        <w:rPr/>
-      </w:r>
-    </w:p>
-    <w:p>
-      <w:pPr>
-        <w:pStyle w:val="Normal"/>
-        <w:ind w:firstLine="720"/>
-        <w:rPr/>
-      </w:pPr>
-      <w:r>
-        <w:rPr/>
-      </w:r>
-    </w:p>
-    <w:p>
-      <w:pPr>
-        <w:pStyle w:val="Normal"/>
-        <w:ind w:firstLine="720"/>
-        <w:rPr/>
-      </w:pPr>
-      <w:r>
-        <w:rPr/>
-      </w:r>
-    </w:p>
-    <w:p>
-      <w:pPr>
-        <w:pStyle w:val="Normal"/>
-        <w:ind w:firstLine="720"/>
-        <w:rPr/>
-      </w:pPr>
-      <w:r>
-        <w:rPr/>
-      </w:r>
-    </w:p>
-    <w:p>
-      <w:pPr>
-        <w:pStyle w:val="Normal"/>
-        <w:ind w:firstLine="720"/>
-        <w:rPr/>
-      </w:pPr>
-      <w:r>
-        <w:rPr/>
-      </w:r>
-    </w:p>
-    <w:p>
-      <w:pPr>
-        <w:pStyle w:val="Normal"/>
-        <w:ind w:firstLine="720"/>
-        <w:rPr/>
-      </w:pPr>
-      <w:r>
-        <w:rPr/>
-      </w:r>
-    </w:p>
-    <w:p>
-      <w:pPr>
-        <w:pStyle w:val="Normal"/>
-        <w:ind w:firstLine="720"/>
-        <w:rPr/>
-      </w:pPr>
-      <w:r>
-        <w:rPr/>
-      </w:r>
-    </w:p>
-    <w:p>
-      <w:pPr>
-        <w:pStyle w:val="Normal"/>
-        <w:ind w:firstLine="720"/>
-        <w:rPr/>
-      </w:pPr>
-      <w:r>
-        <w:rPr/>
-      </w:r>
-    </w:p>
     <w:sectPr>
       <w:type w:val="nextPage"/>
       <w:pgSz w:w="12240" w:h="15840"/>
@@ -3150,15 +3151,14 @@
     <w:lvl w:ilvl="0">
       <w:start w:val="1"/>
       <w:numFmt w:val="bullet"/>
-      <w:lvlText w:val="-"/>
+      <w:lvlText w:val=""/>
       <w:lvlJc w:val="left"/>
       <w:pPr>
         <w:ind w:left="1440" w:hanging="360"/>
       </w:pPr>
       <w:rPr>
-        <w:rFonts w:ascii="Calibri" w:hAnsi="Calibri" w:cs="Calibri" w:hint="default"/>
-        <w:b/>
-        <w:rFonts w:cs="Calibri"/>
+        <w:rFonts w:ascii="Symbol" w:hAnsi="Symbol" w:cs="Symbol" w:hint="default"/>
+        <w:rFonts w:cs="OpenSymbol"/>
       </w:rPr>
     </w:lvl>
     <w:lvl w:ilvl="1">
@@ -3270,13 +3270,14 @@
     <w:lvl w:ilvl="0">
       <w:start w:val="1"/>
       <w:numFmt w:val="bullet"/>
-      <w:lvlText w:val=""/>
+      <w:lvlText w:val=""/>
       <w:lvlJc w:val="left"/>
       <w:pPr>
         <w:ind w:left="360" w:hanging="360"/>
       </w:pPr>
       <w:rPr>
         <w:rFonts w:ascii="Wingdings" w:hAnsi="Wingdings" w:cs="Wingdings" w:hint="default"/>
+        <w:rFonts w:cs="OpenSymbol"/>
       </w:rPr>
     </w:lvl>
     <w:lvl w:ilvl="1">
@@ -3289,6 +3290,7 @@
       </w:pPr>
       <w:rPr>
         <w:rFonts w:ascii="Wingdings" w:hAnsi="Wingdings" w:cs="Wingdings" w:hint="default"/>
+        <w:rFonts w:cs="Wingdings"/>
       </w:rPr>
     </w:lvl>
     <w:lvl w:ilvl="2">
@@ -3301,6 +3303,8 @@
       </w:pPr>
       <w:rPr>
         <w:rFonts w:ascii="Wingdings" w:hAnsi="Wingdings" w:cs="Wingdings" w:hint="default"/>
+        <w:b/>
+        <w:rFonts w:cs="Wingdings"/>
       </w:rPr>
     </w:lvl>
     <w:lvl w:ilvl="3">
@@ -3313,6 +3317,7 @@
       </w:pPr>
       <w:rPr>
         <w:rFonts w:ascii="Symbol" w:hAnsi="Symbol" w:cs="Symbol" w:hint="default"/>
+        <w:rFonts w:cs="Symbol"/>
       </w:rPr>
     </w:lvl>
     <w:lvl w:ilvl="4">
@@ -3325,6 +3330,7 @@
       </w:pPr>
       <w:rPr>
         <w:rFonts w:ascii="Symbol" w:hAnsi="Symbol" w:cs="Symbol" w:hint="default"/>
+        <w:rFonts w:cs="Symbol"/>
       </w:rPr>
     </w:lvl>
     <w:lvl w:ilvl="5">
@@ -3337,6 +3343,7 @@
       </w:pPr>
       <w:rPr>
         <w:rFonts w:ascii="Wingdings" w:hAnsi="Wingdings" w:cs="Wingdings" w:hint="default"/>
+        <w:rFonts w:cs="Wingdings"/>
       </w:rPr>
     </w:lvl>
     <w:lvl w:ilvl="6">
@@ -3349,6 +3356,7 @@
       </w:pPr>
       <w:rPr>
         <w:rFonts w:ascii="Wingdings" w:hAnsi="Wingdings" w:cs="Wingdings" w:hint="default"/>
+        <w:rFonts w:cs="Wingdings"/>
       </w:rPr>
     </w:lvl>
     <w:lvl w:ilvl="7">
@@ -3361,6 +3369,7 @@
       </w:pPr>
       <w:rPr>
         <w:rFonts w:ascii="Symbol" w:hAnsi="Symbol" w:cs="Symbol" w:hint="default"/>
+        <w:rFonts w:cs="Symbol"/>
       </w:rPr>
     </w:lvl>
     <w:lvl w:ilvl="8">
@@ -3373,10 +3382,148 @@
       </w:pPr>
       <w:rPr>
         <w:rFonts w:ascii="Symbol" w:hAnsi="Symbol" w:cs="Symbol" w:hint="default"/>
+        <w:rFonts w:cs="Symbol"/>
       </w:rPr>
     </w:lvl>
   </w:abstractNum>
   <w:abstractNum w:abstractNumId="3">
+    <w:lvl w:ilvl="0">
+      <w:start w:val="1"/>
+      <w:numFmt w:val="bullet"/>
+      <w:lvlText w:val=""/>
+      <w:lvlJc w:val="left"/>
+      <w:pPr>
+        <w:tabs>
+          <w:tab w:val="num" w:pos="1307"/>
+        </w:tabs>
+        <w:ind w:left="1307" w:hanging="227"/>
+      </w:pPr>
+      <w:rPr>
+        <w:rFonts w:ascii="Symbol" w:hAnsi="Symbol" w:cs="Symbol" w:hint="default"/>
+      </w:rPr>
+    </w:lvl>
+    <w:lvl w:ilvl="1">
+      <w:start w:val="1"/>
+      <w:numFmt w:val="bullet"/>
+      <w:lvlText w:val=""/>
+      <w:lvlJc w:val="left"/>
+      <w:pPr>
+        <w:tabs>
+          <w:tab w:val="num" w:pos="1534"/>
+        </w:tabs>
+        <w:ind w:left="1534" w:hanging="227"/>
+      </w:pPr>
+      <w:rPr>
+        <w:rFonts w:ascii="Symbol" w:hAnsi="Symbol" w:cs="Symbol" w:hint="default"/>
+      </w:rPr>
+    </w:lvl>
+    <w:lvl w:ilvl="2">
+      <w:start w:val="1"/>
+      <w:numFmt w:val="bullet"/>
+      <w:lvlText w:val=""/>
+      <w:lvlJc w:val="left"/>
+      <w:pPr>
+        <w:tabs>
+          <w:tab w:val="num" w:pos="1760"/>
+        </w:tabs>
+        <w:ind w:left="1760" w:hanging="227"/>
+      </w:pPr>
+      <w:rPr>
+        <w:rFonts w:ascii="Symbol" w:hAnsi="Symbol" w:cs="Symbol" w:hint="default"/>
+      </w:rPr>
+    </w:lvl>
+    <w:lvl w:ilvl="3">
+      <w:start w:val="1"/>
+      <w:numFmt w:val="bullet"/>
+      <w:lvlText w:val=""/>
+      <w:lvlJc w:val="left"/>
+      <w:pPr>
+        <w:tabs>
+          <w:tab w:val="num" w:pos="1987"/>
+        </w:tabs>
+        <w:ind w:left="1987" w:hanging="227"/>
+      </w:pPr>
+      <w:rPr>
+        <w:rFonts w:ascii="Symbol" w:hAnsi="Symbol" w:cs="Symbol" w:hint="default"/>
+      </w:rPr>
+    </w:lvl>
+    <w:lvl w:ilvl="4">
+      <w:start w:val="1"/>
+      <w:numFmt w:val="bullet"/>
+      <w:lvlText w:val=""/>
+      <w:lvlJc w:val="left"/>
+      <w:pPr>
+        <w:tabs>
+          <w:tab w:val="num" w:pos="2214"/>
+        </w:tabs>
+        <w:ind w:left="2214" w:hanging="227"/>
+      </w:pPr>
+      <w:rPr>
+        <w:rFonts w:ascii="Symbol" w:hAnsi="Symbol" w:cs="Symbol" w:hint="default"/>
+      </w:rPr>
+    </w:lvl>
+    <w:lvl w:ilvl="5">
+      <w:start w:val="1"/>
+      <w:numFmt w:val="bullet"/>
+      <w:lvlText w:val=""/>
+      <w:lvlJc w:val="left"/>
+      <w:pPr>
+        <w:tabs>
+          <w:tab w:val="num" w:pos="2441"/>
+        </w:tabs>
+        <w:ind w:left="2441" w:hanging="227"/>
+      </w:pPr>
+      <w:rPr>
+        <w:rFonts w:ascii="Symbol" w:hAnsi="Symbol" w:cs="Symbol" w:hint="default"/>
+      </w:rPr>
+    </w:lvl>
+    <w:lvl w:ilvl="6">
+      <w:start w:val="1"/>
+      <w:numFmt w:val="bullet"/>
+      <w:lvlText w:val=""/>
+      <w:lvlJc w:val="left"/>
+      <w:pPr>
+        <w:tabs>
+          <w:tab w:val="num" w:pos="2667"/>
+        </w:tabs>
+        <w:ind w:left="2667" w:hanging="227"/>
+      </w:pPr>
+      <w:rPr>
+        <w:rFonts w:ascii="Symbol" w:hAnsi="Symbol" w:cs="Symbol" w:hint="default"/>
+      </w:rPr>
+    </w:lvl>
+    <w:lvl w:ilvl="7">
+      <w:start w:val="1"/>
+      <w:numFmt w:val="bullet"/>
+      <w:lvlText w:val=""/>
+      <w:lvlJc w:val="left"/>
+      <w:pPr>
+        <w:tabs>
+          <w:tab w:val="num" w:pos="2894"/>
+        </w:tabs>
+        <w:ind w:left="2894" w:hanging="227"/>
+      </w:pPr>
+      <w:rPr>
+        <w:rFonts w:ascii="Symbol" w:hAnsi="Symbol" w:cs="Symbol" w:hint="default"/>
+      </w:rPr>
+    </w:lvl>
+    <w:lvl w:ilvl="8">
+      <w:start w:val="1"/>
+      <w:numFmt w:val="bullet"/>
+      <w:lvlText w:val=""/>
+      <w:lvlJc w:val="left"/>
+      <w:pPr>
+        <w:tabs>
+          <w:tab w:val="num" w:pos="3121"/>
+        </w:tabs>
+        <w:ind w:left="3121" w:hanging="227"/>
+      </w:pPr>
+      <w:rPr>
+        <w:rFonts w:ascii="Symbol" w:hAnsi="Symbol" w:cs="Symbol" w:hint="default"/>
+      </w:rPr>
+    </w:lvl>
+  </w:abstractNum>
+  <w:abstractNum w:abstractNumId="4">
     <w:lvl w:ilvl="0">
       <w:start w:val="1"/>
       <w:numFmt w:val="none"/>
@@ -3477,6 +3624,9 @@
   <w:num w:numId="3">
     <w:abstractNumId w:val="3"/>
   </w:num>
+  <w:num w:numId="4">
+    <w:abstractNumId w:val="4"/>
+  </w:num>
 </w:numbering>
 </file>
 
@@ -3486,7 +3636,6 @@
     <w:rPrDefault>
       <w:rPr>
         <w:rFonts w:ascii="Calibri" w:hAnsi="Calibri" w:eastAsia="新細明體" w:cs="" w:asciiTheme="minorHAnsi" w:cstheme="minorBidi" w:eastAsiaTheme="minorEastAsia" w:hAnsiTheme="minorHAnsi"/>
-        <w:sz w:val="24"/>
         <w:szCs w:val="24"/>
         <w:lang w:val="en-CA" w:eastAsia="zh-TW" w:bidi="ar-SA"/>
       </w:rPr>
@@ -4291,6 +4440,146 @@
       <w:rFonts w:cs="Wingdings"/>
     </w:rPr>
   </w:style>
+  <w:style w:type="character" w:styleId="ListLabel55">
+    <w:name w:val="ListLabel 55"/>
+    <w:qFormat/>
+    <w:rPr>
+      <w:rFonts w:cs="Calibri"/>
+      <w:b/>
+    </w:rPr>
+  </w:style>
+  <w:style w:type="character" w:styleId="ListLabel56">
+    <w:name w:val="ListLabel 56"/>
+    <w:qFormat/>
+    <w:rPr>
+      <w:rFonts w:cs="Courier New"/>
+    </w:rPr>
+  </w:style>
+  <w:style w:type="character" w:styleId="ListLabel57">
+    <w:name w:val="ListLabel 57"/>
+    <w:qFormat/>
+    <w:rPr>
+      <w:rFonts w:cs="Wingdings"/>
+    </w:rPr>
+  </w:style>
+  <w:style w:type="character" w:styleId="ListLabel58">
+    <w:name w:val="ListLabel 58"/>
+    <w:qFormat/>
+    <w:rPr>
+      <w:rFonts w:cs="Symbol"/>
+    </w:rPr>
+  </w:style>
+  <w:style w:type="character" w:styleId="ListLabel59">
+    <w:name w:val="ListLabel 59"/>
+    <w:qFormat/>
+    <w:rPr>
+      <w:rFonts w:cs="Courier New"/>
+    </w:rPr>
+  </w:style>
+  <w:style w:type="character" w:styleId="ListLabel60">
+    <w:name w:val="ListLabel 60"/>
+    <w:qFormat/>
+    <w:rPr>
+      <w:rFonts w:cs="Wingdings"/>
+    </w:rPr>
+  </w:style>
+  <w:style w:type="character" w:styleId="ListLabel61">
+    <w:name w:val="ListLabel 61"/>
+    <w:qFormat/>
+    <w:rPr>
+      <w:rFonts w:cs="Symbol"/>
+    </w:rPr>
+  </w:style>
+  <w:style w:type="character" w:styleId="ListLabel62">
+    <w:name w:val="ListLabel 62"/>
+    <w:qFormat/>
+    <w:rPr>
+      <w:rFonts w:cs="Courier New"/>
+    </w:rPr>
+  </w:style>
+  <w:style w:type="character" w:styleId="ListLabel63">
+    <w:name w:val="ListLabel 63"/>
+    <w:qFormat/>
+    <w:rPr>
+      <w:rFonts w:cs="Wingdings"/>
+    </w:rPr>
+  </w:style>
+  <w:style w:type="character" w:styleId="ListLabel64">
+    <w:name w:val="ListLabel 64"/>
+    <w:qFormat/>
+    <w:rPr>
+      <w:rFonts w:cs="Wingdings"/>
+    </w:rPr>
+  </w:style>
+  <w:style w:type="character" w:styleId="ListLabel65">
+    <w:name w:val="ListLabel 65"/>
+    <w:qFormat/>
+    <w:rPr>
+      <w:rFonts w:cs="Wingdings"/>
+    </w:rPr>
+  </w:style>
+  <w:style w:type="character" w:styleId="ListLabel66">
+    <w:name w:val="ListLabel 66"/>
+    <w:qFormat/>
+    <w:rPr>
+      <w:rFonts w:cs="Wingdings"/>
+      <w:b/>
+    </w:rPr>
+  </w:style>
+  <w:style w:type="character" w:styleId="ListLabel67">
+    <w:name w:val="ListLabel 67"/>
+    <w:qFormat/>
+    <w:rPr>
+      <w:rFonts w:cs="Symbol"/>
+    </w:rPr>
+  </w:style>
+  <w:style w:type="character" w:styleId="ListLabel68">
+    <w:name w:val="ListLabel 68"/>
+    <w:qFormat/>
+    <w:rPr>
+      <w:rFonts w:cs="Symbol"/>
+    </w:rPr>
+  </w:style>
+  <w:style w:type="character" w:styleId="ListLabel69">
+    <w:name w:val="ListLabel 69"/>
+    <w:qFormat/>
+    <w:rPr>
+      <w:rFonts w:cs="Wingdings"/>
+    </w:rPr>
+  </w:style>
+  <w:style w:type="character" w:styleId="ListLabel70">
+    <w:name w:val="ListLabel 70"/>
+    <w:qFormat/>
+    <w:rPr>
+      <w:rFonts w:cs="Wingdings"/>
+    </w:rPr>
+  </w:style>
+  <w:style w:type="character" w:styleId="ListLabel71">
+    <w:name w:val="ListLabel 71"/>
+    <w:qFormat/>
+    <w:rPr>
+      <w:rFonts w:cs="Symbol"/>
+    </w:rPr>
+  </w:style>
+  <w:style w:type="character" w:styleId="ListLabel72">
+    <w:name w:val="ListLabel 72"/>
+    <w:qFormat/>
+    <w:rPr>
+      <w:rFonts w:cs="Symbol"/>
+    </w:rPr>
+  </w:style>
+  <w:style w:type="character" w:styleId="Bullets">
+    <w:name w:val="Bullets"/>
+    <w:qFormat/>
+    <w:rPr>
+      <w:rFonts w:ascii="OpenSymbol" w:hAnsi="OpenSymbol" w:eastAsia="OpenSymbol" w:cs="OpenSymbol"/>
+    </w:rPr>
+  </w:style>
+  <w:style w:type="character" w:styleId="NumberingSymbols">
+    <w:name w:val="Numbering Symbols"/>
+    <w:qFormat/>
+    <w:rPr/>
+  </w:style>
   <w:style w:type="paragraph" w:styleId="Heading">
     <w:name w:val="Heading"/>
     <w:basedOn w:val="Normal"/>
@@ -4390,6 +4679,10 @@
     <w:uiPriority w:val="99"/>
     <w:semiHidden/>
     <w:unhideWhenUsed/>
+    <w:qFormat/>
+  </w:style>
+  <w:style w:type="numbering" w:styleId="List1">
+    <w:name w:val="List 1"/>
     <w:qFormat/>
   </w:style>
   <w:style w:type="table" w:default="1" w:styleId="TableNormal">

</xml_diff>

<commit_message>
"Added code quality review"
</commit_message>
<xml_diff>
--- a/Documents/Phase3Report.docx
+++ b/Documents/Phase3Report.docx
@@ -681,7 +681,7 @@
                 <wp:positionV relativeFrom="paragraph">
                   <wp:posOffset>50165</wp:posOffset>
                 </wp:positionV>
-                <wp:extent cx="2581275" cy="624840"/>
+                <wp:extent cx="2581910" cy="625475"/>
                 <wp:effectExtent l="0" t="0" r="0" b="0"/>
                 <wp:wrapNone/>
                 <wp:docPr id="2" name="Text Box 24"/>
@@ -692,7 +692,7 @@
                       <wps:spPr>
                         <a:xfrm>
                           <a:off x="0" y="0"/>
-                          <a:ext cx="2580480" cy="624240"/>
+                          <a:ext cx="2581200" cy="624960"/>
                         </a:xfrm>
                         <a:prstGeom prst="rect">
                           <a:avLst/>
@@ -749,7 +749,7 @@
           </mc:Choice>
           <mc:Fallback>
             <w:pict>
-              <v:rect id="shape_0" ID="Text Box 24" fillcolor="white" stroked="f" style="position:absolute;margin-left:327.15pt;margin-top:3.95pt;width:203.15pt;height:49.1pt" wp14:anchorId="142E07E7">
+              <v:rect id="shape_0" ID="Text Box 24" fillcolor="white" stroked="f" style="position:absolute;margin-left:327.15pt;margin-top:3.95pt;width:203.2pt;height:49.15pt" wp14:anchorId="142E07E7">
                 <w10:wrap type="square"/>
                 <v:fill o:detectmouseclick="t" type="solid" color2="black"/>
                 <v:stroke color="#3465a4" weight="6480" joinstyle="round" endcap="flat"/>
@@ -952,19 +952,7 @@
         <w:rPr>
           <w:u w:val="none"/>
         </w:rPr>
-        <w:t xml:space="preserve"> </w:t>
-      </w:r>
-      <w:r>
-        <w:rPr>
-          <w:u w:val="none"/>
-        </w:rPr>
-        <w:t xml:space="preserve">This feature involves interactions between the player, enemy, and cell classes. We want to show that the enemy is able to determine where it should move correctly based on where the player is. In order to test this we utilized the player’s move method to </w:t>
-      </w:r>
-      <w:r>
-        <w:rPr>
-          <w:u w:val="none"/>
-        </w:rPr>
-        <w:t>place a player on the board. We then run the beacon method to modify the weighted map which the enemy uses to track the player. Lastly, we move the enemy using the update method.</w:t>
+        <w:t xml:space="preserve"> This feature involves interactions between the player, enemy, and cell classes. We want to show that the enemy is able to determine where it should move correctly based on where the player is. In order to test this we utilized the player’s move method to place a player on the board. We then run the beacon method to modify the weighted map which the enemy uses to track the player. Lastly, we move the enemy using the update method.</w:t>
       </w:r>
     </w:p>
     <w:p>
@@ -986,73 +974,13 @@
         <w:rPr>
           <w:u w:val="none"/>
         </w:rPr>
-        <w:t xml:space="preserve"> </w:t>
-      </w:r>
-      <w:r>
-        <w:rPr>
-          <w:u w:val="none"/>
-        </w:rPr>
-        <w:t>To test this interaction, a class called ITEnemyTracker is create</w:t>
-      </w:r>
-      <w:r>
-        <w:rPr>
-          <w:u w:val="none"/>
-        </w:rPr>
-        <w:t>d</w:t>
-      </w:r>
-      <w:r>
-        <w:rPr>
-          <w:u w:val="none"/>
-        </w:rPr>
-        <w:t xml:space="preserve">. The class contains one large test case </w:t>
-      </w:r>
-      <w:r>
-        <w:rPr>
-          <w:u w:val="none"/>
-        </w:rPr>
-        <w:t xml:space="preserve">which makes sure that the Enemy is moving in the expected X and Y coordinates </w:t>
-      </w:r>
-      <w:r>
-        <w:rPr>
-          <w:u w:val="none"/>
-        </w:rPr>
-        <w:t>for what is effectively 6 Ticks. We know which path the enemy must take because the player remains stationary during the tests.</w:t>
-      </w:r>
-      <w:r>
-        <w:rPr>
-          <w:u w:val="none"/>
-        </w:rPr>
-        <w:t xml:space="preserve"> </w:t>
-      </w:r>
-      <w:r>
-        <w:rPr>
-          <w:u w:val="none"/>
-        </w:rPr>
-        <w:t>T</w:t>
-      </w:r>
-      <w:r>
-        <w:rPr>
-          <w:u w:val="none"/>
-        </w:rPr>
-        <w:t xml:space="preserve">herefore we have a series assertions </w:t>
-      </w:r>
-      <w:r>
-        <w:rPr>
-          <w:u w:val="none"/>
-        </w:rPr>
-        <w:t>that checks that the x and y coordinates of the enemy match what we would expect after each update.</w:t>
-      </w:r>
-      <w:r>
-        <w:rPr>
-          <w:u w:val="none"/>
-        </w:rPr>
-        <w:t xml:space="preserve"> </w:t>
-      </w:r>
-    </w:p>
-    <w:p>
-      <w:pPr>
-        <w:pStyle w:val="ListParagraph"/>
-        <w:ind w:hanging="0"/>
+        <w:t xml:space="preserve"> To test this interaction, a class called ITEnemyTracker is created. The class contains one large test case which makes sure that the Enemy is moving in the expected X and Y coordinates for what is effectively 6 Ticks. We know which path the enemy must take because the player remains stationary during the tests. Therefore we have a series assertions that checks that the x and y coordinates of the enemy match what we would expect after each update. </w:t>
+      </w:r>
+    </w:p>
+    <w:p>
+      <w:pPr>
+        <w:pStyle w:val="ListParagraph"/>
+        <w:ind w:left="720" w:hanging="0"/>
         <w:rPr>
           <w:b/>
           <w:b/>
@@ -1084,28 +1012,7 @@
           <w:b/>
           <w:bCs/>
         </w:rPr>
-        <w:t xml:space="preserve">Interaction </w:t>
-      </w:r>
-      <w:r>
-        <w:rPr>
-          <w:b/>
-          <w:bCs/>
-        </w:rPr>
-        <w:t>3</w:t>
-      </w:r>
-      <w:r>
-        <w:rPr>
-          <w:b/>
-          <w:bCs/>
-        </w:rPr>
-        <w:t xml:space="preserve">: </w:t>
-      </w:r>
-      <w:r>
-        <w:rPr>
-          <w:b/>
-          <w:bCs/>
-        </w:rPr>
-        <w:t>Main Frame</w:t>
+        <w:t>Interaction 3: Main Frame</w:t>
       </w:r>
     </w:p>
     <w:p>
@@ -1148,55 +1055,7 @@
           <w:bCs w:val="false"/>
           <w:u w:val="none"/>
         </w:rPr>
-        <w:t xml:space="preserve"> </w:t>
-      </w:r>
-      <w:r>
-        <w:rPr>
-          <w:b w:val="false"/>
-          <w:bCs w:val="false"/>
-          <w:u w:val="none"/>
-        </w:rPr>
-        <w:t xml:space="preserve">This feature involves interactions between the </w:t>
-      </w:r>
-      <w:r>
-        <w:rPr>
-          <w:b w:val="false"/>
-          <w:bCs w:val="false"/>
-          <w:u w:val="none"/>
-        </w:rPr>
-        <w:t>Main</w:t>
-      </w:r>
-      <w:r>
-        <w:rPr>
-          <w:b w:val="false"/>
-          <w:bCs w:val="false"/>
-          <w:u w:val="none"/>
-        </w:rPr>
-        <w:t xml:space="preserve"> and </w:t>
-      </w:r>
-      <w:r>
-        <w:rPr>
-          <w:b w:val="false"/>
-          <w:bCs w:val="false"/>
-          <w:u w:val="none"/>
-        </w:rPr>
-        <w:t>Frame</w:t>
-      </w:r>
-      <w:r>
-        <w:rPr>
-          <w:b w:val="false"/>
-          <w:bCs w:val="false"/>
-          <w:u w:val="none"/>
-        </w:rPr>
-        <w:t xml:space="preserve">classes. </w:t>
-      </w:r>
-      <w:r>
-        <w:rPr>
-          <w:b w:val="false"/>
-          <w:bCs w:val="false"/>
-          <w:u w:val="none"/>
-        </w:rPr>
-        <w:t>We want to make sure that the Frame Classes and Main Classes are producing the expected objects.</w:t>
+        <w:t xml:space="preserve"> This feature involves interactions between the Main and Frameclasses. We want to make sure that the Frame Classes and Main Classes are producing the expected objects.</w:t>
       </w:r>
     </w:p>
     <w:p>
@@ -1226,15 +1085,7 @@
           <w:bCs w:val="false"/>
           <w:u w:val="none"/>
         </w:rPr>
-        <w:t xml:space="preserve"> </w:t>
-      </w:r>
-      <w:r>
-        <w:rPr>
-          <w:b w:val="false"/>
-          <w:bCs w:val="false"/>
-          <w:u w:val="none"/>
-        </w:rPr>
-        <w:t>In order to test this interaction we created a class called ITMainFrame. In this class we have 2 tests, the first test creates a Frame and we assert that it is not Null. The second test uses the main method for the Frame class.</w:t>
+        <w:t xml:space="preserve"> In order to test this interaction we created a class called ITMainFrame. In this class we have 2 tests, the first test creates a Frame and we assert that it is not Null. The second test uses the main method for the Frame class.</w:t>
       </w:r>
     </w:p>
     <w:p>
@@ -1252,7 +1103,10 @@
         </w:rPr>
       </w:pPr>
       <w:r>
-        <w:rPr/>
+        <w:rPr>
+          <w:b/>
+          <w:bCs/>
+        </w:rPr>
       </w:r>
     </w:p>
     <w:p>
@@ -1282,33 +1136,6 @@
     <w:p>
       <w:pPr>
         <w:pStyle w:val="Normal"/>
-        <w:rPr/>
-      </w:pPr>
-      <w:r>
-        <w:rPr/>
-      </w:r>
-    </w:p>
-    <w:p>
-      <w:pPr>
-        <w:pStyle w:val="Normal"/>
-        <w:rPr/>
-      </w:pPr>
-      <w:r>
-        <w:rPr/>
-      </w:r>
-    </w:p>
-    <w:p>
-      <w:pPr>
-        <w:pStyle w:val="Normal"/>
-        <w:rPr/>
-      </w:pPr>
-      <w:r>
-        <w:rPr/>
-      </w:r>
-    </w:p>
-    <w:p>
-      <w:pPr>
-        <w:pStyle w:val="Normal"/>
         <w:rPr>
           <w:b/>
           <w:b/>
@@ -1316,6 +1143,205 @@
           <w:sz w:val="28"/>
           <w:szCs w:val="28"/>
         </w:rPr>
+      </w:pPr>
+      <w:r>
+        <w:rPr/>
+      </w:r>
+    </w:p>
+    <w:p>
+      <w:pPr>
+        <w:pStyle w:val="Normal"/>
+        <w:rPr>
+          <w:b w:val="false"/>
+          <w:b w:val="false"/>
+          <w:bCs w:val="false"/>
+        </w:rPr>
+      </w:pPr>
+      <w:r>
+        <w:rPr>
+          <w:b w:val="false"/>
+          <w:bCs w:val="false"/>
+          <w:sz w:val="28"/>
+          <w:szCs w:val="28"/>
+        </w:rPr>
+        <w:t xml:space="preserve">After measuring the coverage with eclips it was found that our tests had 70.8% coverage. </w:t>
+      </w:r>
+      <w:r>
+        <w:rPr>
+          <w:b w:val="false"/>
+          <w:bCs w:val="false"/>
+          <w:sz w:val="28"/>
+          <w:szCs w:val="28"/>
+        </w:rPr>
+        <w:t xml:space="preserve">Diving into the metrics we see that the bulk of the missed instructions exist in the Cell class, making about 36%(459/1273) of all missed instructions(See Figure #). I dove deeper into the code and found that the bulk of all missing instructions were due to not testing random generation of items for the map and not testing drawing methods. In addition there were some private variables that we were unable to test. </w:t>
+      </w:r>
+    </w:p>
+    <w:p>
+      <w:pPr>
+        <w:pStyle w:val="Normal"/>
+        <w:rPr>
+          <w:sz w:val="28"/>
+          <w:szCs w:val="28"/>
+        </w:rPr>
+      </w:pPr>
+      <w:r>
+        <w:rPr>
+          <w:b w:val="false"/>
+          <w:bCs w:val="false"/>
+        </w:rPr>
+        <w:drawing>
+          <wp:anchor behindDoc="0" distT="0" distB="0" distL="0" distR="0" simplePos="0" locked="0" layoutInCell="1" allowOverlap="1" relativeHeight="26">
+            <wp:simplePos x="0" y="0"/>
+            <wp:positionH relativeFrom="column">
+              <wp:posOffset>-104775</wp:posOffset>
+            </wp:positionH>
+            <wp:positionV relativeFrom="paragraph">
+              <wp:posOffset>140335</wp:posOffset>
+            </wp:positionV>
+            <wp:extent cx="5943600" cy="2562225"/>
+            <wp:effectExtent l="0" t="0" r="0" b="0"/>
+            <wp:wrapSquare wrapText="largest"/>
+            <wp:docPr id="4" name="Image1" descr=""/>
+            <wp:cNvGraphicFramePr>
+              <a:graphicFrameLocks xmlns:a="http://schemas.openxmlformats.org/drawingml/2006/main" noChangeAspect="1"/>
+            </wp:cNvGraphicFramePr>
+            <a:graphic xmlns:a="http://schemas.openxmlformats.org/drawingml/2006/main">
+              <a:graphicData uri="http://schemas.openxmlformats.org/drawingml/2006/picture">
+                <pic:pic xmlns:pic="http://schemas.openxmlformats.org/drawingml/2006/picture">
+                  <pic:nvPicPr>
+                    <pic:cNvPr id="4" name="Image1" descr=""/>
+                    <pic:cNvPicPr>
+                      <a:picLocks noChangeAspect="1" noChangeArrowheads="1"/>
+                    </pic:cNvPicPr>
+                  </pic:nvPicPr>
+                  <pic:blipFill>
+                    <a:blip r:embed="rId3"/>
+                    <a:stretch>
+                      <a:fillRect/>
+                    </a:stretch>
+                  </pic:blipFill>
+                  <pic:spPr bwMode="auto">
+                    <a:xfrm>
+                      <a:off x="0" y="0"/>
+                      <a:ext cx="5943600" cy="2562225"/>
+                    </a:xfrm>
+                    <a:prstGeom prst="rect">
+                      <a:avLst/>
+                    </a:prstGeom>
+                  </pic:spPr>
+                </pic:pic>
+              </a:graphicData>
+            </a:graphic>
+          </wp:anchor>
+        </w:drawing>
+        <mc:AlternateContent>
+          <mc:Choice Requires="wps">
+            <w:drawing>
+              <wp:anchor behindDoc="0" distT="0" distB="0" distL="0" distR="0" simplePos="0" locked="0" layoutInCell="1" allowOverlap="1" relativeHeight="27">
+                <wp:simplePos x="0" y="0"/>
+                <wp:positionH relativeFrom="column">
+                  <wp:posOffset>-81280</wp:posOffset>
+                </wp:positionH>
+                <wp:positionV relativeFrom="paragraph">
+                  <wp:posOffset>2809240</wp:posOffset>
+                </wp:positionV>
+                <wp:extent cx="5906135" cy="857885"/>
+                <wp:effectExtent l="0" t="0" r="0" b="0"/>
+                <wp:wrapNone/>
+                <wp:docPr id="5" name="Shape1"/>
+                <a:graphic xmlns:a="http://schemas.openxmlformats.org/drawingml/2006/main">
+                  <a:graphicData uri="http://schemas.microsoft.com/office/word/2010/wordprocessingShape">
+                    <wps:wsp>
+                      <wps:cNvSpPr txBox="1"/>
+                      <wps:spPr>
+                        <a:xfrm>
+                          <a:off x="0" y="0"/>
+                          <a:ext cx="5905440" cy="857160"/>
+                        </a:xfrm>
+                        <a:prstGeom prst="rect">
+                          <a:avLst/>
+                        </a:prstGeom>
+                        <a:noFill/>
+                        <a:ln>
+                          <a:noFill/>
+                        </a:ln>
+                      </wps:spPr>
+                      <wps:txbx>
+                        <w:txbxContent>
+                          <w:p>
+                            <w:pPr>
+                              <w:overflowPunct w:val="false"/>
+                              <w:rPr/>
+                            </w:pPr>
+                            <w:r>
+                              <w:rPr>
+                                <w:rFonts w:asciiTheme="minorHAnsi" w:cstheme="minorBidi" w:eastAsiaTheme="minorEastAsia" w:hAnsiTheme="minorHAnsi"/>
+                              </w:rPr>
+                              <w:t xml:space="preserve">Figure #. Distribution of test coverage </w:t>
+                            </w:r>
+                          </w:p>
+                        </w:txbxContent>
+                      </wps:txbx>
+                      <wps:bodyPr wrap="square" lIns="0" rIns="0" tIns="0" bIns="0">
+                        <a:spAutoFit/>
+                      </wps:bodyPr>
+                    </wps:wsp>
+                  </a:graphicData>
+                </a:graphic>
+              </wp:anchor>
+            </w:drawing>
+          </mc:Choice>
+          <mc:Fallback>
+            <w:pict>
+              <v:shapetype id="_x005F_x0000_t202" coordsize="21600,21600" o:spt="202" path="m,l,21600l21600,21600l21600,xe">
+                <v:stroke joinstyle="miter"/>
+                <v:path gradientshapeok="t" o:connecttype="rect"/>
+              </v:shapetype>
+              <v:shape id="shape_0" ID="Shape1" stroked="f" style="position:absolute;margin-left:-6.4pt;margin-top:221.2pt;width:464.95pt;height:67.45pt" type="shapetype_202">
+                <v:textbox>
+                  <w:txbxContent>
+                    <w:p>
+                      <w:pPr>
+                        <w:overflowPunct w:val="false"/>
+                        <w:rPr/>
+                      </w:pPr>
+                      <w:r>
+                        <w:rPr>
+                          <w:rFonts w:asciiTheme="minorHAnsi" w:cstheme="minorBidi" w:eastAsiaTheme="minorEastAsia" w:hAnsiTheme="minorHAnsi"/>
+                        </w:rPr>
+                        <w:t xml:space="preserve">Figure #. Distribution of test coverage </w:t>
+                      </w:r>
+                    </w:p>
+                  </w:txbxContent>
+                </v:textbox>
+                <w10:wrap type="square"/>
+                <v:fill o:detectmouseclick="t" on="false"/>
+                <v:stroke color="black" joinstyle="round" endcap="flat"/>
+              </v:shape>
+            </w:pict>
+          </mc:Fallback>
+        </mc:AlternateContent>
+      </w:r>
+    </w:p>
+    <w:p>
+      <w:pPr>
+        <w:pStyle w:val="Normal"/>
+        <w:rPr>
+          <w:sz w:val="28"/>
+          <w:szCs w:val="28"/>
+        </w:rPr>
+      </w:pPr>
+      <w:r>
+        <w:rPr>
+          <w:b w:val="false"/>
+          <w:bCs w:val="false"/>
+        </w:rPr>
+      </w:r>
+    </w:p>
+    <w:p>
+      <w:pPr>
+        <w:pStyle w:val="Normal"/>
+        <w:rPr/>
       </w:pPr>
       <w:r>
         <w:rPr>
@@ -1364,36 +1390,67 @@
         <w:rPr/>
       </w:pPr>
       <w:r>
+        <mc:AlternateContent>
+          <mc:Choice Requires="wps">
+            <w:drawing>
+              <wp:anchor behindDoc="0" distT="0" distB="0" distL="0" distR="0" simplePos="0" locked="0" layoutInCell="1" allowOverlap="1" relativeHeight="3" wp14:anchorId="463BCE25">
+                <wp:simplePos x="0" y="0"/>
+                <wp:positionH relativeFrom="column">
+                  <wp:posOffset>3641725</wp:posOffset>
+                </wp:positionH>
+                <wp:positionV relativeFrom="paragraph">
+                  <wp:posOffset>864870</wp:posOffset>
+                </wp:positionV>
+                <wp:extent cx="2670175" cy="483870"/>
+                <wp:effectExtent l="0" t="0" r="0" b="0"/>
+                <wp:wrapNone/>
+                <wp:docPr id="6" name="Text Box 4"/>
+                <a:graphic xmlns:a="http://schemas.openxmlformats.org/drawingml/2006/main">
+                  <a:graphicData uri="http://schemas.microsoft.com/office/word/2010/wordprocessingShape">
+                    <wps:wsp>
+                      <wps:cNvSpPr/>
+                      <wps:spPr>
+                        <a:xfrm>
+                          <a:off x="0" y="0"/>
+                          <a:ext cx="2669400" cy="483120"/>
+                        </a:xfrm>
+                        <a:prstGeom prst="rect">
+                          <a:avLst/>
+                        </a:prstGeom>
+                        <a:solidFill>
+                          <a:schemeClr val="lt1"/>
+                        </a:solidFill>
+                        <a:ln w="6480">
+                          <a:noFill/>
+                        </a:ln>
+                      </wps:spPr>
+                      <wps:style>
+                        <a:lnRef idx="0"/>
+                        <a:fillRef idx="0"/>
+                        <a:effectRef idx="0"/>
+                        <a:fontRef idx="minor"/>
+                      </wps:style>
+                      <wps:bodyPr/>
+                    </wps:wsp>
+                  </a:graphicData>
+                </a:graphic>
+              </wp:anchor>
+            </w:drawing>
+          </mc:Choice>
+          <mc:Fallback>
+            <w:pict>
+              <v:rect id="shape_0" ID="Text Box 4" fillcolor="white" stroked="f" style="position:absolute;margin-left:286.75pt;margin-top:68.1pt;width:210.15pt;height:38pt" wp14:anchorId="463BCE25">
+                <w10:wrap type="none"/>
+                <v:fill o:detectmouseclick="t" type="solid" color2="black"/>
+                <v:stroke color="#3465a4" weight="6480" joinstyle="round" endcap="flat"/>
+              </v:rect>
+            </w:pict>
+          </mc:Fallback>
+        </mc:AlternateContent>
+      </w:r>
+      <w:r>
         <w:rPr/>
         <w:t>The four private int methods for wall detection originally resided in the Panel class and returned an integer variable called “direction” that only the Panel has (Figure #). However, as we created unit tests for the wall detection methods, we discovered that private methods generally are not tested, and if they are so complex that they need testing, the methods should deserve their own class. Therefore, we created a separate class called WallDetection that holds these four methods and changed them to boolean functions (Figure #). By doing this, the code is more reusable because not only the Panel class can use the wall detection methods, other classes can also use them by creating a WallDetection object and calling the methods. This improved the quality of our code and made it easier to test wall detection.</w:t>
-      </w:r>
-    </w:p>
-    <w:p>
-      <w:pPr>
-        <w:pStyle w:val="Normal"/>
-        <w:ind w:firstLine="720"/>
-        <w:rPr>
-          <w:b/>
-          <w:b/>
-          <w:bCs/>
-        </w:rPr>
-      </w:pPr>
-      <w:r>
-        <w:rPr/>
-      </w:r>
-    </w:p>
-    <w:p>
-      <w:pPr>
-        <w:pStyle w:val="Normal"/>
-        <w:ind w:firstLine="720"/>
-        <w:rPr>
-          <w:b/>
-          <w:b/>
-          <w:bCs/>
-        </w:rPr>
-      </w:pPr>
-      <w:r>
-        <w:rPr/>
       </w:r>
     </w:p>
     <w:p>
@@ -1416,7 +1473,7 @@
             <wp:extent cx="4623435" cy="1158875"/>
             <wp:effectExtent l="0" t="0" r="0" b="0"/>
             <wp:wrapNone/>
-            <wp:docPr id="4" name="Picture 6" descr="A screenshot of a cell phone&#10;&#10;Description automatically generated"/>
+            <wp:docPr id="7" name="Picture 6" descr="A screenshot of a cell phone&#10;&#10;Description automatically generated"/>
             <wp:cNvGraphicFramePr>
               <a:graphicFrameLocks xmlns:a="http://schemas.openxmlformats.org/drawingml/2006/main" noChangeAspect="1"/>
             </wp:cNvGraphicFramePr>
@@ -1424,13 +1481,13 @@
               <a:graphicData uri="http://schemas.openxmlformats.org/drawingml/2006/picture">
                 <pic:pic xmlns:pic="http://schemas.openxmlformats.org/drawingml/2006/picture">
                   <pic:nvPicPr>
-                    <pic:cNvPr id="4" name="Picture 6" descr="A screenshot of a cell phone&#10;&#10;Description automatically generated"/>
+                    <pic:cNvPr id="7" name="Picture 6" descr="A screenshot of a cell phone&#10;&#10;Description automatically generated"/>
                     <pic:cNvPicPr>
                       <a:picLocks noChangeAspect="1" noChangeArrowheads="1"/>
                     </pic:cNvPicPr>
                   </pic:nvPicPr>
                   <pic:blipFill>
-                    <a:blip r:embed="rId3"/>
+                    <a:blip r:embed="rId4"/>
                     <a:stretch>
                       <a:fillRect/>
                     </a:stretch>
@@ -1500,10 +1557,10 @@
                 <wp:positionV relativeFrom="paragraph">
                   <wp:posOffset>160020</wp:posOffset>
                 </wp:positionV>
-                <wp:extent cx="2582545" cy="575945"/>
+                <wp:extent cx="2583180" cy="576580"/>
                 <wp:effectExtent l="0" t="0" r="0" b="0"/>
                 <wp:wrapNone/>
-                <wp:docPr id="5" name="Text Box 3"/>
+                <wp:docPr id="8" name="Text Box 3"/>
                 <a:graphic xmlns:a="http://schemas.openxmlformats.org/drawingml/2006/main">
                   <a:graphicData uri="http://schemas.microsoft.com/office/word/2010/wordprocessingShape">
                     <wps:wsp>
@@ -1511,7 +1568,7 @@
                       <wps:spPr>
                         <a:xfrm>
                           <a:off x="0" y="0"/>
-                          <a:ext cx="2581920" cy="575280"/>
+                          <a:ext cx="2582640" cy="576000"/>
                         </a:xfrm>
                         <a:prstGeom prst="rect">
                           <a:avLst/>
@@ -1571,7 +1628,7 @@
           </mc:Choice>
           <mc:Fallback>
             <w:pict>
-              <v:rect id="shape_0" ID="Text Box 3" fillcolor="white" stroked="f" style="position:absolute;margin-left:319.2pt;margin-top:12.6pt;width:203.25pt;height:45.25pt">
+              <v:rect id="shape_0" ID="Text Box 3" fillcolor="white" stroked="f" style="position:absolute;margin-left:319.2pt;margin-top:12.6pt;width:203.3pt;height:45.3pt">
                 <w10:wrap type="square"/>
                 <v:fill o:detectmouseclick="t" type="solid" color2="black"/>
                 <v:stroke color="#3465a4" weight="6480" joinstyle="round" endcap="flat"/>
@@ -1651,7 +1708,7 @@
             <wp:extent cx="4623435" cy="2009775"/>
             <wp:effectExtent l="0" t="0" r="0" b="0"/>
             <wp:wrapNone/>
-            <wp:docPr id="7" name="Picture 7" descr="A screenshot of a social media post&#10;&#10;Description automatically generated"/>
+            <wp:docPr id="10" name="Picture 7" descr="A screenshot of a social media post&#10;&#10;Description automatically generated"/>
             <wp:cNvGraphicFramePr>
               <a:graphicFrameLocks xmlns:a="http://schemas.openxmlformats.org/drawingml/2006/main" noChangeAspect="1"/>
             </wp:cNvGraphicFramePr>
@@ -1659,13 +1716,13 @@
               <a:graphicData uri="http://schemas.openxmlformats.org/drawingml/2006/picture">
                 <pic:pic xmlns:pic="http://schemas.openxmlformats.org/drawingml/2006/picture">
                   <pic:nvPicPr>
-                    <pic:cNvPr id="7" name="Picture 7" descr="A screenshot of a social media post&#10;&#10;Description automatically generated"/>
+                    <pic:cNvPr id="10" name="Picture 7" descr="A screenshot of a social media post&#10;&#10;Description automatically generated"/>
                     <pic:cNvPicPr>
                       <a:picLocks noChangeAspect="1" noChangeArrowheads="1"/>
                     </pic:cNvPicPr>
                   </pic:nvPicPr>
                   <pic:blipFill>
-                    <a:blip r:embed="rId4"/>
+                    <a:blip r:embed="rId5"/>
                     <a:stretch>
                       <a:fillRect/>
                     </a:stretch>
@@ -1755,55 +1812,33 @@
       <w:r>
         <w:rPr/>
       </w:r>
-    </w:p>
-    <w:p>
-      <w:pPr>
-        <w:pStyle w:val="Normal"/>
-        <w:ind w:left="1080" w:hanging="0"/>
-        <w:rPr/>
-      </w:pPr>
-      <w:r>
-        <w:rPr/>
+      <w:r>
         <mc:AlternateContent>
           <mc:Choice Requires="wps">
             <w:drawing>
-              <wp:anchor behindDoc="0" distT="0" distB="0" distL="0" distR="0" simplePos="0" locked="0" layoutInCell="1" allowOverlap="1" relativeHeight="3" wp14:anchorId="463BCE25">
+              <wp:anchor behindDoc="0" distT="0" distB="0" distL="0" distR="0" simplePos="0" locked="0" layoutInCell="1" allowOverlap="1" relativeHeight="20">
                 <wp:simplePos x="0" y="0"/>
                 <wp:positionH relativeFrom="column">
-                  <wp:posOffset>4065905</wp:posOffset>
+                  <wp:posOffset>3956050</wp:posOffset>
                 </wp:positionH>
                 <wp:positionV relativeFrom="paragraph">
-                  <wp:posOffset>114300</wp:posOffset>
+                  <wp:posOffset>99695</wp:posOffset>
                 </wp:positionV>
-                <wp:extent cx="3252470" cy="624840"/>
+                <wp:extent cx="2670175" cy="483870"/>
                 <wp:effectExtent l="0" t="0" r="0" b="0"/>
                 <wp:wrapNone/>
-                <wp:docPr id="8" name="Text Box 4"/>
+                <wp:docPr id="11" name="Frame3"/>
                 <a:graphic xmlns:a="http://schemas.openxmlformats.org/drawingml/2006/main">
                   <a:graphicData uri="http://schemas.microsoft.com/office/word/2010/wordprocessingShape">
                     <wps:wsp>
-                      <wps:cNvSpPr/>
+                      <wps:cNvSpPr txBox="1"/>
                       <wps:spPr>
                         <a:xfrm>
                           <a:off x="0" y="0"/>
-                          <a:ext cx="3251880" cy="624240"/>
+                          <a:ext cx="2670175" cy="483870"/>
                         </a:xfrm>
-                        <a:prstGeom prst="rect">
-                          <a:avLst/>
-                        </a:prstGeom>
-                        <a:solidFill>
-                          <a:schemeClr val="lt1"/>
-                        </a:solidFill>
-                        <a:ln w="6480">
-                          <a:noFill/>
-                        </a:ln>
+                        <a:prstGeom prst="rect"/>
                       </wps:spPr>
-                      <wps:style>
-                        <a:lnRef idx="0"/>
-                        <a:fillRef idx="0"/>
-                        <a:effectRef idx="0"/>
-                        <a:fontRef idx="minor"/>
-                      </wps:style>
                       <wps:txbx>
                         <w:txbxContent>
                           <w:p>
@@ -1848,8 +1883,7 @@
                           </w:p>
                         </w:txbxContent>
                       </wps:txbx>
-                      <wps:bodyPr>
-                        <a:prstTxWarp prst="textNoShape"/>
+                      <wps:bodyPr anchor="t" lIns="91440" tIns="45720" rIns="91440" bIns="45720">
                         <a:noAutofit/>
                       </wps:bodyPr>
                     </wps:wsp>
@@ -1860,10 +1894,7 @@
           </mc:Choice>
           <mc:Fallback>
             <w:pict>
-              <v:rect id="shape_0" ID="Text Box 4" fillcolor="white" stroked="f" style="position:absolute;margin-left:320.15pt;margin-top:9pt;width:256pt;height:49.1pt" wp14:anchorId="463BCE25">
-                <w10:wrap type="square"/>
-                <v:fill o:detectmouseclick="t" type="solid" color2="black"/>
-                <v:stroke color="#3465a4" weight="6480" joinstyle="round" endcap="flat"/>
+              <v:rect style="position:absolute;rotation:0;width:210.25pt;height:38.1pt;mso-wrap-distance-left:5.7pt;mso-wrap-distance-right:5.7pt;mso-wrap-distance-top:5.7pt;mso-wrap-distance-bottom:5.7pt;margin-top:7.85pt;mso-position-vertical-relative:text;margin-left:311.5pt;mso-position-horizontal-relative:text">
                 <v:textbox>
                   <w:txbxContent>
                     <w:p>
@@ -1926,44 +1957,6 @@
     </w:p>
     <w:p>
       <w:pPr>
-        <w:pStyle w:val="Normal"/>
-        <w:ind w:left="1080" w:hanging="0"/>
-        <w:rPr/>
-      </w:pPr>
-      <w:r>
-        <w:rPr/>
-      </w:r>
-    </w:p>
-    <w:p>
-      <w:pPr>
-        <w:pStyle w:val="Normal"/>
-        <w:ind w:left="1080" w:hanging="0"/>
-        <w:rPr/>
-      </w:pPr>
-      <w:r>
-        <w:rPr/>
-      </w:r>
-    </w:p>
-    <w:p>
-      <w:pPr>
-        <w:pStyle w:val="Normal"/>
-        <w:rPr/>
-      </w:pPr>
-      <w:r>
-        <w:rPr/>
-      </w:r>
-    </w:p>
-    <w:p>
-      <w:pPr>
-        <w:pStyle w:val="Normal"/>
-        <w:rPr/>
-      </w:pPr>
-      <w:r>
-        <w:rPr/>
-      </w:r>
-    </w:p>
-    <w:p>
-      <w:pPr>
         <w:pStyle w:val="ListParagraph"/>
         <w:numPr>
           <w:ilvl w:val="2"/>
@@ -1991,59 +1984,9 @@
       </w:pPr>
       <w:r>
         <w:rPr/>
-        <w:t xml:space="preserve">A bug that we found is that when we were testing the detectWin() method, a test case kept on returning error even though the logic seemed correct and the game was working perfectly fine (Figure #). One condition for Player to be still in game is when Player is on the exit cell but has not collected all the regular rewards. In this case, the string that holds the state of the game is supposed to return “GAME.” Yet, the string returned “LOSE” in the unit test (Figure #). We also made sure that Player and Moving Enemy did not collide but it was still returning “LOSE” instead of “GAME.” As a result, we modified the code for detectWin() by changing the if-else statements. It fixed the issue in that the string is finally returning the correct state for all </w:t>
-      </w:r>
-      <w:r>
-        <w:rPr/>
-        <w:t>w</w:t>
-        <w:drawing>
-          <wp:anchor behindDoc="0" distT="0" distB="0" distL="0" distR="0" simplePos="0" locked="0" layoutInCell="1" allowOverlap="1" relativeHeight="11">
-            <wp:simplePos x="0" y="0"/>
-            <wp:positionH relativeFrom="column">
-              <wp:posOffset>-425450</wp:posOffset>
-            </wp:positionH>
-            <wp:positionV relativeFrom="paragraph">
-              <wp:posOffset>1645285</wp:posOffset>
-            </wp:positionV>
-            <wp:extent cx="2865120" cy="1174750"/>
-            <wp:effectExtent l="0" t="0" r="0" b="0"/>
-            <wp:wrapNone/>
-            <wp:docPr id="10" name="Picture 16" descr="A screenshot of a cell phone&#10;&#10;Description automatically generated"/>
-            <wp:cNvGraphicFramePr>
-              <a:graphicFrameLocks xmlns:a="http://schemas.openxmlformats.org/drawingml/2006/main" noChangeAspect="1"/>
-            </wp:cNvGraphicFramePr>
-            <a:graphic xmlns:a="http://schemas.openxmlformats.org/drawingml/2006/main">
-              <a:graphicData uri="http://schemas.openxmlformats.org/drawingml/2006/picture">
-                <pic:pic xmlns:pic="http://schemas.openxmlformats.org/drawingml/2006/picture">
-                  <pic:nvPicPr>
-                    <pic:cNvPr id="10" name="Picture 16" descr="A screenshot of a cell phone&#10;&#10;Description automatically generated"/>
-                    <pic:cNvPicPr>
-                      <a:picLocks noChangeAspect="1" noChangeArrowheads="1"/>
-                    </pic:cNvPicPr>
-                  </pic:nvPicPr>
-                  <pic:blipFill>
-                    <a:blip r:embed="rId5"/>
-                    <a:stretch>
-                      <a:fillRect/>
-                    </a:stretch>
-                  </pic:blipFill>
-                  <pic:spPr bwMode="auto">
-                    <a:xfrm>
-                      <a:off x="0" y="0"/>
-                      <a:ext cx="2865120" cy="1174750"/>
-                    </a:xfrm>
-                    <a:prstGeom prst="rect">
-                      <a:avLst/>
-                    </a:prstGeom>
-                  </pic:spPr>
-                </pic:pic>
-              </a:graphicData>
-            </a:graphic>
-          </wp:anchor>
-        </w:drawing>
-      </w:r>
-      <w:r>
-        <w:rPr/>
+        <w:t>A bug that we found is that when we were testing the detectWin() method, a test case kept on returning error even though the logic seemed correct and the game was working perfectly fine (Figure #). One condition for Player to be still in game is when Player is on the exit cell but has not collected all the regular rewards. In this case, the string that holds the state of the game is supposed to return “GAME.” Yet, the string returned “LOSE” in the unit test (Figure #). We also made sure that Player and Moving Enemy did not collide but it was still returning “LOSE” instead of “GAME.” As a result, we modified the code for detectWin() by changing the if-else statements. It fixed the issue in that the string is finally returning the correct state for all w</w:t>
+      </w:r>
+      <w:r>
         <w:drawing>
           <wp:anchor behindDoc="0" distT="0" distB="0" distL="0" distR="0" simplePos="0" locked="0" layoutInCell="1" allowOverlap="1" relativeHeight="6">
             <wp:simplePos x="0" y="0"/>
@@ -2056,7 +1999,7 @@
             <wp:extent cx="3802380" cy="1336675"/>
             <wp:effectExtent l="0" t="0" r="0" b="0"/>
             <wp:wrapNone/>
-            <wp:docPr id="11" name="Picture 8" descr="A screenshot of a cell phone&#10;&#10;Description automatically generated"/>
+            <wp:docPr id="12" name="Picture 8" descr="A screenshot of a cell phone&#10;&#10;Description automatically generated"/>
             <wp:cNvGraphicFramePr>
               <a:graphicFrameLocks xmlns:a="http://schemas.openxmlformats.org/drawingml/2006/main" noChangeAspect="1"/>
             </wp:cNvGraphicFramePr>
@@ -2064,7 +2007,7 @@
               <a:graphicData uri="http://schemas.openxmlformats.org/drawingml/2006/picture">
                 <pic:pic xmlns:pic="http://schemas.openxmlformats.org/drawingml/2006/picture">
                   <pic:nvPicPr>
-                    <pic:cNvPr id="11" name="Picture 8" descr="A screenshot of a cell phone&#10;&#10;Description automatically generated"/>
+                    <pic:cNvPr id="12" name="Picture 8" descr="A screenshot of a cell phone&#10;&#10;Description automatically generated"/>
                     <pic:cNvPicPr>
                       <a:picLocks noChangeAspect="1" noChangeArrowheads="1"/>
                     </pic:cNvPicPr>
@@ -2089,10 +2032,59 @@
             </a:graphic>
           </wp:anchor>
         </w:drawing>
-      </w:r>
-      <w:r>
-        <w:rPr/>
-        <w:t>inning and losing conditions (Figure #).</w:t>
+        <w:drawing>
+          <wp:anchor behindDoc="0" distT="0" distB="0" distL="0" distR="0" simplePos="0" locked="0" layoutInCell="1" allowOverlap="1" relativeHeight="11">
+            <wp:simplePos x="0" y="0"/>
+            <wp:positionH relativeFrom="column">
+              <wp:posOffset>-425450</wp:posOffset>
+            </wp:positionH>
+            <wp:positionV relativeFrom="paragraph">
+              <wp:posOffset>1645285</wp:posOffset>
+            </wp:positionV>
+            <wp:extent cx="2865120" cy="1174750"/>
+            <wp:effectExtent l="0" t="0" r="0" b="0"/>
+            <wp:wrapNone/>
+            <wp:docPr id="13" name="Picture 16" descr="A screenshot of a cell phone&#10;&#10;Description automatically generated"/>
+            <wp:cNvGraphicFramePr>
+              <a:graphicFrameLocks xmlns:a="http://schemas.openxmlformats.org/drawingml/2006/main" noChangeAspect="1"/>
+            </wp:cNvGraphicFramePr>
+            <a:graphic xmlns:a="http://schemas.openxmlformats.org/drawingml/2006/main">
+              <a:graphicData uri="http://schemas.openxmlformats.org/drawingml/2006/picture">
+                <pic:pic xmlns:pic="http://schemas.openxmlformats.org/drawingml/2006/picture">
+                  <pic:nvPicPr>
+                    <pic:cNvPr id="13" name="Picture 16" descr="A screenshot of a cell phone&#10;&#10;Description automatically generated"/>
+                    <pic:cNvPicPr>
+                      <a:picLocks noChangeAspect="1" noChangeArrowheads="1"/>
+                    </pic:cNvPicPr>
+                  </pic:nvPicPr>
+                  <pic:blipFill>
+                    <a:blip r:embed="rId7"/>
+                    <a:stretch>
+                      <a:fillRect/>
+                    </a:stretch>
+                  </pic:blipFill>
+                  <pic:spPr bwMode="auto">
+                    <a:xfrm>
+                      <a:off x="0" y="0"/>
+                      <a:ext cx="2865120" cy="1174750"/>
+                    </a:xfrm>
+                    <a:prstGeom prst="rect">
+                      <a:avLst/>
+                    </a:prstGeom>
+                  </pic:spPr>
+                </pic:pic>
+              </a:graphicData>
+            </a:graphic>
+          </wp:anchor>
+        </w:drawing>
+      </w:r>
+      <w:r>
+        <w:rPr/>
+        <w:t>i</w:t>
+      </w:r>
+      <w:r>
+        <w:rPr/>
+        <w:t>nning and losing conditions (Figure #).</w:t>
       </w:r>
     </w:p>
     <w:p>
@@ -2163,10 +2155,10 @@
                 <wp:positionV relativeFrom="paragraph">
                   <wp:posOffset>166370</wp:posOffset>
                 </wp:positionV>
-                <wp:extent cx="2948305" cy="742315"/>
+                <wp:extent cx="2948940" cy="742950"/>
                 <wp:effectExtent l="0" t="0" r="0" b="0"/>
                 <wp:wrapNone/>
-                <wp:docPr id="12" name="Text Box 12"/>
+                <wp:docPr id="14" name="Text Box 12"/>
                 <a:graphic xmlns:a="http://schemas.openxmlformats.org/drawingml/2006/main">
                   <a:graphicData uri="http://schemas.microsoft.com/office/word/2010/wordprocessingShape">
                     <wps:wsp>
@@ -2174,7 +2166,7 @@
                       <wps:spPr>
                         <a:xfrm>
                           <a:off x="0" y="0"/>
-                          <a:ext cx="2947680" cy="741600"/>
+                          <a:ext cx="2948400" cy="742320"/>
                         </a:xfrm>
                         <a:prstGeom prst="rect">
                           <a:avLst/>
@@ -2231,7 +2223,7 @@
           </mc:Choice>
           <mc:Fallback>
             <w:pict>
-              <v:rect id="shape_0" ID="Text Box 12" fillcolor="white" stroked="f" style="position:absolute;margin-left:-35.6pt;margin-top:13.1pt;width:232.05pt;height:58.35pt" wp14:anchorId="769A57D2">
+              <v:rect id="shape_0" ID="Text Box 12" fillcolor="white" stroked="f" style="position:absolute;margin-left:-35.6pt;margin-top:13.1pt;width:232.1pt;height:58.4pt" wp14:anchorId="769A57D2">
                 <w10:wrap type="square"/>
                 <v:fill o:detectmouseclick="t" type="solid" color2="black"/>
                 <v:stroke color="#3465a4" weight="6480" joinstyle="round" endcap="flat"/>
@@ -2287,10 +2279,10 @@
                 <wp:positionV relativeFrom="paragraph">
                   <wp:posOffset>40640</wp:posOffset>
                 </wp:positionV>
-                <wp:extent cx="3933190" cy="728345"/>
+                <wp:extent cx="3933825" cy="728980"/>
                 <wp:effectExtent l="0" t="0" r="5080" b="0"/>
                 <wp:wrapNone/>
-                <wp:docPr id="14" name="Text Box 13"/>
+                <wp:docPr id="16" name="Text Box 13"/>
                 <a:graphic xmlns:a="http://schemas.openxmlformats.org/drawingml/2006/main">
                   <a:graphicData uri="http://schemas.microsoft.com/office/word/2010/wordprocessingShape">
                     <wps:wsp>
@@ -2298,7 +2290,7 @@
                       <wps:spPr>
                         <a:xfrm>
                           <a:off x="0" y="0"/>
-                          <a:ext cx="3932640" cy="727560"/>
+                          <a:ext cx="3933360" cy="728280"/>
                         </a:xfrm>
                         <a:prstGeom prst="rect">
                           <a:avLst/>
@@ -2355,7 +2347,7 @@
           </mc:Choice>
           <mc:Fallback>
             <w:pict>
-              <v:rect id="shape_0" ID="Text Box 13" fillcolor="white" stroked="f" style="position:absolute;margin-left:196.5pt;margin-top:3.2pt;width:309.6pt;height:57.25pt" wp14:anchorId="6FFD4231">
+              <v:rect id="shape_0" ID="Text Box 13" fillcolor="white" stroked="f" style="position:absolute;margin-left:196.5pt;margin-top:3.2pt;width:309.65pt;height:57.3pt" wp14:anchorId="6FFD4231">
                 <w10:wrap type="square"/>
                 <v:fill o:detectmouseclick="t" type="solid" color2="black"/>
                 <v:stroke color="#3465a4" weight="6480" joinstyle="round" endcap="flat"/>
@@ -2452,7 +2444,7 @@
             <wp:extent cx="3902075" cy="1753235"/>
             <wp:effectExtent l="0" t="0" r="0" b="0"/>
             <wp:wrapNone/>
-            <wp:docPr id="16" name="Picture 15" descr="A screenshot of a social media post&#10;&#10;Description automatically generated"/>
+            <wp:docPr id="18" name="Picture 15" descr="A screenshot of a social media post&#10;&#10;Description automatically generated"/>
             <wp:cNvGraphicFramePr>
               <a:graphicFrameLocks xmlns:a="http://schemas.openxmlformats.org/drawingml/2006/main" noChangeAspect="1"/>
             </wp:cNvGraphicFramePr>
@@ -2460,13 +2452,13 @@
               <a:graphicData uri="http://schemas.openxmlformats.org/drawingml/2006/picture">
                 <pic:pic xmlns:pic="http://schemas.openxmlformats.org/drawingml/2006/picture">
                   <pic:nvPicPr>
-                    <pic:cNvPr id="16" name="Picture 15" descr="A screenshot of a social media post&#10;&#10;Description automatically generated"/>
+                    <pic:cNvPr id="18" name="Picture 15" descr="A screenshot of a social media post&#10;&#10;Description automatically generated"/>
                     <pic:cNvPicPr>
                       <a:picLocks noChangeAspect="1" noChangeArrowheads="1"/>
                     </pic:cNvPicPr>
                   </pic:nvPicPr>
                   <pic:blipFill>
-                    <a:blip r:embed="rId7"/>
+                    <a:blip r:embed="rId8"/>
                     <a:stretch>
                       <a:fillRect/>
                     </a:stretch>
@@ -2556,10 +2548,10 @@
                 <wp:positionV relativeFrom="paragraph">
                   <wp:posOffset>71120</wp:posOffset>
                 </wp:positionV>
-                <wp:extent cx="3190240" cy="915670"/>
+                <wp:extent cx="3190875" cy="916305"/>
                 <wp:effectExtent l="0" t="0" r="0" b="0"/>
                 <wp:wrapNone/>
-                <wp:docPr id="17" name="Text Box 14"/>
+                <wp:docPr id="19" name="Text Box 14"/>
                 <a:graphic xmlns:a="http://schemas.openxmlformats.org/drawingml/2006/main">
                   <a:graphicData uri="http://schemas.microsoft.com/office/word/2010/wordprocessingShape">
                     <wps:wsp>
@@ -2567,7 +2559,7 @@
                       <wps:spPr>
                         <a:xfrm>
                           <a:off x="0" y="0"/>
-                          <a:ext cx="3189600" cy="915120"/>
+                          <a:ext cx="3190320" cy="915840"/>
                         </a:xfrm>
                         <a:prstGeom prst="rect">
                           <a:avLst/>
@@ -2624,7 +2616,7 @@
           </mc:Choice>
           <mc:Fallback>
             <w:pict>
-              <v:rect id="shape_0" ID="Text Box 14" fillcolor="white" stroked="f" style="position:absolute;margin-left:270pt;margin-top:5.6pt;width:251.1pt;height:72pt" wp14:anchorId="6A74CFBA">
+              <v:rect id="shape_0" ID="Text Box 14" fillcolor="white" stroked="f" style="position:absolute;margin-left:270pt;margin-top:5.6pt;width:251.15pt;height:72.05pt" wp14:anchorId="6A74CFBA">
                 <w10:wrap type="square"/>
                 <v:fill o:detectmouseclick="t" type="solid" color2="black"/>
                 <v:stroke color="#3465a4" weight="6480" joinstyle="round" endcap="flat"/>
@@ -2803,10 +2795,10 @@
                 <wp:positionV relativeFrom="paragraph">
                   <wp:posOffset>2128520</wp:posOffset>
                 </wp:positionV>
-                <wp:extent cx="3632200" cy="741680"/>
+                <wp:extent cx="3632835" cy="742315"/>
                 <wp:effectExtent l="0" t="0" r="1270" b="0"/>
                 <wp:wrapNone/>
-                <wp:docPr id="19" name="Text Box 20"/>
+                <wp:docPr id="21" name="Text Box 20"/>
                 <a:graphic xmlns:a="http://schemas.openxmlformats.org/drawingml/2006/main">
                   <a:graphicData uri="http://schemas.microsoft.com/office/word/2010/wordprocessingShape">
                     <wps:wsp>
@@ -2814,7 +2806,7 @@
                       <wps:spPr>
                         <a:xfrm>
                           <a:off x="0" y="0"/>
-                          <a:ext cx="3631680" cy="740880"/>
+                          <a:ext cx="3632040" cy="741600"/>
                         </a:xfrm>
                         <a:prstGeom prst="rect">
                           <a:avLst/>
@@ -2871,7 +2863,7 @@
           </mc:Choice>
           <mc:Fallback>
             <w:pict>
-              <v:rect id="shape_0" ID="Text Box 20" fillcolor="white" stroked="f" style="position:absolute;margin-left:-56pt;margin-top:167.6pt;width:285.9pt;height:58.3pt" wp14:anchorId="3B6D7355">
+              <v:rect id="shape_0" ID="Text Box 20" fillcolor="white" stroked="f" style="position:absolute;margin-left:-56pt;margin-top:167.6pt;width:285.95pt;height:58.35pt" wp14:anchorId="3B6D7355">
                 <w10:wrap type="square"/>
                 <v:fill o:detectmouseclick="t" type="solid" color2="black"/>
                 <v:stroke color="#3465a4" weight="6480" joinstyle="round" endcap="flat"/>
@@ -2917,10 +2909,10 @@
                 <wp:positionV relativeFrom="paragraph">
                   <wp:posOffset>2128520</wp:posOffset>
                 </wp:positionV>
-                <wp:extent cx="3567430" cy="741680"/>
+                <wp:extent cx="3568065" cy="742315"/>
                 <wp:effectExtent l="0" t="0" r="2540" b="0"/>
                 <wp:wrapNone/>
-                <wp:docPr id="21" name="Text Box 21"/>
+                <wp:docPr id="23" name="Text Box 21"/>
                 <a:graphic xmlns:a="http://schemas.openxmlformats.org/drawingml/2006/main">
                   <a:graphicData uri="http://schemas.microsoft.com/office/word/2010/wordprocessingShape">
                     <wps:wsp>
@@ -2928,7 +2920,7 @@
                       <wps:spPr>
                         <a:xfrm>
                           <a:off x="0" y="0"/>
-                          <a:ext cx="3566880" cy="740880"/>
+                          <a:ext cx="3567600" cy="741600"/>
                         </a:xfrm>
                         <a:prstGeom prst="rect">
                           <a:avLst/>
@@ -2985,7 +2977,7 @@
           </mc:Choice>
           <mc:Fallback>
             <w:pict>
-              <v:rect id="shape_0" ID="Text Box 21" fillcolor="white" stroked="f" style="position:absolute;margin-left:244.4pt;margin-top:167.6pt;width:280.8pt;height:58.3pt" wp14:anchorId="74F1C64E">
+              <v:rect id="shape_0" ID="Text Box 21" fillcolor="white" stroked="f" style="position:absolute;margin-left:244.4pt;margin-top:167.6pt;width:280.85pt;height:58.35pt" wp14:anchorId="74F1C64E">
                 <w10:wrap type="square"/>
                 <v:fill o:detectmouseclick="t" type="solid" color2="black"/>
                 <v:stroke color="#3465a4" weight="6480" joinstyle="round" endcap="flat"/>
@@ -3032,7 +3024,7 @@
             <wp:extent cx="3701415" cy="1857375"/>
             <wp:effectExtent l="0" t="0" r="0" b="0"/>
             <wp:wrapNone/>
-            <wp:docPr id="23" name="Picture 17" descr="A screenshot of a social media post&#10;&#10;Description automatically generated"/>
+            <wp:docPr id="25" name="Picture 17" descr="A screenshot of a social media post&#10;&#10;Description automatically generated"/>
             <wp:cNvGraphicFramePr>
               <a:graphicFrameLocks xmlns:a="http://schemas.openxmlformats.org/drawingml/2006/main" noChangeAspect="1"/>
             </wp:cNvGraphicFramePr>
@@ -3040,13 +3032,13 @@
               <a:graphicData uri="http://schemas.openxmlformats.org/drawingml/2006/picture">
                 <pic:pic xmlns:pic="http://schemas.openxmlformats.org/drawingml/2006/picture">
                   <pic:nvPicPr>
-                    <pic:cNvPr id="23" name="Picture 17" descr="A screenshot of a social media post&#10;&#10;Description automatically generated"/>
+                    <pic:cNvPr id="25" name="Picture 17" descr="A screenshot of a social media post&#10;&#10;Description automatically generated"/>
                     <pic:cNvPicPr>
                       <a:picLocks noChangeAspect="1" noChangeArrowheads="1"/>
                     </pic:cNvPicPr>
                   </pic:nvPicPr>
                   <pic:blipFill>
-                    <a:blip r:embed="rId8"/>
+                    <a:blip r:embed="rId9"/>
                     <a:stretch>
                       <a:fillRect/>
                     </a:stretch>
@@ -3077,7 +3069,7 @@
             <wp:extent cx="3562350" cy="1851025"/>
             <wp:effectExtent l="0" t="0" r="0" b="0"/>
             <wp:wrapNone/>
-            <wp:docPr id="24" name="Picture 19" descr="A screenshot of a cell phone&#10;&#10;Description automatically generated"/>
+            <wp:docPr id="26" name="Picture 19" descr="A screenshot of a cell phone&#10;&#10;Description automatically generated"/>
             <wp:cNvGraphicFramePr>
               <a:graphicFrameLocks xmlns:a="http://schemas.openxmlformats.org/drawingml/2006/main" noChangeAspect="1"/>
             </wp:cNvGraphicFramePr>
@@ -3085,13 +3077,13 @@
               <a:graphicData uri="http://schemas.openxmlformats.org/drawingml/2006/picture">
                 <pic:pic xmlns:pic="http://schemas.openxmlformats.org/drawingml/2006/picture">
                   <pic:nvPicPr>
-                    <pic:cNvPr id="24" name="Picture 19" descr="A screenshot of a cell phone&#10;&#10;Description automatically generated"/>
+                    <pic:cNvPr id="26" name="Picture 19" descr="A screenshot of a cell phone&#10;&#10;Description automatically generated"/>
                     <pic:cNvPicPr>
                       <a:picLocks noChangeAspect="1" noChangeArrowheads="1"/>
                     </pic:cNvPicPr>
                   </pic:nvPicPr>
                   <pic:blipFill>
-                    <a:blip r:embed="rId9"/>
+                    <a:blip r:embed="rId10"/>
                     <a:stretch>
                       <a:fillRect/>
                     </a:stretch>
@@ -3158,6 +3150,7 @@
       </w:pPr>
       <w:rPr>
         <w:rFonts w:ascii="Symbol" w:hAnsi="Symbol" w:cs="Symbol" w:hint="default"/>
+        <w:b/>
         <w:rFonts w:cs="OpenSymbol"/>
       </w:rPr>
     </w:lvl>
@@ -3400,6 +3393,8 @@
       </w:pPr>
       <w:rPr>
         <w:rFonts w:ascii="Symbol" w:hAnsi="Symbol" w:cs="Symbol" w:hint="default"/>
+        <w:b w:val="false"/>
+        <w:rFonts w:cs="Symbol"/>
       </w:rPr>
     </w:lvl>
     <w:lvl w:ilvl="1">
@@ -3415,6 +3410,7 @@
       </w:pPr>
       <w:rPr>
         <w:rFonts w:ascii="Symbol" w:hAnsi="Symbol" w:cs="Symbol" w:hint="default"/>
+        <w:rFonts w:cs="Symbol"/>
       </w:rPr>
     </w:lvl>
     <w:lvl w:ilvl="2">
@@ -3430,6 +3426,7 @@
       </w:pPr>
       <w:rPr>
         <w:rFonts w:ascii="Symbol" w:hAnsi="Symbol" w:cs="Symbol" w:hint="default"/>
+        <w:rFonts w:cs="Symbol"/>
       </w:rPr>
     </w:lvl>
     <w:lvl w:ilvl="3">
@@ -3445,6 +3442,7 @@
       </w:pPr>
       <w:rPr>
         <w:rFonts w:ascii="Symbol" w:hAnsi="Symbol" w:cs="Symbol" w:hint="default"/>
+        <w:rFonts w:cs="Symbol"/>
       </w:rPr>
     </w:lvl>
     <w:lvl w:ilvl="4">
@@ -3460,6 +3458,7 @@
       </w:pPr>
       <w:rPr>
         <w:rFonts w:ascii="Symbol" w:hAnsi="Symbol" w:cs="Symbol" w:hint="default"/>
+        <w:rFonts w:cs="Symbol"/>
       </w:rPr>
     </w:lvl>
     <w:lvl w:ilvl="5">
@@ -3475,6 +3474,7 @@
       </w:pPr>
       <w:rPr>
         <w:rFonts w:ascii="Symbol" w:hAnsi="Symbol" w:cs="Symbol" w:hint="default"/>
+        <w:rFonts w:cs="Symbol"/>
       </w:rPr>
     </w:lvl>
     <w:lvl w:ilvl="6">
@@ -3490,6 +3490,7 @@
       </w:pPr>
       <w:rPr>
         <w:rFonts w:ascii="Symbol" w:hAnsi="Symbol" w:cs="Symbol" w:hint="default"/>
+        <w:rFonts w:cs="Symbol"/>
       </w:rPr>
     </w:lvl>
     <w:lvl w:ilvl="7">
@@ -3505,6 +3506,7 @@
       </w:pPr>
       <w:rPr>
         <w:rFonts w:ascii="Symbol" w:hAnsi="Symbol" w:cs="Symbol" w:hint="default"/>
+        <w:rFonts w:cs="Symbol"/>
       </w:rPr>
     </w:lvl>
     <w:lvl w:ilvl="8">
@@ -3520,6 +3522,7 @@
       </w:pPr>
       <w:rPr>
         <w:rFonts w:ascii="Symbol" w:hAnsi="Symbol" w:cs="Symbol" w:hint="default"/>
+        <w:rFonts w:cs="Symbol"/>
       </w:rPr>
     </w:lvl>
   </w:abstractNum>
@@ -3635,7 +3638,7 @@
   <w:docDefaults>
     <w:rPrDefault>
       <w:rPr>
-        <w:rFonts w:ascii="Calibri" w:hAnsi="Calibri" w:eastAsia="新細明體" w:cs="" w:asciiTheme="minorHAnsi" w:cstheme="minorBidi" w:eastAsiaTheme="minorEastAsia" w:hAnsiTheme="minorHAnsi"/>
+        <w:rFonts w:ascii="Calibri" w:hAnsi="Calibri" w:eastAsia="" w:cs="" w:asciiTheme="minorHAnsi" w:cstheme="minorBidi" w:eastAsiaTheme="minorEastAsia" w:hAnsiTheme="minorHAnsi"/>
         <w:szCs w:val="24"/>
         <w:lang w:val="en-CA" w:eastAsia="zh-TW" w:bidi="ar-SA"/>
       </w:rPr>
@@ -4031,7 +4034,7 @@
       <w:jc w:val="left"/>
     </w:pPr>
     <w:rPr>
-      <w:rFonts w:ascii="Calibri" w:hAnsi="Calibri" w:eastAsia="新細明體" w:cs="" w:asciiTheme="minorHAnsi" w:cstheme="minorBidi" w:eastAsiaTheme="minorEastAsia" w:hAnsiTheme="minorHAnsi"/>
+      <w:rFonts w:ascii="Calibri" w:hAnsi="Calibri" w:eastAsia="" w:cs="" w:asciiTheme="minorHAnsi" w:cstheme="minorBidi" w:eastAsiaTheme="minorEastAsia" w:hAnsiTheme="minorHAnsi"/>
       <w:color w:val="auto"/>
       <w:kern w:val="0"/>
       <w:sz w:val="24"/>
@@ -4579,6 +4582,198 @@
     <w:name w:val="Numbering Symbols"/>
     <w:qFormat/>
     <w:rPr/>
+  </w:style>
+  <w:style w:type="character" w:styleId="ListLabel73">
+    <w:name w:val="ListLabel 73"/>
+    <w:qFormat/>
+    <w:rPr>
+      <w:rFonts w:cs="OpenSymbol"/>
+      <w:b/>
+    </w:rPr>
+  </w:style>
+  <w:style w:type="character" w:styleId="ListLabel74">
+    <w:name w:val="ListLabel 74"/>
+    <w:qFormat/>
+    <w:rPr>
+      <w:rFonts w:cs="Courier New"/>
+    </w:rPr>
+  </w:style>
+  <w:style w:type="character" w:styleId="ListLabel75">
+    <w:name w:val="ListLabel 75"/>
+    <w:qFormat/>
+    <w:rPr>
+      <w:rFonts w:cs="Wingdings"/>
+    </w:rPr>
+  </w:style>
+  <w:style w:type="character" w:styleId="ListLabel76">
+    <w:name w:val="ListLabel 76"/>
+    <w:qFormat/>
+    <w:rPr>
+      <w:rFonts w:cs="Symbol"/>
+    </w:rPr>
+  </w:style>
+  <w:style w:type="character" w:styleId="ListLabel77">
+    <w:name w:val="ListLabel 77"/>
+    <w:qFormat/>
+    <w:rPr>
+      <w:rFonts w:cs="Courier New"/>
+    </w:rPr>
+  </w:style>
+  <w:style w:type="character" w:styleId="ListLabel78">
+    <w:name w:val="ListLabel 78"/>
+    <w:qFormat/>
+    <w:rPr>
+      <w:rFonts w:cs="Wingdings"/>
+    </w:rPr>
+  </w:style>
+  <w:style w:type="character" w:styleId="ListLabel79">
+    <w:name w:val="ListLabel 79"/>
+    <w:qFormat/>
+    <w:rPr>
+      <w:rFonts w:cs="Symbol"/>
+    </w:rPr>
+  </w:style>
+  <w:style w:type="character" w:styleId="ListLabel80">
+    <w:name w:val="ListLabel 80"/>
+    <w:qFormat/>
+    <w:rPr>
+      <w:rFonts w:cs="Courier New"/>
+    </w:rPr>
+  </w:style>
+  <w:style w:type="character" w:styleId="ListLabel81">
+    <w:name w:val="ListLabel 81"/>
+    <w:qFormat/>
+    <w:rPr>
+      <w:rFonts w:cs="Wingdings"/>
+    </w:rPr>
+  </w:style>
+  <w:style w:type="character" w:styleId="ListLabel82">
+    <w:name w:val="ListLabel 82"/>
+    <w:qFormat/>
+    <w:rPr>
+      <w:rFonts w:cs="OpenSymbol"/>
+    </w:rPr>
+  </w:style>
+  <w:style w:type="character" w:styleId="ListLabel83">
+    <w:name w:val="ListLabel 83"/>
+    <w:qFormat/>
+    <w:rPr>
+      <w:rFonts w:cs="Wingdings"/>
+    </w:rPr>
+  </w:style>
+  <w:style w:type="character" w:styleId="ListLabel84">
+    <w:name w:val="ListLabel 84"/>
+    <w:qFormat/>
+    <w:rPr>
+      <w:rFonts w:cs="Wingdings"/>
+      <w:b/>
+    </w:rPr>
+  </w:style>
+  <w:style w:type="character" w:styleId="ListLabel85">
+    <w:name w:val="ListLabel 85"/>
+    <w:qFormat/>
+    <w:rPr>
+      <w:rFonts w:cs="Symbol"/>
+    </w:rPr>
+  </w:style>
+  <w:style w:type="character" w:styleId="ListLabel86">
+    <w:name w:val="ListLabel 86"/>
+    <w:qFormat/>
+    <w:rPr>
+      <w:rFonts w:cs="Symbol"/>
+    </w:rPr>
+  </w:style>
+  <w:style w:type="character" w:styleId="ListLabel87">
+    <w:name w:val="ListLabel 87"/>
+    <w:qFormat/>
+    <w:rPr>
+      <w:rFonts w:cs="Wingdings"/>
+    </w:rPr>
+  </w:style>
+  <w:style w:type="character" w:styleId="ListLabel88">
+    <w:name w:val="ListLabel 88"/>
+    <w:qFormat/>
+    <w:rPr>
+      <w:rFonts w:cs="Wingdings"/>
+    </w:rPr>
+  </w:style>
+  <w:style w:type="character" w:styleId="ListLabel89">
+    <w:name w:val="ListLabel 89"/>
+    <w:qFormat/>
+    <w:rPr>
+      <w:rFonts w:cs="Symbol"/>
+    </w:rPr>
+  </w:style>
+  <w:style w:type="character" w:styleId="ListLabel90">
+    <w:name w:val="ListLabel 90"/>
+    <w:qFormat/>
+    <w:rPr>
+      <w:rFonts w:cs="Symbol"/>
+    </w:rPr>
+  </w:style>
+  <w:style w:type="character" w:styleId="ListLabel91">
+    <w:name w:val="ListLabel 91"/>
+    <w:qFormat/>
+    <w:rPr>
+      <w:rFonts w:cs="Symbol"/>
+      <w:b w:val="false"/>
+    </w:rPr>
+  </w:style>
+  <w:style w:type="character" w:styleId="ListLabel92">
+    <w:name w:val="ListLabel 92"/>
+    <w:qFormat/>
+    <w:rPr>
+      <w:rFonts w:cs="Symbol"/>
+    </w:rPr>
+  </w:style>
+  <w:style w:type="character" w:styleId="ListLabel93">
+    <w:name w:val="ListLabel 93"/>
+    <w:qFormat/>
+    <w:rPr>
+      <w:rFonts w:cs="Symbol"/>
+    </w:rPr>
+  </w:style>
+  <w:style w:type="character" w:styleId="ListLabel94">
+    <w:name w:val="ListLabel 94"/>
+    <w:qFormat/>
+    <w:rPr>
+      <w:rFonts w:cs="Symbol"/>
+    </w:rPr>
+  </w:style>
+  <w:style w:type="character" w:styleId="ListLabel95">
+    <w:name w:val="ListLabel 95"/>
+    <w:qFormat/>
+    <w:rPr>
+      <w:rFonts w:cs="Symbol"/>
+    </w:rPr>
+  </w:style>
+  <w:style w:type="character" w:styleId="ListLabel96">
+    <w:name w:val="ListLabel 96"/>
+    <w:qFormat/>
+    <w:rPr>
+      <w:rFonts w:cs="Symbol"/>
+    </w:rPr>
+  </w:style>
+  <w:style w:type="character" w:styleId="ListLabel97">
+    <w:name w:val="ListLabel 97"/>
+    <w:qFormat/>
+    <w:rPr>
+      <w:rFonts w:cs="Symbol"/>
+    </w:rPr>
+  </w:style>
+  <w:style w:type="character" w:styleId="ListLabel98">
+    <w:name w:val="ListLabel 98"/>
+    <w:qFormat/>
+    <w:rPr>
+      <w:rFonts w:cs="Symbol"/>
+    </w:rPr>
+  </w:style>
+  <w:style w:type="character" w:styleId="ListLabel99">
+    <w:name w:val="ListLabel 99"/>
+    <w:qFormat/>
+    <w:rPr>
+      <w:rFonts w:cs="Symbol"/>
+    </w:rPr>
   </w:style>
   <w:style w:type="paragraph" w:styleId="Heading">
     <w:name w:val="Heading"/>

</xml_diff>

<commit_message>
Adding final touches to report and making pdf
</commit_message>
<xml_diff>
--- a/Documents/Phase3Report.docx
+++ b/Documents/Phase3Report.docx
@@ -681,7 +681,7 @@
                 <wp:positionV relativeFrom="paragraph">
                   <wp:posOffset>50165</wp:posOffset>
                 </wp:positionV>
-                <wp:extent cx="2582545" cy="626110"/>
+                <wp:extent cx="2583180" cy="626745"/>
                 <wp:effectExtent l="0" t="0" r="0" b="0"/>
                 <wp:wrapNone/>
                 <wp:docPr id="2" name="Text Box 24"/>
@@ -692,7 +692,7 @@
                       <wps:spPr>
                         <a:xfrm>
                           <a:off x="0" y="0"/>
-                          <a:ext cx="2581920" cy="625320"/>
+                          <a:ext cx="2582640" cy="626040"/>
                         </a:xfrm>
                         <a:prstGeom prst="rect">
                           <a:avLst/>
@@ -723,32 +723,16 @@
                               <w:rPr>
                                 <w:color w:val="000000"/>
                               </w:rPr>
-                              <w:t xml:space="preserve">Figure </w:t>
-                            </w:r>
-                            <w:r>
-                              <w:rPr>
-                                <w:color w:val="000000"/>
-                              </w:rPr>
-                              <w:t>showing i</w:t>
-                            </w:r>
-                            <w:r>
-                              <w:rPr>
-                                <w:color w:val="000000"/>
-                              </w:rPr>
-                              <w:t>ntegration test for testing collision detection between Player and the items.</w:t>
+                              <w:t>Figure showing integration test for testing collision detection between Player and the items.</w:t>
                             </w:r>
                           </w:p>
                           <w:p>
                             <w:pPr>
                               <w:pStyle w:val="FrameContents"/>
-                              <w:rPr>
-                                <w:color w:val="000000"/>
-                              </w:rPr>
+                              <w:rPr/>
                             </w:pPr>
                             <w:r>
-                              <w:rPr>
-                                <w:color w:val="000000"/>
-                              </w:rPr>
+                              <w:rPr/>
                             </w:r>
                           </w:p>
                         </w:txbxContent>
@@ -765,7 +749,7 @@
           </mc:Choice>
           <mc:Fallback>
             <w:pict>
-              <v:rect id="shape_0" ID="Text Box 24" fillcolor="white" stroked="f" style="position:absolute;margin-left:327.15pt;margin-top:3.95pt;width:203.25pt;height:49.2pt" wp14:anchorId="142E07E7">
+              <v:rect id="shape_0" ID="Text Box 24" fillcolor="white" stroked="f" style="position:absolute;margin-left:327.15pt;margin-top:3.95pt;width:203.3pt;height:49.25pt" wp14:anchorId="142E07E7">
                 <w10:wrap type="square"/>
                 <v:fill o:detectmouseclick="t" type="solid" color2="black"/>
                 <v:stroke color="#3465a4" weight="6480" joinstyle="round" endcap="flat"/>
@@ -782,32 +766,16 @@
                         <w:rPr>
                           <w:color w:val="000000"/>
                         </w:rPr>
-                        <w:t xml:space="preserve">Figure </w:t>
-                      </w:r>
-                      <w:r>
-                        <w:rPr>
-                          <w:color w:val="000000"/>
-                        </w:rPr>
-                        <w:t>showing i</w:t>
-                      </w:r>
-                      <w:r>
-                        <w:rPr>
-                          <w:color w:val="000000"/>
-                        </w:rPr>
-                        <w:t>ntegration test for testing collision detection between Player and the items.</w:t>
+                        <w:t>Figure showing integration test for testing collision detection between Player and the items.</w:t>
                       </w:r>
                     </w:p>
                     <w:p>
                       <w:pPr>
                         <w:pStyle w:val="FrameContents"/>
-                        <w:rPr>
-                          <w:color w:val="000000"/>
-                        </w:rPr>
+                        <w:rPr/>
                       </w:pPr>
                       <w:r>
-                        <w:rPr>
-                          <w:color w:val="000000"/>
-                        </w:rPr>
+                        <w:rPr/>
                       </w:r>
                     </w:p>
                   </w:txbxContent>
@@ -1506,7 +1474,7 @@
                 <wp:positionV relativeFrom="paragraph">
                   <wp:posOffset>208915</wp:posOffset>
                 </wp:positionV>
-                <wp:extent cx="5906770" cy="185420"/>
+                <wp:extent cx="5907405" cy="185420"/>
                 <wp:effectExtent l="0" t="0" r="0" b="0"/>
                 <wp:wrapNone/>
                 <wp:docPr id="5" name="Shape1"/>
@@ -1517,7 +1485,7 @@
                       <wps:spPr>
                         <a:xfrm>
                           <a:off x="0" y="0"/>
-                          <a:ext cx="5906160" cy="184680"/>
+                          <a:ext cx="5906880" cy="184680"/>
                         </a:xfrm>
                         <a:prstGeom prst="rect">
                           <a:avLst/>
@@ -1538,10 +1506,8 @@
                           <w:p>
                             <w:pPr>
                               <w:pStyle w:val="FrameContents"/>
-                              <w:overflowPunct w:val="true"/>
-                              <w:rPr>
-                                <w:color w:val="auto"/>
-                              </w:rPr>
+                              <w:overflowPunct w:val="false"/>
+                              <w:rPr/>
                             </w:pPr>
                             <w:r>
                               <w:rPr>
@@ -1563,7 +1529,7 @@
           </mc:Choice>
           <mc:Fallback>
             <w:pict>
-              <v:rect id="shape_0" ID="Shape1" stroked="f" style="position:absolute;margin-left:-6.4pt;margin-top:16.45pt;width:465pt;height:14.5pt">
+              <v:rect id="shape_0" ID="Shape1" stroked="f" style="position:absolute;margin-left:-6.4pt;margin-top:16.45pt;width:465.05pt;height:14.5pt">
                 <w10:wrap type="square"/>
                 <v:fill o:detectmouseclick="t" on="false"/>
                 <v:stroke color="#3465a4" joinstyle="round" endcap="flat"/>
@@ -1572,10 +1538,8 @@
                     <w:p>
                       <w:pPr>
                         <w:pStyle w:val="FrameContents"/>
-                        <w:overflowPunct w:val="true"/>
-                        <w:rPr>
-                          <w:color w:val="auto"/>
-                        </w:rPr>
+                        <w:overflowPunct w:val="false"/>
+                        <w:rPr/>
                       </w:pPr>
                       <w:r>
                         <w:rPr>
@@ -1798,7 +1762,7 @@
                 <wp:positionV relativeFrom="paragraph">
                   <wp:posOffset>160020</wp:posOffset>
                 </wp:positionV>
-                <wp:extent cx="2583815" cy="577215"/>
+                <wp:extent cx="2584450" cy="577850"/>
                 <wp:effectExtent l="0" t="0" r="0" b="0"/>
                 <wp:wrapNone/>
                 <wp:docPr id="8" name="Text Box 3"/>
@@ -1809,7 +1773,7 @@
                       <wps:spPr>
                         <a:xfrm>
                           <a:off x="0" y="0"/>
-                          <a:ext cx="2583360" cy="576720"/>
+                          <a:ext cx="2583720" cy="577080"/>
                         </a:xfrm>
                         <a:prstGeom prst="rect">
                           <a:avLst/>
@@ -1846,9 +1810,7 @@
                           <w:p>
                             <w:pPr>
                               <w:pStyle w:val="FrameContents"/>
-                              <w:rPr>
-                                <w:color w:val="000000"/>
-                              </w:rPr>
+                              <w:rPr/>
                             </w:pPr>
                             <w:r>
                               <w:rPr>
@@ -1871,7 +1833,7 @@
           </mc:Choice>
           <mc:Fallback>
             <w:pict>
-              <v:rect id="shape_0" ID="Text Box 3" fillcolor="white" stroked="f" style="position:absolute;margin-left:319.2pt;margin-top:12.6pt;width:203.35pt;height:45.35pt">
+              <v:rect id="shape_0" ID="Text Box 3" fillcolor="white" stroked="f" style="position:absolute;margin-left:319.2pt;margin-top:12.6pt;width:203.4pt;height:45.4pt">
                 <w10:wrap type="square"/>
                 <v:fill o:detectmouseclick="t" type="solid" color2="black"/>
                 <v:stroke color="#3465a4" weight="6480" joinstyle="round" endcap="flat"/>
@@ -1894,9 +1856,7 @@
                     <w:p>
                       <w:pPr>
                         <w:pStyle w:val="FrameContents"/>
-                        <w:rPr>
-                          <w:color w:val="000000"/>
-                        </w:rPr>
+                        <w:rPr/>
                       </w:pPr>
                       <w:r>
                         <w:rPr>
@@ -2047,7 +2007,7 @@
                 <wp:positionV relativeFrom="paragraph">
                   <wp:posOffset>177800</wp:posOffset>
                 </wp:positionV>
-                <wp:extent cx="2670810" cy="484505"/>
+                <wp:extent cx="2671445" cy="485140"/>
                 <wp:effectExtent l="0" t="0" r="0" b="0"/>
                 <wp:wrapNone/>
                 <wp:docPr id="11" name="Frame3"/>
@@ -2058,7 +2018,7 @@
                       <wps:spPr>
                         <a:xfrm>
                           <a:off x="0" y="0"/>
-                          <a:ext cx="2670120" cy="483840"/>
+                          <a:ext cx="2670840" cy="484560"/>
                         </a:xfrm>
                         <a:prstGeom prst="rect">
                           <a:avLst/>
@@ -2107,9 +2067,7 @@
                           <w:p>
                             <w:pPr>
                               <w:pStyle w:val="FrameContents"/>
-                              <w:rPr>
-                                <w:color w:val="auto"/>
-                              </w:rPr>
+                              <w:rPr/>
                             </w:pPr>
                             <w:r>
                               <w:rPr>
@@ -2131,7 +2089,7 @@
           </mc:Choice>
           <mc:Fallback>
             <w:pict>
-              <v:rect id="shape_0" ID="Frame3" stroked="f" style="position:absolute;margin-left:320.95pt;margin-top:14pt;width:210.2pt;height:38.05pt">
+              <v:rect id="shape_0" ID="Frame3" stroked="f" style="position:absolute;margin-left:320.95pt;margin-top:14pt;width:210.25pt;height:38.1pt">
                 <w10:wrap type="square"/>
                 <v:fill o:detectmouseclick="t" on="false"/>
                 <v:stroke color="#3465a4" joinstyle="round" endcap="flat"/>
@@ -2168,9 +2126,7 @@
                     <w:p>
                       <w:pPr>
                         <w:pStyle w:val="FrameContents"/>
-                        <w:rPr>
-                          <w:color w:val="auto"/>
-                        </w:rPr>
+                        <w:rPr/>
                       </w:pPr>
                       <w:r>
                         <w:rPr>
@@ -2417,7 +2373,7 @@
                 <wp:positionV relativeFrom="paragraph">
                   <wp:posOffset>225425</wp:posOffset>
                 </wp:positionV>
-                <wp:extent cx="2949575" cy="743585"/>
+                <wp:extent cx="2950210" cy="744220"/>
                 <wp:effectExtent l="0" t="0" r="0" b="0"/>
                 <wp:wrapNone/>
                 <wp:docPr id="15" name="Text Box 12"/>
@@ -2428,7 +2384,7 @@
                       <wps:spPr>
                         <a:xfrm>
                           <a:off x="0" y="0"/>
-                          <a:ext cx="2949120" cy="743040"/>
+                          <a:ext cx="2949480" cy="743760"/>
                         </a:xfrm>
                         <a:prstGeom prst="rect">
                           <a:avLst/>
@@ -2465,14 +2421,10 @@
                           <w:p>
                             <w:pPr>
                               <w:pStyle w:val="FrameContents"/>
-                              <w:rPr>
-                                <w:color w:val="000000"/>
-                              </w:rPr>
+                              <w:rPr/>
                             </w:pPr>
                             <w:r>
-                              <w:rPr>
-                                <w:color w:val="000000"/>
-                              </w:rPr>
+                              <w:rPr/>
                             </w:r>
                           </w:p>
                         </w:txbxContent>
@@ -2489,7 +2441,7 @@
           </mc:Choice>
           <mc:Fallback>
             <w:pict>
-              <v:rect id="shape_0" ID="Text Box 12" fillcolor="white" stroked="f" style="position:absolute;margin-left:-35.6pt;margin-top:17.75pt;width:232.15pt;height:58.45pt" wp14:anchorId="769A57D2">
+              <v:rect id="shape_0" ID="Text Box 12" fillcolor="white" stroked="f" style="position:absolute;margin-left:-35.6pt;margin-top:17.75pt;width:232.2pt;height:58.5pt" wp14:anchorId="769A57D2">
                 <w10:wrap type="square"/>
                 <v:fill o:detectmouseclick="t" type="solid" color2="black"/>
                 <v:stroke color="#3465a4" weight="6480" joinstyle="round" endcap="flat"/>
@@ -2512,14 +2464,10 @@
                     <w:p>
                       <w:pPr>
                         <w:pStyle w:val="FrameContents"/>
-                        <w:rPr>
-                          <w:color w:val="000000"/>
-                        </w:rPr>
+                        <w:rPr/>
                       </w:pPr>
                       <w:r>
-                        <w:rPr>
-                          <w:color w:val="000000"/>
-                        </w:rPr>
+                        <w:rPr/>
                       </w:r>
                     </w:p>
                   </w:txbxContent>
@@ -2549,7 +2497,7 @@
                 <wp:positionV relativeFrom="paragraph">
                   <wp:posOffset>100330</wp:posOffset>
                 </wp:positionV>
-                <wp:extent cx="3934460" cy="729615"/>
+                <wp:extent cx="3935095" cy="730250"/>
                 <wp:effectExtent l="0" t="0" r="0" b="0"/>
                 <wp:wrapNone/>
                 <wp:docPr id="17" name="Text Box 13"/>
@@ -2560,7 +2508,7 @@
                       <wps:spPr>
                         <a:xfrm>
                           <a:off x="0" y="0"/>
-                          <a:ext cx="3933720" cy="729000"/>
+                          <a:ext cx="3934440" cy="729720"/>
                         </a:xfrm>
                         <a:prstGeom prst="rect">
                           <a:avLst/>
@@ -2597,14 +2545,10 @@
                           <w:p>
                             <w:pPr>
                               <w:pStyle w:val="FrameContents"/>
-                              <w:rPr>
-                                <w:color w:val="000000"/>
-                              </w:rPr>
+                              <w:rPr/>
                             </w:pPr>
                             <w:r>
-                              <w:rPr>
-                                <w:color w:val="000000"/>
-                              </w:rPr>
+                              <w:rPr/>
                             </w:r>
                           </w:p>
                         </w:txbxContent>
@@ -2621,7 +2565,7 @@
           </mc:Choice>
           <mc:Fallback>
             <w:pict>
-              <v:rect id="shape_0" ID="Text Box 13" fillcolor="white" stroked="f" style="position:absolute;margin-left:196.5pt;margin-top:7.9pt;width:309.7pt;height:57.35pt" wp14:anchorId="6FFD4231">
+              <v:rect id="shape_0" ID="Text Box 13" fillcolor="white" stroked="f" style="position:absolute;margin-left:196.5pt;margin-top:7.9pt;width:309.75pt;height:57.4pt" wp14:anchorId="6FFD4231">
                 <w10:wrap type="square"/>
                 <v:fill o:detectmouseclick="t" type="solid" color2="black"/>
                 <v:stroke color="#3465a4" weight="6480" joinstyle="round" endcap="flat"/>
@@ -2644,14 +2588,10 @@
                     <w:p>
                       <w:pPr>
                         <w:pStyle w:val="FrameContents"/>
-                        <w:rPr>
-                          <w:color w:val="000000"/>
-                        </w:rPr>
+                        <w:rPr/>
                       </w:pPr>
                       <w:r>
-                        <w:rPr>
-                          <w:color w:val="000000"/>
-                        </w:rPr>
+                        <w:rPr/>
                       </w:r>
                     </w:p>
                   </w:txbxContent>
@@ -2816,7 +2756,7 @@
                 <wp:positionV relativeFrom="paragraph">
                   <wp:posOffset>71120</wp:posOffset>
                 </wp:positionV>
-                <wp:extent cx="3191510" cy="916940"/>
+                <wp:extent cx="3192145" cy="917575"/>
                 <wp:effectExtent l="0" t="0" r="0" b="0"/>
                 <wp:wrapNone/>
                 <wp:docPr id="20" name="Text Box 14"/>
@@ -2827,7 +2767,7 @@
                       <wps:spPr>
                         <a:xfrm>
                           <a:off x="0" y="0"/>
-                          <a:ext cx="3191040" cy="916200"/>
+                          <a:ext cx="3191400" cy="916920"/>
                         </a:xfrm>
                         <a:prstGeom prst="rect">
                           <a:avLst/>
@@ -2864,14 +2804,10 @@
                           <w:p>
                             <w:pPr>
                               <w:pStyle w:val="FrameContents"/>
-                              <w:rPr>
-                                <w:color w:val="000000"/>
-                              </w:rPr>
+                              <w:rPr/>
                             </w:pPr>
                             <w:r>
-                              <w:rPr>
-                                <w:color w:val="000000"/>
-                              </w:rPr>
+                              <w:rPr/>
                             </w:r>
                           </w:p>
                         </w:txbxContent>
@@ -2888,7 +2824,7 @@
           </mc:Choice>
           <mc:Fallback>
             <w:pict>
-              <v:rect id="shape_0" ID="Text Box 14" fillcolor="white" stroked="f" style="position:absolute;margin-left:270pt;margin-top:5.6pt;width:251.2pt;height:72.1pt" wp14:anchorId="6A74CFBA">
+              <v:rect id="shape_0" ID="Text Box 14" fillcolor="white" stroked="f" style="position:absolute;margin-left:270pt;margin-top:5.6pt;width:251.25pt;height:72.15pt" wp14:anchorId="6A74CFBA">
                 <w10:wrap type="square"/>
                 <v:fill o:detectmouseclick="t" type="solid" color2="black"/>
                 <v:stroke color="#3465a4" weight="6480" joinstyle="round" endcap="flat"/>
@@ -2911,14 +2847,10 @@
                     <w:p>
                       <w:pPr>
                         <w:pStyle w:val="FrameContents"/>
-                        <w:rPr>
-                          <w:color w:val="000000"/>
-                        </w:rPr>
+                        <w:rPr/>
                       </w:pPr>
                       <w:r>
-                        <w:rPr>
-                          <w:color w:val="000000"/>
-                        </w:rPr>
+                        <w:rPr/>
                       </w:r>
                     </w:p>
                   </w:txbxContent>
@@ -3071,7 +3003,7 @@
                 <wp:positionV relativeFrom="paragraph">
                   <wp:posOffset>2128520</wp:posOffset>
                 </wp:positionV>
-                <wp:extent cx="3633470" cy="742950"/>
+                <wp:extent cx="3634105" cy="743585"/>
                 <wp:effectExtent l="0" t="0" r="1270" b="0"/>
                 <wp:wrapNone/>
                 <wp:docPr id="22" name="Text Box 20"/>
@@ -3082,7 +3014,7 @@
                       <wps:spPr>
                         <a:xfrm>
                           <a:off x="0" y="0"/>
-                          <a:ext cx="3632760" cy="742320"/>
+                          <a:ext cx="3633480" cy="743040"/>
                         </a:xfrm>
                         <a:prstGeom prst="rect">
                           <a:avLst/>
@@ -3119,14 +3051,10 @@
                           <w:p>
                             <w:pPr>
                               <w:pStyle w:val="FrameContents"/>
-                              <w:rPr>
-                                <w:color w:val="000000"/>
-                              </w:rPr>
+                              <w:rPr/>
                             </w:pPr>
                             <w:r>
-                              <w:rPr>
-                                <w:color w:val="000000"/>
-                              </w:rPr>
+                              <w:rPr/>
                             </w:r>
                           </w:p>
                         </w:txbxContent>
@@ -3143,7 +3071,7 @@
           </mc:Choice>
           <mc:Fallback>
             <w:pict>
-              <v:rect id="shape_0" ID="Text Box 20" fillcolor="white" stroked="f" style="position:absolute;margin-left:-56pt;margin-top:167.6pt;width:286pt;height:58.4pt" wp14:anchorId="3B6D7355">
+              <v:rect id="shape_0" ID="Text Box 20" fillcolor="white" stroked="f" style="position:absolute;margin-left:-56pt;margin-top:167.6pt;width:286.05pt;height:58.45pt" wp14:anchorId="3B6D7355">
                 <w10:wrap type="square"/>
                 <v:fill o:detectmouseclick="t" type="solid" color2="black"/>
                 <v:stroke color="#3465a4" weight="6480" joinstyle="round" endcap="flat"/>
@@ -3166,14 +3094,10 @@
                     <w:p>
                       <w:pPr>
                         <w:pStyle w:val="FrameContents"/>
-                        <w:rPr>
-                          <w:color w:val="000000"/>
-                        </w:rPr>
+                        <w:rPr/>
                       </w:pPr>
                       <w:r>
-                        <w:rPr>
-                          <w:color w:val="000000"/>
-                        </w:rPr>
+                        <w:rPr/>
                       </w:r>
                     </w:p>
                   </w:txbxContent>
@@ -3193,7 +3117,7 @@
                 <wp:positionV relativeFrom="paragraph">
                   <wp:posOffset>2128520</wp:posOffset>
                 </wp:positionV>
-                <wp:extent cx="3568700" cy="742950"/>
+                <wp:extent cx="3569335" cy="743585"/>
                 <wp:effectExtent l="0" t="0" r="2540" b="0"/>
                 <wp:wrapNone/>
                 <wp:docPr id="24" name="Text Box 21"/>
@@ -3204,7 +3128,7 @@
                       <wps:spPr>
                         <a:xfrm>
                           <a:off x="0" y="0"/>
-                          <a:ext cx="3567960" cy="742320"/>
+                          <a:ext cx="3568680" cy="743040"/>
                         </a:xfrm>
                         <a:prstGeom prst="rect">
                           <a:avLst/>
@@ -3241,14 +3165,10 @@
                           <w:p>
                             <w:pPr>
                               <w:pStyle w:val="FrameContents"/>
-                              <w:rPr>
-                                <w:color w:val="000000"/>
-                              </w:rPr>
+                              <w:rPr/>
                             </w:pPr>
                             <w:r>
-                              <w:rPr>
-                                <w:color w:val="000000"/>
-                              </w:rPr>
+                              <w:rPr/>
                             </w:r>
                           </w:p>
                         </w:txbxContent>
@@ -3265,7 +3185,7 @@
           </mc:Choice>
           <mc:Fallback>
             <w:pict>
-              <v:rect id="shape_0" ID="Text Box 21" fillcolor="white" stroked="f" style="position:absolute;margin-left:244.4pt;margin-top:167.6pt;width:280.9pt;height:58.4pt" wp14:anchorId="74F1C64E">
+              <v:rect id="shape_0" ID="Text Box 21" fillcolor="white" stroked="f" style="position:absolute;margin-left:244.4pt;margin-top:167.6pt;width:280.95pt;height:58.45pt" wp14:anchorId="74F1C64E">
                 <w10:wrap type="square"/>
                 <v:fill o:detectmouseclick="t" type="solid" color2="black"/>
                 <v:stroke color="#3465a4" weight="6480" joinstyle="round" endcap="flat"/>
@@ -3288,14 +3208,10 @@
                     <w:p>
                       <w:pPr>
                         <w:pStyle w:val="FrameContents"/>
-                        <w:rPr>
-                          <w:color w:val="000000"/>
-                        </w:rPr>
+                        <w:rPr/>
                       </w:pPr>
                       <w:r>
-                        <w:rPr>
-                          <w:color w:val="000000"/>
-                        </w:rPr>
+                        <w:rPr/>
                       </w:r>
                     </w:p>
                   </w:txbxContent>
@@ -5259,6 +5175,198 @@
       <w:rFonts w:cs="Symbol"/>
     </w:rPr>
   </w:style>
+  <w:style w:type="character" w:styleId="ListLabel127">
+    <w:name w:val="ListLabel 127"/>
+    <w:qFormat/>
+    <w:rPr>
+      <w:rFonts w:cs="OpenSymbol"/>
+      <w:b/>
+    </w:rPr>
+  </w:style>
+  <w:style w:type="character" w:styleId="ListLabel128">
+    <w:name w:val="ListLabel 128"/>
+    <w:qFormat/>
+    <w:rPr>
+      <w:rFonts w:cs="Courier New"/>
+    </w:rPr>
+  </w:style>
+  <w:style w:type="character" w:styleId="ListLabel129">
+    <w:name w:val="ListLabel 129"/>
+    <w:qFormat/>
+    <w:rPr>
+      <w:rFonts w:cs="Wingdings"/>
+    </w:rPr>
+  </w:style>
+  <w:style w:type="character" w:styleId="ListLabel130">
+    <w:name w:val="ListLabel 130"/>
+    <w:qFormat/>
+    <w:rPr>
+      <w:rFonts w:cs="Symbol"/>
+    </w:rPr>
+  </w:style>
+  <w:style w:type="character" w:styleId="ListLabel131">
+    <w:name w:val="ListLabel 131"/>
+    <w:qFormat/>
+    <w:rPr>
+      <w:rFonts w:cs="Courier New"/>
+    </w:rPr>
+  </w:style>
+  <w:style w:type="character" w:styleId="ListLabel132">
+    <w:name w:val="ListLabel 132"/>
+    <w:qFormat/>
+    <w:rPr>
+      <w:rFonts w:cs="Wingdings"/>
+    </w:rPr>
+  </w:style>
+  <w:style w:type="character" w:styleId="ListLabel133">
+    <w:name w:val="ListLabel 133"/>
+    <w:qFormat/>
+    <w:rPr>
+      <w:rFonts w:cs="Symbol"/>
+    </w:rPr>
+  </w:style>
+  <w:style w:type="character" w:styleId="ListLabel134">
+    <w:name w:val="ListLabel 134"/>
+    <w:qFormat/>
+    <w:rPr>
+      <w:rFonts w:cs="Courier New"/>
+    </w:rPr>
+  </w:style>
+  <w:style w:type="character" w:styleId="ListLabel135">
+    <w:name w:val="ListLabel 135"/>
+    <w:qFormat/>
+    <w:rPr>
+      <w:rFonts w:cs="Wingdings"/>
+    </w:rPr>
+  </w:style>
+  <w:style w:type="character" w:styleId="ListLabel136">
+    <w:name w:val="ListLabel 136"/>
+    <w:qFormat/>
+    <w:rPr>
+      <w:rFonts w:cs="OpenSymbol"/>
+    </w:rPr>
+  </w:style>
+  <w:style w:type="character" w:styleId="ListLabel137">
+    <w:name w:val="ListLabel 137"/>
+    <w:qFormat/>
+    <w:rPr>
+      <w:rFonts w:cs="Wingdings"/>
+    </w:rPr>
+  </w:style>
+  <w:style w:type="character" w:styleId="ListLabel138">
+    <w:name w:val="ListLabel 138"/>
+    <w:qFormat/>
+    <w:rPr>
+      <w:rFonts w:cs="Wingdings"/>
+      <w:b/>
+    </w:rPr>
+  </w:style>
+  <w:style w:type="character" w:styleId="ListLabel139">
+    <w:name w:val="ListLabel 139"/>
+    <w:qFormat/>
+    <w:rPr>
+      <w:rFonts w:cs="Symbol"/>
+    </w:rPr>
+  </w:style>
+  <w:style w:type="character" w:styleId="ListLabel140">
+    <w:name w:val="ListLabel 140"/>
+    <w:qFormat/>
+    <w:rPr>
+      <w:rFonts w:cs="Symbol"/>
+    </w:rPr>
+  </w:style>
+  <w:style w:type="character" w:styleId="ListLabel141">
+    <w:name w:val="ListLabel 141"/>
+    <w:qFormat/>
+    <w:rPr>
+      <w:rFonts w:cs="Wingdings"/>
+    </w:rPr>
+  </w:style>
+  <w:style w:type="character" w:styleId="ListLabel142">
+    <w:name w:val="ListLabel 142"/>
+    <w:qFormat/>
+    <w:rPr>
+      <w:rFonts w:cs="Wingdings"/>
+    </w:rPr>
+  </w:style>
+  <w:style w:type="character" w:styleId="ListLabel143">
+    <w:name w:val="ListLabel 143"/>
+    <w:qFormat/>
+    <w:rPr>
+      <w:rFonts w:cs="Symbol"/>
+    </w:rPr>
+  </w:style>
+  <w:style w:type="character" w:styleId="ListLabel144">
+    <w:name w:val="ListLabel 144"/>
+    <w:qFormat/>
+    <w:rPr>
+      <w:rFonts w:cs="Symbol"/>
+    </w:rPr>
+  </w:style>
+  <w:style w:type="character" w:styleId="ListLabel145">
+    <w:name w:val="ListLabel 145"/>
+    <w:qFormat/>
+    <w:rPr>
+      <w:rFonts w:cs="Symbol"/>
+      <w:b w:val="false"/>
+    </w:rPr>
+  </w:style>
+  <w:style w:type="character" w:styleId="ListLabel146">
+    <w:name w:val="ListLabel 146"/>
+    <w:qFormat/>
+    <w:rPr>
+      <w:rFonts w:cs="Symbol"/>
+    </w:rPr>
+  </w:style>
+  <w:style w:type="character" w:styleId="ListLabel147">
+    <w:name w:val="ListLabel 147"/>
+    <w:qFormat/>
+    <w:rPr>
+      <w:rFonts w:cs="Symbol"/>
+    </w:rPr>
+  </w:style>
+  <w:style w:type="character" w:styleId="ListLabel148">
+    <w:name w:val="ListLabel 148"/>
+    <w:qFormat/>
+    <w:rPr>
+      <w:rFonts w:cs="Symbol"/>
+    </w:rPr>
+  </w:style>
+  <w:style w:type="character" w:styleId="ListLabel149">
+    <w:name w:val="ListLabel 149"/>
+    <w:qFormat/>
+    <w:rPr>
+      <w:rFonts w:cs="Symbol"/>
+    </w:rPr>
+  </w:style>
+  <w:style w:type="character" w:styleId="ListLabel150">
+    <w:name w:val="ListLabel 150"/>
+    <w:qFormat/>
+    <w:rPr>
+      <w:rFonts w:cs="Symbol"/>
+    </w:rPr>
+  </w:style>
+  <w:style w:type="character" w:styleId="ListLabel151">
+    <w:name w:val="ListLabel 151"/>
+    <w:qFormat/>
+    <w:rPr>
+      <w:rFonts w:cs="Symbol"/>
+    </w:rPr>
+  </w:style>
+  <w:style w:type="character" w:styleId="ListLabel152">
+    <w:name w:val="ListLabel 152"/>
+    <w:qFormat/>
+    <w:rPr>
+      <w:rFonts w:cs="Symbol"/>
+    </w:rPr>
+  </w:style>
+  <w:style w:type="character" w:styleId="ListLabel153">
+    <w:name w:val="ListLabel 153"/>
+    <w:qFormat/>
+    <w:rPr>
+      <w:rFonts w:cs="Symbol"/>
+    </w:rPr>
+  </w:style>
   <w:style w:type="paragraph" w:styleId="Heading" w:customStyle="1">
     <w:name w:val="Heading"/>
     <w:basedOn w:val="Normal"/>

</xml_diff>